<commit_message>
Added parameters FT581_max/FT583_max to SQ15. Restored temporary change (TT662 to TT663) in SQ15. Changed flowrate units to use UTF-8 encoding.
</commit_message>
<xml_diff>
--- a/doc/Sequences-help/G7_SQ15.docx
+++ b/doc/Sequences-help/G7_SQ15.docx
@@ -77,6 +77,7 @@
           <w:szCs w:val="20"/>
         </w:rPr>
       </w:pPr>
+      <w:bookmarkStart w:id="0" w:name="_GoBack"/>
       <w:r>
         <w:rPr>
           <w:szCs w:val="20"/>
@@ -84,6 +85,7 @@
         <w:t>- Flow rate: FT581, FT583</w:t>
       </w:r>
     </w:p>
+    <w:bookmarkEnd w:id="0"/>
     <w:p>
       <w:pPr>
         <w:jc w:val="both"/>
@@ -133,8 +135,16 @@
         <w:rPr>
           <w:szCs w:val="20"/>
         </w:rPr>
-        <w:t>, CV680</w:t>
+        <w:t xml:space="preserve">, </w:t>
       </w:r>
+      <w:proofErr w:type="gramStart"/>
+      <w:r>
+        <w:rPr>
+          <w:szCs w:val="20"/>
+        </w:rPr>
+        <w:t>CV680</w:t>
+      </w:r>
+      <w:proofErr w:type="gramEnd"/>
     </w:p>
     <w:p>
       <w:pPr>
@@ -364,7 +374,7 @@
               <w:t xml:space="preserve">- </w:t>
             </w:r>
             <w:r>
-              <w:t>Flow: FT581limit, FT583limit</w:t>
+              <w:t>Flow: FT581Max, FT581setpoint, FT583Max, FT583setpoint</w:t>
             </w:r>
           </w:p>
         </w:tc>
@@ -1098,7 +1108,27 @@
                                           <w:szCs w:val="18"/>
                                           <w:lang w:val="fr-FR"/>
                                         </w:rPr>
-                                        <w:t>L magnet&lt;</w:t>
+                                        <w:t xml:space="preserve">L </w:t>
+                                      </w:r>
+                                      <w:proofErr w:type="spellStart"/>
+                                      <w:r>
+                                        <w:rPr>
+                                          <w:rFonts w:asciiTheme="majorHAnsi" w:hAnsiTheme="majorHAnsi" w:cstheme="majorHAnsi"/>
+                                          <w:sz w:val="18"/>
+                                          <w:szCs w:val="18"/>
+                                          <w:lang w:val="fr-FR"/>
+                                        </w:rPr>
+                                        <w:t>magnet</w:t>
+                                      </w:r>
+                                      <w:proofErr w:type="spellEnd"/>
+                                      <w:r>
+                                        <w:rPr>
+                                          <w:rFonts w:asciiTheme="majorHAnsi" w:hAnsiTheme="majorHAnsi" w:cstheme="majorHAnsi"/>
+                                          <w:sz w:val="18"/>
+                                          <w:szCs w:val="18"/>
+                                          <w:lang w:val="fr-FR"/>
+                                        </w:rPr>
+                                        <w:t>&lt;</w:t>
                                       </w:r>
                                       <w:r>
                                         <w:rPr>
@@ -1132,8 +1162,19 @@
                                           <w:szCs w:val="18"/>
                                           <w:lang w:val="fr-FR"/>
                                         </w:rPr>
-                                        <w:t>L magnetMax</w:t>
+                                        <w:t xml:space="preserve">L </w:t>
                                       </w:r>
+                                      <w:proofErr w:type="spellStart"/>
+                                      <w:r>
+                                        <w:rPr>
+                                          <w:rFonts w:asciiTheme="majorHAnsi" w:hAnsiTheme="majorHAnsi" w:cstheme="majorHAnsi"/>
+                                          <w:sz w:val="18"/>
+                                          <w:szCs w:val="18"/>
+                                          <w:lang w:val="fr-FR"/>
+                                        </w:rPr>
+                                        <w:t>magnetMax</w:t>
+                                      </w:r>
+                                      <w:proofErr w:type="spellEnd"/>
                                     </w:p>
                                     <w:p>
                                       <w:pPr>
@@ -1621,15 +1662,7 @@
                                         <w:sz w:val="18"/>
                                         <w:szCs w:val="18"/>
                                       </w:rPr>
-                                      <w:t>limi</w:t>
-                                    </w:r>
-                                    <w:r>
-                                      <w:rPr>
-                                        <w:rFonts w:asciiTheme="majorHAnsi" w:hAnsiTheme="majorHAnsi" w:cstheme="majorHAnsi"/>
-                                        <w:sz w:val="18"/>
-                                        <w:szCs w:val="18"/>
-                                      </w:rPr>
-                                      <w:t>t</w:t>
+                                      <w:t>setpoint</w:t>
                                     </w:r>
                                   </w:p>
                                   <w:p>
@@ -2271,8 +2304,19 @@
                                         <w:szCs w:val="18"/>
                                         <w:lang w:val="fr-FR"/>
                                       </w:rPr>
-                                      <w:t>CV601 closed</w:t>
+                                      <w:t xml:space="preserve">CV601 </w:t>
                                     </w:r>
+                                    <w:proofErr w:type="spellStart"/>
+                                    <w:r>
+                                      <w:rPr>
+                                        <w:rFonts w:asciiTheme="majorHAnsi" w:hAnsiTheme="majorHAnsi" w:cstheme="majorHAnsi"/>
+                                        <w:sz w:val="18"/>
+                                        <w:szCs w:val="18"/>
+                                        <w:lang w:val="fr-FR"/>
+                                      </w:rPr>
+                                      <w:t>closed</w:t>
+                                    </w:r>
+                                    <w:proofErr w:type="spellEnd"/>
                                   </w:p>
                                 </w:txbxContent>
                               </wps:txbx>
@@ -2825,7 +2869,7 @@
                                           <w:sz w:val="18"/>
                                           <w:szCs w:val="18"/>
                                         </w:rPr>
-                                        <w:t>FT583&lt;FT583limi</w:t>
+                                        <w:t>FT583&lt;FT58</w:t>
                                       </w:r>
                                       <w:r>
                                         <w:rPr>
@@ -2833,7 +2877,15 @@
                                           <w:sz w:val="18"/>
                                           <w:szCs w:val="18"/>
                                         </w:rPr>
-                                        <w:t>t</w:t>
+                                        <w:t>3</w:t>
+                                      </w:r>
+                                      <w:r>
+                                        <w:rPr>
+                                          <w:rFonts w:asciiTheme="majorHAnsi" w:hAnsiTheme="majorHAnsi" w:cstheme="majorHAnsi"/>
+                                          <w:sz w:val="18"/>
+                                          <w:szCs w:val="18"/>
+                                        </w:rPr>
+                                        <w:t>Max</w:t>
                                       </w:r>
                                     </w:p>
                                     <w:p>
@@ -3117,23 +3169,7 @@
                                           <w:sz w:val="18"/>
                                           <w:szCs w:val="18"/>
                                         </w:rPr>
-                                        <w:t>FT581&lt;FT581</w:t>
-                                      </w:r>
-                                      <w:r>
-                                        <w:rPr>
-                                          <w:rFonts w:asciiTheme="majorHAnsi" w:hAnsiTheme="majorHAnsi" w:cstheme="majorHAnsi"/>
-                                          <w:sz w:val="18"/>
-                                          <w:szCs w:val="18"/>
-                                        </w:rPr>
-                                        <w:t>limi</w:t>
-                                      </w:r>
-                                      <w:r>
-                                        <w:rPr>
-                                          <w:rFonts w:asciiTheme="majorHAnsi" w:hAnsiTheme="majorHAnsi" w:cstheme="majorHAnsi"/>
-                                          <w:sz w:val="18"/>
-                                          <w:szCs w:val="18"/>
-                                        </w:rPr>
-                                        <w:t>t</w:t>
+                                        <w:t>FT581&lt;FT581Max</w:t>
                                       </w:r>
                                     </w:p>
                                     <w:p>
@@ -3398,6 +3434,7 @@
                                         <w:szCs w:val="18"/>
                                       </w:rPr>
                                     </w:pPr>
+                                    <w:proofErr w:type="gramStart"/>
                                     <w:r>
                                       <w:rPr>
                                         <w:rFonts w:asciiTheme="majorHAnsi" w:hAnsiTheme="majorHAnsi" w:cstheme="majorHAnsi"/>
@@ -3422,6 +3459,7 @@
                                       </w:rPr>
                                       <w:t>Have</w:t>
                                     </w:r>
+                                    <w:proofErr w:type="gramEnd"/>
                                     <w:r>
                                       <w:rPr>
                                         <w:rFonts w:asciiTheme="majorHAnsi" w:hAnsiTheme="majorHAnsi" w:cstheme="majorHAnsi"/>
@@ -4326,8 +4364,12 @@
                 </mc:Choice>
                 <mc:Fallback>
                   <w:pict>
-                    <v:group id="Group 4746" o:spid="_x0000_s3919" style="position:absolute;margin-left:-15.6pt;margin-top:16.9pt;width:503.85pt;height:570.7pt;z-index:274159104" coordorigin="1106,5011" coordsize="10077,11414" o:gfxdata="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">
-                      <v:shape id="Text Box 5232" o:spid="_x0000_s3920" type="#_x0000_t202" style="position:absolute;left:7774;top:8185;width:3082;height:732;visibility:visible;mso-wrap-style:square;v-text-anchor:top" o:gfxdata="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" filled="f" stroked="f">
+                    <v:group id="Group 4746" o:spid="_x0000_s1026" style="position:absolute;margin-left:-15.6pt;margin-top:16.9pt;width:503.85pt;height:570.7pt;z-index:274159104" coordorigin="1106,5011" coordsize="10077,11414" o:gfxdata="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">
+                      <v:shapetype id="_x0000_t202" coordsize="21600,21600" o:spt="202" path="m,l,21600r21600,l21600,xe">
+                        <v:stroke joinstyle="miter"/>
+                        <v:path gradientshapeok="t" o:connecttype="rect"/>
+                      </v:shapetype>
+                      <v:shape id="Text Box 5232" o:spid="_x0000_s1027" type="#_x0000_t202" style="position:absolute;left:7774;top:8185;width:3082;height:732;visibility:visible;mso-wrap-style:square;v-text-anchor:top" o:gfxdata="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" filled="f" stroked="f">
                         <o:lock v:ext="edit" aspectratio="t"/>
                         <v:textbox>
                           <w:txbxContent>
@@ -4396,20 +4438,24 @@
                           </w:txbxContent>
                         </v:textbox>
                       </v:shape>
-                      <v:group id="Group 5233" o:spid="_x0000_s3921" style="position:absolute;left:7593;top:8200;width:227;height:624" coordorigin="4444,2685" coordsize="255,720" o:gfxdata="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">
-                        <v:shape id="AutoShape 5234" o:spid="_x0000_s3922" type="#_x0000_t32" style="position:absolute;left:4575;top:2685;width:0;height:720;visibility:visible;mso-wrap-style:square" o:connectortype="straight" o:gfxdata="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"/>
-                        <v:shape id="AutoShape 5235" o:spid="_x0000_s3923" type="#_x0000_t32" style="position:absolute;left:4444;top:3090;width:255;height:0;visibility:visible;mso-wrap-style:square" o:connectortype="straight" o:gfxdata="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"/>
+                      <v:group id="Group 5233" o:spid="_x0000_s1028" style="position:absolute;left:7593;top:8200;width:227;height:624" coordorigin="4444,2685" coordsize="255,720" o:gfxdata="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">
+                        <v:shapetype id="_x0000_t32" coordsize="21600,21600" o:spt="32" o:oned="t" path="m,l21600,21600e" filled="f">
+                          <v:path arrowok="t" fillok="f" o:connecttype="none"/>
+                          <o:lock v:ext="edit" shapetype="t"/>
+                        </v:shapetype>
+                        <v:shape id="AutoShape 5234" o:spid="_x0000_s1029" type="#_x0000_t32" style="position:absolute;left:4575;top:2685;width:0;height:720;visibility:visible;mso-wrap-style:square" o:connectortype="straight" o:gfxdata="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"/>
+                        <v:shape id="AutoShape 5235" o:spid="_x0000_s1030" type="#_x0000_t32" style="position:absolute;left:4444;top:3090;width:255;height:0;visibility:visible;mso-wrap-style:square" o:connectortype="straight" o:gfxdata="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"/>
                       </v:group>
-                      <v:shape id="AutoShape 5239" o:spid="_x0000_s3924" type="#_x0000_t32" style="position:absolute;left:1106;top:16325;width:3515;height:0;visibility:visible;mso-wrap-style:square" o:connectortype="straight" o:gfxdata="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"/>
-                      <v:shape id="AutoShape 5240" o:spid="_x0000_s3925" type="#_x0000_t32" style="position:absolute;left:1113;top:5265;width:0;height:11055;flip:x;visibility:visible;mso-wrap-style:square" o:connectortype="straight" o:gfxdata="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"/>
-                      <v:shape id="AutoShape 5241" o:spid="_x0000_s3926" type="#_x0000_t32" style="position:absolute;left:1124;top:5279;width:3005;height:0;visibility:visible;mso-wrap-style:square" o:connectortype="straight" o:gfxdata="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" strokeweight=".5pt">
+                      <v:shape id="AutoShape 5239" o:spid="_x0000_s1031" type="#_x0000_t32" style="position:absolute;left:1106;top:16325;width:3515;height:0;visibility:visible;mso-wrap-style:square" o:connectortype="straight" o:gfxdata="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"/>
+                      <v:shape id="AutoShape 5240" o:spid="_x0000_s1032" type="#_x0000_t32" style="position:absolute;left:1113;top:5265;width:0;height:11055;flip:x;visibility:visible;mso-wrap-style:square" o:connectortype="straight" o:gfxdata="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"/>
+                      <v:shape id="AutoShape 5241" o:spid="_x0000_s1033" type="#_x0000_t32" style="position:absolute;left:1124;top:5279;width:3005;height:0;visibility:visible;mso-wrap-style:square" o:connectortype="straight" o:gfxdata="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" strokeweight=".5pt">
                         <v:stroke endarrow="block"/>
                       </v:shape>
-                      <v:shape id="AutoShape 6288" o:spid="_x0000_s3927" type="#_x0000_t32" style="position:absolute;left:2132;top:6694;width:5613;height:0;visibility:visible;mso-wrap-style:square" o:connectortype="straight" o:gfxdata="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"/>
-                      <v:shape id="AutoShape 6306" o:spid="_x0000_s3928" type="#_x0000_t32" style="position:absolute;left:2127;top:9915;width:5669;height:0;visibility:visible;mso-wrap-style:square" o:connectortype="straight" o:gfxdata="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"/>
-                      <v:shape id="AutoShape 6307" o:spid="_x0000_s3929" type="#_x0000_t32" style="position:absolute;left:2131;top:6689;width:0;height:3231;flip:x;visibility:visible;mso-wrap-style:square" o:connectortype="straight" o:gfxdata="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"/>
-                      <v:group id="Group 6308" o:spid="_x0000_s3930" style="position:absolute;left:1398;top:7041;width:5091;height:1880" coordorigin="5987,8609" coordsize="4312,1268" o:gfxdata="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">
-                        <v:rect id="Rectangle 6309" o:spid="_x0000_s3931" style="position:absolute;left:5987;top:8609;width:1311;height:1268;visibility:visible;mso-wrap-style:square;v-text-anchor:top" o:gfxdata="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">
+                      <v:shape id="AutoShape 6288" o:spid="_x0000_s1034" type="#_x0000_t32" style="position:absolute;left:2132;top:6694;width:5613;height:0;visibility:visible;mso-wrap-style:square" o:connectortype="straight" o:gfxdata="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"/>
+                      <v:shape id="AutoShape 6306" o:spid="_x0000_s1035" type="#_x0000_t32" style="position:absolute;left:2127;top:9915;width:5669;height:0;visibility:visible;mso-wrap-style:square" o:connectortype="straight" o:gfxdata="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"/>
+                      <v:shape id="AutoShape 6307" o:spid="_x0000_s1036" type="#_x0000_t32" style="position:absolute;left:2131;top:6689;width:0;height:3231;flip:x;visibility:visible;mso-wrap-style:square" o:connectortype="straight" o:gfxdata="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"/>
+                      <v:group id="Group 6308" o:spid="_x0000_s1037" style="position:absolute;left:1398;top:7041;width:5091;height:1880" coordorigin="5987,8609" coordsize="4312,1268" o:gfxdata="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">
+                        <v:rect id="Rectangle 6309" o:spid="_x0000_s1038" style="position:absolute;left:5987;top:8609;width:1311;height:1268;visibility:visible;mso-wrap-style:square;v-text-anchor:top" o:gfxdata="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">
                           <o:lock v:ext="edit" aspectratio="t"/>
                           <v:textbox>
                             <w:txbxContent>
@@ -4435,7 +4481,7 @@
                             </w:txbxContent>
                           </v:textbox>
                         </v:rect>
-                        <v:shape id="Text Box 6310" o:spid="_x0000_s3932" type="#_x0000_t202" style="position:absolute;left:7298;top:8610;width:3001;height:1267;visibility:visible;mso-wrap-style:square;v-text-anchor:top" o:gfxdata="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">
+                        <v:shape id="Text Box 6310" o:spid="_x0000_s1039" type="#_x0000_t202" style="position:absolute;left:7298;top:8610;width:3001;height:1267;visibility:visible;mso-wrap-style:square;v-text-anchor:top" o:gfxdata="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">
                           <o:lock v:ext="edit" aspectratio="t"/>
                           <v:textbox>
                             <w:txbxContent>
@@ -4558,7 +4604,27 @@
                                     <w:szCs w:val="18"/>
                                     <w:lang w:val="fr-FR"/>
                                   </w:rPr>
-                                  <w:t>L magnet&lt;</w:t>
+                                  <w:t xml:space="preserve">L </w:t>
+                                </w:r>
+                                <w:proofErr w:type="spellStart"/>
+                                <w:r>
+                                  <w:rPr>
+                                    <w:rFonts w:asciiTheme="majorHAnsi" w:hAnsiTheme="majorHAnsi" w:cstheme="majorHAnsi"/>
+                                    <w:sz w:val="18"/>
+                                    <w:szCs w:val="18"/>
+                                    <w:lang w:val="fr-FR"/>
+                                  </w:rPr>
+                                  <w:t>magnet</w:t>
+                                </w:r>
+                                <w:proofErr w:type="spellEnd"/>
+                                <w:r>
+                                  <w:rPr>
+                                    <w:rFonts w:asciiTheme="majorHAnsi" w:hAnsiTheme="majorHAnsi" w:cstheme="majorHAnsi"/>
+                                    <w:sz w:val="18"/>
+                                    <w:szCs w:val="18"/>
+                                    <w:lang w:val="fr-FR"/>
+                                  </w:rPr>
+                                  <w:t>&lt;</w:t>
                                 </w:r>
                                 <w:r>
                                   <w:rPr>
@@ -4592,8 +4658,19 @@
                                     <w:szCs w:val="18"/>
                                     <w:lang w:val="fr-FR"/>
                                   </w:rPr>
-                                  <w:t>L magnetMax</w:t>
+                                  <w:t xml:space="preserve">L </w:t>
                                 </w:r>
+                                <w:proofErr w:type="spellStart"/>
+                                <w:r>
+                                  <w:rPr>
+                                    <w:rFonts w:asciiTheme="majorHAnsi" w:hAnsiTheme="majorHAnsi" w:cstheme="majorHAnsi"/>
+                                    <w:sz w:val="18"/>
+                                    <w:szCs w:val="18"/>
+                                    <w:lang w:val="fr-FR"/>
+                                  </w:rPr>
+                                  <w:t>magnetMax</w:t>
+                                </w:r>
+                                <w:proofErr w:type="spellEnd"/>
                               </w:p>
                               <w:p>
                                 <w:pPr>
@@ -4695,12 +4772,12 @@
                           </v:textbox>
                         </v:shape>
                       </v:group>
-                      <v:shape id="AutoShape 6311" o:spid="_x0000_s3933" type="#_x0000_t32" style="position:absolute;left:7729;top:6690;width:1;height:397;flip:x;visibility:visible;mso-wrap-style:square" o:connectortype="straight" o:gfxdata="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">
+                      <v:shape id="AutoShape 6311" o:spid="_x0000_s1040" type="#_x0000_t32" style="position:absolute;left:7729;top:6690;width:1;height:397;flip:x;visibility:visible;mso-wrap-style:square" o:connectortype="straight" o:gfxdata="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">
                         <o:lock v:ext="edit" aspectratio="t"/>
                       </v:shape>
-                      <v:shape id="AutoShape 6312" o:spid="_x0000_s3934" type="#_x0000_t32" style="position:absolute;left:11166;top:6841;width:0;height:3005;flip:x;visibility:visible;mso-wrap-style:square" o:connectortype="straight" o:gfxdata="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"/>
-                      <v:shape id="AutoShape 6316" o:spid="_x0000_s3935" type="#_x0000_t32" style="position:absolute;left:7781;top:9859;width:3402;height:0;visibility:visible;mso-wrap-style:square" o:connectortype="straight" o:gfxdata="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"/>
-                      <v:shape id="Text Box 6299" o:spid="_x0000_s3936" type="#_x0000_t202" style="position:absolute;left:8090;top:9807;width:2659;height:376;visibility:visible;mso-wrap-style:square;v-text-anchor:top" o:gfxdata="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" filled="f" stroked="f">
+                      <v:shape id="AutoShape 6312" o:spid="_x0000_s1041" type="#_x0000_t32" style="position:absolute;left:11166;top:6841;width:0;height:3005;flip:x;visibility:visible;mso-wrap-style:square" o:connectortype="straight" o:gfxdata="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"/>
+                      <v:shape id="AutoShape 6316" o:spid="_x0000_s1042" type="#_x0000_t32" style="position:absolute;left:7781;top:9859;width:3402;height:0;visibility:visible;mso-wrap-style:square" o:connectortype="straight" o:gfxdata="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"/>
+                      <v:shape id="Text Box 6299" o:spid="_x0000_s1043" type="#_x0000_t202" style="position:absolute;left:8090;top:9807;width:2659;height:376;visibility:visible;mso-wrap-style:square;v-text-anchor:top" o:gfxdata="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" filled="f" stroked="f">
                         <v:textbox>
                           <w:txbxContent>
                             <w:p>
@@ -4729,11 +4806,11 @@
                           </w:txbxContent>
                         </v:textbox>
                       </v:shape>
-                      <v:shape id="AutoShape 6302" o:spid="_x0000_s3937" type="#_x0000_t32" style="position:absolute;left:8180;top:9744;width:0;height:227;visibility:visible;mso-wrap-style:square" o:connectortype="straight" o:gfxdata="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"/>
-                      <v:shape id="AutoShape 6317" o:spid="_x0000_s3938" type="#_x0000_t32" style="position:absolute;left:7764;top:6825;width:3402;height:0;visibility:visible;mso-wrap-style:square" o:connectortype="straight" o:gfxdata="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" strokeweight=".5pt">
+                      <v:shape id="AutoShape 6302" o:spid="_x0000_s1044" type="#_x0000_t32" style="position:absolute;left:8180;top:9744;width:0;height:227;visibility:visible;mso-wrap-style:square" o:connectortype="straight" o:gfxdata="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"/>
+                      <v:shape id="AutoShape 6317" o:spid="_x0000_s1045" type="#_x0000_t32" style="position:absolute;left:7764;top:6825;width:3402;height:0;visibility:visible;mso-wrap-style:square" o:connectortype="straight" o:gfxdata="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" strokeweight=".5pt">
                         <v:stroke startarrow="block"/>
                       </v:shape>
-                      <v:rect id="Rectangle 6314" o:spid="_x0000_s3939" style="position:absolute;left:7244;top:7031;width:1261;height:1161;visibility:visible;mso-wrap-style:square;v-text-anchor:top" o:gfxdata="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">
+                      <v:rect id="Rectangle 6314" o:spid="_x0000_s1046" style="position:absolute;left:7244;top:7031;width:1261;height:1161;visibility:visible;mso-wrap-style:square;v-text-anchor:top" o:gfxdata="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">
                         <o:lock v:ext="edit" aspectratio="t"/>
                         <v:textbox>
                           <w:txbxContent>
@@ -4778,7 +4855,7 @@
                           </w:txbxContent>
                         </v:textbox>
                       </v:rect>
-                      <v:shape id="Text Box 6315" o:spid="_x0000_s3940" type="#_x0000_t202" style="position:absolute;left:8505;top:7032;width:2302;height:1160;visibility:visible;mso-wrap-style:square;v-text-anchor:top" o:gfxdata="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">
+                      <v:shape id="Text Box 6315" o:spid="_x0000_s1047" type="#_x0000_t202" style="position:absolute;left:8505;top:7032;width:2302;height:1160;visibility:visible;mso-wrap-style:square;v-text-anchor:top" o:gfxdata="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">
                         <o:lock v:ext="edit" aspectratio="t"/>
                         <v:textbox>
                           <w:txbxContent>
@@ -4839,15 +4916,7 @@
                                   <w:sz w:val="18"/>
                                   <w:szCs w:val="18"/>
                                 </w:rPr>
-                                <w:t>limi</w:t>
-                              </w:r>
-                              <w:r>
-                                <w:rPr>
-                                  <w:rFonts w:asciiTheme="majorHAnsi" w:hAnsiTheme="majorHAnsi" w:cstheme="majorHAnsi"/>
-                                  <w:sz w:val="18"/>
-                                  <w:szCs w:val="18"/>
-                                </w:rPr>
-                                <w:t>t</w:t>
+                                <w:t>setpoint</w:t>
                               </w:r>
                             </w:p>
                             <w:p>
@@ -4871,7 +4940,7 @@
                           </w:txbxContent>
                         </v:textbox>
                       </v:shape>
-                      <v:shape id="Text Box 6305" o:spid="_x0000_s3941" type="#_x0000_t202" style="position:absolute;left:8484;top:8811;width:2280;height:850;visibility:visible;mso-wrap-style:square;v-text-anchor:top" o:gfxdata="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">
+                      <v:shape id="Text Box 6305" o:spid="_x0000_s1048" type="#_x0000_t202" style="position:absolute;left:8484;top:8811;width:2280;height:850;visibility:visible;mso-wrap-style:square;v-text-anchor:top" o:gfxdata="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">
                         <o:lock v:ext="edit" aspectratio="t"/>
                         <v:textbox>
                           <w:txbxContent>
@@ -4956,8 +5025,8 @@
                           </w:txbxContent>
                         </v:textbox>
                       </v:shape>
-                      <v:shape id="AutoShape 6318" o:spid="_x0000_s3942" type="#_x0000_t32" style="position:absolute;left:7788;top:9360;width:0;height:567;flip:x;visibility:visible;mso-wrap-style:square" o:connectortype="straight" o:gfxdata="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"/>
-                      <v:rect id="Rectangle 6319" o:spid="_x0000_s3943" style="position:absolute;left:7292;top:8811;width:1224;height:850;visibility:visible;mso-wrap-style:square;v-text-anchor:top" o:gfxdata="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">
+                      <v:shape id="AutoShape 6318" o:spid="_x0000_s1049" type="#_x0000_t32" style="position:absolute;left:7788;top:9360;width:0;height:567;flip:x;visibility:visible;mso-wrap-style:square" o:connectortype="straight" o:gfxdata="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"/>
+                      <v:rect id="Rectangle 6319" o:spid="_x0000_s1050" style="position:absolute;left:7292;top:8811;width:1224;height:850;visibility:visible;mso-wrap-style:square;v-text-anchor:top" o:gfxdata="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">
                         <o:lock v:ext="edit" aspectratio="t"/>
                         <v:textbox>
                           <w:txbxContent>
@@ -5002,7 +5071,7 @@
                           </w:txbxContent>
                         </v:textbox>
                       </v:rect>
-                      <v:shape id="Text Box 6293" o:spid="_x0000_s3944" type="#_x0000_t202" style="position:absolute;left:4796;top:9900;width:3136;height:400;visibility:visible;mso-wrap-style:square;v-text-anchor:top" o:gfxdata="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" filled="f" stroked="f">
+                      <v:shape id="Text Box 6293" o:spid="_x0000_s1051" type="#_x0000_t202" style="position:absolute;left:4796;top:9900;width:3136;height:400;visibility:visible;mso-wrap-style:square;v-text-anchor:top" o:gfxdata="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" filled="f" stroked="f">
                         <o:lock v:ext="edit" aspectratio="t"/>
                         <v:textbox>
                           <w:txbxContent>
@@ -5039,9 +5108,9 @@
                           </w:txbxContent>
                         </v:textbox>
                       </v:shape>
-                      <v:shape id="AutoShape 6295" o:spid="_x0000_s3945" type="#_x0000_t32" style="position:absolute;left:4678;top:9898;width:0;height:525;visibility:visible;mso-wrap-style:square" o:connectortype="straight" o:gfxdata="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"/>
-                      <v:shape id="AutoShape 6296" o:spid="_x0000_s3946" type="#_x0000_t32" style="position:absolute;left:4558;top:10085;width:227;height:0;visibility:visible;mso-wrap-style:square" o:connectortype="straight" o:gfxdata="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"/>
-                      <v:shape id="Text Box 10095" o:spid="_x0000_s3947" type="#_x0000_t202" style="position:absolute;left:5058;top:10244;width:2268;height:1304;visibility:visible;mso-wrap-style:square;v-text-anchor:top" o:gfxdata="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">
+                      <v:shape id="AutoShape 6295" o:spid="_x0000_s1052" type="#_x0000_t32" style="position:absolute;left:4678;top:9898;width:0;height:525;visibility:visible;mso-wrap-style:square" o:connectortype="straight" o:gfxdata="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"/>
+                      <v:shape id="AutoShape 6296" o:spid="_x0000_s1053" type="#_x0000_t32" style="position:absolute;left:4558;top:10085;width:227;height:0;visibility:visible;mso-wrap-style:square" o:connectortype="straight" o:gfxdata="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"/>
+                      <v:shape id="Text Box 10095" o:spid="_x0000_s1054" type="#_x0000_t202" style="position:absolute;left:5058;top:10244;width:2268;height:1304;visibility:visible;mso-wrap-style:square;v-text-anchor:top" o:gfxdata="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">
                         <v:textbox>
                           <w:txbxContent>
                             <w:p>
@@ -5159,7 +5228,7 @@
                           </w:txbxContent>
                         </v:textbox>
                       </v:shape>
-                      <v:shape id="Text Box 5227" o:spid="_x0000_s3948" type="#_x0000_t202" style="position:absolute;left:4720;top:5501;width:2533;height:422;visibility:visible;mso-wrap-style:square;v-text-anchor:top" o:gfxdata="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" filled="f" stroked="f">
+                      <v:shape id="Text Box 5227" o:spid="_x0000_s1055" type="#_x0000_t202" style="position:absolute;left:4720;top:5501;width:2533;height:422;visibility:visible;mso-wrap-style:square;v-text-anchor:top" o:gfxdata="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" filled="f" stroked="f">
                         <v:textbox>
                           <w:txbxContent>
                             <w:p>
@@ -5182,7 +5251,7 @@
                           </w:txbxContent>
                         </v:textbox>
                       </v:shape>
-                      <v:shape id="Text Box 5222" o:spid="_x0000_s3949" type="#_x0000_t202" style="position:absolute;left:4731;top:11520;width:1853;height:368;visibility:visible;mso-wrap-style:square;v-text-anchor:top" o:gfxdata="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" filled="f" stroked="f">
+                      <v:shape id="Text Box 5222" o:spid="_x0000_s1056" type="#_x0000_t202" style="position:absolute;left:4731;top:11520;width:1853;height:368;visibility:visible;mso-wrap-style:square;v-text-anchor:top" o:gfxdata="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" filled="f" stroked="f">
                         <o:lock v:ext="edit" aspectratio="t"/>
                         <v:textbox>
                           <w:txbxContent>
@@ -5202,17 +5271,28 @@
                                   <w:szCs w:val="18"/>
                                   <w:lang w:val="fr-FR"/>
                                 </w:rPr>
-                                <w:t>CV601 closed</w:t>
+                                <w:t xml:space="preserve">CV601 </w:t>
                               </w:r>
+                              <w:proofErr w:type="spellStart"/>
+                              <w:r>
+                                <w:rPr>
+                                  <w:rFonts w:asciiTheme="majorHAnsi" w:hAnsiTheme="majorHAnsi" w:cstheme="majorHAnsi"/>
+                                  <w:sz w:val="18"/>
+                                  <w:szCs w:val="18"/>
+                                  <w:lang w:val="fr-FR"/>
+                                </w:rPr>
+                                <w:t>closed</w:t>
+                              </w:r>
+                              <w:proofErr w:type="spellEnd"/>
                             </w:p>
                           </w:txbxContent>
                         </v:textbox>
                       </v:shape>
-                      <v:group id="Group 5223" o:spid="_x0000_s3950" style="position:absolute;left:4560;top:11381;width:227;height:593" coordorigin="4444,2685" coordsize="255,720" o:gfxdata="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">
-                        <v:shape id="AutoShape 5224" o:spid="_x0000_s3951" type="#_x0000_t32" style="position:absolute;left:4575;top:2685;width:0;height:720;visibility:visible;mso-wrap-style:square" o:connectortype="straight" o:gfxdata="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"/>
-                        <v:shape id="AutoShape 5225" o:spid="_x0000_s3952" type="#_x0000_t32" style="position:absolute;left:4444;top:3090;width:255;height:0;visibility:visible;mso-wrap-style:square" o:connectortype="straight" o:gfxdata="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"/>
+                      <v:group id="Group 5223" o:spid="_x0000_s1057" style="position:absolute;left:4560;top:11381;width:227;height:593" coordorigin="4444,2685" coordsize="255,720" o:gfxdata="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">
+                        <v:shape id="AutoShape 5224" o:spid="_x0000_s1058" type="#_x0000_t32" style="position:absolute;left:4575;top:2685;width:0;height:720;visibility:visible;mso-wrap-style:square" o:connectortype="straight" o:gfxdata="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"/>
+                        <v:shape id="AutoShape 5225" o:spid="_x0000_s1059" type="#_x0000_t32" style="position:absolute;left:4444;top:3090;width:255;height:0;visibility:visible;mso-wrap-style:square" o:connectortype="straight" o:gfxdata="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"/>
                       </v:group>
-                      <v:rect id="Rectangle 11659" o:spid="_x0000_s3953" style="position:absolute;left:3709;top:10244;width:1361;height:1304;visibility:visible;mso-wrap-style:square;v-text-anchor:top" o:gfxdata="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">
+                      <v:rect id="Rectangle 11659" o:spid="_x0000_s1060" style="position:absolute;left:3709;top:10244;width:1361;height:1304;visibility:visible;mso-wrap-style:square;v-text-anchor:top" o:gfxdata="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">
                         <v:textbox>
                           <w:txbxContent>
                             <w:p>
@@ -5255,7 +5335,7 @@
                           </w:txbxContent>
                         </v:textbox>
                       </v:rect>
-                      <v:shape id="Text Box 5251" o:spid="_x0000_s3954" type="#_x0000_t202" style="position:absolute;left:4675;top:14292;width:3358;height:453;visibility:visible;mso-wrap-style:square;v-text-anchor:top" o:gfxdata="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" filled="f" stroked="f">
+                      <v:shape id="Text Box 5251" o:spid="_x0000_s1061" type="#_x0000_t202" style="position:absolute;left:4675;top:14292;width:3358;height:453;visibility:visible;mso-wrap-style:square;v-text-anchor:top" o:gfxdata="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" filled="f" stroked="f">
                         <o:lock v:ext="edit" aspectratio="t"/>
                         <v:textbox>
                           <w:txbxContent>
@@ -5287,11 +5367,11 @@
                           </w:txbxContent>
                         </v:textbox>
                       </v:shape>
-                      <v:group id="Group 5252" o:spid="_x0000_s3955" style="position:absolute;left:4542;top:14148;width:227;height:534" coordorigin="4444,2685" coordsize="255,720" o:gfxdata="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">
-                        <v:shape id="AutoShape 5253" o:spid="_x0000_s3956" type="#_x0000_t32" style="position:absolute;left:4575;top:2685;width:0;height:720;visibility:visible;mso-wrap-style:square" o:connectortype="straight" o:gfxdata="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"/>
-                        <v:shape id="AutoShape 5254" o:spid="_x0000_s3957" type="#_x0000_t32" style="position:absolute;left:4444;top:3090;width:255;height:0;visibility:visible;mso-wrap-style:square" o:connectortype="straight" o:gfxdata="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"/>
+                      <v:group id="Group 5252" o:spid="_x0000_s1062" style="position:absolute;left:4542;top:14148;width:227;height:534" coordorigin="4444,2685" coordsize="255,720" o:gfxdata="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">
+                        <v:shape id="AutoShape 5253" o:spid="_x0000_s1063" type="#_x0000_t32" style="position:absolute;left:4575;top:2685;width:0;height:720;visibility:visible;mso-wrap-style:square" o:connectortype="straight" o:gfxdata="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"/>
+                        <v:shape id="AutoShape 5254" o:spid="_x0000_s1064" type="#_x0000_t32" style="position:absolute;left:4444;top:3090;width:255;height:0;visibility:visible;mso-wrap-style:square" o:connectortype="straight" o:gfxdata="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"/>
                       </v:group>
-                      <v:shape id="Text Box 10097" o:spid="_x0000_s3958" type="#_x0000_t202" style="position:absolute;left:4690;top:15972;width:3358;height:453;visibility:visible;mso-wrap-style:square;v-text-anchor:top" o:gfxdata="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" stroked="f">
+                      <v:shape id="Text Box 10097" o:spid="_x0000_s1065" type="#_x0000_t202" style="position:absolute;left:4690;top:15972;width:3358;height:453;visibility:visible;mso-wrap-style:square;v-text-anchor:top" o:gfxdata="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" stroked="f">
                         <o:lock v:ext="edit" aspectratio="t"/>
                         <v:textbox>
                           <w:txbxContent>
@@ -5339,12 +5419,12 @@
                           </w:txbxContent>
                         </v:textbox>
                       </v:shape>
-                      <v:group id="Group 10098" o:spid="_x0000_s3959" style="position:absolute;left:4500;top:15858;width:227;height:487" coordorigin="4444,2685" coordsize="255,720" o:gfxdata="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">
-                        <v:shape id="AutoShape 10099" o:spid="_x0000_s3960" type="#_x0000_t32" style="position:absolute;left:4575;top:2685;width:0;height:720;visibility:visible;mso-wrap-style:square" o:connectortype="straight" o:gfxdata="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"/>
-                        <v:shape id="AutoShape 10100" o:spid="_x0000_s3961" type="#_x0000_t32" style="position:absolute;left:4444;top:3090;width:255;height:0;visibility:visible;mso-wrap-style:square" o:connectortype="straight" o:gfxdata="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"/>
+                      <v:group id="Group 10098" o:spid="_x0000_s1066" style="position:absolute;left:4500;top:15858;width:227;height:487" coordorigin="4444,2685" coordsize="255,720" o:gfxdata="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">
+                        <v:shape id="AutoShape 10099" o:spid="_x0000_s1067" type="#_x0000_t32" style="position:absolute;left:4575;top:2685;width:0;height:720;visibility:visible;mso-wrap-style:square" o:connectortype="straight" o:gfxdata="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"/>
+                        <v:shape id="AutoShape 10100" o:spid="_x0000_s1068" type="#_x0000_t32" style="position:absolute;left:4444;top:3090;width:255;height:0;visibility:visible;mso-wrap-style:square" o:connectortype="straight" o:gfxdata="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"/>
                       </v:group>
-                      <v:group id="Group 14283" o:spid="_x0000_s3962" style="position:absolute;left:3733;top:11873;width:5980;height:2379" coordorigin="3658,11856" coordsize="5980,2154" o:gfxdata="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">
-                        <v:shape id="Text Box 6329" o:spid="_x0000_s3963" type="#_x0000_t202" style="position:absolute;left:5011;top:11856;width:2324;height:2154;visibility:visible;mso-wrap-style:square;v-text-anchor:top" o:gfxdata="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">
+                      <v:group id="Group 14283" o:spid="_x0000_s1069" style="position:absolute;left:3733;top:11873;width:5980;height:2379" coordorigin="3658,11856" coordsize="5980,2154" o:gfxdata="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">
+                        <v:shape id="Text Box 6329" o:spid="_x0000_s1070" type="#_x0000_t202" style="position:absolute;left:5011;top:11856;width:2324;height:2154;visibility:visible;mso-wrap-style:square;v-text-anchor:top" o:gfxdata="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">
                           <v:textbox>
                             <w:txbxContent>
                               <w:p>
@@ -5397,7 +5477,7 @@
                                     <w:sz w:val="18"/>
                                     <w:szCs w:val="18"/>
                                   </w:rPr>
-                                  <w:t>FT583&lt;FT583limi</w:t>
+                                  <w:t>FT583&lt;FT58</w:t>
                                 </w:r>
                                 <w:r>
                                   <w:rPr>
@@ -5405,7 +5485,15 @@
                                     <w:sz w:val="18"/>
                                     <w:szCs w:val="18"/>
                                   </w:rPr>
-                                  <w:t>t</w:t>
+                                  <w:t>3</w:t>
+                                </w:r>
+                                <w:r>
+                                  <w:rPr>
+                                    <w:rFonts w:asciiTheme="majorHAnsi" w:hAnsiTheme="majorHAnsi" w:cstheme="majorHAnsi"/>
+                                    <w:sz w:val="18"/>
+                                    <w:szCs w:val="18"/>
+                                  </w:rPr>
+                                  <w:t>Max</w:t>
                                 </w:r>
                               </w:p>
                               <w:p>
@@ -5557,7 +5645,7 @@
                             </w:txbxContent>
                           </v:textbox>
                         </v:shape>
-                        <v:rect id="Rectangle 11660" o:spid="_x0000_s3964" style="position:absolute;left:3658;top:11856;width:1361;height:2154;visibility:visible;mso-wrap-style:square;v-text-anchor:top" o:gfxdata="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">
+                        <v:rect id="Rectangle 11660" o:spid="_x0000_s1071" style="position:absolute;left:3658;top:11856;width:1361;height:2154;visibility:visible;mso-wrap-style:square;v-text-anchor:top" o:gfxdata="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">
                           <v:textbox>
                             <w:txbxContent>
                               <w:p>
@@ -5582,7 +5670,7 @@
                             </w:txbxContent>
                           </v:textbox>
                         </v:rect>
-                        <v:shape id="Text Box 11663" o:spid="_x0000_s3965" type="#_x0000_t202" style="position:absolute;left:7314;top:11856;width:2324;height:2154;visibility:visible;mso-wrap-style:square;v-text-anchor:top" o:gfxdata="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">
+                        <v:shape id="Text Box 11663" o:spid="_x0000_s1072" type="#_x0000_t202" style="position:absolute;left:7314;top:11856;width:2324;height:2154;visibility:visible;mso-wrap-style:square;v-text-anchor:top" o:gfxdata="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">
                           <v:textbox>
                             <w:txbxContent>
                               <w:p>
@@ -5635,23 +5723,7 @@
                                     <w:sz w:val="18"/>
                                     <w:szCs w:val="18"/>
                                   </w:rPr>
-                                  <w:t>FT581&lt;FT581</w:t>
-                                </w:r>
-                                <w:r>
-                                  <w:rPr>
-                                    <w:rFonts w:asciiTheme="majorHAnsi" w:hAnsiTheme="majorHAnsi" w:cstheme="majorHAnsi"/>
-                                    <w:sz w:val="18"/>
-                                    <w:szCs w:val="18"/>
-                                  </w:rPr>
-                                  <w:t>limi</w:t>
-                                </w:r>
-                                <w:r>
-                                  <w:rPr>
-                                    <w:rFonts w:asciiTheme="majorHAnsi" w:hAnsiTheme="majorHAnsi" w:cstheme="majorHAnsi"/>
-                                    <w:sz w:val="18"/>
-                                    <w:szCs w:val="18"/>
-                                  </w:rPr>
-                                  <w:t>t</w:t>
+                                  <w:t>FT581&lt;FT581Max</w:t>
                                 </w:r>
                               </w:p>
                               <w:p>
@@ -5712,7 +5784,7 @@
                           </v:textbox>
                         </v:shape>
                       </v:group>
-                      <v:shape id="Text Box 12054" o:spid="_x0000_s3966" type="#_x0000_t202" style="position:absolute;left:7296;top:10244;width:2324;height:1304;visibility:visible;mso-wrap-style:square;v-text-anchor:top" o:gfxdata="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">
+                      <v:shape id="Text Box 12054" o:spid="_x0000_s1073" type="#_x0000_t202" style="position:absolute;left:7296;top:10244;width:2324;height:1304;visibility:visible;mso-wrap-style:square;v-text-anchor:top" o:gfxdata="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">
                         <v:textbox>
                           <w:txbxContent>
                             <w:p>
@@ -5754,10 +5826,10 @@
                           </w:txbxContent>
                         </v:textbox>
                       </v:shape>
-                      <v:shape id="AutoShape 12494" o:spid="_x0000_s3967" type="#_x0000_t32" style="position:absolute;left:4553;top:5680;width:227;height:0;visibility:visible;mso-wrap-style:square" o:connectortype="straight" o:gfxdata="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"/>
-                      <v:shape id="AutoShape 5229" o:spid="_x0000_s3968" type="#_x0000_t32" style="position:absolute;left:4672;top:5391;width:0;height:1304;visibility:visible;mso-wrap-style:square" o:connectortype="straight" o:gfxdata="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"/>
-                      <v:shape id="AutoShape 5230" o:spid="_x0000_s3969" type="#_x0000_t32" style="position:absolute;left:4555;top:6549;width:227;height:0;visibility:visible;mso-wrap-style:square" o:connectortype="straight" o:gfxdata="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"/>
-                      <v:rect id="Rectangle 12495" o:spid="_x0000_s3970" style="position:absolute;left:3988;top:5827;width:2783;height:580;visibility:visible;mso-wrap-style:square;v-text-anchor:top" o:gfxdata="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">
+                      <v:shape id="AutoShape 12494" o:spid="_x0000_s1074" type="#_x0000_t32" style="position:absolute;left:4553;top:5680;width:227;height:0;visibility:visible;mso-wrap-style:square" o:connectortype="straight" o:gfxdata="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"/>
+                      <v:shape id="AutoShape 5229" o:spid="_x0000_s1075" type="#_x0000_t32" style="position:absolute;left:4672;top:5391;width:0;height:1304;visibility:visible;mso-wrap-style:square" o:connectortype="straight" o:gfxdata="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"/>
+                      <v:shape id="AutoShape 5230" o:spid="_x0000_s1076" type="#_x0000_t32" style="position:absolute;left:4555;top:6549;width:227;height:0;visibility:visible;mso-wrap-style:square" o:connectortype="straight" o:gfxdata="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"/>
+                      <v:rect id="Rectangle 12495" o:spid="_x0000_s1077" style="position:absolute;left:3988;top:5827;width:2783;height:580;visibility:visible;mso-wrap-style:square;v-text-anchor:top" o:gfxdata="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">
                         <v:textbox>
                           <w:txbxContent>
                             <w:p>
@@ -5769,6 +5841,7 @@
                                   <w:szCs w:val="18"/>
                                 </w:rPr>
                               </w:pPr>
+                              <w:proofErr w:type="gramStart"/>
                               <w:r>
                                 <w:rPr>
                                   <w:rFonts w:asciiTheme="majorHAnsi" w:hAnsiTheme="majorHAnsi" w:cstheme="majorHAnsi"/>
@@ -5793,6 +5866,7 @@
                                 </w:rPr>
                                 <w:t>Have</w:t>
                               </w:r>
+                              <w:proofErr w:type="gramEnd"/>
                               <w:r>
                                 <w:rPr>
                                   <w:rFonts w:asciiTheme="majorHAnsi" w:hAnsiTheme="majorHAnsi" w:cstheme="majorHAnsi"/>
@@ -5837,7 +5911,7 @@
                           </w:txbxContent>
                         </v:textbox>
                       </v:rect>
-                      <v:rect id="Rectangle 12496" o:spid="_x0000_s3971" style="position:absolute;left:4214;top:5011;width:1105;height:548;visibility:visible;mso-wrap-style:square;v-text-anchor:top" o:gfxdata="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">
+                      <v:rect id="Rectangle 12496" o:spid="_x0000_s1078" style="position:absolute;left:4214;top:5011;width:1105;height:548;visibility:visible;mso-wrap-style:square;v-text-anchor:top" o:gfxdata="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">
                         <v:textbox>
                           <w:txbxContent>
                             <w:p>
@@ -5862,7 +5936,7 @@
                           </w:txbxContent>
                         </v:textbox>
                       </v:rect>
-                      <v:shape id="Text Box 12497" o:spid="_x0000_s3972" type="#_x0000_t202" style="position:absolute;left:4810;top:6332;width:771;height:422;visibility:visible;mso-wrap-style:square;v-text-anchor:top" o:gfxdata="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" filled="f" stroked="f">
+                      <v:shape id="Text Box 12497" o:spid="_x0000_s1079" type="#_x0000_t202" style="position:absolute;left:4810;top:6332;width:771;height:422;visibility:visible;mso-wrap-style:square;v-text-anchor:top" o:gfxdata="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" filled="f" stroked="f">
                         <v:textbox>
                           <w:txbxContent>
                             <w:p>
@@ -5893,8 +5967,8 @@
                           </w:txbxContent>
                         </v:textbox>
                       </v:shape>
-                      <v:group id="Group 14284" o:spid="_x0000_s3973" style="position:absolute;left:3692;top:14613;width:5975;height:1389" coordorigin="3692,14341" coordsize="5975,1134" o:gfxdata="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">
-                        <v:shape id="Text Box 10103" o:spid="_x0000_s3974" type="#_x0000_t202" style="position:absolute;left:5047;top:14341;width:2268;height:1134;visibility:visible;mso-wrap-style:square;v-text-anchor:top" o:gfxdata="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">
+                      <v:group id="Group 14284" o:spid="_x0000_s1080" style="position:absolute;left:3692;top:14613;width:5975;height:1389" coordorigin="3692,14341" coordsize="5975,1134" o:gfxdata="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">
+                        <v:shape id="Text Box 10103" o:spid="_x0000_s1081" type="#_x0000_t202" style="position:absolute;left:5047;top:14341;width:2268;height:1134;visibility:visible;mso-wrap-style:square;v-text-anchor:top" o:gfxdata="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">
                           <v:textbox>
                             <w:txbxContent>
                               <w:p>
@@ -5976,7 +6050,7 @@
                             </w:txbxContent>
                           </v:textbox>
                         </v:shape>
-                        <v:rect id="Rectangle 11662" o:spid="_x0000_s3975" style="position:absolute;left:3692;top:14341;width:1388;height:1134;visibility:visible;mso-wrap-style:square;v-text-anchor:top" o:gfxdata="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">
+                        <v:rect id="Rectangle 11662" o:spid="_x0000_s1082" style="position:absolute;left:3692;top:14341;width:1388;height:1134;visibility:visible;mso-wrap-style:square;v-text-anchor:top" o:gfxdata="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">
                           <v:textbox>
                             <w:txbxContent>
                               <w:p>
@@ -6019,7 +6093,7 @@
                             </w:txbxContent>
                           </v:textbox>
                         </v:rect>
-                        <v:shape id="Text Box 12977" o:spid="_x0000_s3976" type="#_x0000_t202" style="position:absolute;left:7300;top:14341;width:2367;height:1134;visibility:visible;mso-wrap-style:square;v-text-anchor:top" o:gfxdata="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">
+                        <v:shape id="Text Box 12977" o:spid="_x0000_s1083" type="#_x0000_t202" style="position:absolute;left:7300;top:14341;width:2367;height:1134;visibility:visible;mso-wrap-style:square;v-text-anchor:top" o:gfxdata="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">
                           <v:textbox>
                             <w:txbxContent>
                               <w:p>
@@ -6113,7 +6187,7 @@
                           </v:textbox>
                         </v:shape>
                       </v:group>
-                      <v:oval id="Oval 4738" o:spid="_x0000_s3977" style="position:absolute;left:4116;top:5060;width:408;height:406;visibility:visible;mso-wrap-style:square;v-text-anchor:top" o:gfxdata="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" strokecolor="#4a7ebb" strokeweight="3.5pt">
+                      <v:oval id="Oval 4738" o:spid="_x0000_s1084" style="position:absolute;left:4116;top:5060;width:408;height:406;visibility:visible;mso-wrap-style:square;v-text-anchor:top" o:gfxdata="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" strokecolor="#4a7ebb" strokeweight="3.5pt">
                         <v:textbox inset="0,0,0,0">
                           <w:txbxContent>
                             <w:p>
@@ -6137,7 +6211,7 @@
                           </w:txbxContent>
                         </v:textbox>
                       </v:oval>
-                      <v:oval id="Oval 4739" o:spid="_x0000_s3978" style="position:absolute;left:3760;top:6052;width:408;height:406;visibility:visible;mso-wrap-style:square;v-text-anchor:top" o:gfxdata="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" strokecolor="#4a7ebb" strokeweight="3.5pt">
+                      <v:oval id="Oval 4739" o:spid="_x0000_s1085" style="position:absolute;left:3760;top:6052;width:408;height:406;visibility:visible;mso-wrap-style:square;v-text-anchor:top" o:gfxdata="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" strokecolor="#4a7ebb" strokeweight="3.5pt">
                         <v:textbox inset="0,0,0,0">
                           <w:txbxContent>
                             <w:p>
@@ -6161,7 +6235,7 @@
                           </w:txbxContent>
                         </v:textbox>
                       </v:oval>
-                      <v:oval id="Oval 4740" o:spid="_x0000_s3979" style="position:absolute;left:1463;top:7693;width:408;height:406;visibility:visible;mso-wrap-style:square;v-text-anchor:top" o:gfxdata="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" strokecolor="#4a7ebb" strokeweight="3.5pt">
+                      <v:oval id="Oval 4740" o:spid="_x0000_s1086" style="position:absolute;left:1463;top:7693;width:408;height:406;visibility:visible;mso-wrap-style:square;v-text-anchor:top" o:gfxdata="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" strokecolor="#4a7ebb" strokeweight="3.5pt">
                         <v:textbox inset="0,0,0,0">
                           <w:txbxContent>
                             <w:p>
@@ -6185,7 +6259,7 @@
                           </w:txbxContent>
                         </v:textbox>
                       </v:oval>
-                      <v:oval id="Oval 4741" o:spid="_x0000_s3980" style="position:absolute;left:7119;top:7111;width:408;height:406;visibility:visible;mso-wrap-style:square;v-text-anchor:top" o:gfxdata="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" strokecolor="#4a7ebb" strokeweight="3.5pt">
+                      <v:oval id="Oval 4741" o:spid="_x0000_s1087" style="position:absolute;left:7119;top:7111;width:408;height:406;visibility:visible;mso-wrap-style:square;v-text-anchor:top" o:gfxdata="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" strokecolor="#4a7ebb" strokeweight="3.5pt">
                         <v:textbox inset="0,0,0,0">
                           <w:txbxContent>
                             <w:p>
@@ -6209,7 +6283,7 @@
                           </w:txbxContent>
                         </v:textbox>
                       </v:oval>
-                      <v:oval id="Oval 4742" o:spid="_x0000_s3981" style="position:absolute;left:7243;top:8791;width:408;height:406;visibility:visible;mso-wrap-style:square;v-text-anchor:top" o:gfxdata="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" strokecolor="#4a7ebb" strokeweight="3.5pt">
+                      <v:oval id="Oval 4742" o:spid="_x0000_s1088" style="position:absolute;left:7243;top:8791;width:408;height:406;visibility:visible;mso-wrap-style:square;v-text-anchor:top" o:gfxdata="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" strokecolor="#4a7ebb" strokeweight="3.5pt">
                         <v:textbox inset="0,0,0,0">
                           <w:txbxContent>
                             <w:p>
@@ -6233,7 +6307,7 @@
                           </w:txbxContent>
                         </v:textbox>
                       </v:oval>
-                      <v:oval id="Oval 4743" o:spid="_x0000_s3982" style="position:absolute;left:3646;top:10223;width:408;height:406;visibility:visible;mso-wrap-style:square;v-text-anchor:top" o:gfxdata="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" strokecolor="#4a7ebb" strokeweight="3.5pt">
+                      <v:oval id="Oval 4743" o:spid="_x0000_s1089" style="position:absolute;left:3646;top:10223;width:408;height:406;visibility:visible;mso-wrap-style:square;v-text-anchor:top" o:gfxdata="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" strokecolor="#4a7ebb" strokeweight="3.5pt">
                         <v:textbox inset="0,0,0,0">
                           <w:txbxContent>
                             <w:p>
@@ -6257,7 +6331,7 @@
                           </w:txbxContent>
                         </v:textbox>
                       </v:oval>
-                      <v:oval id="Oval 4744" o:spid="_x0000_s3983" style="position:absolute;left:3697;top:11793;width:408;height:406;visibility:visible;mso-wrap-style:square;v-text-anchor:top" o:gfxdata="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" strokecolor="#4a7ebb" strokeweight="3.5pt">
+                      <v:oval id="Oval 4744" o:spid="_x0000_s1090" style="position:absolute;left:3697;top:11793;width:408;height:406;visibility:visible;mso-wrap-style:square;v-text-anchor:top" o:gfxdata="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" strokecolor="#4a7ebb" strokeweight="3.5pt">
                         <v:textbox inset="0,0,0,0">
                           <w:txbxContent>
                             <w:p>
@@ -6281,7 +6355,7 @@
                           </w:txbxContent>
                         </v:textbox>
                       </v:oval>
-                      <v:oval id="Oval 4745" o:spid="_x0000_s3984" style="position:absolute;left:3696;top:14650;width:408;height:406;visibility:visible;mso-wrap-style:square;v-text-anchor:top" o:gfxdata="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" strokecolor="#4a7ebb" strokeweight="3.5pt">
+                      <v:oval id="Oval 4745" o:spid="_x0000_s1091" style="position:absolute;left:3696;top:14650;width:408;height:406;visibility:visible;mso-wrap-style:square;v-text-anchor:top" o:gfxdata="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" strokecolor="#4a7ebb" strokeweight="3.5pt">
                         <v:textbox inset="0,0,0,0">
                           <w:txbxContent>
                             <w:p>
@@ -6407,8 +6481,6 @@
           <w:szCs w:val="22"/>
         </w:rPr>
       </w:pPr>
-      <w:bookmarkStart w:id="0" w:name="_GoBack"/>
-      <w:bookmarkEnd w:id="0"/>
     </w:p>
     <w:sectPr>
       <w:footerReference w:type="default" r:id="rId9"/>
@@ -6586,7 +6658,7 @@
       <w:pStyle w:val="Footer"/>
     </w:pPr>
     <w:r>
-      <w:t>2020-03-04</w:t>
+      <w:t>2021-04-27</w:t>
     </w:r>
   </w:p>
 </w:ftr>
@@ -9706,7 +9778,7 @@
 </file>
 
 <file path=customXml/itemProps1.xml><?xml version="1.0" encoding="utf-8"?>
-<ds:datastoreItem xmlns:ds="http://schemas.openxmlformats.org/officeDocument/2006/customXml" ds:itemID="{5C2D83F4-1FD4-4DA2-BC5A-EF6102DB6482}">
+<ds:datastoreItem xmlns:ds="http://schemas.openxmlformats.org/officeDocument/2006/customXml" ds:itemID="{522BDF42-5D21-481F-8FFE-0FB0638A3020}">
   <ds:schemaRefs>
     <ds:schemaRef ds:uri="http://schemas.openxmlformats.org/officeDocument/2006/bibliography"/>
   </ds:schemaRefs>

</xml_diff>

<commit_message>
Updated SQ15 documentation and the opi.
</commit_message>
<xml_diff>
--- a/doc/Sequences-help/G7_SQ15.docx
+++ b/doc/Sequences-help/G7_SQ15.docx
@@ -161,41 +161,48 @@
         <w:jc w:val="both"/>
         <w:rPr>
           <w:szCs w:val="20"/>
+          <w:lang w:val="sv-SE"/>
         </w:rPr>
       </w:pPr>
       <w:r>
         <w:rPr>
           <w:szCs w:val="20"/>
+          <w:lang w:val="sv-SE"/>
         </w:rPr>
         <w:t xml:space="preserve">- Level: </w:t>
       </w:r>
       <w:r>
         <w:rPr>
           <w:szCs w:val="20"/>
+          <w:lang w:val="sv-SE"/>
         </w:rPr>
         <w:t>LI</w:t>
       </w:r>
       <w:r>
         <w:rPr>
           <w:szCs w:val="20"/>
+          <w:lang w:val="sv-SE"/>
         </w:rPr>
         <w:t>680, LT68</w:t>
       </w:r>
       <w:r>
         <w:rPr>
           <w:szCs w:val="20"/>
+          <w:lang w:val="sv-SE"/>
         </w:rPr>
         <w:t>2</w:t>
       </w:r>
       <w:r>
         <w:rPr>
           <w:szCs w:val="20"/>
+          <w:lang w:val="sv-SE"/>
         </w:rPr>
         <w:t>, LT68</w:t>
       </w:r>
       <w:r>
         <w:rPr>
           <w:szCs w:val="20"/>
+          <w:lang w:val="sv-SE"/>
         </w:rPr>
         <w:t>3</w:t>
       </w:r>
@@ -220,7 +227,21 @@
           <w:szCs w:val="20"/>
           <w:lang w:val="sv-SE"/>
         </w:rPr>
-        <w:t>, TT644</w:t>
+        <w:t>, TT66</w:t>
+      </w:r>
+      <w:r>
+        <w:rPr>
+          <w:szCs w:val="20"/>
+          <w:lang w:val="sv-SE"/>
+        </w:rPr>
+        <w:t>4</w:t>
+      </w:r>
+      <w:r>
+        <w:rPr>
+          <w:szCs w:val="20"/>
+          <w:lang w:val="sv-SE"/>
+        </w:rPr>
+        <w:t>, TT698</w:t>
       </w:r>
     </w:p>
     <w:p>
@@ -1986,8 +2007,6 @@
           <w:szCs w:val="22"/>
         </w:rPr>
       </w:pPr>
-      <w:bookmarkStart w:id="0" w:name="_GoBack"/>
-      <w:bookmarkEnd w:id="0"/>
     </w:p>
     <w:p>
       <w:pPr>
@@ -4529,13 +4548,13 @@
               <wp:anchor distT="0" distB="0" distL="114300" distR="114300" simplePos="0" relativeHeight="251625984" behindDoc="0" locked="0" layoutInCell="1" allowOverlap="1" wp14:anchorId="3D960483" wp14:editId="3F37DD26">
                 <wp:simplePos x="0" y="0"/>
                 <wp:positionH relativeFrom="column">
-                  <wp:posOffset>2806700</wp:posOffset>
+                  <wp:posOffset>2804795</wp:posOffset>
                 </wp:positionH>
                 <wp:positionV relativeFrom="paragraph">
-                  <wp:posOffset>109855</wp:posOffset>
+                  <wp:posOffset>111125</wp:posOffset>
                 </wp:positionV>
-                <wp:extent cx="2476500" cy="546100"/>
-                <wp:effectExtent l="0" t="0" r="0" b="6350"/>
+                <wp:extent cx="2476500" cy="647700"/>
+                <wp:effectExtent l="0" t="0" r="0" b="0"/>
                 <wp:wrapNone/>
                 <wp:docPr id="17806" name="Text Box 5251"/>
                 <wp:cNvGraphicFramePr>
@@ -4550,7 +4569,7 @@
                       <wps:spPr bwMode="auto">
                         <a:xfrm>
                           <a:off x="0" y="0"/>
-                          <a:ext cx="2476500" cy="546100"/>
+                          <a:ext cx="2476500" cy="647700"/>
                         </a:xfrm>
                         <a:prstGeom prst="rect">
                           <a:avLst/>
@@ -4759,7 +4778,7 @@
                                 <w:szCs w:val="18"/>
                                 <w:lang w:val="sv-SE"/>
                               </w:rPr>
-                              <w:t xml:space="preserve">)) </w:t>
+                              <w:t>)</w:t>
                             </w:r>
                             <w:r>
                               <w:rPr>
@@ -4768,7 +4787,44 @@
                                 <w:szCs w:val="18"/>
                                 <w:lang w:val="sv-SE"/>
                               </w:rPr>
-                              <w:t>AND</w:t>
+                              <w:t xml:space="preserve"> </w:t>
+                            </w:r>
+                            <w:r>
+                              <w:rPr>
+                                <w:rFonts w:asciiTheme="majorHAnsi" w:hAnsiTheme="majorHAnsi" w:cstheme="majorHAnsi"/>
+                                <w:sz w:val="18"/>
+                                <w:szCs w:val="18"/>
+                                <w:lang w:val="sv-SE"/>
+                              </w:rPr>
+                              <w:t xml:space="preserve">OR </w:t>
+                            </w:r>
+                          </w:p>
+                          <w:p>
+                            <w:pPr>
+                              <w:rPr>
+                                <w:rFonts w:asciiTheme="majorHAnsi" w:hAnsiTheme="majorHAnsi" w:cstheme="majorHAnsi"/>
+                                <w:sz w:val="18"/>
+                                <w:szCs w:val="18"/>
+                                <w:lang w:val="sv-SE"/>
+                              </w:rPr>
+                            </w:pPr>
+                            <w:r>
+                              <w:rPr>
+                                <w:rFonts w:asciiTheme="majorHAnsi" w:hAnsiTheme="majorHAnsi" w:cstheme="majorHAnsi"/>
+                                <w:sz w:val="18"/>
+                                <w:szCs w:val="18"/>
+                                <w:lang w:val="sv-SE"/>
+                              </w:rPr>
+                              <w:t>(TT698 &lt; 5K)</w:t>
+                            </w:r>
+                            <w:r>
+                              <w:rPr>
+                                <w:rFonts w:asciiTheme="majorHAnsi" w:hAnsiTheme="majorHAnsi" w:cstheme="majorHAnsi"/>
+                                <w:sz w:val="18"/>
+                                <w:szCs w:val="18"/>
+                                <w:lang w:val="sv-SE"/>
+                              </w:rPr>
+                              <w:t>) AND</w:t>
                             </w:r>
                           </w:p>
                           <w:p>
@@ -4809,7 +4865,11 @@
           </mc:Choice>
           <mc:Fallback>
             <w:pict>
-              <v:shape id="Text Box 5251" o:spid="_x0000_s1045" type="#_x0000_t202" style="position:absolute;margin-left:221pt;margin-top:8.65pt;width:195pt;height:43pt;z-index:251625984;visibility:visible;mso-wrap-style:square;mso-width-percent:0;mso-height-percent:0;mso-wrap-distance-left:9pt;mso-wrap-distance-top:0;mso-wrap-distance-right:9pt;mso-wrap-distance-bottom:0;mso-position-horizontal:absolute;mso-position-horizontal-relative:text;mso-position-vertical:absolute;mso-position-vertical-relative:text;mso-width-percent:0;mso-height-percent:0;mso-width-relative:margin;mso-height-relative:margin;v-text-anchor:top" o:gfxdata="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" filled="f" stroked="f">
+              <v:shapetype id="_x0000_t202" coordsize="21600,21600" o:spt="202" path="m,l,21600r21600,l21600,xe">
+                <v:stroke joinstyle="miter"/>
+                <v:path gradientshapeok="t" o:connecttype="rect"/>
+              </v:shapetype>
+              <v:shape id="Text Box 5251" o:spid="_x0000_s1045" type="#_x0000_t202" style="position:absolute;margin-left:220.85pt;margin-top:8.75pt;width:195pt;height:51pt;z-index:251625984;visibility:visible;mso-wrap-style:square;mso-width-percent:0;mso-height-percent:0;mso-wrap-distance-left:9pt;mso-wrap-distance-top:0;mso-wrap-distance-right:9pt;mso-wrap-distance-bottom:0;mso-position-horizontal:absolute;mso-position-horizontal-relative:text;mso-position-vertical:absolute;mso-position-vertical-relative:text;mso-width-percent:0;mso-height-percent:0;mso-width-relative:margin;mso-height-relative:margin;v-text-anchor:top" o:gfxdata="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" filled="f" stroked="f">
                 <o:lock v:ext="edit" aspectratio="t"/>
                 <v:textbox>
                   <w:txbxContent>
@@ -4991,7 +5051,7 @@
                           <w:szCs w:val="18"/>
                           <w:lang w:val="sv-SE"/>
                         </w:rPr>
-                        <w:t xml:space="preserve">)) </w:t>
+                        <w:t>)</w:t>
                       </w:r>
                       <w:r>
                         <w:rPr>
@@ -5000,7 +5060,44 @@
                           <w:szCs w:val="18"/>
                           <w:lang w:val="sv-SE"/>
                         </w:rPr>
-                        <w:t>AND</w:t>
+                        <w:t xml:space="preserve"> </w:t>
+                      </w:r>
+                      <w:r>
+                        <w:rPr>
+                          <w:rFonts w:asciiTheme="majorHAnsi" w:hAnsiTheme="majorHAnsi" w:cstheme="majorHAnsi"/>
+                          <w:sz w:val="18"/>
+                          <w:szCs w:val="18"/>
+                          <w:lang w:val="sv-SE"/>
+                        </w:rPr>
+                        <w:t xml:space="preserve">OR </w:t>
+                      </w:r>
+                    </w:p>
+                    <w:p>
+                      <w:pPr>
+                        <w:rPr>
+                          <w:rFonts w:asciiTheme="majorHAnsi" w:hAnsiTheme="majorHAnsi" w:cstheme="majorHAnsi"/>
+                          <w:sz w:val="18"/>
+                          <w:szCs w:val="18"/>
+                          <w:lang w:val="sv-SE"/>
+                        </w:rPr>
+                      </w:pPr>
+                      <w:r>
+                        <w:rPr>
+                          <w:rFonts w:asciiTheme="majorHAnsi" w:hAnsiTheme="majorHAnsi" w:cstheme="majorHAnsi"/>
+                          <w:sz w:val="18"/>
+                          <w:szCs w:val="18"/>
+                          <w:lang w:val="sv-SE"/>
+                        </w:rPr>
+                        <w:t>(TT698 &lt; 5K)</w:t>
+                      </w:r>
+                      <w:r>
+                        <w:rPr>
+                          <w:rFonts w:asciiTheme="majorHAnsi" w:hAnsiTheme="majorHAnsi" w:cstheme="majorHAnsi"/>
+                          <w:sz w:val="18"/>
+                          <w:szCs w:val="18"/>
+                          <w:lang w:val="sv-SE"/>
+                        </w:rPr>
+                        <w:t>) AND</w:t>
                       </w:r>
                     </w:p>
                     <w:p>
@@ -6454,6 +6551,8 @@
           <w:szCs w:val="18"/>
         </w:rPr>
       </w:pPr>
+      <w:bookmarkStart w:id="0" w:name="_GoBack"/>
+      <w:bookmarkEnd w:id="0"/>
     </w:p>
     <w:p>
       <w:pPr>
@@ -10760,10 +10859,7 @@
       <w:pStyle w:val="Footer"/>
     </w:pPr>
     <w:r>
-      <w:t>2021-</w:t>
-    </w:r>
-    <w:r>
-      <w:t>12-23</w:t>
+      <w:t>2022-03-31</w:t>
     </w:r>
   </w:p>
 </w:ftr>
@@ -13881,7 +13977,7 @@
 </file>
 
 <file path=customXml/itemProps1.xml><?xml version="1.0" encoding="utf-8"?>
-<ds:datastoreItem xmlns:ds="http://schemas.openxmlformats.org/officeDocument/2006/customXml" ds:itemID="{447B5529-46B8-497D-87A2-725D7897F237}">
+<ds:datastoreItem xmlns:ds="http://schemas.openxmlformats.org/officeDocument/2006/customXml" ds:itemID="{06DA7EDF-C9E4-4A99-B77D-AF5FAC384B4D}">
   <ds:schemaRefs>
     <ds:schemaRef ds:uri="http://schemas.openxmlformats.org/officeDocument/2006/bibliography"/>
   </ds:schemaRefs>

</xml_diff>

<commit_message>
Fixed an error in the design of SQ15 (transition condition from state 6 to 8). Updated documentation and opi.
</commit_message>
<xml_diff>
--- a/doc/Sequences-help/G7_SQ15.docx
+++ b/doc/Sequences-help/G7_SQ15.docx
@@ -1,6 +1,6 @@
 
 <file path=word/document.xml><?xml version="1.0" encoding="utf-8"?>
-<w:document xmlns:wpc="http://schemas.microsoft.com/office/word/2010/wordprocessingCanvas" xmlns:mc="http://schemas.openxmlformats.org/markup-compatibility/2006" xmlns:o="urn:schemas-microsoft-com:office:office" xmlns:r="http://schemas.openxmlformats.org/officeDocument/2006/relationships" xmlns:m="http://schemas.openxmlformats.org/officeDocument/2006/math" xmlns:v="urn:schemas-microsoft-com:vml" xmlns:wp14="http://schemas.microsoft.com/office/word/2010/wordprocessingDrawing" xmlns:wp="http://schemas.openxmlformats.org/drawingml/2006/wordprocessingDrawing" xmlns:w10="urn:schemas-microsoft-com:office:word" xmlns:w="http://schemas.openxmlformats.org/wordprocessingml/2006/main" xmlns:w14="http://schemas.microsoft.com/office/word/2010/wordml" xmlns:wpg="http://schemas.microsoft.com/office/word/2010/wordprocessingGroup" xmlns:wpi="http://schemas.microsoft.com/office/word/2010/wordprocessingInk" xmlns:wne="http://schemas.microsoft.com/office/word/2006/wordml" xmlns:wps="http://schemas.microsoft.com/office/word/2010/wordprocessingShape" mc:Ignorable="w14 wp14">
+<w:document xmlns:wpc="http://schemas.microsoft.com/office/word/2010/wordprocessingCanvas" xmlns:cx="http://schemas.microsoft.com/office/drawing/2014/chartex" xmlns:cx1="http://schemas.microsoft.com/office/drawing/2015/9/8/chartex" xmlns:cx2="http://schemas.microsoft.com/office/drawing/2015/10/21/chartex" xmlns:cx3="http://schemas.microsoft.com/office/drawing/2016/5/9/chartex" xmlns:cx4="http://schemas.microsoft.com/office/drawing/2016/5/10/chartex" xmlns:cx5="http://schemas.microsoft.com/office/drawing/2016/5/11/chartex" xmlns:cx6="http://schemas.microsoft.com/office/drawing/2016/5/12/chartex" xmlns:cx7="http://schemas.microsoft.com/office/drawing/2016/5/13/chartex" xmlns:cx8="http://schemas.microsoft.com/office/drawing/2016/5/14/chartex" xmlns:mc="http://schemas.openxmlformats.org/markup-compatibility/2006" xmlns:aink="http://schemas.microsoft.com/office/drawing/2016/ink" xmlns:am3d="http://schemas.microsoft.com/office/drawing/2017/model3d" xmlns:o="urn:schemas-microsoft-com:office:office" xmlns:r="http://schemas.openxmlformats.org/officeDocument/2006/relationships" xmlns:m="http://schemas.openxmlformats.org/officeDocument/2006/math" xmlns:v="urn:schemas-microsoft-com:vml" xmlns:wp14="http://schemas.microsoft.com/office/word/2010/wordprocessingDrawing" xmlns:wp="http://schemas.openxmlformats.org/drawingml/2006/wordprocessingDrawing" xmlns:w10="urn:schemas-microsoft-com:office:word" xmlns:w="http://schemas.openxmlformats.org/wordprocessingml/2006/main" xmlns:w14="http://schemas.microsoft.com/office/word/2010/wordml" xmlns:w15="http://schemas.microsoft.com/office/word/2012/wordml" xmlns:w16cid="http://schemas.microsoft.com/office/word/2016/wordml/cid" xmlns:w16se="http://schemas.microsoft.com/office/word/2015/wordml/symex" xmlns:wpg="http://schemas.microsoft.com/office/word/2010/wordprocessingGroup" xmlns:wpi="http://schemas.microsoft.com/office/word/2010/wordprocessingInk" xmlns:wne="http://schemas.microsoft.com/office/word/2006/wordml" xmlns:wps="http://schemas.microsoft.com/office/word/2010/wordprocessingShape" mc:Ignorable="w14 w15 w16se w16cid wp14">
   <w:body>
     <w:p>
       <w:pPr>
@@ -87,16 +87,8 @@
         <w:rPr>
           <w:szCs w:val="20"/>
         </w:rPr>
-        <w:t xml:space="preserve">, </w:t>
+        <w:t>, FT644</w:t>
       </w:r>
-      <w:proofErr w:type="gramStart"/>
-      <w:r>
-        <w:rPr>
-          <w:szCs w:val="20"/>
-        </w:rPr>
-        <w:t>FT644</w:t>
-      </w:r>
-      <w:proofErr w:type="gramEnd"/>
     </w:p>
     <w:p>
       <w:pPr>
@@ -613,7 +605,7 @@
         <mc:AlternateContent>
           <mc:Choice Requires="wps">
             <w:drawing>
-              <wp:anchor distT="0" distB="0" distL="114300" distR="114300" simplePos="0" relativeHeight="251608576" behindDoc="0" locked="0" layoutInCell="1" allowOverlap="1" wp14:anchorId="5EA16327" wp14:editId="7065ADF3">
+              <wp:anchor distT="0" distB="0" distL="114300" distR="114300" simplePos="0" relativeHeight="251638784" behindDoc="0" locked="0" layoutInCell="1" allowOverlap="1" wp14:anchorId="5EA16327" wp14:editId="7065ADF3">
                 <wp:simplePos x="0" y="0"/>
                 <wp:positionH relativeFrom="column">
                   <wp:posOffset>2680970</wp:posOffset>
@@ -674,11 +666,11 @@
           </mc:Choice>
           <mc:Fallback>
             <w:pict>
-              <v:shapetype id="_x0000_t32" coordsize="21600,21600" o:spt="32" o:oned="t" path="m,l21600,21600e" filled="f">
+              <v:shapetype w14:anchorId="7448192E" id="_x0000_t32" coordsize="21600,21600" o:spt="32" o:oned="t" path="m,l21600,21600e" filled="f">
                 <v:path arrowok="t" fillok="f" o:connecttype="none"/>
                 <o:lock v:ext="edit" shapetype="t"/>
               </v:shapetype>
-              <v:shape id="AutoShape 6316" o:spid="_x0000_s1026" type="#_x0000_t32" style="position:absolute;margin-left:211.1pt;margin-top:423.05pt;width:275.25pt;height:0;z-index:251608576;visibility:visible;mso-wrap-style:square;mso-width-percent:0;mso-height-percent:0;mso-wrap-distance-left:9pt;mso-wrap-distance-top:0;mso-wrap-distance-right:9pt;mso-wrap-distance-bottom:0;mso-position-horizontal:absolute;mso-position-horizontal-relative:text;mso-position-vertical:absolute;mso-position-vertical-relative:text;mso-width-percent:0;mso-height-percent:0;mso-width-relative:margin;mso-height-relative:margin" o:gfxdata="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"/>
+              <v:shape id="AutoShape 6316" o:spid="_x0000_s1026" type="#_x0000_t32" style="position:absolute;margin-left:211.1pt;margin-top:423.05pt;width:275.25pt;height:0;z-index:251638784;visibility:visible;mso-wrap-style:square;mso-width-percent:0;mso-height-percent:0;mso-wrap-distance-left:9pt;mso-wrap-distance-top:0;mso-wrap-distance-right:9pt;mso-wrap-distance-bottom:0;mso-position-horizontal:absolute;mso-position-horizontal-relative:text;mso-position-vertical:absolute;mso-position-vertical-relative:text;mso-width-percent:0;mso-height-percent:0;mso-width-relative:margin;mso-height-relative:margin" o:gfxdata="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"/>
             </w:pict>
           </mc:Fallback>
         </mc:AlternateContent>
@@ -691,7 +683,7 @@
         <mc:AlternateContent>
           <mc:Choice Requires="wps">
             <w:drawing>
-              <wp:anchor distT="0" distB="0" distL="114300" distR="114300" simplePos="0" relativeHeight="251610624" behindDoc="0" locked="0" layoutInCell="1" allowOverlap="1" wp14:anchorId="69BC82C2" wp14:editId="7FF1445C">
+              <wp:anchor distT="0" distB="0" distL="114300" distR="114300" simplePos="0" relativeHeight="251640832" behindDoc="0" locked="0" layoutInCell="1" allowOverlap="1" wp14:anchorId="69BC82C2" wp14:editId="7FF1445C">
                 <wp:simplePos x="0" y="0"/>
                 <wp:positionH relativeFrom="column">
                   <wp:posOffset>1419860</wp:posOffset>
@@ -746,7 +738,7 @@
           </mc:Choice>
           <mc:Fallback>
             <w:pict>
-              <v:shape id="AutoShape 6302" o:spid="_x0000_s1026" type="#_x0000_t32" style="position:absolute;margin-left:111.8pt;margin-top:224.7pt;width:0;height:11.35pt;z-index:251610624;visibility:visible;mso-wrap-style:square;mso-wrap-distance-left:9pt;mso-wrap-distance-top:0;mso-wrap-distance-right:9pt;mso-wrap-distance-bottom:0;mso-position-horizontal:absolute;mso-position-horizontal-relative:text;mso-position-vertical:absolute;mso-position-vertical-relative:text" o:gfxdata="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"/>
+              <v:shape w14:anchorId="07E844ED" id="AutoShape 6302" o:spid="_x0000_s1026" type="#_x0000_t32" style="position:absolute;margin-left:111.8pt;margin-top:224.7pt;width:0;height:11.35pt;z-index:251640832;visibility:visible;mso-wrap-style:square;mso-wrap-distance-left:9pt;mso-wrap-distance-top:0;mso-wrap-distance-right:9pt;mso-wrap-distance-bottom:0;mso-position-horizontal:absolute;mso-position-horizontal-relative:text;mso-position-vertical:absolute;mso-position-vertical-relative:text" o:gfxdata="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"/>
             </w:pict>
           </mc:Fallback>
         </mc:AlternateContent>
@@ -760,7 +752,7 @@
         <mc:AlternateContent>
           <mc:Choice Requires="wps">
             <w:drawing>
-              <wp:anchor distT="0" distB="0" distL="114300" distR="114300" simplePos="0" relativeHeight="251597312" behindDoc="0" locked="0" layoutInCell="1" allowOverlap="1" wp14:anchorId="754E39E2" wp14:editId="550F770E">
+              <wp:anchor distT="0" distB="0" distL="114300" distR="114300" simplePos="0" relativeHeight="251637760" behindDoc="0" locked="0" layoutInCell="1" allowOverlap="1" wp14:anchorId="754E39E2" wp14:editId="550F770E">
                 <wp:simplePos x="0" y="0"/>
                 <wp:positionH relativeFrom="column">
                   <wp:posOffset>604520</wp:posOffset>
@@ -835,7 +827,23 @@
                                 <w:sz w:val="20"/>
                                 <w:szCs w:val="20"/>
                               </w:rPr>
-                              <w:t>TT680 &lt; TT68</w:t>
+                              <w:t>TT68</w:t>
+                            </w:r>
+                            <w:r>
+                              <w:rPr>
+                                <w:rFonts w:asciiTheme="majorHAnsi" w:hAnsiTheme="majorHAnsi" w:cstheme="majorHAnsi"/>
+                                <w:sz w:val="20"/>
+                                <w:szCs w:val="20"/>
+                              </w:rPr>
+                              <w:t>6</w:t>
+                            </w:r>
+                            <w:r>
+                              <w:rPr>
+                                <w:rFonts w:asciiTheme="majorHAnsi" w:hAnsiTheme="majorHAnsi" w:cstheme="majorHAnsi"/>
+                                <w:sz w:val="20"/>
+                                <w:szCs w:val="20"/>
+                              </w:rPr>
+                              <w:t xml:space="preserve"> &lt; TT68</w:t>
                             </w:r>
                             <w:r>
                               <w:rPr>
@@ -851,7 +859,23 @@
                                 <w:sz w:val="20"/>
                                 <w:szCs w:val="20"/>
                               </w:rPr>
-                              <w:t xml:space="preserve">setpoint OR </w:t>
+                              <w:t>M</w:t>
+                            </w:r>
+                            <w:r>
+                              <w:rPr>
+                                <w:rFonts w:asciiTheme="majorHAnsi" w:hAnsiTheme="majorHAnsi" w:cstheme="majorHAnsi"/>
+                                <w:sz w:val="20"/>
+                                <w:szCs w:val="20"/>
+                              </w:rPr>
+                              <w:t>in</w:t>
+                            </w:r>
+                            <w:r>
+                              <w:rPr>
+                                <w:rFonts w:asciiTheme="majorHAnsi" w:hAnsiTheme="majorHAnsi" w:cstheme="majorHAnsi"/>
+                                <w:sz w:val="20"/>
+                                <w:szCs w:val="20"/>
+                              </w:rPr>
+                              <w:t xml:space="preserve"> OR </w:t>
                             </w:r>
                           </w:p>
                           <w:p>
@@ -893,11 +917,11 @@
           </mc:Choice>
           <mc:Fallback>
             <w:pict>
-              <v:shapetype id="_x0000_t202" coordsize="21600,21600" o:spt="202" path="m,l,21600r21600,l21600,xe">
+              <v:shapetype w14:anchorId="754E39E2" id="_x0000_t202" coordsize="21600,21600" o:spt="202" path="m,l,21600r21600,l21600,xe">
                 <v:stroke joinstyle="miter"/>
                 <v:path gradientshapeok="t" o:connecttype="rect"/>
               </v:shapetype>
-              <v:shape id="Text Box 5232" o:spid="_x0000_s1026" type="#_x0000_t202" style="position:absolute;left:0;text-align:left;margin-left:47.6pt;margin-top:193.55pt;width:124.5pt;height:36.6pt;z-index:251597312;visibility:visible;mso-wrap-style:square;mso-width-percent:0;mso-wrap-distance-left:9pt;mso-wrap-distance-top:0;mso-wrap-distance-right:9pt;mso-wrap-distance-bottom:0;mso-position-horizontal:absolute;mso-position-horizontal-relative:text;mso-position-vertical:absolute;mso-position-vertical-relative:text;mso-width-percent:0;mso-width-relative:margin;v-text-anchor:top" o:gfxdata="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" filled="f" stroked="f">
+              <v:shape id="Text Box 5232" o:spid="_x0000_s1026" type="#_x0000_t202" style="position:absolute;left:0;text-align:left;margin-left:47.6pt;margin-top:193.55pt;width:124.5pt;height:36.6pt;z-index:251637760;visibility:visible;mso-wrap-style:square;mso-width-percent:0;mso-wrap-distance-left:9pt;mso-wrap-distance-top:0;mso-wrap-distance-right:9pt;mso-wrap-distance-bottom:0;mso-position-horizontal:absolute;mso-position-horizontal-relative:text;mso-position-vertical:absolute;mso-position-vertical-relative:text;mso-width-percent:0;mso-width-relative:margin;v-text-anchor:top" o:gfxdata="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" filled="f" stroked="f">
                 <o:lock v:ext="edit" aspectratio="t"/>
                 <v:textbox>
                   <w:txbxContent>
@@ -921,7 +945,23 @@
                           <w:sz w:val="20"/>
                           <w:szCs w:val="20"/>
                         </w:rPr>
-                        <w:t>TT680 &lt; TT68</w:t>
+                        <w:t>TT68</w:t>
+                      </w:r>
+                      <w:r>
+                        <w:rPr>
+                          <w:rFonts w:asciiTheme="majorHAnsi" w:hAnsiTheme="majorHAnsi" w:cstheme="majorHAnsi"/>
+                          <w:sz w:val="20"/>
+                          <w:szCs w:val="20"/>
+                        </w:rPr>
+                        <w:t>6</w:t>
+                      </w:r>
+                      <w:r>
+                        <w:rPr>
+                          <w:rFonts w:asciiTheme="majorHAnsi" w:hAnsiTheme="majorHAnsi" w:cstheme="majorHAnsi"/>
+                          <w:sz w:val="20"/>
+                          <w:szCs w:val="20"/>
+                        </w:rPr>
+                        <w:t xml:space="preserve"> &lt; TT68</w:t>
                       </w:r>
                       <w:r>
                         <w:rPr>
@@ -937,7 +977,23 @@
                           <w:sz w:val="20"/>
                           <w:szCs w:val="20"/>
                         </w:rPr>
-                        <w:t xml:space="preserve">setpoint OR </w:t>
+                        <w:t>M</w:t>
+                      </w:r>
+                      <w:r>
+                        <w:rPr>
+                          <w:rFonts w:asciiTheme="majorHAnsi" w:hAnsiTheme="majorHAnsi" w:cstheme="majorHAnsi"/>
+                          <w:sz w:val="20"/>
+                          <w:szCs w:val="20"/>
+                        </w:rPr>
+                        <w:t>in</w:t>
+                      </w:r>
+                      <w:r>
+                        <w:rPr>
+                          <w:rFonts w:asciiTheme="majorHAnsi" w:hAnsiTheme="majorHAnsi" w:cstheme="majorHAnsi"/>
+                          <w:sz w:val="20"/>
+                          <w:szCs w:val="20"/>
+                        </w:rPr>
+                        <w:t xml:space="preserve"> OR </w:t>
                       </w:r>
                     </w:p>
                     <w:p>
@@ -980,7 +1036,7 @@
         <mc:AlternateContent>
           <mc:Choice Requires="wps">
             <w:drawing>
-              <wp:anchor distT="0" distB="0" distL="114300" distR="114300" simplePos="0" relativeHeight="251647488" behindDoc="0" locked="0" layoutInCell="1" allowOverlap="1" wp14:anchorId="4D5739EA" wp14:editId="26559A14">
+              <wp:anchor distT="0" distB="0" distL="114300" distR="114300" simplePos="0" relativeHeight="251658240" behindDoc="0" locked="0" layoutInCell="1" allowOverlap="1" wp14:anchorId="4D5739EA" wp14:editId="26559A14">
                 <wp:simplePos x="0" y="0"/>
                 <wp:positionH relativeFrom="column">
                   <wp:posOffset>2109470</wp:posOffset>
@@ -1054,7 +1110,7 @@
           </mc:Choice>
           <mc:Fallback>
             <w:pict>
-              <v:oval id="Oval 4741" o:spid="_x0000_s1027" style="position:absolute;left:0;text-align:left;margin-left:166.1pt;margin-top:111.05pt;width:20.4pt;height:20.3pt;z-index:251647488;visibility:visible;mso-wrap-style:square;mso-wrap-distance-left:9pt;mso-wrap-distance-top:0;mso-wrap-distance-right:9pt;mso-wrap-distance-bottom:0;mso-position-horizontal:absolute;mso-position-horizontal-relative:text;mso-position-vertical:absolute;mso-position-vertical-relative:text;v-text-anchor:top" o:gfxdata="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" strokecolor="#4a7ebb" strokeweight="3.5pt">
+              <v:oval w14:anchorId="4D5739EA" id="Oval 4741" o:spid="_x0000_s1027" style="position:absolute;left:0;text-align:left;margin-left:166.1pt;margin-top:111.05pt;width:20.4pt;height:20.3pt;z-index:251658240;visibility:visible;mso-wrap-style:square;mso-wrap-distance-left:9pt;mso-wrap-distance-top:0;mso-wrap-distance-right:9pt;mso-wrap-distance-bottom:0;mso-position-horizontal:absolute;mso-position-horizontal-relative:text;mso-position-vertical:absolute;mso-position-vertical-relative:text;v-text-anchor:top" o:gfxdata="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" strokecolor="#4a7ebb" strokeweight="3.5pt">
                 <v:textbox inset="0,0,0,0">
                   <w:txbxContent>
                     <w:p>
@@ -1092,7 +1148,7 @@
         <mc:AlternateContent>
           <mc:Choice Requires="wps">
             <w:drawing>
-              <wp:anchor distT="0" distB="0" distL="114300" distR="114300" simplePos="0" relativeHeight="251634176" behindDoc="0" locked="0" layoutInCell="1" allowOverlap="1" wp14:anchorId="34D0C4F0" wp14:editId="481FFDFC">
+              <wp:anchor distT="0" distB="0" distL="114300" distR="114300" simplePos="0" relativeHeight="251645952" behindDoc="0" locked="0" layoutInCell="1" allowOverlap="1" wp14:anchorId="34D0C4F0" wp14:editId="481FFDFC">
                 <wp:simplePos x="0" y="0"/>
                 <wp:positionH relativeFrom="column">
                   <wp:posOffset>2604135</wp:posOffset>
@@ -1147,7 +1203,7 @@
           </mc:Choice>
           <mc:Fallback>
             <w:pict>
-              <v:shape id="AutoShape 5230" o:spid="_x0000_s1026" type="#_x0000_t32" style="position:absolute;margin-left:205.05pt;margin-top:85.2pt;width:11.35pt;height:0;z-index:251634176;visibility:visible;mso-wrap-style:square;mso-wrap-distance-left:9pt;mso-wrap-distance-top:0;mso-wrap-distance-right:9pt;mso-wrap-distance-bottom:0;mso-position-horizontal:absolute;mso-position-horizontal-relative:text;mso-position-vertical:absolute;mso-position-vertical-relative:text" o:gfxdata="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"/>
+              <v:shape w14:anchorId="707EE9AA" id="AutoShape 5230" o:spid="_x0000_s1026" type="#_x0000_t32" style="position:absolute;margin-left:205.05pt;margin-top:85.2pt;width:11.35pt;height:0;z-index:251645952;visibility:visible;mso-wrap-style:square;mso-wrap-distance-left:9pt;mso-wrap-distance-top:0;mso-wrap-distance-right:9pt;mso-wrap-distance-bottom:0;mso-position-horizontal:absolute;mso-position-horizontal-relative:text;mso-position-vertical:absolute;mso-position-vertical-relative:text" o:gfxdata="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"/>
             </w:pict>
           </mc:Fallback>
         </mc:AlternateContent>
@@ -1161,7 +1217,7 @@
         <mc:AlternateContent>
           <mc:Choice Requires="wps">
             <w:drawing>
-              <wp:anchor distT="0" distB="0" distL="114300" distR="114300" simplePos="0" relativeHeight="251640320" behindDoc="0" locked="0" layoutInCell="1" allowOverlap="1" wp14:anchorId="0E5F7B60" wp14:editId="000CC8A7">
+              <wp:anchor distT="0" distB="0" distL="114300" distR="114300" simplePos="0" relativeHeight="251655168" behindDoc="0" locked="0" layoutInCell="1" allowOverlap="1" wp14:anchorId="0E5F7B60" wp14:editId="000CC8A7">
                 <wp:simplePos x="0" y="0"/>
                 <wp:positionH relativeFrom="column">
                   <wp:posOffset>2099310</wp:posOffset>
@@ -1235,7 +1291,7 @@
           </mc:Choice>
           <mc:Fallback>
             <w:pict>
-              <v:oval id="Oval 4739" o:spid="_x0000_s1028" style="position:absolute;left:0;text-align:left;margin-left:165.3pt;margin-top:60.35pt;width:20.4pt;height:20.3pt;z-index:251640320;visibility:visible;mso-wrap-style:square;mso-wrap-distance-left:9pt;mso-wrap-distance-top:0;mso-wrap-distance-right:9pt;mso-wrap-distance-bottom:0;mso-position-horizontal:absolute;mso-position-horizontal-relative:text;mso-position-vertical:absolute;mso-position-vertical-relative:text;v-text-anchor:top" o:gfxdata="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" strokecolor="#4a7ebb" strokeweight="3.5pt">
+              <v:oval w14:anchorId="0E5F7B60" id="Oval 4739" o:spid="_x0000_s1028" style="position:absolute;left:0;text-align:left;margin-left:165.3pt;margin-top:60.35pt;width:20.4pt;height:20.3pt;z-index:251655168;visibility:visible;mso-wrap-style:square;mso-wrap-distance-left:9pt;mso-wrap-distance-top:0;mso-wrap-distance-right:9pt;mso-wrap-distance-bottom:0;mso-position-horizontal:absolute;mso-position-horizontal-relative:text;mso-position-vertical:absolute;mso-position-vertical-relative:text;v-text-anchor:top" o:gfxdata="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" strokecolor="#4a7ebb" strokeweight="3.5pt">
                 <v:textbox inset="0,0,0,0">
                   <w:txbxContent>
                     <w:p>
@@ -1272,7 +1328,7 @@
         <mc:AlternateContent>
           <mc:Choice Requires="wps">
             <w:drawing>
-              <wp:anchor distT="0" distB="0" distL="114300" distR="114300" simplePos="0" relativeHeight="251635200" behindDoc="0" locked="0" layoutInCell="1" allowOverlap="1" wp14:anchorId="057A59AE" wp14:editId="41CF25BB">
+              <wp:anchor distT="0" distB="0" distL="114300" distR="114300" simplePos="0" relativeHeight="251648000" behindDoc="0" locked="0" layoutInCell="1" allowOverlap="1" wp14:anchorId="057A59AE" wp14:editId="41CF25BB">
                 <wp:simplePos x="0" y="0"/>
                 <wp:positionH relativeFrom="column">
                   <wp:posOffset>2244090</wp:posOffset>
@@ -1404,7 +1460,7 @@
           </mc:Choice>
           <mc:Fallback>
             <w:pict>
-              <v:rect id="Rectangle 12495" o:spid="_x0000_s1029" style="position:absolute;left:0;text-align:left;margin-left:176.7pt;margin-top:49.1pt;width:139.15pt;height:29pt;z-index:251635200;visibility:visible;mso-wrap-style:square;mso-wrap-distance-left:9pt;mso-wrap-distance-top:0;mso-wrap-distance-right:9pt;mso-wrap-distance-bottom:0;mso-position-horizontal:absolute;mso-position-horizontal-relative:text;mso-position-vertical:absolute;mso-position-vertical-relative:text;v-text-anchor:top" o:gfxdata="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">
+              <v:rect w14:anchorId="057A59AE" id="Rectangle 12495" o:spid="_x0000_s1029" style="position:absolute;left:0;text-align:left;margin-left:176.7pt;margin-top:49.1pt;width:139.15pt;height:29pt;z-index:251648000;visibility:visible;mso-wrap-style:square;mso-wrap-distance-left:9pt;mso-wrap-distance-top:0;mso-wrap-distance-right:9pt;mso-wrap-distance-bottom:0;mso-position-horizontal:absolute;mso-position-horizontal-relative:text;mso-position-vertical:absolute;mso-position-vertical-relative:text;v-text-anchor:top" o:gfxdata="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">
                 <v:textbox>
                   <w:txbxContent>
                     <w:p>
@@ -1499,7 +1555,7 @@
         <mc:AlternateContent>
           <mc:Choice Requires="wps">
             <w:drawing>
-              <wp:anchor distT="0" distB="0" distL="114300" distR="114300" simplePos="0" relativeHeight="251632128" behindDoc="0" locked="0" layoutInCell="1" allowOverlap="1" wp14:anchorId="42E73CEF" wp14:editId="3C1987D3">
+              <wp:anchor distT="0" distB="0" distL="114300" distR="114300" simplePos="0" relativeHeight="251643904" behindDoc="0" locked="0" layoutInCell="1" allowOverlap="1" wp14:anchorId="42E73CEF" wp14:editId="3C1987D3">
                 <wp:simplePos x="0" y="0"/>
                 <wp:positionH relativeFrom="column">
                   <wp:posOffset>2602865</wp:posOffset>
@@ -1554,7 +1610,7 @@
           </mc:Choice>
           <mc:Fallback>
             <w:pict>
-              <v:shape id="AutoShape 12494" o:spid="_x0000_s1026" type="#_x0000_t32" style="position:absolute;margin-left:204.95pt;margin-top:41.75pt;width:11.35pt;height:0;z-index:251632128;visibility:visible;mso-wrap-style:square;mso-wrap-distance-left:9pt;mso-wrap-distance-top:0;mso-wrap-distance-right:9pt;mso-wrap-distance-bottom:0;mso-position-horizontal:absolute;mso-position-horizontal-relative:text;mso-position-vertical:absolute;mso-position-vertical-relative:text" o:gfxdata="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"/>
+              <v:shape w14:anchorId="4DB56981" id="AutoShape 12494" o:spid="_x0000_s1026" type="#_x0000_t32" style="position:absolute;margin-left:204.95pt;margin-top:41.75pt;width:11.35pt;height:0;z-index:251643904;visibility:visible;mso-wrap-style:square;mso-wrap-distance-left:9pt;mso-wrap-distance-top:0;mso-wrap-distance-right:9pt;mso-wrap-distance-bottom:0;mso-position-horizontal:absolute;mso-position-horizontal-relative:text;mso-position-vertical:absolute;mso-position-vertical-relative:text" o:gfxdata="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"/>
             </w:pict>
           </mc:Fallback>
         </mc:AlternateContent>
@@ -1568,7 +1624,7 @@
         <mc:AlternateContent>
           <mc:Choice Requires="wps">
             <w:drawing>
-              <wp:anchor distT="0" distB="0" distL="114300" distR="114300" simplePos="0" relativeHeight="251621888" behindDoc="0" locked="0" layoutInCell="1" allowOverlap="1" wp14:anchorId="3A7C6BD1" wp14:editId="5240F350">
+              <wp:anchor distT="0" distB="0" distL="114300" distR="114300" simplePos="0" relativeHeight="251641856" behindDoc="0" locked="0" layoutInCell="1" allowOverlap="1" wp14:anchorId="3A7C6BD1" wp14:editId="5240F350">
                 <wp:simplePos x="0" y="0"/>
                 <wp:positionH relativeFrom="column">
                   <wp:posOffset>2708910</wp:posOffset>
@@ -1653,7 +1709,7 @@
           </mc:Choice>
           <mc:Fallback>
             <w:pict>
-              <v:shape id="Text Box 5227" o:spid="_x0000_s1030" type="#_x0000_t202" style="position:absolute;left:0;text-align:left;margin-left:213.3pt;margin-top:32.8pt;width:126.65pt;height:21.1pt;z-index:251621888;visibility:visible;mso-wrap-style:square;mso-wrap-distance-left:9pt;mso-wrap-distance-top:0;mso-wrap-distance-right:9pt;mso-wrap-distance-bottom:0;mso-position-horizontal:absolute;mso-position-horizontal-relative:text;mso-position-vertical:absolute;mso-position-vertical-relative:text;v-text-anchor:top" o:gfxdata="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" filled="f" stroked="f">
+              <v:shape w14:anchorId="3A7C6BD1" id="Text Box 5227" o:spid="_x0000_s1030" type="#_x0000_t202" style="position:absolute;left:0;text-align:left;margin-left:213.3pt;margin-top:32.8pt;width:126.65pt;height:21.1pt;z-index:251641856;visibility:visible;mso-wrap-style:square;mso-wrap-distance-left:9pt;mso-wrap-distance-top:0;mso-wrap-distance-right:9pt;mso-wrap-distance-bottom:0;mso-position-horizontal:absolute;mso-position-horizontal-relative:text;mso-position-vertical:absolute;mso-position-vertical-relative:text;v-text-anchor:top" o:gfxdata="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" filled="f" stroked="f">
                 <v:textbox>
                   <w:txbxContent>
                     <w:p>
@@ -1689,7 +1745,7 @@
         <mc:AlternateContent>
           <mc:Choice Requires="wps">
             <w:drawing>
-              <wp:anchor distT="0" distB="0" distL="114300" distR="114300" simplePos="0" relativeHeight="251639296" behindDoc="0" locked="0" layoutInCell="1" allowOverlap="1" wp14:anchorId="20C31B5B" wp14:editId="77FD3CFC">
+              <wp:anchor distT="0" distB="0" distL="114300" distR="114300" simplePos="0" relativeHeight="251653120" behindDoc="0" locked="0" layoutInCell="1" allowOverlap="1" wp14:anchorId="20C31B5B" wp14:editId="77FD3CFC">
                 <wp:simplePos x="0" y="0"/>
                 <wp:positionH relativeFrom="column">
                   <wp:posOffset>2325370</wp:posOffset>
@@ -1763,7 +1819,7 @@
           </mc:Choice>
           <mc:Fallback>
             <w:pict>
-              <v:oval id="Oval 4738" o:spid="_x0000_s1031" style="position:absolute;left:0;text-align:left;margin-left:183.1pt;margin-top:10.75pt;width:20.4pt;height:20.3pt;z-index:251639296;visibility:visible;mso-wrap-style:square;mso-wrap-distance-left:9pt;mso-wrap-distance-top:0;mso-wrap-distance-right:9pt;mso-wrap-distance-bottom:0;mso-position-horizontal:absolute;mso-position-horizontal-relative:text;mso-position-vertical:absolute;mso-position-vertical-relative:text;v-text-anchor:top" o:gfxdata="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" strokecolor="#4a7ebb" strokeweight="3.5pt">
+              <v:oval w14:anchorId="20C31B5B" id="Oval 4738" o:spid="_x0000_s1031" style="position:absolute;left:0;text-align:left;margin-left:183.1pt;margin-top:10.75pt;width:20.4pt;height:20.3pt;z-index:251653120;visibility:visible;mso-wrap-style:square;mso-wrap-distance-left:9pt;mso-wrap-distance-top:0;mso-wrap-distance-right:9pt;mso-wrap-distance-bottom:0;mso-position-horizontal:absolute;mso-position-horizontal-relative:text;mso-position-vertical:absolute;mso-position-vertical-relative:text;v-text-anchor:top" o:gfxdata="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" strokecolor="#4a7ebb" strokeweight="3.5pt">
                 <v:textbox inset="0,0,0,0">
                   <w:txbxContent>
                     <w:p>
@@ -1800,7 +1856,7 @@
         <mc:AlternateContent>
           <mc:Choice Requires="wps">
             <w:drawing>
-              <wp:anchor distT="0" distB="0" distL="114300" distR="114300" simplePos="0" relativeHeight="251636224" behindDoc="0" locked="0" layoutInCell="1" allowOverlap="1" wp14:anchorId="491981F6" wp14:editId="729BA24A">
+              <wp:anchor distT="0" distB="0" distL="114300" distR="114300" simplePos="0" relativeHeight="251649024" behindDoc="0" locked="0" layoutInCell="1" allowOverlap="1" wp14:anchorId="491981F6" wp14:editId="729BA24A">
                 <wp:simplePos x="0" y="0"/>
                 <wp:positionH relativeFrom="column">
                   <wp:posOffset>2387600</wp:posOffset>
@@ -1875,7 +1931,7 @@
           </mc:Choice>
           <mc:Fallback>
             <w:pict>
-              <v:rect id="Rectangle 12496" o:spid="_x0000_s1032" style="position:absolute;left:0;text-align:left;margin-left:188pt;margin-top:8.3pt;width:55.25pt;height:27.4pt;z-index:251636224;visibility:visible;mso-wrap-style:square;mso-wrap-distance-left:9pt;mso-wrap-distance-top:0;mso-wrap-distance-right:9pt;mso-wrap-distance-bottom:0;mso-position-horizontal:absolute;mso-position-horizontal-relative:text;mso-position-vertical:absolute;mso-position-vertical-relative:text;v-text-anchor:top" o:gfxdata="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">
+              <v:rect w14:anchorId="491981F6" id="Rectangle 12496" o:spid="_x0000_s1032" style="position:absolute;left:0;text-align:left;margin-left:188pt;margin-top:8.3pt;width:55.25pt;height:27.4pt;z-index:251649024;visibility:visible;mso-wrap-style:square;mso-wrap-distance-left:9pt;mso-wrap-distance-top:0;mso-wrap-distance-right:9pt;mso-wrap-distance-bottom:0;mso-position-horizontal:absolute;mso-position-horizontal-relative:text;mso-position-vertical:absolute;mso-position-vertical-relative:text;v-text-anchor:top" o:gfxdata="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">
                 <v:textbox>
                   <w:txbxContent>
                     <w:p>
@@ -1913,7 +1969,7 @@
         <mc:AlternateContent>
           <mc:Choice Requires="wps">
             <w:drawing>
-              <wp:anchor distT="0" distB="0" distL="114300" distR="114300" simplePos="0" relativeHeight="251633152" behindDoc="0" locked="0" layoutInCell="1" allowOverlap="1" wp14:anchorId="57ADEE9D" wp14:editId="46A7CF15">
+              <wp:anchor distT="0" distB="0" distL="114300" distR="114300" simplePos="0" relativeHeight="251644928" behindDoc="0" locked="0" layoutInCell="1" allowOverlap="1" wp14:anchorId="57ADEE9D" wp14:editId="46A7CF15">
                 <wp:simplePos x="0" y="0"/>
                 <wp:positionH relativeFrom="column">
                   <wp:posOffset>2680970</wp:posOffset>
@@ -1971,7 +2027,7 @@
           </mc:Choice>
           <mc:Fallback>
             <w:pict>
-              <v:shape id="AutoShape 5229" o:spid="_x0000_s1026" type="#_x0000_t32" style="position:absolute;margin-left:211.1pt;margin-top:27.05pt;width:0;height:84pt;z-index:251633152;visibility:visible;mso-wrap-style:square;mso-height-percent:0;mso-wrap-distance-left:9pt;mso-wrap-distance-top:0;mso-wrap-distance-right:9pt;mso-wrap-distance-bottom:0;mso-position-horizontal:absolute;mso-position-horizontal-relative:text;mso-position-vertical:absolute;mso-position-vertical-relative:text;mso-height-percent:0;mso-height-relative:margin" o:gfxdata="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"/>
+              <v:shape w14:anchorId="444DA52D" id="AutoShape 5229" o:spid="_x0000_s1026" type="#_x0000_t32" style="position:absolute;margin-left:211.1pt;margin-top:27.05pt;width:0;height:84pt;z-index:251644928;visibility:visible;mso-wrap-style:square;mso-height-percent:0;mso-wrap-distance-left:9pt;mso-wrap-distance-top:0;mso-wrap-distance-right:9pt;mso-wrap-distance-bottom:0;mso-position-horizontal:absolute;mso-position-horizontal-relative:text;mso-position-vertical:absolute;mso-position-vertical-relative:text;mso-height-percent:0;mso-height-relative:margin" o:gfxdata="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"/>
             </w:pict>
           </mc:Fallback>
         </mc:AlternateContent>
@@ -2028,7 +2084,7 @@
         <mc:AlternateContent>
           <mc:Choice Requires="wps">
             <w:drawing>
-              <wp:anchor distT="0" distB="0" distL="114300" distR="114300" simplePos="0" relativeHeight="251637248" behindDoc="0" locked="0" layoutInCell="1" allowOverlap="1" wp14:anchorId="0E03498E" wp14:editId="2F297F04">
+              <wp:anchor distT="0" distB="0" distL="114300" distR="114300" simplePos="0" relativeHeight="251651072" behindDoc="0" locked="0" layoutInCell="1" allowOverlap="1" wp14:anchorId="0E03498E" wp14:editId="2F297F04">
                 <wp:simplePos x="0" y="0"/>
                 <wp:positionH relativeFrom="column">
                   <wp:posOffset>2766060</wp:posOffset>
@@ -2121,7 +2177,7 @@
           </mc:Choice>
           <mc:Fallback>
             <w:pict>
-              <v:shape id="Text Box 12497" o:spid="_x0000_s1033" type="#_x0000_t202" style="position:absolute;left:0;text-align:left;margin-left:217.8pt;margin-top:5.3pt;width:38.55pt;height:21.1pt;z-index:251637248;visibility:visible;mso-wrap-style:square;mso-wrap-distance-left:9pt;mso-wrap-distance-top:0;mso-wrap-distance-right:9pt;mso-wrap-distance-bottom:0;mso-position-horizontal:absolute;mso-position-horizontal-relative:text;mso-position-vertical:absolute;mso-position-vertical-relative:text;v-text-anchor:top" o:gfxdata="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" filled="f" stroked="f">
+              <v:shape w14:anchorId="0E03498E" id="Text Box 12497" o:spid="_x0000_s1033" type="#_x0000_t202" style="position:absolute;left:0;text-align:left;margin-left:217.8pt;margin-top:5.3pt;width:38.55pt;height:21.1pt;z-index:251651072;visibility:visible;mso-wrap-style:square;mso-wrap-distance-left:9pt;mso-wrap-distance-top:0;mso-wrap-distance-right:9pt;mso-wrap-distance-bottom:0;mso-position-horizontal:absolute;mso-position-horizontal-relative:text;mso-position-vertical:absolute;mso-position-vertical-relative:text;v-text-anchor:top" o:gfxdata="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" filled="f" stroked="f">
                 <v:textbox>
                   <w:txbxContent>
                     <w:p>
@@ -2175,7 +2231,7 @@
         <mc:AlternateContent>
           <mc:Choice Requires="wpg">
             <w:drawing>
-              <wp:anchor distT="0" distB="0" distL="114300" distR="114300" simplePos="0" relativeHeight="251742720" behindDoc="0" locked="0" layoutInCell="1" allowOverlap="1">
+              <wp:anchor distT="0" distB="0" distL="114300" distR="114300" simplePos="0" relativeHeight="251674624" behindDoc="0" locked="0" layoutInCell="1" allowOverlap="1">
                 <wp:simplePos x="0" y="0"/>
                 <wp:positionH relativeFrom="column">
                   <wp:posOffset>2614295</wp:posOffset>
@@ -2343,43 +2399,13 @@
                                   <w:szCs w:val="18"/>
                                 </w:rPr>
                               </w:pPr>
-                              <w:proofErr w:type="spellStart"/>
-                              <w:proofErr w:type="gramStart"/>
                               <w:r>
                                 <w:rPr>
                                   <w:rFonts w:asciiTheme="majorHAnsi" w:hAnsiTheme="majorHAnsi" w:cstheme="majorHAnsi"/>
                                   <w:sz w:val="18"/>
                                   <w:szCs w:val="18"/>
                                 </w:rPr>
-                                <w:t>dT</w:t>
-                              </w:r>
-                              <w:proofErr w:type="spellEnd"/>
-                              <w:r>
-                                <w:rPr>
-                                  <w:rFonts w:asciiTheme="majorHAnsi" w:hAnsiTheme="majorHAnsi" w:cstheme="majorHAnsi"/>
-                                  <w:sz w:val="18"/>
-                                  <w:szCs w:val="18"/>
-                                </w:rPr>
-                                <w:t>/</w:t>
-                              </w:r>
-                              <w:proofErr w:type="spellStart"/>
-                              <w:r>
-                                <w:rPr>
-                                  <w:rFonts w:asciiTheme="majorHAnsi" w:hAnsiTheme="majorHAnsi" w:cstheme="majorHAnsi"/>
-                                  <w:sz w:val="18"/>
-                                  <w:szCs w:val="18"/>
-                                </w:rPr>
-                                <w:t>dL</w:t>
-                              </w:r>
-                              <w:proofErr w:type="spellEnd"/>
-                              <w:proofErr w:type="gramEnd"/>
-                              <w:r>
-                                <w:rPr>
-                                  <w:rFonts w:asciiTheme="majorHAnsi" w:hAnsiTheme="majorHAnsi" w:cstheme="majorHAnsi"/>
-                                  <w:sz w:val="18"/>
-                                  <w:szCs w:val="18"/>
-                                </w:rPr>
-                                <w:t xml:space="preserve"> &lt; </w:t>
+                                <w:t xml:space="preserve">dT/dL &lt; </w:t>
                               </w:r>
                               <w:r>
                                 <w:rPr>
@@ -2417,7 +2443,23 @@
                                   <w:sz w:val="18"/>
                                   <w:szCs w:val="18"/>
                                 </w:rPr>
-                                <w:t>– 2K)</w:t>
+                                <w:t xml:space="preserve">– </w:t>
+                              </w:r>
+                              <w:r>
+                                <w:rPr>
+                                  <w:rFonts w:asciiTheme="majorHAnsi" w:hAnsiTheme="majorHAnsi" w:cstheme="majorHAnsi"/>
+                                  <w:sz w:val="18"/>
+                                  <w:szCs w:val="18"/>
+                                </w:rPr>
+                                <w:t>1</w:t>
+                              </w:r>
+                              <w:r>
+                                <w:rPr>
+                                  <w:rFonts w:asciiTheme="majorHAnsi" w:hAnsiTheme="majorHAnsi" w:cstheme="majorHAnsi"/>
+                                  <w:sz w:val="18"/>
+                                  <w:szCs w:val="18"/>
+                                </w:rPr>
+                                <w:t>K)</w:t>
                               </w:r>
                               <w:r>
                                 <w:rPr>
@@ -2433,7 +2475,25 @@
                                   <w:sz w:val="18"/>
                                   <w:szCs w:val="18"/>
                                 </w:rPr>
-                                <w:t>OR TT665 &lt;=  80K</w:t>
+                                <w:t>OR TT665 &lt;</w:t>
+                              </w:r>
+                              <w:proofErr w:type="gramStart"/>
+                              <w:r>
+                                <w:rPr>
+                                  <w:rFonts w:asciiTheme="majorHAnsi" w:hAnsiTheme="majorHAnsi" w:cstheme="majorHAnsi"/>
+                                  <w:sz w:val="18"/>
+                                  <w:szCs w:val="18"/>
+                                </w:rPr>
+                                <w:t>=  80</w:t>
+                              </w:r>
+                              <w:proofErr w:type="gramEnd"/>
+                              <w:r>
+                                <w:rPr>
+                                  <w:rFonts w:asciiTheme="majorHAnsi" w:hAnsiTheme="majorHAnsi" w:cstheme="majorHAnsi"/>
+                                  <w:sz w:val="18"/>
+                                  <w:szCs w:val="18"/>
+                                </w:rPr>
+                                <w:t>K</w:t>
                               </w:r>
                             </w:p>
                           </w:txbxContent>
@@ -2450,13 +2510,13 @@
           </mc:Choice>
           <mc:Fallback>
             <w:pict>
-              <v:group id="Group 14529" o:spid="_x0000_s1034" style="position:absolute;left:0;text-align:left;margin-left:205.85pt;margin-top:8pt;width:280.5pt;height:338pt;z-index:251742720" coordorigin="95" coordsize="35623,42923" o:gfxdata="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">
-                <v:shape id="AutoShape 6312" o:spid="_x0000_s1035" type="#_x0000_t32" style="position:absolute;left:35718;width:0;height:41262;visibility:visible;mso-wrap-style:square" o:connectortype="straight" o:gfxdata="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"/>
-                <v:shape id="AutoShape 6317" o:spid="_x0000_s1036" type="#_x0000_t32" style="position:absolute;left:857;width:34861;height:0;visibility:visible;mso-wrap-style:square" o:connectortype="straight" o:gfxdata="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" strokeweight=".5pt">
+              <v:group id="Group 14529" o:spid="_x0000_s1034" style="position:absolute;left:0;text-align:left;margin-left:205.85pt;margin-top:8pt;width:280.5pt;height:338pt;z-index:251674624" coordorigin="95" coordsize="35623,42923" o:gfxdata="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">
+                <v:shape id="AutoShape 6312" o:spid="_x0000_s1035" type="#_x0000_t32" style="position:absolute;left:35718;width:0;height:41262;visibility:visible;mso-wrap-style:square" o:connectortype="straight" o:gfxdata="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"/>
+                <v:shape id="AutoShape 6317" o:spid="_x0000_s1036" type="#_x0000_t32" style="position:absolute;left:857;width:34861;height:0;visibility:visible;mso-wrap-style:square" o:connectortype="straight" o:gfxdata="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" strokeweight=".5pt">
                   <v:stroke startarrow="block"/>
                 </v:shape>
-                <v:shape id="AutoShape 5254" o:spid="_x0000_s1037" type="#_x0000_t32" style="position:absolute;left:95;top:42923;width:1441;height:0;visibility:visible;mso-wrap-style:square" o:connectortype="straight" o:gfxdata="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"/>
-                <v:shape id="_x0000_s1038" type="#_x0000_t202" style="position:absolute;left:8191;top:37623;width:27527;height:2877;visibility:visible;mso-wrap-style:square;v-text-anchor:top" o:gfxdata="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" filled="f" stroked="f">
+                <v:shape id="AutoShape 5254" o:spid="_x0000_s1037" type="#_x0000_t32" style="position:absolute;left:95;top:42923;width:1441;height:0;visibility:visible;mso-wrap-style:square" o:connectortype="straight" o:gfxdata="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"/>
+                <v:shape id="_x0000_s1038" type="#_x0000_t202" style="position:absolute;left:8191;top:37623;width:27527;height:2877;visibility:visible;mso-wrap-style:square;v-text-anchor:top" o:gfxdata="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" filled="f" stroked="f">
                   <o:lock v:ext="edit" aspectratio="t"/>
                   <v:textbox>
                     <w:txbxContent>
@@ -2468,43 +2528,13 @@
                             <w:szCs w:val="18"/>
                           </w:rPr>
                         </w:pPr>
-                        <w:proofErr w:type="spellStart"/>
-                        <w:proofErr w:type="gramStart"/>
                         <w:r>
                           <w:rPr>
                             <w:rFonts w:asciiTheme="majorHAnsi" w:hAnsiTheme="majorHAnsi" w:cstheme="majorHAnsi"/>
                             <w:sz w:val="18"/>
                             <w:szCs w:val="18"/>
                           </w:rPr>
-                          <w:t>dT</w:t>
-                        </w:r>
-                        <w:proofErr w:type="spellEnd"/>
-                        <w:r>
-                          <w:rPr>
-                            <w:rFonts w:asciiTheme="majorHAnsi" w:hAnsiTheme="majorHAnsi" w:cstheme="majorHAnsi"/>
-                            <w:sz w:val="18"/>
-                            <w:szCs w:val="18"/>
-                          </w:rPr>
-                          <w:t>/</w:t>
-                        </w:r>
-                        <w:proofErr w:type="spellStart"/>
-                        <w:r>
-                          <w:rPr>
-                            <w:rFonts w:asciiTheme="majorHAnsi" w:hAnsiTheme="majorHAnsi" w:cstheme="majorHAnsi"/>
-                            <w:sz w:val="18"/>
-                            <w:szCs w:val="18"/>
-                          </w:rPr>
-                          <w:t>dL</w:t>
-                        </w:r>
-                        <w:proofErr w:type="spellEnd"/>
-                        <w:proofErr w:type="gramEnd"/>
-                        <w:r>
-                          <w:rPr>
-                            <w:rFonts w:asciiTheme="majorHAnsi" w:hAnsiTheme="majorHAnsi" w:cstheme="majorHAnsi"/>
-                            <w:sz w:val="18"/>
-                            <w:szCs w:val="18"/>
-                          </w:rPr>
-                          <w:t xml:space="preserve"> &lt; </w:t>
+                          <w:t xml:space="preserve">dT/dL &lt; </w:t>
                         </w:r>
                         <w:r>
                           <w:rPr>
@@ -2542,7 +2572,23 @@
                             <w:sz w:val="18"/>
                             <w:szCs w:val="18"/>
                           </w:rPr>
-                          <w:t>– 2K)</w:t>
+                          <w:t xml:space="preserve">– </w:t>
+                        </w:r>
+                        <w:r>
+                          <w:rPr>
+                            <w:rFonts w:asciiTheme="majorHAnsi" w:hAnsiTheme="majorHAnsi" w:cstheme="majorHAnsi"/>
+                            <w:sz w:val="18"/>
+                            <w:szCs w:val="18"/>
+                          </w:rPr>
+                          <w:t>1</w:t>
+                        </w:r>
+                        <w:r>
+                          <w:rPr>
+                            <w:rFonts w:asciiTheme="majorHAnsi" w:hAnsiTheme="majorHAnsi" w:cstheme="majorHAnsi"/>
+                            <w:sz w:val="18"/>
+                            <w:szCs w:val="18"/>
+                          </w:rPr>
+                          <w:t>K)</w:t>
                         </w:r>
                         <w:r>
                           <w:rPr>
@@ -2558,7 +2604,25 @@
                             <w:sz w:val="18"/>
                             <w:szCs w:val="18"/>
                           </w:rPr>
-                          <w:t>OR TT665 &lt;=  80K</w:t>
+                          <w:t>OR TT665 &lt;</w:t>
+                        </w:r>
+                        <w:proofErr w:type="gramStart"/>
+                        <w:r>
+                          <w:rPr>
+                            <w:rFonts w:asciiTheme="majorHAnsi" w:hAnsiTheme="majorHAnsi" w:cstheme="majorHAnsi"/>
+                            <w:sz w:val="18"/>
+                            <w:szCs w:val="18"/>
+                          </w:rPr>
+                          <w:t>=  80</w:t>
+                        </w:r>
+                        <w:proofErr w:type="gramEnd"/>
+                        <w:r>
+                          <w:rPr>
+                            <w:rFonts w:asciiTheme="majorHAnsi" w:hAnsiTheme="majorHAnsi" w:cstheme="majorHAnsi"/>
+                            <w:sz w:val="18"/>
+                            <w:szCs w:val="18"/>
+                          </w:rPr>
+                          <w:t>K</w:t>
                         </w:r>
                       </w:p>
                     </w:txbxContent>
@@ -2577,7 +2641,7 @@
         <mc:AlternateContent>
           <mc:Choice Requires="wps">
             <w:drawing>
-              <wp:anchor distT="0" distB="0" distL="114300" distR="114300" simplePos="0" relativeHeight="251721216" behindDoc="0" locked="0" layoutInCell="1" allowOverlap="1" wp14:anchorId="2DDEDC69" wp14:editId="59BA6848">
+              <wp:anchor distT="0" distB="0" distL="114300" distR="114300" simplePos="0" relativeHeight="251664384" behindDoc="0" locked="0" layoutInCell="1" allowOverlap="1" wp14:anchorId="2DDEDC69" wp14:editId="59BA6848">
                 <wp:simplePos x="0" y="0"/>
                 <wp:positionH relativeFrom="column">
                   <wp:posOffset>-538480</wp:posOffset>
@@ -2638,7 +2702,7 @@
           </mc:Choice>
           <mc:Fallback>
             <w:pict>
-              <v:shape id="AutoShape 6302" o:spid="_x0000_s1026" type="#_x0000_t32" style="position:absolute;margin-left:-42.4pt;margin-top:8.45pt;width:0;height:324.9pt;z-index:251721216;visibility:visible;mso-wrap-style:square;mso-width-percent:0;mso-height-percent:0;mso-wrap-distance-left:9pt;mso-wrap-distance-top:0;mso-wrap-distance-right:9pt;mso-wrap-distance-bottom:0;mso-position-horizontal:absolute;mso-position-horizontal-relative:text;mso-position-vertical:absolute;mso-position-vertical-relative:text;mso-width-percent:0;mso-height-percent:0;mso-width-relative:margin;mso-height-relative:margin" o:gfxdata="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"/>
+              <v:shape w14:anchorId="3FC35DC3" id="AutoShape 6302" o:spid="_x0000_s1026" type="#_x0000_t32" style="position:absolute;margin-left:-42.4pt;margin-top:8.45pt;width:0;height:324.9pt;z-index:251664384;visibility:visible;mso-wrap-style:square;mso-width-percent:0;mso-height-percent:0;mso-wrap-distance-left:9pt;mso-wrap-distance-top:0;mso-wrap-distance-right:9pt;mso-wrap-distance-bottom:0;mso-position-horizontal:absolute;mso-position-horizontal-relative:text;mso-position-vertical:absolute;mso-position-vertical-relative:text;mso-width-percent:0;mso-height-percent:0;mso-width-relative:margin;mso-height-relative:margin" o:gfxdata="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"/>
             </w:pict>
           </mc:Fallback>
         </mc:AlternateContent>
@@ -2651,7 +2715,7 @@
         <mc:AlternateContent>
           <mc:Choice Requires="wps">
             <w:drawing>
-              <wp:anchor distT="0" distB="0" distL="114300" distR="114300" simplePos="0" relativeHeight="251646464" behindDoc="0" locked="0" layoutInCell="1" allowOverlap="1" wp14:anchorId="5F3F7E93" wp14:editId="21E7C73D">
+              <wp:anchor distT="0" distB="0" distL="114300" distR="114300" simplePos="0" relativeHeight="251657216" behindDoc="0" locked="0" layoutInCell="1" allowOverlap="1" wp14:anchorId="5F3F7E93" wp14:editId="21E7C73D">
                 <wp:simplePos x="0" y="0"/>
                 <wp:positionH relativeFrom="column">
                   <wp:posOffset>2185670</wp:posOffset>
@@ -2748,7 +2812,7 @@
           </mc:Choice>
           <mc:Fallback>
             <w:pict>
-              <v:rect id="Rectangle 6314" o:spid="_x0000_s1039" style="position:absolute;left:0;text-align:left;margin-left:172.1pt;margin-top:16.7pt;width:63.1pt;height:117pt;z-index:251646464;visibility:visible;mso-wrap-style:square;mso-height-percent:0;mso-wrap-distance-left:9pt;mso-wrap-distance-top:0;mso-wrap-distance-right:9pt;mso-wrap-distance-bottom:0;mso-position-horizontal:absolute;mso-position-horizontal-relative:text;mso-position-vertical:absolute;mso-position-vertical-relative:text;mso-height-percent:0;mso-height-relative:margin;v-text-anchor:top" o:gfxdata="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">
+              <v:rect w14:anchorId="5F3F7E93" id="Rectangle 6314" o:spid="_x0000_s1039" style="position:absolute;left:0;text-align:left;margin-left:172.1pt;margin-top:16.7pt;width:63.1pt;height:117pt;z-index:251657216;visibility:visible;mso-wrap-style:square;mso-height-percent:0;mso-wrap-distance-left:9pt;mso-wrap-distance-top:0;mso-wrap-distance-right:9pt;mso-wrap-distance-bottom:0;mso-position-horizontal:absolute;mso-position-horizontal-relative:text;mso-position-vertical:absolute;mso-position-vertical-relative:text;mso-height-percent:0;mso-height-relative:margin;v-text-anchor:top" o:gfxdata="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">
                 <o:lock v:ext="edit" aspectratio="t"/>
                 <v:textbox>
                   <w:txbxContent>
@@ -2805,7 +2869,7 @@
         <mc:AlternateContent>
           <mc:Choice Requires="wps">
             <w:drawing>
-              <wp:anchor distT="0" distB="0" distL="114300" distR="114300" simplePos="0" relativeHeight="251645440" behindDoc="0" locked="0" layoutInCell="1" allowOverlap="1" wp14:anchorId="53D32FF9" wp14:editId="67E441DD">
+              <wp:anchor distT="0" distB="0" distL="114300" distR="114300" simplePos="0" relativeHeight="251656192" behindDoc="0" locked="0" layoutInCell="1" allowOverlap="1" wp14:anchorId="53D32FF9" wp14:editId="67E441DD">
                 <wp:simplePos x="0" y="0"/>
                 <wp:positionH relativeFrom="column">
                   <wp:posOffset>2985770</wp:posOffset>
@@ -2878,7 +2942,7 @@
                                 <w:sz w:val="18"/>
                                 <w:szCs w:val="18"/>
                               </w:rPr>
-                              <w:t xml:space="preserve"> FV642</w:t>
+                              <w:t xml:space="preserve"> FV</w:t>
                             </w:r>
                             <w:proofErr w:type="gramStart"/>
                             <w:r>
@@ -2887,7 +2951,7 @@
                                 <w:sz w:val="18"/>
                                 <w:szCs w:val="18"/>
                               </w:rPr>
-                              <w:t xml:space="preserve">, </w:t>
+                              <w:t xml:space="preserve">642, </w:t>
                             </w:r>
                             <w:r>
                               <w:rPr>
@@ -2903,7 +2967,7 @@
                                 <w:sz w:val="18"/>
                                 <w:szCs w:val="18"/>
                               </w:rPr>
-                              <w:t>FV680</w:t>
+                              <w:t>FV</w:t>
                             </w:r>
                             <w:proofErr w:type="gramEnd"/>
                             <w:r>
@@ -2912,7 +2976,7 @@
                                 <w:sz w:val="18"/>
                                 <w:szCs w:val="18"/>
                               </w:rPr>
-                              <w:t xml:space="preserve">, </w:t>
+                              <w:t xml:space="preserve">680, </w:t>
                             </w:r>
                             <w:r>
                               <w:rPr>
@@ -3041,7 +3105,7 @@
                                 <w:szCs w:val="18"/>
                                 <w:lang w:val="fr-FR"/>
                               </w:rPr>
-                              <w:t>FT583</w:t>
+                              <w:t>FT</w:t>
                             </w:r>
                             <w:proofErr w:type="gramEnd"/>
                             <w:r>
@@ -3051,7 +3115,7 @@
                                 <w:szCs w:val="18"/>
                                 <w:lang w:val="fr-FR"/>
                               </w:rPr>
-                              <w:t>=FT583setpoint</w:t>
+                              <w:t>583=FT583setpoint</w:t>
                             </w:r>
                           </w:p>
                           <w:p>
@@ -3095,27 +3159,7 @@
                                 <w:szCs w:val="18"/>
                                 <w:lang w:val="fr-FR"/>
                               </w:rPr>
-                              <w:t xml:space="preserve">L </w:t>
-                            </w:r>
-                            <w:proofErr w:type="spellStart"/>
-                            <w:r>
-                              <w:rPr>
-                                <w:rFonts w:asciiTheme="majorHAnsi" w:hAnsiTheme="majorHAnsi" w:cstheme="majorHAnsi"/>
-                                <w:sz w:val="18"/>
-                                <w:szCs w:val="18"/>
-                                <w:lang w:val="fr-FR"/>
-                              </w:rPr>
-                              <w:t>magnet</w:t>
-                            </w:r>
-                            <w:proofErr w:type="spellEnd"/>
-                            <w:r>
-                              <w:rPr>
-                                <w:rFonts w:asciiTheme="majorHAnsi" w:hAnsiTheme="majorHAnsi" w:cstheme="majorHAnsi"/>
-                                <w:sz w:val="18"/>
-                                <w:szCs w:val="18"/>
-                                <w:lang w:val="fr-FR"/>
-                              </w:rPr>
-                              <w:t>&lt;</w:t>
+                              <w:t>L magnet&lt;</w:t>
                             </w:r>
                             <w:r>
                               <w:rPr>
@@ -3303,7 +3347,7 @@
           </mc:Choice>
           <mc:Fallback>
             <w:pict>
-              <v:shape id="Text Box 6315" o:spid="_x0000_s1040" type="#_x0000_t202" style="position:absolute;left:0;text-align:left;margin-left:235.1pt;margin-top:16.7pt;width:221.25pt;height:117pt;z-index:251645440;visibility:visible;mso-wrap-style:square;mso-width-percent:0;mso-height-percent:0;mso-wrap-distance-left:9pt;mso-wrap-distance-top:0;mso-wrap-distance-right:9pt;mso-wrap-distance-bottom:0;mso-position-horizontal:absolute;mso-position-horizontal-relative:text;mso-position-vertical:absolute;mso-position-vertical-relative:text;mso-width-percent:0;mso-height-percent:0;mso-width-relative:margin;mso-height-relative:margin;v-text-anchor:top" o:gfxdata="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">
+              <v:shape w14:anchorId="53D32FF9" id="Text Box 6315" o:spid="_x0000_s1040" type="#_x0000_t202" style="position:absolute;left:0;text-align:left;margin-left:235.1pt;margin-top:16.7pt;width:221.25pt;height:117pt;z-index:251656192;visibility:visible;mso-wrap-style:square;mso-width-percent:0;mso-height-percent:0;mso-wrap-distance-left:9pt;mso-wrap-distance-top:0;mso-wrap-distance-right:9pt;mso-wrap-distance-bottom:0;mso-position-horizontal:absolute;mso-position-horizontal-relative:text;mso-position-vertical:absolute;mso-position-vertical-relative:text;mso-width-percent:0;mso-height-percent:0;mso-width-relative:margin;mso-height-relative:margin;v-text-anchor:top" o:gfxdata="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">
                 <o:lock v:ext="edit" aspectratio="t"/>
                 <v:textbox>
                   <w:txbxContent>
@@ -3337,7 +3381,7 @@
                           <w:sz w:val="18"/>
                           <w:szCs w:val="18"/>
                         </w:rPr>
-                        <w:t xml:space="preserve"> FV642</w:t>
+                        <w:t xml:space="preserve"> FV</w:t>
                       </w:r>
                       <w:proofErr w:type="gramStart"/>
                       <w:r>
@@ -3346,7 +3390,7 @@
                           <w:sz w:val="18"/>
                           <w:szCs w:val="18"/>
                         </w:rPr>
-                        <w:t xml:space="preserve">, </w:t>
+                        <w:t xml:space="preserve">642, </w:t>
                       </w:r>
                       <w:r>
                         <w:rPr>
@@ -3362,7 +3406,7 @@
                           <w:sz w:val="18"/>
                           <w:szCs w:val="18"/>
                         </w:rPr>
-                        <w:t>FV680</w:t>
+                        <w:t>FV</w:t>
                       </w:r>
                       <w:proofErr w:type="gramEnd"/>
                       <w:r>
@@ -3371,7 +3415,7 @@
                           <w:sz w:val="18"/>
                           <w:szCs w:val="18"/>
                         </w:rPr>
-                        <w:t xml:space="preserve">, </w:t>
+                        <w:t xml:space="preserve">680, </w:t>
                       </w:r>
                       <w:r>
                         <w:rPr>
@@ -3500,7 +3544,7 @@
                           <w:szCs w:val="18"/>
                           <w:lang w:val="fr-FR"/>
                         </w:rPr>
-                        <w:t>FT583</w:t>
+                        <w:t>FT</w:t>
                       </w:r>
                       <w:proofErr w:type="gramEnd"/>
                       <w:r>
@@ -3510,7 +3554,7 @@
                           <w:szCs w:val="18"/>
                           <w:lang w:val="fr-FR"/>
                         </w:rPr>
-                        <w:t>=FT583setpoint</w:t>
+                        <w:t>583=FT583setpoint</w:t>
                       </w:r>
                     </w:p>
                     <w:p>
@@ -3554,27 +3598,7 @@
                           <w:szCs w:val="18"/>
                           <w:lang w:val="fr-FR"/>
                         </w:rPr>
-                        <w:t xml:space="preserve">L </w:t>
-                      </w:r>
-                      <w:proofErr w:type="spellStart"/>
-                      <w:r>
-                        <w:rPr>
-                          <w:rFonts w:asciiTheme="majorHAnsi" w:hAnsiTheme="majorHAnsi" w:cstheme="majorHAnsi"/>
-                          <w:sz w:val="18"/>
-                          <w:szCs w:val="18"/>
-                          <w:lang w:val="fr-FR"/>
-                        </w:rPr>
-                        <w:t>magnet</w:t>
-                      </w:r>
-                      <w:proofErr w:type="spellEnd"/>
-                      <w:r>
-                        <w:rPr>
-                          <w:rFonts w:asciiTheme="majorHAnsi" w:hAnsiTheme="majorHAnsi" w:cstheme="majorHAnsi"/>
-                          <w:sz w:val="18"/>
-                          <w:szCs w:val="18"/>
-                          <w:lang w:val="fr-FR"/>
-                        </w:rPr>
-                        <w:t>&lt;</w:t>
+                        <w:t>L magnet&lt;</w:t>
                       </w:r>
                       <w:r>
                         <w:rPr>
@@ -3760,7 +3784,7 @@
         <mc:AlternateContent>
           <mc:Choice Requires="wps">
             <w:drawing>
-              <wp:anchor distT="0" distB="0" distL="114300" distR="114300" simplePos="0" relativeHeight="251728384" behindDoc="0" locked="0" layoutInCell="1" allowOverlap="1" wp14:anchorId="3ABFB665" wp14:editId="67C504E0">
+              <wp:anchor distT="0" distB="0" distL="114300" distR="114300" simplePos="0" relativeHeight="251667456" behindDoc="0" locked="0" layoutInCell="1" allowOverlap="1" wp14:anchorId="3ABFB665" wp14:editId="67C504E0">
                 <wp:simplePos x="0" y="0"/>
                 <wp:positionH relativeFrom="column">
                   <wp:posOffset>-538480</wp:posOffset>
@@ -3816,7 +3840,7 @@
           </mc:Choice>
           <mc:Fallback>
             <w:pict>
-              <v:shape id="Straight Arrow Connector 14536" o:spid="_x0000_s1026" type="#_x0000_t32" style="position:absolute;margin-left:-42.4pt;margin-top:8.2pt;width:253.35pt;height:0;z-index:251728384;visibility:visible;mso-wrap-style:square;mso-width-percent:0;mso-wrap-distance-left:9pt;mso-wrap-distance-top:0;mso-wrap-distance-right:9pt;mso-wrap-distance-bottom:0;mso-position-horizontal:absolute;mso-position-horizontal-relative:text;mso-position-vertical:absolute;mso-position-vertical-relative:text;mso-width-percent:0;mso-width-relative:margin" o:gfxdata="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" strokecolor="black [3040]">
+              <v:shape w14:anchorId="1871F4C3" id="Straight Arrow Connector 14536" o:spid="_x0000_s1026" type="#_x0000_t32" style="position:absolute;margin-left:-42.4pt;margin-top:8.2pt;width:253.35pt;height:0;z-index:251667456;visibility:visible;mso-wrap-style:square;mso-width-percent:0;mso-wrap-distance-left:9pt;mso-wrap-distance-top:0;mso-wrap-distance-right:9pt;mso-wrap-distance-bottom:0;mso-position-horizontal:absolute;mso-position-horizontal-relative:text;mso-position-vertical:absolute;mso-position-vertical-relative:text;mso-width-percent:0;mso-width-relative:margin" o:gfxdata="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" strokecolor="black [3040]">
                 <v:stroke endarrow="block"/>
               </v:shape>
             </w:pict>
@@ -3912,7 +3936,7 @@
         <mc:AlternateContent>
           <mc:Choice Requires="wpg">
             <w:drawing>
-              <wp:anchor distT="0" distB="0" distL="114300" distR="114300" simplePos="0" relativeHeight="251629056" behindDoc="0" locked="0" layoutInCell="1" allowOverlap="1" wp14:anchorId="0C58EA75" wp14:editId="4A273F41">
+              <wp:anchor distT="0" distB="0" distL="114300" distR="114300" simplePos="0" relativeHeight="251642880" behindDoc="0" locked="0" layoutInCell="1" allowOverlap="1" wp14:anchorId="0C58EA75" wp14:editId="4A273F41">
                 <wp:simplePos x="0" y="0"/>
                 <wp:positionH relativeFrom="column">
                   <wp:posOffset>2614295</wp:posOffset>
@@ -4016,9 +4040,9 @@
           </mc:Choice>
           <mc:Fallback>
             <w:pict>
-              <v:group id="Group 10098" o:spid="_x0000_s1026" style="position:absolute;margin-left:205.85pt;margin-top:6.2pt;width:11.35pt;height:109.5pt;z-index:251629056;mso-height-relative:margin" coordorigin="4444,1931" coordsize="255,3241" o:gfxdata="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">
-                <v:shape id="AutoShape 10099" o:spid="_x0000_s1027" type="#_x0000_t32" style="position:absolute;left:4555;top:1931;width:20;height:3241;flip:x;visibility:visible;mso-wrap-style:square" o:connectortype="straight" o:gfxdata="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"/>
-                <v:shape id="AutoShape 10100" o:spid="_x0000_s1028" type="#_x0000_t32" style="position:absolute;left:4444;top:3838;width:255;height:0;visibility:visible;mso-wrap-style:square" o:connectortype="straight" o:gfxdata="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"/>
+              <v:group w14:anchorId="69FD6E09" id="Group 10098" o:spid="_x0000_s1026" style="position:absolute;margin-left:205.85pt;margin-top:6.2pt;width:11.35pt;height:109.5pt;z-index:251642880;mso-height-relative:margin" coordorigin="4444,1931" coordsize="255,3241" o:gfxdata="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">
+                <v:shape id="AutoShape 10099" o:spid="_x0000_s1027" type="#_x0000_t32" style="position:absolute;left:4555;top:1931;width:20;height:3241;flip:x;visibility:visible;mso-wrap-style:square" o:connectortype="straight" o:gfxdata="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"/>
+                <v:shape id="AutoShape 10100" o:spid="_x0000_s1028" type="#_x0000_t32" style="position:absolute;left:4444;top:3838;width:255;height:0;visibility:visible;mso-wrap-style:square" o:connectortype="straight" o:gfxdata="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"/>
               </v:group>
             </w:pict>
           </mc:Fallback>
@@ -4042,6 +4066,76 @@
           <w:szCs w:val="18"/>
         </w:rPr>
       </w:pPr>
+      <w:r>
+        <w:rPr>
+          <w:rFonts w:asciiTheme="majorHAnsi" w:hAnsiTheme="majorHAnsi" w:cstheme="majorHAnsi"/>
+          <w:noProof/>
+          <w:sz w:val="18"/>
+          <w:szCs w:val="18"/>
+        </w:rPr>
+        <mc:AlternateContent>
+          <mc:Choice Requires="wps">
+            <w:drawing>
+              <wp:anchor distT="0" distB="0" distL="114300" distR="114300" simplePos="0" relativeHeight="251694592" behindDoc="0" locked="0" layoutInCell="1" allowOverlap="1">
+                <wp:simplePos x="0" y="0"/>
+                <wp:positionH relativeFrom="column">
+                  <wp:posOffset>4445</wp:posOffset>
+                </wp:positionH>
+                <wp:positionV relativeFrom="paragraph">
+                  <wp:posOffset>131444</wp:posOffset>
+                </wp:positionV>
+                <wp:extent cx="2686050" cy="1905"/>
+                <wp:effectExtent l="0" t="0" r="19050" b="36195"/>
+                <wp:wrapNone/>
+                <wp:docPr id="2" name="Straight Connector 2"/>
+                <wp:cNvGraphicFramePr/>
+                <a:graphic xmlns:a="http://schemas.openxmlformats.org/drawingml/2006/main">
+                  <a:graphicData uri="http://schemas.microsoft.com/office/word/2010/wordprocessingShape">
+                    <wps:wsp>
+                      <wps:cNvCnPr/>
+                      <wps:spPr>
+                        <a:xfrm flipV="1">
+                          <a:off x="0" y="0"/>
+                          <a:ext cx="2686050" cy="1905"/>
+                        </a:xfrm>
+                        <a:prstGeom prst="line">
+                          <a:avLst/>
+                        </a:prstGeom>
+                      </wps:spPr>
+                      <wps:style>
+                        <a:lnRef idx="1">
+                          <a:schemeClr val="dk1"/>
+                        </a:lnRef>
+                        <a:fillRef idx="0">
+                          <a:schemeClr val="dk1"/>
+                        </a:fillRef>
+                        <a:effectRef idx="0">
+                          <a:schemeClr val="dk1"/>
+                        </a:effectRef>
+                        <a:fontRef idx="minor">
+                          <a:schemeClr val="tx1"/>
+                        </a:fontRef>
+                      </wps:style>
+                      <wps:bodyPr/>
+                    </wps:wsp>
+                  </a:graphicData>
+                </a:graphic>
+                <wp14:sizeRelH relativeFrom="margin">
+                  <wp14:pctWidth>0</wp14:pctWidth>
+                </wp14:sizeRelH>
+                <wp14:sizeRelV relativeFrom="margin">
+                  <wp14:pctHeight>0</wp14:pctHeight>
+                </wp14:sizeRelV>
+              </wp:anchor>
+            </w:drawing>
+          </mc:Choice>
+          <mc:Fallback>
+            <w:pict>
+              <v:line w14:anchorId="0EA738F9" id="Straight Connector 2" o:spid="_x0000_s1026" style="position:absolute;flip:y;z-index:251694592;visibility:visible;mso-wrap-style:square;mso-width-percent:0;mso-height-percent:0;mso-wrap-distance-left:9pt;mso-wrap-distance-top:0;mso-wrap-distance-right:9pt;mso-wrap-distance-bottom:0;mso-position-horizontal:absolute;mso-position-horizontal-relative:text;mso-position-vertical:absolute;mso-position-vertical-relative:text;mso-width-percent:0;mso-height-percent:0;mso-width-relative:margin;mso-height-relative:margin" from=".35pt,10.35pt" to="211.85pt,10.5pt" o:gfxdata="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" strokecolor="black [3040]"/>
+            </w:pict>
+          </mc:Fallback>
+        </mc:AlternateContent>
+      </w:r>
       <w:r>
         <w:rPr>
           <w:noProof/>
@@ -4050,7 +4144,7 @@
         <mc:AlternateContent>
           <mc:Choice Requires="wpg">
             <w:drawing>
-              <wp:anchor distT="0" distB="0" distL="114300" distR="114300" simplePos="0" relativeHeight="251745792" behindDoc="0" locked="0" layoutInCell="1" allowOverlap="1" wp14:anchorId="2188CEE7" wp14:editId="187642AC">
+              <wp:anchor distT="0" distB="0" distL="114300" distR="114300" simplePos="0" relativeHeight="251688448" behindDoc="0" locked="0" layoutInCell="1" allowOverlap="1" wp14:anchorId="2188CEE7" wp14:editId="187642AC">
                 <wp:simplePos x="0" y="0"/>
                 <wp:positionH relativeFrom="column">
                   <wp:posOffset>5186045</wp:posOffset>
@@ -4242,9 +4336,9 @@
           </mc:Choice>
           <mc:Fallback>
             <w:pict>
-              <v:group id="Group 10" o:spid="_x0000_s1041" style="position:absolute;margin-left:408.35pt;margin-top:10.5pt;width:63pt;height:83.3pt;z-index:251745792;mso-width-relative:margin" coordsize="8001,10579" o:gfxdata="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">
-                <v:shape id="AutoShape 10099" o:spid="_x0000_s1042" type="#_x0000_t32" style="position:absolute;left:1295;width:38;height:8001;flip:x;visibility:visible;mso-wrap-style:square" o:connectortype="straight" o:gfxdata="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"/>
-                <v:shape id="_x0000_s1043" type="#_x0000_t202" style="position:absolute;left:2000;top:3257;width:6001;height:2680;visibility:visible;mso-wrap-style:square;v-text-anchor:top" o:gfxdata="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" filled="f" stroked="f">
+              <v:group w14:anchorId="2188CEE7" id="Group 10" o:spid="_x0000_s1041" style="position:absolute;margin-left:408.35pt;margin-top:10.5pt;width:63pt;height:83.3pt;z-index:251688448;mso-width-relative:margin" coordsize="8001,10579" o:gfxdata="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">
+                <v:shape id="AutoShape 10099" o:spid="_x0000_s1042" type="#_x0000_t32" style="position:absolute;left:1295;width:38;height:8001;flip:x;visibility:visible;mso-wrap-style:square" o:connectortype="straight" o:gfxdata="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"/>
+                <v:shape id="_x0000_s1043" type="#_x0000_t202" style="position:absolute;left:2000;top:3257;width:6001;height:2680;visibility:visible;mso-wrap-style:square;v-text-anchor:top" o:gfxdata="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" filled="f" stroked="f">
                   <v:textbox>
                     <w:txbxContent>
                       <w:p>
@@ -4275,7 +4369,7 @@
                     </w:txbxContent>
                   </v:textbox>
                 </v:shape>
-                <v:oval id="_x0000_s1044" style="position:absolute;top:8001;width:2590;height:2578;visibility:visible;mso-wrap-style:square;v-text-anchor:top" o:gfxdata="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" strokecolor="#4a7ebb" strokeweight="3.5pt">
+                <v:oval id="_x0000_s1044" style="position:absolute;top:8001;width:2590;height:2578;visibility:visible;mso-wrap-style:square;v-text-anchor:top" o:gfxdata="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" strokecolor="#4a7ebb" strokeweight="3.5pt">
                   <v:textbox inset="0,0,0,0">
                     <w:txbxContent>
                       <w:p>
@@ -4314,7 +4408,7 @@
         <mc:AlternateContent>
           <mc:Choice Requires="wps">
             <w:drawing>
-              <wp:anchor distT="0" distB="0" distL="114300" distR="114300" simplePos="0" relativeHeight="251740672" behindDoc="0" locked="0" layoutInCell="1" allowOverlap="1" wp14:anchorId="4580878A" wp14:editId="6EDCA3E7">
+              <wp:anchor distT="0" distB="0" distL="114300" distR="114300" simplePos="0" relativeHeight="251680256" behindDoc="0" locked="0" layoutInCell="1" allowOverlap="1" wp14:anchorId="4580878A" wp14:editId="6EDCA3E7">
                 <wp:simplePos x="0" y="0"/>
                 <wp:positionH relativeFrom="column">
                   <wp:posOffset>2690495</wp:posOffset>
@@ -4372,10 +4466,17 @@
           </mc:Choice>
           <mc:Fallback>
             <w:pict>
-              <v:shape id="AutoShape 6306" o:spid="_x0000_s1026" type="#_x0000_t32" style="position:absolute;margin-left:211.85pt;margin-top:10.8pt;width:207.1pt;height:.15pt;z-index:251740672;visibility:visible;mso-wrap-style:square;mso-width-percent:0;mso-wrap-distance-left:9pt;mso-wrap-distance-top:0;mso-wrap-distance-right:9pt;mso-wrap-distance-bottom:0;mso-position-horizontal:absolute;mso-position-horizontal-relative:text;mso-position-vertical:absolute;mso-position-vertical-relative:text;mso-width-percent:0;mso-width-relative:margin" o:gfxdata="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"/>
+              <v:shape w14:anchorId="55666DEE" id="AutoShape 6306" o:spid="_x0000_s1026" type="#_x0000_t32" style="position:absolute;margin-left:211.85pt;margin-top:10.8pt;width:207.1pt;height:.15pt;z-index:251680256;visibility:visible;mso-wrap-style:square;mso-width-percent:0;mso-wrap-distance-left:9pt;mso-wrap-distance-top:0;mso-wrap-distance-right:9pt;mso-wrap-distance-bottom:0;mso-position-horizontal:absolute;mso-position-horizontal-relative:text;mso-position-vertical:absolute;mso-position-vertical-relative:text;mso-width-percent:0;mso-width-relative:margin" o:gfxdata="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"/>
             </w:pict>
           </mc:Fallback>
         </mc:AlternateContent>
+      </w:r>
+      <w:r>
+        <w:rPr>
+          <w:noProof/>
+          <w:lang w:val="sv-SE" w:eastAsia="sv-SE"/>
+        </w:rPr>
+        <w:t xml:space="preserve">                        </w:t>
       </w:r>
     </w:p>
     <w:p>
@@ -4386,6 +4487,1146 @@
           <w:szCs w:val="18"/>
         </w:rPr>
       </w:pPr>
+      <w:r>
+        <w:rPr>
+          <w:rFonts w:asciiTheme="majorHAnsi" w:hAnsiTheme="majorHAnsi" w:cstheme="majorHAnsi"/>
+          <w:noProof/>
+          <w:sz w:val="18"/>
+          <w:szCs w:val="18"/>
+        </w:rPr>
+        <mc:AlternateContent>
+          <mc:Choice Requires="wpg">
+            <w:drawing>
+              <wp:anchor distT="0" distB="0" distL="114300" distR="114300" simplePos="0" relativeHeight="251662848" behindDoc="0" locked="0" layoutInCell="1" allowOverlap="1">
+                <wp:simplePos x="0" y="0"/>
+                <wp:positionH relativeFrom="column">
+                  <wp:posOffset>-443230</wp:posOffset>
+                </wp:positionH>
+                <wp:positionV relativeFrom="paragraph">
+                  <wp:posOffset>212724</wp:posOffset>
+                </wp:positionV>
+                <wp:extent cx="2581276" cy="1533525"/>
+                <wp:effectExtent l="19050" t="19050" r="28575" b="28575"/>
+                <wp:wrapNone/>
+                <wp:docPr id="28839" name="Group 28839"/>
+                <wp:cNvGraphicFramePr/>
+                <a:graphic xmlns:a="http://schemas.openxmlformats.org/drawingml/2006/main">
+                  <a:graphicData uri="http://schemas.microsoft.com/office/word/2010/wordprocessingGroup">
+                    <wpg:wgp>
+                      <wpg:cNvGrpSpPr/>
+                      <wpg:grpSpPr>
+                        <a:xfrm>
+                          <a:off x="0" y="0"/>
+                          <a:ext cx="2581276" cy="1533525"/>
+                          <a:chOff x="0" y="0"/>
+                          <a:chExt cx="2581276" cy="1467405"/>
+                        </a:xfrm>
+                      </wpg:grpSpPr>
+                      <wps:wsp>
+                        <wps:cNvPr id="17795" name="Rectangle 6319"/>
+                        <wps:cNvSpPr>
+                          <a:spLocks noChangeAspect="1" noChangeArrowheads="1"/>
+                        </wps:cNvSpPr>
+                        <wps:spPr bwMode="auto">
+                          <a:xfrm>
+                            <a:off x="28575" y="9520"/>
+                            <a:ext cx="561975" cy="1457885"/>
+                          </a:xfrm>
+                          <a:prstGeom prst="rect">
+                            <a:avLst/>
+                          </a:prstGeom>
+                          <a:solidFill>
+                            <a:srgbClr val="FFFFFF"/>
+                          </a:solidFill>
+                          <a:ln w="9525">
+                            <a:solidFill>
+                              <a:srgbClr val="000000"/>
+                            </a:solidFill>
+                            <a:miter lim="800000"/>
+                            <a:headEnd/>
+                            <a:tailEnd/>
+                          </a:ln>
+                        </wps:spPr>
+                        <wps:txbx>
+                          <w:txbxContent>
+                            <w:p>
+                              <w:pPr>
+                                <w:spacing w:before="80" w:line="264" w:lineRule="auto"/>
+                                <w:jc w:val="center"/>
+                                <w:rPr>
+                                  <w:rFonts w:asciiTheme="majorHAnsi" w:hAnsiTheme="majorHAnsi" w:cstheme="majorHAnsi"/>
+                                  <w:sz w:val="18"/>
+                                  <w:szCs w:val="18"/>
+                                </w:rPr>
+                              </w:pPr>
+                            </w:p>
+                            <w:p>
+                              <w:pPr>
+                                <w:spacing w:before="80" w:line="264" w:lineRule="auto"/>
+                                <w:jc w:val="center"/>
+                                <w:rPr>
+                                  <w:rFonts w:asciiTheme="majorHAnsi" w:hAnsiTheme="majorHAnsi" w:cstheme="majorHAnsi"/>
+                                  <w:sz w:val="18"/>
+                                  <w:szCs w:val="18"/>
+                                </w:rPr>
+                              </w:pPr>
+                              <w:r>
+                                <w:rPr>
+                                  <w:rFonts w:asciiTheme="majorHAnsi" w:hAnsiTheme="majorHAnsi" w:cstheme="majorHAnsi"/>
+                                  <w:sz w:val="18"/>
+                                  <w:szCs w:val="18"/>
+                                </w:rPr>
+                                <w:t>Stop</w:t>
+                              </w:r>
+                            </w:p>
+                            <w:p>
+                              <w:pPr>
+                                <w:spacing w:line="264" w:lineRule="auto"/>
+                                <w:jc w:val="center"/>
+                                <w:rPr>
+                                  <w:rFonts w:asciiTheme="majorHAnsi" w:hAnsiTheme="majorHAnsi" w:cstheme="majorHAnsi"/>
+                                  <w:sz w:val="18"/>
+                                  <w:szCs w:val="18"/>
+                                </w:rPr>
+                              </w:pPr>
+                              <w:r>
+                                <w:rPr>
+                                  <w:rFonts w:asciiTheme="majorHAnsi" w:hAnsiTheme="majorHAnsi" w:cstheme="majorHAnsi"/>
+                                  <w:sz w:val="18"/>
+                                  <w:szCs w:val="18"/>
+                                </w:rPr>
+                                <w:t>Filling HX683</w:t>
+                              </w:r>
+                              <w:r>
+                                <w:rPr>
+                                  <w:rFonts w:asciiTheme="majorHAnsi" w:hAnsiTheme="majorHAnsi" w:cstheme="majorHAnsi"/>
+                                  <w:sz w:val="18"/>
+                                  <w:szCs w:val="18"/>
+                                </w:rPr>
+                                <w:t xml:space="preserve"> </w:t>
+                              </w:r>
+                            </w:p>
+                          </w:txbxContent>
+                        </wps:txbx>
+                        <wps:bodyPr rot="0" vert="horz" wrap="square" lIns="91440" tIns="45720" rIns="91440" bIns="45720" anchor="t" anchorCtr="0" upright="1">
+                          <a:noAutofit/>
+                        </wps:bodyPr>
+                      </wps:wsp>
+                      <wps:wsp>
+                        <wps:cNvPr id="17793" name="Text Box 6305"/>
+                        <wps:cNvSpPr txBox="1">
+                          <a:spLocks noChangeAspect="1" noChangeArrowheads="1"/>
+                        </wps:cNvSpPr>
+                        <wps:spPr bwMode="auto">
+                          <a:xfrm>
+                            <a:off x="523876" y="9523"/>
+                            <a:ext cx="2057400" cy="1457882"/>
+                          </a:xfrm>
+                          <a:prstGeom prst="rect">
+                            <a:avLst/>
+                          </a:prstGeom>
+                          <a:solidFill>
+                            <a:srgbClr val="FFFFFF"/>
+                          </a:solidFill>
+                          <a:ln w="9525">
+                            <a:solidFill>
+                              <a:srgbClr val="000000"/>
+                            </a:solidFill>
+                            <a:miter lim="800000"/>
+                            <a:headEnd/>
+                            <a:tailEnd/>
+                          </a:ln>
+                        </wps:spPr>
+                        <wps:txbx>
+                          <w:txbxContent>
+                            <w:p>
+                              <w:pPr>
+                                <w:rPr>
+                                  <w:rFonts w:asciiTheme="majorHAnsi" w:hAnsiTheme="majorHAnsi" w:cstheme="majorHAnsi"/>
+                                  <w:sz w:val="18"/>
+                                  <w:szCs w:val="18"/>
+                                </w:rPr>
+                              </w:pPr>
+                              <w:r>
+                                <w:rPr>
+                                  <w:rFonts w:asciiTheme="majorHAnsi" w:hAnsiTheme="majorHAnsi" w:cstheme="majorHAnsi"/>
+                                  <w:sz w:val="18"/>
+                                  <w:szCs w:val="18"/>
+                                </w:rPr>
+                                <w:t xml:space="preserve">Close </w:t>
+                              </w:r>
+                              <w:r>
+                                <w:rPr>
+                                  <w:rFonts w:asciiTheme="majorHAnsi" w:hAnsiTheme="majorHAnsi" w:cstheme="majorHAnsi"/>
+                                  <w:sz w:val="18"/>
+                                  <w:szCs w:val="18"/>
+                                </w:rPr>
+                                <w:t>FV681</w:t>
+                              </w:r>
+                              <w:r>
+                                <w:rPr>
+                                  <w:rFonts w:asciiTheme="majorHAnsi" w:hAnsiTheme="majorHAnsi" w:cstheme="majorHAnsi"/>
+                                  <w:sz w:val="18"/>
+                                  <w:szCs w:val="18"/>
+                                </w:rPr>
+                                <w:t>, CV680</w:t>
+                              </w:r>
+                            </w:p>
+                            <w:p>
+                              <w:pPr>
+                                <w:spacing w:before="40" w:line="264" w:lineRule="auto"/>
+                                <w:rPr>
+                                  <w:rFonts w:asciiTheme="majorHAnsi" w:hAnsiTheme="majorHAnsi" w:cstheme="majorHAnsi"/>
+                                  <w:sz w:val="18"/>
+                                  <w:szCs w:val="18"/>
+                                </w:rPr>
+                              </w:pPr>
+                              <w:r>
+                                <w:rPr>
+                                  <w:rFonts w:asciiTheme="majorHAnsi" w:hAnsiTheme="majorHAnsi" w:cstheme="majorHAnsi"/>
+                                  <w:sz w:val="18"/>
+                                  <w:szCs w:val="18"/>
+                                </w:rPr>
+                                <w:t>CV581regulated</w:t>
+                              </w:r>
+                            </w:p>
+                            <w:p>
+                              <w:pPr>
+                                <w:spacing w:line="312" w:lineRule="auto"/>
+                                <w:rPr>
+                                  <w:rFonts w:asciiTheme="majorHAnsi" w:hAnsiTheme="majorHAnsi" w:cstheme="majorHAnsi"/>
+                                  <w:sz w:val="18"/>
+                                  <w:szCs w:val="18"/>
+                                </w:rPr>
+                              </w:pPr>
+                              <w:r>
+                                <w:rPr>
+                                  <w:rFonts w:asciiTheme="majorHAnsi" w:hAnsiTheme="majorHAnsi" w:cstheme="majorHAnsi"/>
+                                  <w:sz w:val="18"/>
+                                  <w:szCs w:val="18"/>
+                                </w:rPr>
+                                <w:t>PT660=PT660setpoint</w:t>
+                              </w:r>
+                            </w:p>
+                            <w:p>
+                              <w:pPr>
+                                <w:spacing w:before="40"/>
+                                <w:rPr>
+                                  <w:rFonts w:asciiTheme="majorHAnsi" w:hAnsiTheme="majorHAnsi" w:cstheme="majorHAnsi"/>
+                                  <w:sz w:val="18"/>
+                                  <w:szCs w:val="18"/>
+                                  <w:lang w:val="fr-FR"/>
+                                </w:rPr>
+                              </w:pPr>
+                              <w:r>
+                                <w:rPr>
+                                  <w:rFonts w:asciiTheme="majorHAnsi" w:hAnsiTheme="majorHAnsi" w:cstheme="majorHAnsi"/>
+                                  <w:sz w:val="18"/>
+                                  <w:szCs w:val="18"/>
+                                </w:rPr>
+                                <w:t xml:space="preserve">CV601 </w:t>
+                              </w:r>
+                              <w:proofErr w:type="gramStart"/>
+                              <w:r>
+                                <w:rPr>
+                                  <w:rFonts w:asciiTheme="majorHAnsi" w:hAnsiTheme="majorHAnsi" w:cstheme="majorHAnsi"/>
+                                  <w:sz w:val="18"/>
+                                  <w:szCs w:val="18"/>
+                                </w:rPr>
+                                <w:t xml:space="preserve">regulated </w:t>
+                              </w:r>
+                              <w:r>
+                                <w:rPr>
+                                  <w:rFonts w:asciiTheme="majorHAnsi" w:hAnsiTheme="majorHAnsi" w:cstheme="majorHAnsi"/>
+                                  <w:sz w:val="18"/>
+                                  <w:szCs w:val="18"/>
+                                </w:rPr>
+                                <w:t xml:space="preserve"> </w:t>
+                              </w:r>
+                              <w:r>
+                                <w:rPr>
+                                  <w:rFonts w:asciiTheme="majorHAnsi" w:hAnsiTheme="majorHAnsi" w:cstheme="majorHAnsi"/>
+                                  <w:sz w:val="18"/>
+                                  <w:szCs w:val="18"/>
+                                  <w:lang w:val="fr-FR"/>
+                                </w:rPr>
+                                <w:t>FT</w:t>
+                              </w:r>
+                              <w:proofErr w:type="gramEnd"/>
+                              <w:r>
+                                <w:rPr>
+                                  <w:rFonts w:asciiTheme="majorHAnsi" w:hAnsiTheme="majorHAnsi" w:cstheme="majorHAnsi"/>
+                                  <w:sz w:val="18"/>
+                                  <w:szCs w:val="18"/>
+                                  <w:lang w:val="fr-FR"/>
+                                </w:rPr>
+                                <w:t>583=FT583setpoint</w:t>
+                              </w:r>
+                            </w:p>
+                            <w:p>
+                              <w:pPr>
+                                <w:rPr>
+                                  <w:rFonts w:asciiTheme="majorHAnsi" w:hAnsiTheme="majorHAnsi" w:cstheme="majorHAnsi"/>
+                                  <w:sz w:val="18"/>
+                                  <w:szCs w:val="18"/>
+                                  <w:lang w:val="fr-FR"/>
+                                </w:rPr>
+                              </w:pPr>
+                              <w:r>
+                                <w:rPr>
+                                  <w:rFonts w:asciiTheme="majorHAnsi" w:hAnsiTheme="majorHAnsi" w:cstheme="majorHAnsi"/>
+                                  <w:sz w:val="18"/>
+                                  <w:szCs w:val="18"/>
+                                </w:rPr>
+                                <w:sym w:font="Symbol" w:char="F044"/>
+                              </w:r>
+                              <w:r>
+                                <w:rPr>
+                                  <w:rFonts w:asciiTheme="majorHAnsi" w:hAnsiTheme="majorHAnsi" w:cstheme="majorHAnsi"/>
+                                  <w:sz w:val="18"/>
+                                  <w:szCs w:val="18"/>
+                                  <w:lang w:val="fr-FR"/>
+                                </w:rPr>
+                                <w:t>T/</w:t>
+                              </w:r>
+                              <w:r>
+                                <w:rPr>
+                                  <w:rFonts w:asciiTheme="majorHAnsi" w:hAnsiTheme="majorHAnsi" w:cstheme="majorHAnsi"/>
+                                  <w:sz w:val="18"/>
+                                  <w:szCs w:val="18"/>
+                                </w:rPr>
+                                <w:sym w:font="Symbol" w:char="F044"/>
+                              </w:r>
+                              <w:r>
+                                <w:rPr>
+                                  <w:rFonts w:asciiTheme="majorHAnsi" w:hAnsiTheme="majorHAnsi" w:cstheme="majorHAnsi"/>
+                                  <w:sz w:val="18"/>
+                                  <w:szCs w:val="18"/>
+                                  <w:lang w:val="fr-FR"/>
+                                </w:rPr>
+                                <w:t>L magnet&lt;</w:t>
+                              </w:r>
+                              <w:r>
+                                <w:rPr>
+                                  <w:rFonts w:asciiTheme="majorHAnsi" w:hAnsiTheme="majorHAnsi" w:cstheme="majorHAnsi"/>
+                                  <w:sz w:val="18"/>
+                                  <w:szCs w:val="18"/>
+                                </w:rPr>
+                                <w:sym w:font="Symbol" w:char="F044"/>
+                              </w:r>
+                              <w:r>
+                                <w:rPr>
+                                  <w:rFonts w:asciiTheme="majorHAnsi" w:hAnsiTheme="majorHAnsi" w:cstheme="majorHAnsi"/>
+                                  <w:sz w:val="18"/>
+                                  <w:szCs w:val="18"/>
+                                  <w:lang w:val="fr-FR"/>
+                                </w:rPr>
+                                <w:t>T/</w:t>
+                              </w:r>
+                              <w:r>
+                                <w:rPr>
+                                  <w:rFonts w:asciiTheme="majorHAnsi" w:hAnsiTheme="majorHAnsi" w:cstheme="majorHAnsi"/>
+                                  <w:sz w:val="18"/>
+                                  <w:szCs w:val="18"/>
+                                </w:rPr>
+                                <w:sym w:font="Symbol" w:char="F044"/>
+                              </w:r>
+                              <w:r>
+                                <w:rPr>
+                                  <w:rFonts w:asciiTheme="majorHAnsi" w:hAnsiTheme="majorHAnsi" w:cstheme="majorHAnsi"/>
+                                  <w:sz w:val="18"/>
+                                  <w:szCs w:val="18"/>
+                                  <w:lang w:val="fr-FR"/>
+                                </w:rPr>
+                                <w:t xml:space="preserve">L </w:t>
+                              </w:r>
+                              <w:proofErr w:type="spellStart"/>
+                              <w:r>
+                                <w:rPr>
+                                  <w:rFonts w:asciiTheme="majorHAnsi" w:hAnsiTheme="majorHAnsi" w:cstheme="majorHAnsi"/>
+                                  <w:sz w:val="18"/>
+                                  <w:szCs w:val="18"/>
+                                  <w:lang w:val="fr-FR"/>
+                                </w:rPr>
+                                <w:t>magnetMax</w:t>
+                              </w:r>
+                              <w:proofErr w:type="spellEnd"/>
+                            </w:p>
+                            <w:p>
+                              <w:pPr>
+                                <w:spacing w:after="120"/>
+                                <w:rPr>
+                                  <w:rFonts w:asciiTheme="majorHAnsi" w:hAnsiTheme="majorHAnsi" w:cstheme="majorHAnsi"/>
+                                  <w:sz w:val="18"/>
+                                  <w:szCs w:val="18"/>
+                                  <w:lang w:val="sv-SE"/>
+                                </w:rPr>
+                              </w:pPr>
+                              <w:proofErr w:type="spellStart"/>
+                              <w:r>
+                                <w:rPr>
+                                  <w:rFonts w:asciiTheme="majorHAnsi" w:hAnsiTheme="majorHAnsi" w:cstheme="majorHAnsi"/>
+                                  <w:sz w:val="18"/>
+                                  <w:szCs w:val="18"/>
+                                  <w:lang w:val="sv-SE"/>
+                                </w:rPr>
+                                <w:t>dT</w:t>
+                              </w:r>
+                              <w:proofErr w:type="spellEnd"/>
+                              <w:r>
+                                <w:rPr>
+                                  <w:rFonts w:asciiTheme="majorHAnsi" w:hAnsiTheme="majorHAnsi" w:cstheme="majorHAnsi"/>
+                                  <w:sz w:val="18"/>
+                                  <w:szCs w:val="18"/>
+                                  <w:lang w:val="sv-SE"/>
+                                </w:rPr>
+                                <w:t>/</w:t>
+                              </w:r>
+                              <w:proofErr w:type="spellStart"/>
+                              <w:r>
+                                <w:rPr>
+                                  <w:rFonts w:asciiTheme="majorHAnsi" w:hAnsiTheme="majorHAnsi" w:cstheme="majorHAnsi"/>
+                                  <w:sz w:val="18"/>
+                                  <w:szCs w:val="18"/>
+                                  <w:lang w:val="sv-SE"/>
+                                </w:rPr>
+                                <w:t>dt_</w:t>
+                              </w:r>
+                              <w:proofErr w:type="gramStart"/>
+                              <w:r>
+                                <w:rPr>
+                                  <w:rFonts w:asciiTheme="majorHAnsi" w:hAnsiTheme="majorHAnsi" w:cstheme="majorHAnsi"/>
+                                  <w:sz w:val="18"/>
+                                  <w:szCs w:val="18"/>
+                                  <w:lang w:val="sv-SE"/>
+                                </w:rPr>
+                                <w:t>magnet</w:t>
+                              </w:r>
+                              <w:proofErr w:type="spellEnd"/>
+                              <w:r>
+                                <w:rPr>
+                                  <w:rFonts w:asciiTheme="majorHAnsi" w:hAnsiTheme="majorHAnsi" w:cstheme="majorHAnsi"/>
+                                  <w:sz w:val="18"/>
+                                  <w:szCs w:val="18"/>
+                                  <w:lang w:val="sv-SE"/>
+                                </w:rPr>
+                                <w:t>&lt;</w:t>
+                              </w:r>
+                              <w:proofErr w:type="spellStart"/>
+                              <w:proofErr w:type="gramEnd"/>
+                              <w:r>
+                                <w:rPr>
+                                  <w:rFonts w:asciiTheme="majorHAnsi" w:hAnsiTheme="majorHAnsi" w:cstheme="majorHAnsi"/>
+                                  <w:sz w:val="18"/>
+                                  <w:szCs w:val="18"/>
+                                  <w:lang w:val="sv-SE"/>
+                                </w:rPr>
+                                <w:t>dT</w:t>
+                              </w:r>
+                              <w:proofErr w:type="spellEnd"/>
+                              <w:r>
+                                <w:rPr>
+                                  <w:rFonts w:asciiTheme="majorHAnsi" w:hAnsiTheme="majorHAnsi" w:cstheme="majorHAnsi"/>
+                                  <w:sz w:val="18"/>
+                                  <w:szCs w:val="18"/>
+                                  <w:lang w:val="sv-SE"/>
+                                </w:rPr>
+                                <w:t>/</w:t>
+                              </w:r>
+                              <w:proofErr w:type="spellStart"/>
+                              <w:r>
+                                <w:rPr>
+                                  <w:rFonts w:asciiTheme="majorHAnsi" w:hAnsiTheme="majorHAnsi" w:cstheme="majorHAnsi"/>
+                                  <w:sz w:val="18"/>
+                                  <w:szCs w:val="18"/>
+                                  <w:lang w:val="sv-SE"/>
+                                </w:rPr>
+                                <w:t>dt_magnetMax</w:t>
+                              </w:r>
+                              <w:proofErr w:type="spellEnd"/>
+                            </w:p>
+                            <w:p>
+                              <w:pPr>
+                                <w:spacing w:before="40" w:after="120"/>
+                                <w:rPr>
+                                  <w:rFonts w:asciiTheme="majorHAnsi" w:hAnsiTheme="majorHAnsi" w:cstheme="majorHAnsi"/>
+                                  <w:sz w:val="18"/>
+                                  <w:szCs w:val="18"/>
+                                </w:rPr>
+                              </w:pPr>
+                              <w:r>
+                                <w:rPr>
+                                  <w:rFonts w:asciiTheme="majorHAnsi" w:hAnsiTheme="majorHAnsi" w:cstheme="majorHAnsi"/>
+                                  <w:sz w:val="18"/>
+                                  <w:szCs w:val="18"/>
+                                </w:rPr>
+                                <w:t>CV583 regulated</w:t>
+                              </w:r>
+                              <w:r>
+                                <w:rPr>
+                                  <w:rFonts w:asciiTheme="majorHAnsi" w:hAnsiTheme="majorHAnsi" w:cstheme="majorHAnsi"/>
+                                  <w:sz w:val="18"/>
+                                  <w:szCs w:val="18"/>
+                                </w:rPr>
+                                <w:t xml:space="preserve"> </w:t>
+                              </w:r>
+                              <w:r>
+                                <w:rPr>
+                                  <w:rFonts w:asciiTheme="majorHAnsi" w:hAnsiTheme="majorHAnsi" w:cstheme="majorHAnsi"/>
+                                  <w:sz w:val="18"/>
+                                  <w:szCs w:val="18"/>
+                                </w:rPr>
+                                <w:t>PT68</w:t>
+                              </w:r>
+                              <w:r>
+                                <w:rPr>
+                                  <w:rFonts w:asciiTheme="majorHAnsi" w:hAnsiTheme="majorHAnsi" w:cstheme="majorHAnsi"/>
+                                  <w:sz w:val="18"/>
+                                  <w:szCs w:val="18"/>
+                                </w:rPr>
+                                <w:t>1</w:t>
+                              </w:r>
+                              <w:r>
+                                <w:rPr>
+                                  <w:rFonts w:asciiTheme="majorHAnsi" w:hAnsiTheme="majorHAnsi" w:cstheme="majorHAnsi"/>
+                                  <w:sz w:val="18"/>
+                                  <w:szCs w:val="18"/>
+                                </w:rPr>
+                                <w:t>=PT68</w:t>
+                              </w:r>
+                              <w:r>
+                                <w:rPr>
+                                  <w:rFonts w:asciiTheme="majorHAnsi" w:hAnsiTheme="majorHAnsi" w:cstheme="majorHAnsi"/>
+                                  <w:sz w:val="18"/>
+                                  <w:szCs w:val="18"/>
+                                </w:rPr>
+                                <w:t>1</w:t>
+                              </w:r>
+                              <w:r>
+                                <w:rPr>
+                                  <w:rFonts w:asciiTheme="majorHAnsi" w:hAnsiTheme="majorHAnsi" w:cstheme="majorHAnsi"/>
+                                  <w:sz w:val="18"/>
+                                  <w:szCs w:val="18"/>
+                                </w:rPr>
+                                <w:t>setpoint</w:t>
+                              </w:r>
+                            </w:p>
+                            <w:p>
+                              <w:pPr>
+                                <w:spacing w:line="312" w:lineRule="auto"/>
+                                <w:rPr>
+                                  <w:rFonts w:asciiTheme="majorHAnsi" w:hAnsiTheme="majorHAnsi" w:cstheme="majorHAnsi"/>
+                                  <w:sz w:val="18"/>
+                                  <w:szCs w:val="18"/>
+                                </w:rPr>
+                              </w:pPr>
+                              <w:r>
+                                <w:rPr>
+                                  <w:rFonts w:asciiTheme="majorHAnsi" w:hAnsiTheme="majorHAnsi" w:cstheme="majorHAnsi"/>
+                                  <w:sz w:val="18"/>
+                                  <w:szCs w:val="18"/>
+                                </w:rPr>
+                                <w:t xml:space="preserve">EH641 </w:t>
+                              </w:r>
+                              <w:proofErr w:type="gramStart"/>
+                              <w:r>
+                                <w:rPr>
+                                  <w:rFonts w:asciiTheme="majorHAnsi" w:hAnsiTheme="majorHAnsi" w:cstheme="majorHAnsi"/>
+                                  <w:sz w:val="18"/>
+                                  <w:szCs w:val="18"/>
+                                </w:rPr>
+                                <w:t>On</w:t>
+                              </w:r>
+                              <w:proofErr w:type="gramEnd"/>
+                              <w:r>
+                                <w:rPr>
+                                  <w:rFonts w:asciiTheme="majorHAnsi" w:hAnsiTheme="majorHAnsi" w:cstheme="majorHAnsi"/>
+                                  <w:sz w:val="18"/>
+                                  <w:szCs w:val="18"/>
+                                </w:rPr>
+                                <w:t xml:space="preserve"> when TT664 &lt; 80K</w:t>
+                              </w:r>
+                            </w:p>
+                          </w:txbxContent>
+                        </wps:txbx>
+                        <wps:bodyPr rot="0" vert="horz" wrap="square" lIns="91440" tIns="45720" rIns="91440" bIns="45720" anchor="t" anchorCtr="0" upright="1">
+                          <a:noAutofit/>
+                        </wps:bodyPr>
+                      </wps:wsp>
+                      <wps:wsp>
+                        <wps:cNvPr id="28876" name="Oval 4742"/>
+                        <wps:cNvSpPr>
+                          <a:spLocks noChangeArrowheads="1"/>
+                        </wps:cNvSpPr>
+                        <wps:spPr bwMode="auto">
+                          <a:xfrm>
+                            <a:off x="0" y="0"/>
+                            <a:ext cx="259080" cy="257810"/>
+                          </a:xfrm>
+                          <a:prstGeom prst="ellipse">
+                            <a:avLst/>
+                          </a:prstGeom>
+                          <a:solidFill>
+                            <a:srgbClr val="FFFFFF"/>
+                          </a:solidFill>
+                          <a:ln w="44450">
+                            <a:solidFill>
+                              <a:srgbClr val="4A7EBB"/>
+                            </a:solidFill>
+                            <a:round/>
+                            <a:headEnd/>
+                            <a:tailEnd/>
+                          </a:ln>
+                        </wps:spPr>
+                        <wps:txbx>
+                          <w:txbxContent>
+                            <w:p>
+                              <w:pPr>
+                                <w:jc w:val="center"/>
+                                <w:rPr>
+                                  <w:rFonts w:ascii="Times New Roman" w:hAnsi="Times New Roman" w:cs="Times New Roman"/>
+                                  <w:b/>
+                                  <w:szCs w:val="20"/>
+                                </w:rPr>
+                              </w:pPr>
+                              <w:r>
+                                <w:rPr>
+                                  <w:rFonts w:ascii="Times New Roman" w:hAnsi="Times New Roman" w:cs="Times New Roman"/>
+                                  <w:b/>
+                                  <w:szCs w:val="20"/>
+                                </w:rPr>
+                                <w:t>8</w:t>
+                              </w:r>
+                            </w:p>
+                          </w:txbxContent>
+                        </wps:txbx>
+                        <wps:bodyPr rot="0" vert="horz" wrap="square" lIns="0" tIns="0" rIns="0" bIns="0" anchor="t" anchorCtr="0" upright="1">
+                          <a:noAutofit/>
+                        </wps:bodyPr>
+                      </wps:wsp>
+                    </wpg:wgp>
+                  </a:graphicData>
+                </a:graphic>
+                <wp14:sizeRelH relativeFrom="margin">
+                  <wp14:pctWidth>0</wp14:pctWidth>
+                </wp14:sizeRelH>
+                <wp14:sizeRelV relativeFrom="margin">
+                  <wp14:pctHeight>0</wp14:pctHeight>
+                </wp14:sizeRelV>
+              </wp:anchor>
+            </w:drawing>
+          </mc:Choice>
+          <mc:Fallback>
+            <w:pict>
+              <v:group id="Group 28839" o:spid="_x0000_s1045" style="position:absolute;margin-left:-34.9pt;margin-top:16.75pt;width:203.25pt;height:120.75pt;z-index:251662848;mso-width-relative:margin;mso-height-relative:margin" coordsize="25812,14674" o:gfxdata="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">
+                <v:rect id="Rectangle 6319" o:spid="_x0000_s1046" style="position:absolute;left:285;top:95;width:5620;height:14579;visibility:visible;mso-wrap-style:square;v-text-anchor:top" o:gfxdata="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">
+                  <o:lock v:ext="edit" aspectratio="t"/>
+                  <v:textbox>
+                    <w:txbxContent>
+                      <w:p>
+                        <w:pPr>
+                          <w:spacing w:before="80" w:line="264" w:lineRule="auto"/>
+                          <w:jc w:val="center"/>
+                          <w:rPr>
+                            <w:rFonts w:asciiTheme="majorHAnsi" w:hAnsiTheme="majorHAnsi" w:cstheme="majorHAnsi"/>
+                            <w:sz w:val="18"/>
+                            <w:szCs w:val="18"/>
+                          </w:rPr>
+                        </w:pPr>
+                      </w:p>
+                      <w:p>
+                        <w:pPr>
+                          <w:spacing w:before="80" w:line="264" w:lineRule="auto"/>
+                          <w:jc w:val="center"/>
+                          <w:rPr>
+                            <w:rFonts w:asciiTheme="majorHAnsi" w:hAnsiTheme="majorHAnsi" w:cstheme="majorHAnsi"/>
+                            <w:sz w:val="18"/>
+                            <w:szCs w:val="18"/>
+                          </w:rPr>
+                        </w:pPr>
+                        <w:r>
+                          <w:rPr>
+                            <w:rFonts w:asciiTheme="majorHAnsi" w:hAnsiTheme="majorHAnsi" w:cstheme="majorHAnsi"/>
+                            <w:sz w:val="18"/>
+                            <w:szCs w:val="18"/>
+                          </w:rPr>
+                          <w:t>Stop</w:t>
+                        </w:r>
+                      </w:p>
+                      <w:p>
+                        <w:pPr>
+                          <w:spacing w:line="264" w:lineRule="auto"/>
+                          <w:jc w:val="center"/>
+                          <w:rPr>
+                            <w:rFonts w:asciiTheme="majorHAnsi" w:hAnsiTheme="majorHAnsi" w:cstheme="majorHAnsi"/>
+                            <w:sz w:val="18"/>
+                            <w:szCs w:val="18"/>
+                          </w:rPr>
+                        </w:pPr>
+                        <w:r>
+                          <w:rPr>
+                            <w:rFonts w:asciiTheme="majorHAnsi" w:hAnsiTheme="majorHAnsi" w:cstheme="majorHAnsi"/>
+                            <w:sz w:val="18"/>
+                            <w:szCs w:val="18"/>
+                          </w:rPr>
+                          <w:t>Filling HX683</w:t>
+                        </w:r>
+                        <w:r>
+                          <w:rPr>
+                            <w:rFonts w:asciiTheme="majorHAnsi" w:hAnsiTheme="majorHAnsi" w:cstheme="majorHAnsi"/>
+                            <w:sz w:val="18"/>
+                            <w:szCs w:val="18"/>
+                          </w:rPr>
+                          <w:t xml:space="preserve"> </w:t>
+                        </w:r>
+                      </w:p>
+                    </w:txbxContent>
+                  </v:textbox>
+                </v:rect>
+                <v:shape id="Text Box 6305" o:spid="_x0000_s1047" type="#_x0000_t202" style="position:absolute;left:5238;top:95;width:20574;height:14579;visibility:visible;mso-wrap-style:square;v-text-anchor:top" o:gfxdata="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">
+                  <o:lock v:ext="edit" aspectratio="t"/>
+                  <v:textbox>
+                    <w:txbxContent>
+                      <w:p>
+                        <w:pPr>
+                          <w:rPr>
+                            <w:rFonts w:asciiTheme="majorHAnsi" w:hAnsiTheme="majorHAnsi" w:cstheme="majorHAnsi"/>
+                            <w:sz w:val="18"/>
+                            <w:szCs w:val="18"/>
+                          </w:rPr>
+                        </w:pPr>
+                        <w:r>
+                          <w:rPr>
+                            <w:rFonts w:asciiTheme="majorHAnsi" w:hAnsiTheme="majorHAnsi" w:cstheme="majorHAnsi"/>
+                            <w:sz w:val="18"/>
+                            <w:szCs w:val="18"/>
+                          </w:rPr>
+                          <w:t xml:space="preserve">Close </w:t>
+                        </w:r>
+                        <w:r>
+                          <w:rPr>
+                            <w:rFonts w:asciiTheme="majorHAnsi" w:hAnsiTheme="majorHAnsi" w:cstheme="majorHAnsi"/>
+                            <w:sz w:val="18"/>
+                            <w:szCs w:val="18"/>
+                          </w:rPr>
+                          <w:t>FV681</w:t>
+                        </w:r>
+                        <w:r>
+                          <w:rPr>
+                            <w:rFonts w:asciiTheme="majorHAnsi" w:hAnsiTheme="majorHAnsi" w:cstheme="majorHAnsi"/>
+                            <w:sz w:val="18"/>
+                            <w:szCs w:val="18"/>
+                          </w:rPr>
+                          <w:t>, CV680</w:t>
+                        </w:r>
+                      </w:p>
+                      <w:p>
+                        <w:pPr>
+                          <w:spacing w:before="40" w:line="264" w:lineRule="auto"/>
+                          <w:rPr>
+                            <w:rFonts w:asciiTheme="majorHAnsi" w:hAnsiTheme="majorHAnsi" w:cstheme="majorHAnsi"/>
+                            <w:sz w:val="18"/>
+                            <w:szCs w:val="18"/>
+                          </w:rPr>
+                        </w:pPr>
+                        <w:r>
+                          <w:rPr>
+                            <w:rFonts w:asciiTheme="majorHAnsi" w:hAnsiTheme="majorHAnsi" w:cstheme="majorHAnsi"/>
+                            <w:sz w:val="18"/>
+                            <w:szCs w:val="18"/>
+                          </w:rPr>
+                          <w:t>CV581regulated</w:t>
+                        </w:r>
+                      </w:p>
+                      <w:p>
+                        <w:pPr>
+                          <w:spacing w:line="312" w:lineRule="auto"/>
+                          <w:rPr>
+                            <w:rFonts w:asciiTheme="majorHAnsi" w:hAnsiTheme="majorHAnsi" w:cstheme="majorHAnsi"/>
+                            <w:sz w:val="18"/>
+                            <w:szCs w:val="18"/>
+                          </w:rPr>
+                        </w:pPr>
+                        <w:r>
+                          <w:rPr>
+                            <w:rFonts w:asciiTheme="majorHAnsi" w:hAnsiTheme="majorHAnsi" w:cstheme="majorHAnsi"/>
+                            <w:sz w:val="18"/>
+                            <w:szCs w:val="18"/>
+                          </w:rPr>
+                          <w:t>PT660=PT660setpoint</w:t>
+                        </w:r>
+                      </w:p>
+                      <w:p>
+                        <w:pPr>
+                          <w:spacing w:before="40"/>
+                          <w:rPr>
+                            <w:rFonts w:asciiTheme="majorHAnsi" w:hAnsiTheme="majorHAnsi" w:cstheme="majorHAnsi"/>
+                            <w:sz w:val="18"/>
+                            <w:szCs w:val="18"/>
+                            <w:lang w:val="fr-FR"/>
+                          </w:rPr>
+                        </w:pPr>
+                        <w:r>
+                          <w:rPr>
+                            <w:rFonts w:asciiTheme="majorHAnsi" w:hAnsiTheme="majorHAnsi" w:cstheme="majorHAnsi"/>
+                            <w:sz w:val="18"/>
+                            <w:szCs w:val="18"/>
+                          </w:rPr>
+                          <w:t xml:space="preserve">CV601 </w:t>
+                        </w:r>
+                        <w:proofErr w:type="gramStart"/>
+                        <w:r>
+                          <w:rPr>
+                            <w:rFonts w:asciiTheme="majorHAnsi" w:hAnsiTheme="majorHAnsi" w:cstheme="majorHAnsi"/>
+                            <w:sz w:val="18"/>
+                            <w:szCs w:val="18"/>
+                          </w:rPr>
+                          <w:t xml:space="preserve">regulated </w:t>
+                        </w:r>
+                        <w:r>
+                          <w:rPr>
+                            <w:rFonts w:asciiTheme="majorHAnsi" w:hAnsiTheme="majorHAnsi" w:cstheme="majorHAnsi"/>
+                            <w:sz w:val="18"/>
+                            <w:szCs w:val="18"/>
+                          </w:rPr>
+                          <w:t xml:space="preserve"> </w:t>
+                        </w:r>
+                        <w:r>
+                          <w:rPr>
+                            <w:rFonts w:asciiTheme="majorHAnsi" w:hAnsiTheme="majorHAnsi" w:cstheme="majorHAnsi"/>
+                            <w:sz w:val="18"/>
+                            <w:szCs w:val="18"/>
+                            <w:lang w:val="fr-FR"/>
+                          </w:rPr>
+                          <w:t>FT</w:t>
+                        </w:r>
+                        <w:proofErr w:type="gramEnd"/>
+                        <w:r>
+                          <w:rPr>
+                            <w:rFonts w:asciiTheme="majorHAnsi" w:hAnsiTheme="majorHAnsi" w:cstheme="majorHAnsi"/>
+                            <w:sz w:val="18"/>
+                            <w:szCs w:val="18"/>
+                            <w:lang w:val="fr-FR"/>
+                          </w:rPr>
+                          <w:t>583=FT583setpoint</w:t>
+                        </w:r>
+                      </w:p>
+                      <w:p>
+                        <w:pPr>
+                          <w:rPr>
+                            <w:rFonts w:asciiTheme="majorHAnsi" w:hAnsiTheme="majorHAnsi" w:cstheme="majorHAnsi"/>
+                            <w:sz w:val="18"/>
+                            <w:szCs w:val="18"/>
+                            <w:lang w:val="fr-FR"/>
+                          </w:rPr>
+                        </w:pPr>
+                        <w:r>
+                          <w:rPr>
+                            <w:rFonts w:asciiTheme="majorHAnsi" w:hAnsiTheme="majorHAnsi" w:cstheme="majorHAnsi"/>
+                            <w:sz w:val="18"/>
+                            <w:szCs w:val="18"/>
+                          </w:rPr>
+                          <w:sym w:font="Symbol" w:char="F044"/>
+                        </w:r>
+                        <w:r>
+                          <w:rPr>
+                            <w:rFonts w:asciiTheme="majorHAnsi" w:hAnsiTheme="majorHAnsi" w:cstheme="majorHAnsi"/>
+                            <w:sz w:val="18"/>
+                            <w:szCs w:val="18"/>
+                            <w:lang w:val="fr-FR"/>
+                          </w:rPr>
+                          <w:t>T/</w:t>
+                        </w:r>
+                        <w:r>
+                          <w:rPr>
+                            <w:rFonts w:asciiTheme="majorHAnsi" w:hAnsiTheme="majorHAnsi" w:cstheme="majorHAnsi"/>
+                            <w:sz w:val="18"/>
+                            <w:szCs w:val="18"/>
+                          </w:rPr>
+                          <w:sym w:font="Symbol" w:char="F044"/>
+                        </w:r>
+                        <w:r>
+                          <w:rPr>
+                            <w:rFonts w:asciiTheme="majorHAnsi" w:hAnsiTheme="majorHAnsi" w:cstheme="majorHAnsi"/>
+                            <w:sz w:val="18"/>
+                            <w:szCs w:val="18"/>
+                            <w:lang w:val="fr-FR"/>
+                          </w:rPr>
+                          <w:t>L magnet&lt;</w:t>
+                        </w:r>
+                        <w:r>
+                          <w:rPr>
+                            <w:rFonts w:asciiTheme="majorHAnsi" w:hAnsiTheme="majorHAnsi" w:cstheme="majorHAnsi"/>
+                            <w:sz w:val="18"/>
+                            <w:szCs w:val="18"/>
+                          </w:rPr>
+                          <w:sym w:font="Symbol" w:char="F044"/>
+                        </w:r>
+                        <w:r>
+                          <w:rPr>
+                            <w:rFonts w:asciiTheme="majorHAnsi" w:hAnsiTheme="majorHAnsi" w:cstheme="majorHAnsi"/>
+                            <w:sz w:val="18"/>
+                            <w:szCs w:val="18"/>
+                            <w:lang w:val="fr-FR"/>
+                          </w:rPr>
+                          <w:t>T/</w:t>
+                        </w:r>
+                        <w:r>
+                          <w:rPr>
+                            <w:rFonts w:asciiTheme="majorHAnsi" w:hAnsiTheme="majorHAnsi" w:cstheme="majorHAnsi"/>
+                            <w:sz w:val="18"/>
+                            <w:szCs w:val="18"/>
+                          </w:rPr>
+                          <w:sym w:font="Symbol" w:char="F044"/>
+                        </w:r>
+                        <w:r>
+                          <w:rPr>
+                            <w:rFonts w:asciiTheme="majorHAnsi" w:hAnsiTheme="majorHAnsi" w:cstheme="majorHAnsi"/>
+                            <w:sz w:val="18"/>
+                            <w:szCs w:val="18"/>
+                            <w:lang w:val="fr-FR"/>
+                          </w:rPr>
+                          <w:t xml:space="preserve">L </w:t>
+                        </w:r>
+                        <w:proofErr w:type="spellStart"/>
+                        <w:r>
+                          <w:rPr>
+                            <w:rFonts w:asciiTheme="majorHAnsi" w:hAnsiTheme="majorHAnsi" w:cstheme="majorHAnsi"/>
+                            <w:sz w:val="18"/>
+                            <w:szCs w:val="18"/>
+                            <w:lang w:val="fr-FR"/>
+                          </w:rPr>
+                          <w:t>magnetMax</w:t>
+                        </w:r>
+                        <w:proofErr w:type="spellEnd"/>
+                      </w:p>
+                      <w:p>
+                        <w:pPr>
+                          <w:spacing w:after="120"/>
+                          <w:rPr>
+                            <w:rFonts w:asciiTheme="majorHAnsi" w:hAnsiTheme="majorHAnsi" w:cstheme="majorHAnsi"/>
+                            <w:sz w:val="18"/>
+                            <w:szCs w:val="18"/>
+                            <w:lang w:val="sv-SE"/>
+                          </w:rPr>
+                        </w:pPr>
+                        <w:proofErr w:type="spellStart"/>
+                        <w:r>
+                          <w:rPr>
+                            <w:rFonts w:asciiTheme="majorHAnsi" w:hAnsiTheme="majorHAnsi" w:cstheme="majorHAnsi"/>
+                            <w:sz w:val="18"/>
+                            <w:szCs w:val="18"/>
+                            <w:lang w:val="sv-SE"/>
+                          </w:rPr>
+                          <w:t>dT</w:t>
+                        </w:r>
+                        <w:proofErr w:type="spellEnd"/>
+                        <w:r>
+                          <w:rPr>
+                            <w:rFonts w:asciiTheme="majorHAnsi" w:hAnsiTheme="majorHAnsi" w:cstheme="majorHAnsi"/>
+                            <w:sz w:val="18"/>
+                            <w:szCs w:val="18"/>
+                            <w:lang w:val="sv-SE"/>
+                          </w:rPr>
+                          <w:t>/</w:t>
+                        </w:r>
+                        <w:proofErr w:type="spellStart"/>
+                        <w:r>
+                          <w:rPr>
+                            <w:rFonts w:asciiTheme="majorHAnsi" w:hAnsiTheme="majorHAnsi" w:cstheme="majorHAnsi"/>
+                            <w:sz w:val="18"/>
+                            <w:szCs w:val="18"/>
+                            <w:lang w:val="sv-SE"/>
+                          </w:rPr>
+                          <w:t>dt_</w:t>
+                        </w:r>
+                        <w:proofErr w:type="gramStart"/>
+                        <w:r>
+                          <w:rPr>
+                            <w:rFonts w:asciiTheme="majorHAnsi" w:hAnsiTheme="majorHAnsi" w:cstheme="majorHAnsi"/>
+                            <w:sz w:val="18"/>
+                            <w:szCs w:val="18"/>
+                            <w:lang w:val="sv-SE"/>
+                          </w:rPr>
+                          <w:t>magnet</w:t>
+                        </w:r>
+                        <w:proofErr w:type="spellEnd"/>
+                        <w:r>
+                          <w:rPr>
+                            <w:rFonts w:asciiTheme="majorHAnsi" w:hAnsiTheme="majorHAnsi" w:cstheme="majorHAnsi"/>
+                            <w:sz w:val="18"/>
+                            <w:szCs w:val="18"/>
+                            <w:lang w:val="sv-SE"/>
+                          </w:rPr>
+                          <w:t>&lt;</w:t>
+                        </w:r>
+                        <w:proofErr w:type="spellStart"/>
+                        <w:proofErr w:type="gramEnd"/>
+                        <w:r>
+                          <w:rPr>
+                            <w:rFonts w:asciiTheme="majorHAnsi" w:hAnsiTheme="majorHAnsi" w:cstheme="majorHAnsi"/>
+                            <w:sz w:val="18"/>
+                            <w:szCs w:val="18"/>
+                            <w:lang w:val="sv-SE"/>
+                          </w:rPr>
+                          <w:t>dT</w:t>
+                        </w:r>
+                        <w:proofErr w:type="spellEnd"/>
+                        <w:r>
+                          <w:rPr>
+                            <w:rFonts w:asciiTheme="majorHAnsi" w:hAnsiTheme="majorHAnsi" w:cstheme="majorHAnsi"/>
+                            <w:sz w:val="18"/>
+                            <w:szCs w:val="18"/>
+                            <w:lang w:val="sv-SE"/>
+                          </w:rPr>
+                          <w:t>/</w:t>
+                        </w:r>
+                        <w:proofErr w:type="spellStart"/>
+                        <w:r>
+                          <w:rPr>
+                            <w:rFonts w:asciiTheme="majorHAnsi" w:hAnsiTheme="majorHAnsi" w:cstheme="majorHAnsi"/>
+                            <w:sz w:val="18"/>
+                            <w:szCs w:val="18"/>
+                            <w:lang w:val="sv-SE"/>
+                          </w:rPr>
+                          <w:t>dt_magnetMax</w:t>
+                        </w:r>
+                        <w:proofErr w:type="spellEnd"/>
+                      </w:p>
+                      <w:p>
+                        <w:pPr>
+                          <w:spacing w:before="40" w:after="120"/>
+                          <w:rPr>
+                            <w:rFonts w:asciiTheme="majorHAnsi" w:hAnsiTheme="majorHAnsi" w:cstheme="majorHAnsi"/>
+                            <w:sz w:val="18"/>
+                            <w:szCs w:val="18"/>
+                          </w:rPr>
+                        </w:pPr>
+                        <w:r>
+                          <w:rPr>
+                            <w:rFonts w:asciiTheme="majorHAnsi" w:hAnsiTheme="majorHAnsi" w:cstheme="majorHAnsi"/>
+                            <w:sz w:val="18"/>
+                            <w:szCs w:val="18"/>
+                          </w:rPr>
+                          <w:t>CV583 regulated</w:t>
+                        </w:r>
+                        <w:r>
+                          <w:rPr>
+                            <w:rFonts w:asciiTheme="majorHAnsi" w:hAnsiTheme="majorHAnsi" w:cstheme="majorHAnsi"/>
+                            <w:sz w:val="18"/>
+                            <w:szCs w:val="18"/>
+                          </w:rPr>
+                          <w:t xml:space="preserve"> </w:t>
+                        </w:r>
+                        <w:r>
+                          <w:rPr>
+                            <w:rFonts w:asciiTheme="majorHAnsi" w:hAnsiTheme="majorHAnsi" w:cstheme="majorHAnsi"/>
+                            <w:sz w:val="18"/>
+                            <w:szCs w:val="18"/>
+                          </w:rPr>
+                          <w:t>PT68</w:t>
+                        </w:r>
+                        <w:r>
+                          <w:rPr>
+                            <w:rFonts w:asciiTheme="majorHAnsi" w:hAnsiTheme="majorHAnsi" w:cstheme="majorHAnsi"/>
+                            <w:sz w:val="18"/>
+                            <w:szCs w:val="18"/>
+                          </w:rPr>
+                          <w:t>1</w:t>
+                        </w:r>
+                        <w:r>
+                          <w:rPr>
+                            <w:rFonts w:asciiTheme="majorHAnsi" w:hAnsiTheme="majorHAnsi" w:cstheme="majorHAnsi"/>
+                            <w:sz w:val="18"/>
+                            <w:szCs w:val="18"/>
+                          </w:rPr>
+                          <w:t>=PT68</w:t>
+                        </w:r>
+                        <w:r>
+                          <w:rPr>
+                            <w:rFonts w:asciiTheme="majorHAnsi" w:hAnsiTheme="majorHAnsi" w:cstheme="majorHAnsi"/>
+                            <w:sz w:val="18"/>
+                            <w:szCs w:val="18"/>
+                          </w:rPr>
+                          <w:t>1</w:t>
+                        </w:r>
+                        <w:r>
+                          <w:rPr>
+                            <w:rFonts w:asciiTheme="majorHAnsi" w:hAnsiTheme="majorHAnsi" w:cstheme="majorHAnsi"/>
+                            <w:sz w:val="18"/>
+                            <w:szCs w:val="18"/>
+                          </w:rPr>
+                          <w:t>setpoint</w:t>
+                        </w:r>
+                      </w:p>
+                      <w:p>
+                        <w:pPr>
+                          <w:spacing w:line="312" w:lineRule="auto"/>
+                          <w:rPr>
+                            <w:rFonts w:asciiTheme="majorHAnsi" w:hAnsiTheme="majorHAnsi" w:cstheme="majorHAnsi"/>
+                            <w:sz w:val="18"/>
+                            <w:szCs w:val="18"/>
+                          </w:rPr>
+                        </w:pPr>
+                        <w:r>
+                          <w:rPr>
+                            <w:rFonts w:asciiTheme="majorHAnsi" w:hAnsiTheme="majorHAnsi" w:cstheme="majorHAnsi"/>
+                            <w:sz w:val="18"/>
+                            <w:szCs w:val="18"/>
+                          </w:rPr>
+                          <w:t xml:space="preserve">EH641 </w:t>
+                        </w:r>
+                        <w:proofErr w:type="gramStart"/>
+                        <w:r>
+                          <w:rPr>
+                            <w:rFonts w:asciiTheme="majorHAnsi" w:hAnsiTheme="majorHAnsi" w:cstheme="majorHAnsi"/>
+                            <w:sz w:val="18"/>
+                            <w:szCs w:val="18"/>
+                          </w:rPr>
+                          <w:t>On</w:t>
+                        </w:r>
+                        <w:proofErr w:type="gramEnd"/>
+                        <w:r>
+                          <w:rPr>
+                            <w:rFonts w:asciiTheme="majorHAnsi" w:hAnsiTheme="majorHAnsi" w:cstheme="majorHAnsi"/>
+                            <w:sz w:val="18"/>
+                            <w:szCs w:val="18"/>
+                          </w:rPr>
+                          <w:t xml:space="preserve"> when TT664 &lt; 80K</w:t>
+                        </w:r>
+                      </w:p>
+                    </w:txbxContent>
+                  </v:textbox>
+                </v:shape>
+                <v:oval id="Oval 4742" o:spid="_x0000_s1048" style="position:absolute;width:2590;height:2578;visibility:visible;mso-wrap-style:square;v-text-anchor:top" o:gfxdata="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" strokecolor="#4a7ebb" strokeweight="3.5pt">
+                  <v:textbox inset="0,0,0,0">
+                    <w:txbxContent>
+                      <w:p>
+                        <w:pPr>
+                          <w:jc w:val="center"/>
+                          <w:rPr>
+                            <w:rFonts w:ascii="Times New Roman" w:hAnsi="Times New Roman" w:cs="Times New Roman"/>
+                            <w:b/>
+                            <w:szCs w:val="20"/>
+                          </w:rPr>
+                        </w:pPr>
+                        <w:r>
+                          <w:rPr>
+                            <w:rFonts w:ascii="Times New Roman" w:hAnsi="Times New Roman" w:cs="Times New Roman"/>
+                            <w:b/>
+                            <w:szCs w:val="20"/>
+                          </w:rPr>
+                          <w:t>8</w:t>
+                        </w:r>
+                      </w:p>
+                    </w:txbxContent>
+                  </v:textbox>
+                </v:oval>
+              </v:group>
+            </w:pict>
+          </mc:Fallback>
+        </mc:AlternateContent>
+      </w:r>
       <w:r>
         <w:rPr>
           <w:noProof/>
@@ -4394,13 +5635,13 @@
         <mc:AlternateContent>
           <mc:Choice Requires="wps">
             <w:drawing>
-              <wp:anchor distT="0" distB="0" distL="114300" distR="114300" simplePos="0" relativeHeight="251615744" behindDoc="0" locked="0" layoutInCell="1" allowOverlap="1" wp14:anchorId="2691AE3D" wp14:editId="3DD62863">
+              <wp:anchor distT="0" distB="0" distL="114300" distR="114300" simplePos="0" relativeHeight="251633152" behindDoc="0" locked="0" layoutInCell="1" allowOverlap="1" wp14:anchorId="2691AE3D" wp14:editId="3DD62863">
                 <wp:simplePos x="0" y="0"/>
                 <wp:positionH relativeFrom="column">
-                  <wp:posOffset>52070</wp:posOffset>
+                  <wp:posOffset>4445</wp:posOffset>
                 </wp:positionH>
                 <wp:positionV relativeFrom="paragraph">
-                  <wp:posOffset>-635</wp:posOffset>
+                  <wp:posOffset>8890</wp:posOffset>
                 </wp:positionV>
                 <wp:extent cx="0" cy="2459355"/>
                 <wp:effectExtent l="0" t="0" r="19050" b="17145"/>
@@ -4452,11 +5693,20 @@
           </mc:Choice>
           <mc:Fallback>
             <w:pict>
-              <v:shape id="AutoShape 6318" o:spid="_x0000_s1026" type="#_x0000_t32" style="position:absolute;margin-left:4.1pt;margin-top:-.05pt;width:0;height:193.65pt;z-index:251615744;visibility:visible;mso-wrap-style:square;mso-height-percent:0;mso-wrap-distance-left:9pt;mso-wrap-distance-top:0;mso-wrap-distance-right:9pt;mso-wrap-distance-bottom:0;mso-position-horizontal:absolute;mso-position-horizontal-relative:text;mso-position-vertical:absolute;mso-position-vertical-relative:text;mso-height-percent:0;mso-height-relative:margin" o:gfxdata="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"/>
+              <v:shape w14:anchorId="3665FF81" id="AutoShape 6318" o:spid="_x0000_s1026" type="#_x0000_t32" style="position:absolute;margin-left:.35pt;margin-top:.7pt;width:0;height:193.65pt;z-index:251633152;visibility:visible;mso-wrap-style:square;mso-height-percent:0;mso-wrap-distance-left:9pt;mso-wrap-distance-top:0;mso-wrap-distance-right:9pt;mso-wrap-distance-bottom:0;mso-position-horizontal:absolute;mso-position-horizontal-relative:text;mso-position-vertical:absolute;mso-position-vertical-relative:text;mso-height-percent:0;mso-height-relative:margin" o:gfxdata="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"/>
             </w:pict>
           </mc:Fallback>
         </mc:AlternateContent>
       </w:r>
+    </w:p>
+    <w:p>
+      <w:pPr>
+        <w:rPr>
+          <w:rFonts w:asciiTheme="majorHAnsi" w:hAnsiTheme="majorHAnsi" w:cstheme="majorHAnsi"/>
+          <w:sz w:val="18"/>
+          <w:szCs w:val="18"/>
+        </w:rPr>
+      </w:pPr>
       <w:r>
         <w:rPr>
           <w:noProof/>
@@ -4465,87 +5715,7 @@
         <mc:AlternateContent>
           <mc:Choice Requires="wps">
             <w:drawing>
-              <wp:anchor distT="0" distB="0" distL="114300" distR="114300" simplePos="0" relativeHeight="251603456" behindDoc="0" locked="0" layoutInCell="1" allowOverlap="1" wp14:anchorId="5BD829B7" wp14:editId="0EC543D3">
-                <wp:simplePos x="0" y="0"/>
-                <wp:positionH relativeFrom="column">
-                  <wp:posOffset>52070</wp:posOffset>
-                </wp:positionH>
-                <wp:positionV relativeFrom="paragraph">
-                  <wp:posOffset>-2540</wp:posOffset>
-                </wp:positionV>
-                <wp:extent cx="2630170" cy="1905"/>
-                <wp:effectExtent l="0" t="0" r="17780" b="36195"/>
-                <wp:wrapNone/>
-                <wp:docPr id="14451" name="AutoShape 6306"/>
-                <wp:cNvGraphicFramePr>
-                  <a:graphicFrameLocks xmlns:a="http://schemas.openxmlformats.org/drawingml/2006/main"/>
-                </wp:cNvGraphicFramePr>
-                <a:graphic xmlns:a="http://schemas.openxmlformats.org/drawingml/2006/main">
-                  <a:graphicData uri="http://schemas.microsoft.com/office/word/2010/wordprocessingShape">
-                    <wps:wsp>
-                      <wps:cNvCnPr>
-                        <a:cxnSpLocks noChangeShapeType="1"/>
-                      </wps:cNvCnPr>
-                      <wps:spPr bwMode="auto">
-                        <a:xfrm>
-                          <a:off x="0" y="0"/>
-                          <a:ext cx="2630170" cy="1905"/>
-                        </a:xfrm>
-                        <a:prstGeom prst="straightConnector1">
-                          <a:avLst/>
-                        </a:prstGeom>
-                        <a:noFill/>
-                        <a:ln w="9525">
-                          <a:solidFill>
-                            <a:srgbClr val="000000"/>
-                          </a:solidFill>
-                          <a:round/>
-                          <a:headEnd/>
-                          <a:tailEnd/>
-                        </a:ln>
-                        <a:extLst>
-                          <a:ext uri="{909E8E84-426E-40DD-AFC4-6F175D3DCCD1}">
-                            <a14:hiddenFill xmlns:a14="http://schemas.microsoft.com/office/drawing/2010/main">
-                              <a:noFill/>
-                            </a14:hiddenFill>
-                          </a:ext>
-                        </a:extLst>
-                      </wps:spPr>
-                      <wps:bodyPr/>
-                    </wps:wsp>
-                  </a:graphicData>
-                </a:graphic>
-                <wp14:sizeRelH relativeFrom="margin">
-                  <wp14:pctWidth>0</wp14:pctWidth>
-                </wp14:sizeRelH>
-              </wp:anchor>
-            </w:drawing>
-          </mc:Choice>
-          <mc:Fallback>
-            <w:pict>
-              <v:shape id="AutoShape 6306" o:spid="_x0000_s1026" type="#_x0000_t32" style="position:absolute;margin-left:4.1pt;margin-top:-.2pt;width:207.1pt;height:.15pt;z-index:251603456;visibility:visible;mso-wrap-style:square;mso-width-percent:0;mso-wrap-distance-left:9pt;mso-wrap-distance-top:0;mso-wrap-distance-right:9pt;mso-wrap-distance-bottom:0;mso-position-horizontal:absolute;mso-position-horizontal-relative:text;mso-position-vertical:absolute;mso-position-vertical-relative:text;mso-width-percent:0;mso-width-relative:margin" o:gfxdata="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"/>
-            </w:pict>
-          </mc:Fallback>
-        </mc:AlternateContent>
-      </w:r>
-    </w:p>
-    <w:p>
-      <w:pPr>
-        <w:rPr>
-          <w:rFonts w:asciiTheme="majorHAnsi" w:hAnsiTheme="majorHAnsi" w:cstheme="majorHAnsi"/>
-          <w:sz w:val="18"/>
-          <w:szCs w:val="18"/>
-        </w:rPr>
-      </w:pPr>
-      <w:r>
-        <w:rPr>
-          <w:noProof/>
-          <w:lang w:val="sv-SE" w:eastAsia="sv-SE"/>
-        </w:rPr>
-        <mc:AlternateContent>
-          <mc:Choice Requires="wps">
-            <w:drawing>
-              <wp:anchor distT="0" distB="0" distL="114300" distR="114300" simplePos="0" relativeHeight="251625984" behindDoc="0" locked="0" layoutInCell="1" allowOverlap="1" wp14:anchorId="3D960483" wp14:editId="3F37DD26">
+              <wp:anchor distT="0" distB="0" distL="114300" distR="114300" simplePos="0" relativeHeight="251643392" behindDoc="0" locked="0" layoutInCell="1" allowOverlap="1" wp14:anchorId="3D960483" wp14:editId="3F37DD26">
                 <wp:simplePos x="0" y="0"/>
                 <wp:positionH relativeFrom="column">
                   <wp:posOffset>2804795</wp:posOffset>
@@ -4649,27 +5819,7 @@
                                 <w:szCs w:val="18"/>
                                 <w:lang w:val="fr-FR"/>
                               </w:rPr>
-                              <w:t xml:space="preserve">L </w:t>
-                            </w:r>
-                            <w:proofErr w:type="spellStart"/>
-                            <w:r>
-                              <w:rPr>
-                                <w:rFonts w:asciiTheme="majorHAnsi" w:hAnsiTheme="majorHAnsi" w:cstheme="majorHAnsi"/>
-                                <w:sz w:val="18"/>
-                                <w:szCs w:val="18"/>
-                                <w:lang w:val="fr-FR"/>
-                              </w:rPr>
-                              <w:t>magnet</w:t>
-                            </w:r>
-                            <w:proofErr w:type="spellEnd"/>
-                            <w:r>
-                              <w:rPr>
-                                <w:rFonts w:asciiTheme="majorHAnsi" w:hAnsiTheme="majorHAnsi" w:cstheme="majorHAnsi"/>
-                                <w:sz w:val="18"/>
-                                <w:szCs w:val="18"/>
-                                <w:lang w:val="fr-FR"/>
-                              </w:rPr>
-                              <w:t xml:space="preserve"> &gt; </w:t>
+                              <w:t xml:space="preserve">L magnet &gt; </w:t>
                             </w:r>
                             <w:r>
                               <w:rPr>
@@ -4787,16 +5937,7 @@
                                 <w:szCs w:val="18"/>
                                 <w:lang w:val="sv-SE"/>
                               </w:rPr>
-                              <w:t xml:space="preserve"> </w:t>
-                            </w:r>
-                            <w:r>
-                              <w:rPr>
-                                <w:rFonts w:asciiTheme="majorHAnsi" w:hAnsiTheme="majorHAnsi" w:cstheme="majorHAnsi"/>
-                                <w:sz w:val="18"/>
-                                <w:szCs w:val="18"/>
-                                <w:lang w:val="sv-SE"/>
-                              </w:rPr>
-                              <w:t xml:space="preserve">OR </w:t>
+                              <w:t xml:space="preserve"> OR </w:t>
                             </w:r>
                           </w:p>
                           <w:p>
@@ -4865,11 +6006,7 @@
           </mc:Choice>
           <mc:Fallback>
             <w:pict>
-              <v:shapetype id="_x0000_t202" coordsize="21600,21600" o:spt="202" path="m,l,21600r21600,l21600,xe">
-                <v:stroke joinstyle="miter"/>
-                <v:path gradientshapeok="t" o:connecttype="rect"/>
-              </v:shapetype>
-              <v:shape id="Text Box 5251" o:spid="_x0000_s1045" type="#_x0000_t202" style="position:absolute;margin-left:220.85pt;margin-top:8.75pt;width:195pt;height:51pt;z-index:251625984;visibility:visible;mso-wrap-style:square;mso-width-percent:0;mso-height-percent:0;mso-wrap-distance-left:9pt;mso-wrap-distance-top:0;mso-wrap-distance-right:9pt;mso-wrap-distance-bottom:0;mso-position-horizontal:absolute;mso-position-horizontal-relative:text;mso-position-vertical:absolute;mso-position-vertical-relative:text;mso-width-percent:0;mso-height-percent:0;mso-width-relative:margin;mso-height-relative:margin;v-text-anchor:top" o:gfxdata="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" filled="f" stroked="f">
+              <v:shape w14:anchorId="3D960483" id="Text Box 5251" o:spid="_x0000_s1049" type="#_x0000_t202" style="position:absolute;margin-left:220.85pt;margin-top:8.75pt;width:195pt;height:51pt;z-index:251643392;visibility:visible;mso-wrap-style:square;mso-width-percent:0;mso-height-percent:0;mso-wrap-distance-left:9pt;mso-wrap-distance-top:0;mso-wrap-distance-right:9pt;mso-wrap-distance-bottom:0;mso-position-horizontal:absolute;mso-position-horizontal-relative:text;mso-position-vertical:absolute;mso-position-vertical-relative:text;mso-width-percent:0;mso-height-percent:0;mso-width-relative:margin;mso-height-relative:margin;v-text-anchor:top" o:gfxdata="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" filled="f" stroked="f">
                 <o:lock v:ext="edit" aspectratio="t"/>
                 <v:textbox>
                   <w:txbxContent>
@@ -4922,27 +6059,7 @@
                           <w:szCs w:val="18"/>
                           <w:lang w:val="fr-FR"/>
                         </w:rPr>
-                        <w:t xml:space="preserve">L </w:t>
-                      </w:r>
-                      <w:proofErr w:type="spellStart"/>
-                      <w:r>
-                        <w:rPr>
-                          <w:rFonts w:asciiTheme="majorHAnsi" w:hAnsiTheme="majorHAnsi" w:cstheme="majorHAnsi"/>
-                          <w:sz w:val="18"/>
-                          <w:szCs w:val="18"/>
-                          <w:lang w:val="fr-FR"/>
-                        </w:rPr>
-                        <w:t>magnet</w:t>
-                      </w:r>
-                      <w:proofErr w:type="spellEnd"/>
-                      <w:r>
-                        <w:rPr>
-                          <w:rFonts w:asciiTheme="majorHAnsi" w:hAnsiTheme="majorHAnsi" w:cstheme="majorHAnsi"/>
-                          <w:sz w:val="18"/>
-                          <w:szCs w:val="18"/>
-                          <w:lang w:val="fr-FR"/>
-                        </w:rPr>
-                        <w:t xml:space="preserve"> &gt; </w:t>
+                        <w:t xml:space="preserve">L magnet &gt; </w:t>
                       </w:r>
                       <w:r>
                         <w:rPr>
@@ -5060,16 +6177,7 @@
                           <w:szCs w:val="18"/>
                           <w:lang w:val="sv-SE"/>
                         </w:rPr>
-                        <w:t xml:space="preserve"> </w:t>
-                      </w:r>
-                      <w:r>
-                        <w:rPr>
-                          <w:rFonts w:asciiTheme="majorHAnsi" w:hAnsiTheme="majorHAnsi" w:cstheme="majorHAnsi"/>
-                          <w:sz w:val="18"/>
-                          <w:szCs w:val="18"/>
-                          <w:lang w:val="sv-SE"/>
-                        </w:rPr>
-                        <w:t xml:space="preserve">OR </w:t>
+                        <w:t xml:space="preserve"> OR </w:t>
                       </w:r>
                     </w:p>
                     <w:p>
@@ -5153,7 +6261,7 @@
         <mc:AlternateContent>
           <mc:Choice Requires="wps">
             <w:drawing>
-              <wp:anchor distT="0" distB="0" distL="114300" distR="114300" simplePos="0" relativeHeight="251747840" behindDoc="0" locked="0" layoutInCell="1" allowOverlap="1" wp14:anchorId="5E43F826" wp14:editId="7093A703">
+              <wp:anchor distT="0" distB="0" distL="114300" distR="114300" simplePos="0" relativeHeight="251665920" behindDoc="0" locked="0" layoutInCell="1" allowOverlap="1" wp14:anchorId="5E43F826" wp14:editId="7093A703">
                 <wp:simplePos x="0" y="0"/>
                 <wp:positionH relativeFrom="column">
                   <wp:posOffset>5252085</wp:posOffset>
@@ -5208,7 +6316,7 @@
           </mc:Choice>
           <mc:Fallback>
             <w:pict>
-              <v:shape id="AutoShape 12494" o:spid="_x0000_s1026" type="#_x0000_t32" style="position:absolute;margin-left:413.55pt;margin-top:1.6pt;width:11.35pt;height:0;z-index:251747840;visibility:visible;mso-wrap-style:square;mso-wrap-distance-left:9pt;mso-wrap-distance-top:0;mso-wrap-distance-right:9pt;mso-wrap-distance-bottom:0;mso-position-horizontal:absolute;mso-position-horizontal-relative:text;mso-position-vertical:absolute;mso-position-vertical-relative:text" o:gfxdata="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"/>
+              <v:shape w14:anchorId="743AB9CF" id="AutoShape 12494" o:spid="_x0000_s1026" type="#_x0000_t32" style="position:absolute;margin-left:413.55pt;margin-top:1.6pt;width:11.35pt;height:0;z-index:251665920;visibility:visible;mso-wrap-style:square;mso-wrap-distance-left:9pt;mso-wrap-distance-top:0;mso-wrap-distance-right:9pt;mso-wrap-distance-bottom:0;mso-position-horizontal:absolute;mso-position-horizontal-relative:text;mso-position-vertical:absolute;mso-position-vertical-relative:text" o:gfxdata="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"/>
             </w:pict>
           </mc:Fallback>
         </mc:AlternateContent>
@@ -5251,10 +6359,10 @@
         <mc:AlternateContent>
           <mc:Choice Requires="wpg">
             <w:drawing>
-              <wp:anchor distT="0" distB="0" distL="114300" distR="114300" simplePos="0" relativeHeight="251715072" behindDoc="0" locked="0" layoutInCell="1" allowOverlap="1" wp14:anchorId="65E36C98" wp14:editId="60C9EAD8">
+              <wp:anchor distT="0" distB="0" distL="114300" distR="114300" simplePos="0" relativeHeight="251645440" behindDoc="0" locked="0" layoutInCell="1" allowOverlap="1" wp14:anchorId="65E36C98" wp14:editId="60C9EAD8">
                 <wp:simplePos x="0" y="0"/>
                 <wp:positionH relativeFrom="column">
-                  <wp:posOffset>1994535</wp:posOffset>
+                  <wp:posOffset>2204085</wp:posOffset>
                 </wp:positionH>
                 <wp:positionV relativeFrom="paragraph">
                   <wp:posOffset>120650</wp:posOffset>
@@ -5424,6 +6532,14 @@
                                   <w:szCs w:val="18"/>
                                 </w:rPr>
                               </w:pPr>
+                              <w:r>
+                                <w:rPr>
+                                  <w:rFonts w:asciiTheme="majorHAnsi" w:hAnsiTheme="majorHAnsi" w:cstheme="majorHAnsi"/>
+                                  <w:sz w:val="18"/>
+                                  <w:szCs w:val="18"/>
+                                </w:rPr>
+                                <w:t>FT</w:t>
+                              </w:r>
                               <w:proofErr w:type="gramStart"/>
                               <w:r>
                                 <w:rPr>
@@ -5431,7 +6547,7 @@
                                   <w:sz w:val="18"/>
                                   <w:szCs w:val="18"/>
                                 </w:rPr>
-                                <w:t xml:space="preserve">FT644 </w:t>
+                                <w:t xml:space="preserve">644 </w:t>
                               </w:r>
                               <w:r>
                                 <w:rPr>
@@ -5569,8 +6685,8 @@
           </mc:Choice>
           <mc:Fallback>
             <w:pict>
-              <v:group id="Group 28853" o:spid="_x0000_s1046" style="position:absolute;margin-left:157.05pt;margin-top:9.5pt;width:207pt;height:87.7pt;z-index:251715072" coordorigin="165,-7047" coordsize="26297,11155" o:gfxdata="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">
-                <v:rect id="Rectangle 6309" o:spid="_x0000_s1047" style="position:absolute;left:927;top:-6094;width:9828;height:10201;visibility:visible;mso-wrap-style:square;v-text-anchor:top" o:gfxdata="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">
+              <v:group w14:anchorId="65E36C98" id="Group 28853" o:spid="_x0000_s1050" style="position:absolute;margin-left:173.55pt;margin-top:9.5pt;width:207pt;height:87.7pt;z-index:251645440" coordorigin="165,-7047" coordsize="26297,11155" o:gfxdata="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">
+                <v:rect id="Rectangle 6309" o:spid="_x0000_s1051" style="position:absolute;left:927;top:-6094;width:9828;height:10201;visibility:visible;mso-wrap-style:square;v-text-anchor:top" o:gfxdata="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">
                   <o:lock v:ext="edit" aspectratio="t"/>
                   <v:textbox>
                     <w:txbxContent>
@@ -5638,7 +6754,7 @@
                     </w:txbxContent>
                   </v:textbox>
                 </v:rect>
-                <v:shape id="Text Box 6310" o:spid="_x0000_s1048" type="#_x0000_t202" style="position:absolute;left:10569;top:-6097;width:15893;height:10196;visibility:visible;mso-wrap-style:square;v-text-anchor:top" o:gfxdata="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">
+                <v:shape id="Text Box 6310" o:spid="_x0000_s1052" type="#_x0000_t202" style="position:absolute;left:10569;top:-6097;width:15893;height:10196;visibility:visible;mso-wrap-style:square;v-text-anchor:top" o:gfxdata="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">
                   <o:lock v:ext="edit" aspectratio="t"/>
                   <v:textbox>
                     <w:txbxContent>
@@ -5669,6 +6785,14 @@
                             <w:szCs w:val="18"/>
                           </w:rPr>
                         </w:pPr>
+                        <w:r>
+                          <w:rPr>
+                            <w:rFonts w:asciiTheme="majorHAnsi" w:hAnsiTheme="majorHAnsi" w:cstheme="majorHAnsi"/>
+                            <w:sz w:val="18"/>
+                            <w:szCs w:val="18"/>
+                          </w:rPr>
+                          <w:t>FT</w:t>
+                        </w:r>
                         <w:proofErr w:type="gramStart"/>
                         <w:r>
                           <w:rPr>
@@ -5676,7 +6800,7 @@
                             <w:sz w:val="18"/>
                             <w:szCs w:val="18"/>
                           </w:rPr>
-                          <w:t xml:space="preserve">FT644 </w:t>
+                          <w:t xml:space="preserve">644 </w:t>
                         </w:r>
                         <w:r>
                           <w:rPr>
@@ -5750,7 +6874,7 @@
                     </w:txbxContent>
                   </v:textbox>
                 </v:shape>
-                <v:oval id="Oval 4743" o:spid="_x0000_s1049" style="position:absolute;left:165;top:-7047;width:2590;height:2578;visibility:visible;mso-wrap-style:square;v-text-anchor:top" o:gfxdata="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" strokecolor="#4a7ebb" strokeweight="3.5pt">
+                <v:oval id="Oval 4743" o:spid="_x0000_s1053" style="position:absolute;left:165;top:-7047;width:2590;height:2578;visibility:visible;mso-wrap-style:square;v-text-anchor:top" o:gfxdata="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" strokecolor="#4a7ebb" strokeweight="3.5pt">
                   <v:textbox inset="0,0,0,0">
                     <w:txbxContent>
                       <w:p>
@@ -5799,740 +6923,6 @@
           <w:szCs w:val="18"/>
         </w:rPr>
       </w:pPr>
-      <w:r>
-        <w:rPr>
-          <w:rFonts w:asciiTheme="majorHAnsi" w:hAnsiTheme="majorHAnsi" w:cstheme="majorHAnsi"/>
-          <w:noProof/>
-          <w:sz w:val="18"/>
-          <w:szCs w:val="18"/>
-          <w:lang w:val="sv-SE" w:eastAsia="sv-SE"/>
-        </w:rPr>
-        <mc:AlternateContent>
-          <mc:Choice Requires="wpg">
-            <w:drawing>
-              <wp:anchor distT="0" distB="0" distL="114300" distR="114300" simplePos="0" relativeHeight="251719168" behindDoc="0" locked="0" layoutInCell="1" allowOverlap="1" wp14:anchorId="3D434253" wp14:editId="58544C88">
-                <wp:simplePos x="0" y="0"/>
-                <wp:positionH relativeFrom="column">
-                  <wp:posOffset>-443230</wp:posOffset>
-                </wp:positionH>
-                <wp:positionV relativeFrom="paragraph">
-                  <wp:posOffset>102870</wp:posOffset>
-                </wp:positionV>
-                <wp:extent cx="2449496" cy="1830543"/>
-                <wp:effectExtent l="19050" t="19050" r="0" b="17780"/>
-                <wp:wrapNone/>
-                <wp:docPr id="14531" name="Group 14531"/>
-                <wp:cNvGraphicFramePr/>
-                <a:graphic xmlns:a="http://schemas.openxmlformats.org/drawingml/2006/main">
-                  <a:graphicData uri="http://schemas.microsoft.com/office/word/2010/wordprocessingGroup">
-                    <wpg:wgp>
-                      <wpg:cNvGrpSpPr/>
-                      <wpg:grpSpPr>
-                        <a:xfrm>
-                          <a:off x="0" y="0"/>
-                          <a:ext cx="2449496" cy="1830543"/>
-                          <a:chOff x="0" y="0"/>
-                          <a:chExt cx="2449496" cy="1830854"/>
-                        </a:xfrm>
-                      </wpg:grpSpPr>
-                      <wpg:grpSp>
-                        <wpg:cNvPr id="14530" name="Group 14530"/>
-                        <wpg:cNvGrpSpPr/>
-                        <wpg:grpSpPr>
-                          <a:xfrm>
-                            <a:off x="0" y="0"/>
-                            <a:ext cx="2449496" cy="1537228"/>
-                            <a:chOff x="0" y="0"/>
-                            <a:chExt cx="2449496" cy="1537547"/>
-                          </a:xfrm>
-                        </wpg:grpSpPr>
-                        <wps:wsp>
-                          <wps:cNvPr id="17796" name="Text Box 6293"/>
-                          <wps:cNvSpPr txBox="1">
-                            <a:spLocks noChangeAspect="1" noChangeArrowheads="1"/>
-                          </wps:cNvSpPr>
-                          <wps:spPr bwMode="auto">
-                            <a:xfrm>
-                              <a:off x="1449070" y="1283547"/>
-                              <a:ext cx="1000426" cy="254000"/>
-                            </a:xfrm>
-                            <a:prstGeom prst="rect">
-                              <a:avLst/>
-                            </a:prstGeom>
-                            <a:noFill/>
-                            <a:ln>
-                              <a:noFill/>
-                            </a:ln>
-                            <a:extLst>
-                              <a:ext uri="{909E8E84-426E-40DD-AFC4-6F175D3DCCD1}">
-                                <a14:hiddenFill xmlns:a14="http://schemas.microsoft.com/office/drawing/2010/main">
-                                  <a:solidFill>
-                                    <a:srgbClr val="FFFFFF"/>
-                                  </a:solidFill>
-                                </a14:hiddenFill>
-                              </a:ext>
-                              <a:ext uri="{91240B29-F687-4F45-9708-019B960494DF}">
-                                <a14:hiddenLine xmlns:a14="http://schemas.microsoft.com/office/drawing/2010/main" w="9525">
-                                  <a:solidFill>
-                                    <a:srgbClr val="000000"/>
-                                  </a:solidFill>
-                                  <a:miter lim="800000"/>
-                                  <a:headEnd/>
-                                  <a:tailEnd/>
-                                </a14:hiddenLine>
-                              </a:ext>
-                            </a:extLst>
-                          </wps:spPr>
-                          <wps:txbx>
-                            <w:txbxContent>
-                              <w:p>
-                                <w:pPr>
-                                  <w:pStyle w:val="ListBullet"/>
-                                  <w:numPr>
-                                    <w:ilvl w:val="0"/>
-                                    <w:numId w:val="0"/>
-                                  </w:numPr>
-                                  <w:rPr>
-                                    <w:rFonts w:asciiTheme="majorHAnsi" w:hAnsiTheme="majorHAnsi" w:cstheme="majorHAnsi"/>
-                                    <w:sz w:val="18"/>
-                                    <w:szCs w:val="18"/>
-                                  </w:rPr>
-                                </w:pPr>
-                                <w:r>
-                                  <w:rPr>
-                                    <w:rFonts w:asciiTheme="majorHAnsi" w:hAnsiTheme="majorHAnsi" w:cstheme="majorHAnsi"/>
-                                    <w:sz w:val="18"/>
-                                    <w:szCs w:val="18"/>
-                                  </w:rPr>
-                                  <w:t>LI680 &gt; LI</w:t>
-                                </w:r>
-                                <w:r>
-                                  <w:rPr>
-                                    <w:rFonts w:asciiTheme="majorHAnsi" w:hAnsiTheme="majorHAnsi" w:cstheme="majorHAnsi"/>
-                                    <w:sz w:val="18"/>
-                                    <w:szCs w:val="18"/>
-                                  </w:rPr>
-                                  <w:t>680max</w:t>
-                                </w:r>
-                              </w:p>
-                            </w:txbxContent>
-                          </wps:txbx>
-                          <wps:bodyPr rot="0" vert="horz" wrap="square" lIns="91440" tIns="45720" rIns="91440" bIns="45720" anchor="t" anchorCtr="0" upright="1">
-                            <a:noAutofit/>
-                          </wps:bodyPr>
-                        </wps:wsp>
-                        <wpg:grpSp>
-                          <wpg:cNvPr id="28839" name="Group 28839"/>
-                          <wpg:cNvGrpSpPr/>
-                          <wpg:grpSpPr>
-                            <a:xfrm>
-                              <a:off x="0" y="0"/>
-                              <a:ext cx="2352675" cy="733702"/>
-                              <a:chOff x="0" y="0"/>
-                              <a:chExt cx="2352675" cy="733702"/>
-                            </a:xfrm>
-                          </wpg:grpSpPr>
-                          <wps:wsp>
-                            <wps:cNvPr id="17795" name="Rectangle 6319"/>
-                            <wps:cNvSpPr>
-                              <a:spLocks noChangeAspect="1" noChangeArrowheads="1"/>
-                            </wps:cNvSpPr>
-                            <wps:spPr bwMode="auto">
-                              <a:xfrm>
-                                <a:off x="28575" y="9525"/>
-                                <a:ext cx="777240" cy="724177"/>
-                              </a:xfrm>
-                              <a:prstGeom prst="rect">
-                                <a:avLst/>
-                              </a:prstGeom>
-                              <a:solidFill>
-                                <a:srgbClr val="FFFFFF"/>
-                              </a:solidFill>
-                              <a:ln w="9525">
-                                <a:solidFill>
-                                  <a:srgbClr val="000000"/>
-                                </a:solidFill>
-                                <a:miter lim="800000"/>
-                                <a:headEnd/>
-                                <a:tailEnd/>
-                              </a:ln>
-                            </wps:spPr>
-                            <wps:txbx>
-                              <w:txbxContent>
-                                <w:p>
-                                  <w:pPr>
-                                    <w:spacing w:before="80" w:line="264" w:lineRule="auto"/>
-                                    <w:jc w:val="center"/>
-                                    <w:rPr>
-                                      <w:rFonts w:asciiTheme="majorHAnsi" w:hAnsiTheme="majorHAnsi" w:cstheme="majorHAnsi"/>
-                                      <w:sz w:val="18"/>
-                                      <w:szCs w:val="18"/>
-                                    </w:rPr>
-                                  </w:pPr>
-                                  <w:r>
-                                    <w:rPr>
-                                      <w:rFonts w:asciiTheme="majorHAnsi" w:hAnsiTheme="majorHAnsi" w:cstheme="majorHAnsi"/>
-                                      <w:sz w:val="18"/>
-                                      <w:szCs w:val="18"/>
-                                    </w:rPr>
-                                    <w:t>Stop</w:t>
-                                  </w:r>
-                                </w:p>
-                                <w:p>
-                                  <w:pPr>
-                                    <w:spacing w:line="264" w:lineRule="auto"/>
-                                    <w:jc w:val="center"/>
-                                    <w:rPr>
-                                      <w:rFonts w:asciiTheme="majorHAnsi" w:hAnsiTheme="majorHAnsi" w:cstheme="majorHAnsi"/>
-                                      <w:sz w:val="18"/>
-                                      <w:szCs w:val="18"/>
-                                    </w:rPr>
-                                  </w:pPr>
-                                  <w:r>
-                                    <w:rPr>
-                                      <w:rFonts w:asciiTheme="majorHAnsi" w:hAnsiTheme="majorHAnsi" w:cstheme="majorHAnsi"/>
-                                      <w:sz w:val="18"/>
-                                      <w:szCs w:val="18"/>
-                                    </w:rPr>
-                                    <w:t xml:space="preserve">Cooling </w:t>
-                                  </w:r>
-                                </w:p>
-                              </w:txbxContent>
-                            </wps:txbx>
-                            <wps:bodyPr rot="0" vert="horz" wrap="square" lIns="91440" tIns="45720" rIns="91440" bIns="45720" anchor="t" anchorCtr="0" upright="1">
-                              <a:noAutofit/>
-                            </wps:bodyPr>
-                          </wps:wsp>
-                          <wps:wsp>
-                            <wps:cNvPr id="17793" name="Text Box 6305"/>
-                            <wps:cNvSpPr txBox="1">
-                              <a:spLocks noChangeAspect="1" noChangeArrowheads="1"/>
-                            </wps:cNvSpPr>
-                            <wps:spPr bwMode="auto">
-                              <a:xfrm>
-                                <a:off x="790575" y="9524"/>
-                                <a:ext cx="1562100" cy="724178"/>
-                              </a:xfrm>
-                              <a:prstGeom prst="rect">
-                                <a:avLst/>
-                              </a:prstGeom>
-                              <a:solidFill>
-                                <a:srgbClr val="FFFFFF"/>
-                              </a:solidFill>
-                              <a:ln w="9525">
-                                <a:solidFill>
-                                  <a:srgbClr val="000000"/>
-                                </a:solidFill>
-                                <a:miter lim="800000"/>
-                                <a:headEnd/>
-                                <a:tailEnd/>
-                              </a:ln>
-                            </wps:spPr>
-                            <wps:txbx>
-                              <w:txbxContent>
-                                <w:p>
-                                  <w:pPr>
-                                    <w:rPr>
-                                      <w:rFonts w:asciiTheme="majorHAnsi" w:hAnsiTheme="majorHAnsi" w:cstheme="majorHAnsi"/>
-                                      <w:sz w:val="18"/>
-                                      <w:szCs w:val="18"/>
-                                    </w:rPr>
-                                  </w:pPr>
-                                  <w:r>
-                                    <w:rPr>
-                                      <w:rFonts w:asciiTheme="majorHAnsi" w:hAnsiTheme="majorHAnsi" w:cstheme="majorHAnsi"/>
-                                      <w:sz w:val="18"/>
-                                      <w:szCs w:val="18"/>
-                                    </w:rPr>
-                                    <w:t xml:space="preserve">Close </w:t>
-                                  </w:r>
-                                  <w:r>
-                                    <w:rPr>
-                                      <w:rFonts w:asciiTheme="majorHAnsi" w:hAnsiTheme="majorHAnsi" w:cstheme="majorHAnsi"/>
-                                      <w:sz w:val="18"/>
-                                      <w:szCs w:val="18"/>
-                                    </w:rPr>
-                                    <w:t>FV681</w:t>
-                                  </w:r>
-                                  <w:r>
-                                    <w:rPr>
-                                      <w:rFonts w:asciiTheme="majorHAnsi" w:hAnsiTheme="majorHAnsi" w:cstheme="majorHAnsi"/>
-                                      <w:sz w:val="18"/>
-                                      <w:szCs w:val="18"/>
-                                    </w:rPr>
-                                    <w:t>, CV680</w:t>
-                                  </w:r>
-                                </w:p>
-                                <w:p>
-                                  <w:pPr>
-                                    <w:spacing w:before="40" w:line="264" w:lineRule="auto"/>
-                                    <w:rPr>
-                                      <w:rFonts w:asciiTheme="majorHAnsi" w:hAnsiTheme="majorHAnsi" w:cstheme="majorHAnsi"/>
-                                      <w:sz w:val="18"/>
-                                      <w:szCs w:val="18"/>
-                                    </w:rPr>
-                                  </w:pPr>
-                                  <w:r>
-                                    <w:rPr>
-                                      <w:rFonts w:asciiTheme="majorHAnsi" w:hAnsiTheme="majorHAnsi" w:cstheme="majorHAnsi"/>
-                                      <w:sz w:val="18"/>
-                                      <w:szCs w:val="18"/>
-                                    </w:rPr>
-                                    <w:t>CV581regulated</w:t>
-                                  </w:r>
-                                </w:p>
-                                <w:p>
-                                  <w:pPr>
-                                    <w:spacing w:line="312" w:lineRule="auto"/>
-                                    <w:rPr>
-                                      <w:rFonts w:asciiTheme="majorHAnsi" w:hAnsiTheme="majorHAnsi" w:cstheme="majorHAnsi"/>
-                                      <w:sz w:val="18"/>
-                                      <w:szCs w:val="18"/>
-                                    </w:rPr>
-                                  </w:pPr>
-                                  <w:r>
-                                    <w:rPr>
-                                      <w:rFonts w:asciiTheme="majorHAnsi" w:hAnsiTheme="majorHAnsi" w:cstheme="majorHAnsi"/>
-                                      <w:sz w:val="18"/>
-                                      <w:szCs w:val="18"/>
-                                    </w:rPr>
-                                    <w:t>PT660=PT660setpoint</w:t>
-                                  </w:r>
-                                </w:p>
-                                <w:p>
-                                  <w:pPr>
-                                    <w:spacing w:line="312" w:lineRule="auto"/>
-                                    <w:rPr>
-                                      <w:rFonts w:asciiTheme="majorHAnsi" w:hAnsiTheme="majorHAnsi" w:cstheme="majorHAnsi"/>
-                                      <w:sz w:val="18"/>
-                                      <w:szCs w:val="18"/>
-                                    </w:rPr>
-                                  </w:pPr>
-                                  <w:r>
-                                    <w:rPr>
-                                      <w:rFonts w:asciiTheme="majorHAnsi" w:hAnsiTheme="majorHAnsi" w:cstheme="majorHAnsi"/>
-                                      <w:sz w:val="18"/>
-                                      <w:szCs w:val="18"/>
-                                    </w:rPr>
-                                    <w:t xml:space="preserve">EH641 </w:t>
-                                  </w:r>
-                                  <w:proofErr w:type="gramStart"/>
-                                  <w:r>
-                                    <w:rPr>
-                                      <w:rFonts w:asciiTheme="majorHAnsi" w:hAnsiTheme="majorHAnsi" w:cstheme="majorHAnsi"/>
-                                      <w:sz w:val="18"/>
-                                      <w:szCs w:val="18"/>
-                                    </w:rPr>
-                                    <w:t>On</w:t>
-                                  </w:r>
-                                  <w:proofErr w:type="gramEnd"/>
-                                  <w:r>
-                                    <w:rPr>
-                                      <w:rFonts w:asciiTheme="majorHAnsi" w:hAnsiTheme="majorHAnsi" w:cstheme="majorHAnsi"/>
-                                      <w:sz w:val="18"/>
-                                      <w:szCs w:val="18"/>
-                                    </w:rPr>
-                                    <w:t xml:space="preserve"> when TT664 &lt; 80K</w:t>
-                                  </w:r>
-                                </w:p>
-                                <w:p>
-                                  <w:pPr>
-                                    <w:rPr>
-                                      <w:rFonts w:asciiTheme="majorHAnsi" w:hAnsiTheme="majorHAnsi" w:cstheme="majorHAnsi"/>
-                                      <w:sz w:val="18"/>
-                                      <w:szCs w:val="18"/>
-                                    </w:rPr>
-                                  </w:pPr>
-                                </w:p>
-                              </w:txbxContent>
-                            </wps:txbx>
-                            <wps:bodyPr rot="0" vert="horz" wrap="square" lIns="91440" tIns="45720" rIns="91440" bIns="45720" anchor="t" anchorCtr="0" upright="1">
-                              <a:noAutofit/>
-                            </wps:bodyPr>
-                          </wps:wsp>
-                          <wps:wsp>
-                            <wps:cNvPr id="28876" name="Oval 4742"/>
-                            <wps:cNvSpPr>
-                              <a:spLocks noChangeArrowheads="1"/>
-                            </wps:cNvSpPr>
-                            <wps:spPr bwMode="auto">
-                              <a:xfrm>
-                                <a:off x="0" y="0"/>
-                                <a:ext cx="259080" cy="257810"/>
-                              </a:xfrm>
-                              <a:prstGeom prst="ellipse">
-                                <a:avLst/>
-                              </a:prstGeom>
-                              <a:solidFill>
-                                <a:srgbClr val="FFFFFF"/>
-                              </a:solidFill>
-                              <a:ln w="44450">
-                                <a:solidFill>
-                                  <a:srgbClr val="4A7EBB"/>
-                                </a:solidFill>
-                                <a:round/>
-                                <a:headEnd/>
-                                <a:tailEnd/>
-                              </a:ln>
-                            </wps:spPr>
-                            <wps:txbx>
-                              <w:txbxContent>
-                                <w:p>
-                                  <w:pPr>
-                                    <w:jc w:val="center"/>
-                                    <w:rPr>
-                                      <w:rFonts w:ascii="Times New Roman" w:hAnsi="Times New Roman" w:cs="Times New Roman"/>
-                                      <w:b/>
-                                      <w:szCs w:val="20"/>
-                                    </w:rPr>
-                                  </w:pPr>
-                                  <w:r>
-                                    <w:rPr>
-                                      <w:rFonts w:ascii="Times New Roman" w:hAnsi="Times New Roman" w:cs="Times New Roman"/>
-                                      <w:b/>
-                                      <w:szCs w:val="20"/>
-                                    </w:rPr>
-                                    <w:t>8</w:t>
-                                  </w:r>
-                                </w:p>
-                              </w:txbxContent>
-                            </wps:txbx>
-                            <wps:bodyPr rot="0" vert="horz" wrap="square" lIns="0" tIns="0" rIns="0" bIns="0" anchor="t" anchorCtr="0" upright="1">
-                              <a:noAutofit/>
-                            </wps:bodyPr>
-                          </wps:wsp>
-                        </wpg:grpSp>
-                      </wpg:grpSp>
-                      <wps:wsp>
-                        <wps:cNvPr id="17820" name="Oval 4739"/>
-                        <wps:cNvSpPr>
-                          <a:spLocks noChangeArrowheads="1"/>
-                        </wps:cNvSpPr>
-                        <wps:spPr bwMode="auto">
-                          <a:xfrm>
-                            <a:off x="1237497" y="1573044"/>
-                            <a:ext cx="259080" cy="257810"/>
-                          </a:xfrm>
-                          <a:prstGeom prst="ellipse">
-                            <a:avLst/>
-                          </a:prstGeom>
-                          <a:solidFill>
-                            <a:srgbClr val="FFFFFF"/>
-                          </a:solidFill>
-                          <a:ln w="44450">
-                            <a:solidFill>
-                              <a:srgbClr val="4A7EBB"/>
-                            </a:solidFill>
-                            <a:round/>
-                            <a:headEnd/>
-                            <a:tailEnd/>
-                          </a:ln>
-                        </wps:spPr>
-                        <wps:txbx>
-                          <w:txbxContent>
-                            <w:p>
-                              <w:pPr>
-                                <w:jc w:val="center"/>
-                                <w:rPr>
-                                  <w:rFonts w:ascii="Times New Roman" w:hAnsi="Times New Roman" w:cs="Times New Roman"/>
-                                  <w:b/>
-                                  <w:szCs w:val="20"/>
-                                  <w:lang w:val="sv-SE"/>
-                                </w:rPr>
-                              </w:pPr>
-                              <w:r>
-                                <w:rPr>
-                                  <w:rFonts w:ascii="Times New Roman" w:hAnsi="Times New Roman" w:cs="Times New Roman"/>
-                                  <w:b/>
-                                  <w:szCs w:val="20"/>
-                                  <w:lang w:val="sv-SE"/>
-                                </w:rPr>
-                                <w:t>10</w:t>
-                              </w:r>
-                            </w:p>
-                          </w:txbxContent>
-                        </wps:txbx>
-                        <wps:bodyPr rot="0" vert="horz" wrap="square" lIns="0" tIns="0" rIns="0" bIns="0" anchor="t" anchorCtr="0" upright="1">
-                          <a:noAutofit/>
-                        </wps:bodyPr>
-                      </wps:wsp>
-                    </wpg:wgp>
-                  </a:graphicData>
-                </a:graphic>
-                <wp14:sizeRelH relativeFrom="margin">
-                  <wp14:pctWidth>0</wp14:pctWidth>
-                </wp14:sizeRelH>
-                <wp14:sizeRelV relativeFrom="margin">
-                  <wp14:pctHeight>0</wp14:pctHeight>
-                </wp14:sizeRelV>
-              </wp:anchor>
-            </w:drawing>
-          </mc:Choice>
-          <mc:Fallback>
-            <w:pict>
-              <v:group id="Group 14531" o:spid="_x0000_s1050" style="position:absolute;margin-left:-34.9pt;margin-top:8.1pt;width:192.85pt;height:144.15pt;z-index:251719168;mso-width-relative:margin;mso-height-relative:margin" coordsize="24494,18308" o:gfxdata="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">
-                <v:group id="Group 14530" o:spid="_x0000_s1051" style="position:absolute;width:24494;height:15372" coordsize="24494,15375" o:gfxdata="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">
-                  <v:shape id="_x0000_s1052" type="#_x0000_t202" style="position:absolute;left:14490;top:12835;width:10004;height:2540;visibility:visible;mso-wrap-style:square;v-text-anchor:top" o:gfxdata="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" filled="f" stroked="f">
-                    <o:lock v:ext="edit" aspectratio="t"/>
-                    <v:textbox>
-                      <w:txbxContent>
-                        <w:p>
-                          <w:pPr>
-                            <w:pStyle w:val="ListBullet"/>
-                            <w:numPr>
-                              <w:ilvl w:val="0"/>
-                              <w:numId w:val="0"/>
-                            </w:numPr>
-                            <w:rPr>
-                              <w:rFonts w:asciiTheme="majorHAnsi" w:hAnsiTheme="majorHAnsi" w:cstheme="majorHAnsi"/>
-                              <w:sz w:val="18"/>
-                              <w:szCs w:val="18"/>
-                            </w:rPr>
-                          </w:pPr>
-                          <w:r>
-                            <w:rPr>
-                              <w:rFonts w:asciiTheme="majorHAnsi" w:hAnsiTheme="majorHAnsi" w:cstheme="majorHAnsi"/>
-                              <w:sz w:val="18"/>
-                              <w:szCs w:val="18"/>
-                            </w:rPr>
-                            <w:t>LI680 &gt; LI</w:t>
-                          </w:r>
-                          <w:r>
-                            <w:rPr>
-                              <w:rFonts w:asciiTheme="majorHAnsi" w:hAnsiTheme="majorHAnsi" w:cstheme="majorHAnsi"/>
-                              <w:sz w:val="18"/>
-                              <w:szCs w:val="18"/>
-                            </w:rPr>
-                            <w:t>680max</w:t>
-                          </w:r>
-                        </w:p>
-                      </w:txbxContent>
-                    </v:textbox>
-                  </v:shape>
-                  <v:group id="Group 28839" o:spid="_x0000_s1053" style="position:absolute;width:23526;height:7337" coordsize="23526,7337" o:gfxdata="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">
-                    <v:rect id="Rectangle 6319" o:spid="_x0000_s1054" style="position:absolute;left:285;top:95;width:7773;height:7242;visibility:visible;mso-wrap-style:square;v-text-anchor:top" o:gfxdata="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">
-                      <o:lock v:ext="edit" aspectratio="t"/>
-                      <v:textbox>
-                        <w:txbxContent>
-                          <w:p>
-                            <w:pPr>
-                              <w:spacing w:before="80" w:line="264" w:lineRule="auto"/>
-                              <w:jc w:val="center"/>
-                              <w:rPr>
-                                <w:rFonts w:asciiTheme="majorHAnsi" w:hAnsiTheme="majorHAnsi" w:cstheme="majorHAnsi"/>
-                                <w:sz w:val="18"/>
-                                <w:szCs w:val="18"/>
-                              </w:rPr>
-                            </w:pPr>
-                            <w:r>
-                              <w:rPr>
-                                <w:rFonts w:asciiTheme="majorHAnsi" w:hAnsiTheme="majorHAnsi" w:cstheme="majorHAnsi"/>
-                                <w:sz w:val="18"/>
-                                <w:szCs w:val="18"/>
-                              </w:rPr>
-                              <w:t>Stop</w:t>
-                            </w:r>
-                          </w:p>
-                          <w:p>
-                            <w:pPr>
-                              <w:spacing w:line="264" w:lineRule="auto"/>
-                              <w:jc w:val="center"/>
-                              <w:rPr>
-                                <w:rFonts w:asciiTheme="majorHAnsi" w:hAnsiTheme="majorHAnsi" w:cstheme="majorHAnsi"/>
-                                <w:sz w:val="18"/>
-                                <w:szCs w:val="18"/>
-                              </w:rPr>
-                            </w:pPr>
-                            <w:r>
-                              <w:rPr>
-                                <w:rFonts w:asciiTheme="majorHAnsi" w:hAnsiTheme="majorHAnsi" w:cstheme="majorHAnsi"/>
-                                <w:sz w:val="18"/>
-                                <w:szCs w:val="18"/>
-                              </w:rPr>
-                              <w:t xml:space="preserve">Cooling </w:t>
-                            </w:r>
-                          </w:p>
-                        </w:txbxContent>
-                      </v:textbox>
-                    </v:rect>
-                    <v:shape id="Text Box 6305" o:spid="_x0000_s1055" type="#_x0000_t202" style="position:absolute;left:7905;top:95;width:15621;height:7242;visibility:visible;mso-wrap-style:square;v-text-anchor:top" o:gfxdata="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">
-                      <o:lock v:ext="edit" aspectratio="t"/>
-                      <v:textbox>
-                        <w:txbxContent>
-                          <w:p>
-                            <w:pPr>
-                              <w:rPr>
-                                <w:rFonts w:asciiTheme="majorHAnsi" w:hAnsiTheme="majorHAnsi" w:cstheme="majorHAnsi"/>
-                                <w:sz w:val="18"/>
-                                <w:szCs w:val="18"/>
-                              </w:rPr>
-                            </w:pPr>
-                            <w:r>
-                              <w:rPr>
-                                <w:rFonts w:asciiTheme="majorHAnsi" w:hAnsiTheme="majorHAnsi" w:cstheme="majorHAnsi"/>
-                                <w:sz w:val="18"/>
-                                <w:szCs w:val="18"/>
-                              </w:rPr>
-                              <w:t xml:space="preserve">Close </w:t>
-                            </w:r>
-                            <w:r>
-                              <w:rPr>
-                                <w:rFonts w:asciiTheme="majorHAnsi" w:hAnsiTheme="majorHAnsi" w:cstheme="majorHAnsi"/>
-                                <w:sz w:val="18"/>
-                                <w:szCs w:val="18"/>
-                              </w:rPr>
-                              <w:t>FV681</w:t>
-                            </w:r>
-                            <w:r>
-                              <w:rPr>
-                                <w:rFonts w:asciiTheme="majorHAnsi" w:hAnsiTheme="majorHAnsi" w:cstheme="majorHAnsi"/>
-                                <w:sz w:val="18"/>
-                                <w:szCs w:val="18"/>
-                              </w:rPr>
-                              <w:t>, CV680</w:t>
-                            </w:r>
-                          </w:p>
-                          <w:p>
-                            <w:pPr>
-                              <w:spacing w:before="40" w:line="264" w:lineRule="auto"/>
-                              <w:rPr>
-                                <w:rFonts w:asciiTheme="majorHAnsi" w:hAnsiTheme="majorHAnsi" w:cstheme="majorHAnsi"/>
-                                <w:sz w:val="18"/>
-                                <w:szCs w:val="18"/>
-                              </w:rPr>
-                            </w:pPr>
-                            <w:r>
-                              <w:rPr>
-                                <w:rFonts w:asciiTheme="majorHAnsi" w:hAnsiTheme="majorHAnsi" w:cstheme="majorHAnsi"/>
-                                <w:sz w:val="18"/>
-                                <w:szCs w:val="18"/>
-                              </w:rPr>
-                              <w:t>CV581regulated</w:t>
-                            </w:r>
-                          </w:p>
-                          <w:p>
-                            <w:pPr>
-                              <w:spacing w:line="312" w:lineRule="auto"/>
-                              <w:rPr>
-                                <w:rFonts w:asciiTheme="majorHAnsi" w:hAnsiTheme="majorHAnsi" w:cstheme="majorHAnsi"/>
-                                <w:sz w:val="18"/>
-                                <w:szCs w:val="18"/>
-                              </w:rPr>
-                            </w:pPr>
-                            <w:r>
-                              <w:rPr>
-                                <w:rFonts w:asciiTheme="majorHAnsi" w:hAnsiTheme="majorHAnsi" w:cstheme="majorHAnsi"/>
-                                <w:sz w:val="18"/>
-                                <w:szCs w:val="18"/>
-                              </w:rPr>
-                              <w:t>PT660=PT660setpoint</w:t>
-                            </w:r>
-                          </w:p>
-                          <w:p>
-                            <w:pPr>
-                              <w:spacing w:line="312" w:lineRule="auto"/>
-                              <w:rPr>
-                                <w:rFonts w:asciiTheme="majorHAnsi" w:hAnsiTheme="majorHAnsi" w:cstheme="majorHAnsi"/>
-                                <w:sz w:val="18"/>
-                                <w:szCs w:val="18"/>
-                              </w:rPr>
-                            </w:pPr>
-                            <w:r>
-                              <w:rPr>
-                                <w:rFonts w:asciiTheme="majorHAnsi" w:hAnsiTheme="majorHAnsi" w:cstheme="majorHAnsi"/>
-                                <w:sz w:val="18"/>
-                                <w:szCs w:val="18"/>
-                              </w:rPr>
-                              <w:t xml:space="preserve">EH641 </w:t>
-                            </w:r>
-                            <w:proofErr w:type="gramStart"/>
-                            <w:r>
-                              <w:rPr>
-                                <w:rFonts w:asciiTheme="majorHAnsi" w:hAnsiTheme="majorHAnsi" w:cstheme="majorHAnsi"/>
-                                <w:sz w:val="18"/>
-                                <w:szCs w:val="18"/>
-                              </w:rPr>
-                              <w:t>On</w:t>
-                            </w:r>
-                            <w:proofErr w:type="gramEnd"/>
-                            <w:r>
-                              <w:rPr>
-                                <w:rFonts w:asciiTheme="majorHAnsi" w:hAnsiTheme="majorHAnsi" w:cstheme="majorHAnsi"/>
-                                <w:sz w:val="18"/>
-                                <w:szCs w:val="18"/>
-                              </w:rPr>
-                              <w:t xml:space="preserve"> when TT664 &lt; 80K</w:t>
-                            </w:r>
-                          </w:p>
-                          <w:p>
-                            <w:pPr>
-                              <w:rPr>
-                                <w:rFonts w:asciiTheme="majorHAnsi" w:hAnsiTheme="majorHAnsi" w:cstheme="majorHAnsi"/>
-                                <w:sz w:val="18"/>
-                                <w:szCs w:val="18"/>
-                              </w:rPr>
-                            </w:pPr>
-                          </w:p>
-                        </w:txbxContent>
-                      </v:textbox>
-                    </v:shape>
-                    <v:oval id="Oval 4742" o:spid="_x0000_s1056" style="position:absolute;width:2590;height:2578;visibility:visible;mso-wrap-style:square;v-text-anchor:top" o:gfxdata="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" strokecolor="#4a7ebb" strokeweight="3.5pt">
-                      <v:textbox inset="0,0,0,0">
-                        <w:txbxContent>
-                          <w:p>
-                            <w:pPr>
-                              <w:jc w:val="center"/>
-                              <w:rPr>
-                                <w:rFonts w:ascii="Times New Roman" w:hAnsi="Times New Roman" w:cs="Times New Roman"/>
-                                <w:b/>
-                                <w:szCs w:val="20"/>
-                              </w:rPr>
-                            </w:pPr>
-                            <w:r>
-                              <w:rPr>
-                                <w:rFonts w:ascii="Times New Roman" w:hAnsi="Times New Roman" w:cs="Times New Roman"/>
-                                <w:b/>
-                                <w:szCs w:val="20"/>
-                              </w:rPr>
-                              <w:t>8</w:t>
-                            </w:r>
-                          </w:p>
-                        </w:txbxContent>
-                      </v:textbox>
-                    </v:oval>
-                  </v:group>
-                </v:group>
-                <v:oval id="_x0000_s1057" style="position:absolute;left:12374;top:15730;width:2591;height:2578;visibility:visible;mso-wrap-style:square;v-text-anchor:top" o:gfxdata="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" strokecolor="#4a7ebb" strokeweight="3.5pt">
-                  <v:textbox inset="0,0,0,0">
-                    <w:txbxContent>
-                      <w:p>
-                        <w:pPr>
-                          <w:jc w:val="center"/>
-                          <w:rPr>
-                            <w:rFonts w:ascii="Times New Roman" w:hAnsi="Times New Roman" w:cs="Times New Roman"/>
-                            <w:b/>
-                            <w:szCs w:val="20"/>
-                            <w:lang w:val="sv-SE"/>
-                          </w:rPr>
-                        </w:pPr>
-                        <w:r>
-                          <w:rPr>
-                            <w:rFonts w:ascii="Times New Roman" w:hAnsi="Times New Roman" w:cs="Times New Roman"/>
-                            <w:b/>
-                            <w:szCs w:val="20"/>
-                            <w:lang w:val="sv-SE"/>
-                          </w:rPr>
-                          <w:t>10</w:t>
-                        </w:r>
-                      </w:p>
-                    </w:txbxContent>
-                  </v:textbox>
-                </v:oval>
-              </v:group>
-            </w:pict>
-          </mc:Fallback>
-        </mc:AlternateContent>
-      </w:r>
     </w:p>
     <w:p>
       <w:pPr>
@@ -6551,8 +6941,6 @@
           <w:szCs w:val="18"/>
         </w:rPr>
       </w:pPr>
-      <w:bookmarkStart w:id="0" w:name="_GoBack"/>
-      <w:bookmarkEnd w:id="0"/>
     </w:p>
     <w:p>
       <w:pPr>
@@ -6597,7 +6985,7 @@
         <mc:AlternateContent>
           <mc:Choice Requires="wpg">
             <w:drawing>
-              <wp:anchor distT="0" distB="0" distL="114300" distR="114300" simplePos="0" relativeHeight="251596287" behindDoc="0" locked="0" layoutInCell="1" allowOverlap="1" wp14:anchorId="3508EA34" wp14:editId="320D9CD7">
+              <wp:anchor distT="0" distB="0" distL="114300" distR="114300" simplePos="0" relativeHeight="251620864" behindDoc="0" locked="0" layoutInCell="1" allowOverlap="1" wp14:anchorId="3508EA34" wp14:editId="320D9CD7">
                 <wp:simplePos x="0" y="0"/>
                 <wp:positionH relativeFrom="column">
                   <wp:posOffset>2547620</wp:posOffset>
@@ -6789,9 +7177,9 @@
           </mc:Choice>
           <mc:Fallback>
             <w:pict>
-              <v:group id="Group 7" o:spid="_x0000_s1058" style="position:absolute;margin-left:200.6pt;margin-top:3.2pt;width:63pt;height:83.3pt;z-index:251596287;mso-width-relative:margin" coordsize="8001,10579" o:gfxdata="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">
-                <v:shape id="AutoShape 10099" o:spid="_x0000_s1059" type="#_x0000_t32" style="position:absolute;left:1295;width:38;height:8001;flip:x;visibility:visible;mso-wrap-style:square" o:connectortype="straight" o:gfxdata="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"/>
-                <v:shape id="_x0000_s1060" type="#_x0000_t202" style="position:absolute;left:2000;top:5143;width:6001;height:2680;visibility:visible;mso-wrap-style:square;v-text-anchor:top" o:gfxdata="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" filled="f" stroked="f">
+              <v:group w14:anchorId="3508EA34" id="Group 7" o:spid="_x0000_s1054" style="position:absolute;margin-left:200.6pt;margin-top:3.2pt;width:63pt;height:83.3pt;z-index:251620864;mso-width-relative:margin" coordsize="8001,10579" o:gfxdata="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">
+                <v:shape id="AutoShape 10099" o:spid="_x0000_s1055" type="#_x0000_t32" style="position:absolute;left:1295;width:38;height:8001;flip:x;visibility:visible;mso-wrap-style:square" o:connectortype="straight" o:gfxdata="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"/>
+                <v:shape id="_x0000_s1056" type="#_x0000_t202" style="position:absolute;left:2000;top:5143;width:6001;height:2680;visibility:visible;mso-wrap-style:square;v-text-anchor:top" o:gfxdata="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" filled="f" stroked="f">
                   <v:textbox>
                     <w:txbxContent>
                       <w:p>
@@ -6822,7 +7210,7 @@
                     </w:txbxContent>
                   </v:textbox>
                 </v:shape>
-                <v:oval id="_x0000_s1061" style="position:absolute;top:8001;width:2590;height:2578;visibility:visible;mso-wrap-style:square;v-text-anchor:top" o:gfxdata="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" strokecolor="#4a7ebb" strokeweight="3.5pt">
+                <v:oval id="_x0000_s1057" style="position:absolute;top:8001;width:2590;height:2578;visibility:visible;mso-wrap-style:square;v-text-anchor:top" o:gfxdata="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" strokecolor="#4a7ebb" strokeweight="3.5pt">
                   <v:textbox inset="0,0,0,0">
                     <w:txbxContent>
                       <w:p>
@@ -6871,6 +7259,8 @@
           <w:szCs w:val="18"/>
         </w:rPr>
       </w:pPr>
+      <w:bookmarkStart w:id="0" w:name="_GoBack"/>
+      <w:bookmarkEnd w:id="0"/>
     </w:p>
     <w:p>
       <w:pPr>
@@ -6888,7 +7278,154 @@
         <mc:AlternateContent>
           <mc:Choice Requires="wps">
             <w:drawing>
-              <wp:anchor distT="0" distB="0" distL="114300" distR="114300" simplePos="0" relativeHeight="251743744" behindDoc="0" locked="0" layoutInCell="1" allowOverlap="1" wp14:anchorId="4F46B6AD" wp14:editId="66DAEB21">
+              <wp:anchor distT="0" distB="0" distL="114300" distR="114300" simplePos="0" relativeHeight="251664896" behindDoc="0" locked="0" layoutInCell="1" allowOverlap="1">
+                <wp:simplePos x="0" y="0"/>
+                <wp:positionH relativeFrom="column">
+                  <wp:posOffset>1005840</wp:posOffset>
+                </wp:positionH>
+                <wp:positionV relativeFrom="paragraph">
+                  <wp:posOffset>133078</wp:posOffset>
+                </wp:positionV>
+                <wp:extent cx="1000426" cy="253904"/>
+                <wp:effectExtent l="0" t="0" r="0" b="0"/>
+                <wp:wrapNone/>
+                <wp:docPr id="17796" name="Text Box 6293"/>
+                <wp:cNvGraphicFramePr>
+                  <a:graphicFrameLocks xmlns:a="http://schemas.openxmlformats.org/drawingml/2006/main" noChangeAspect="1"/>
+                </wp:cNvGraphicFramePr>
+                <a:graphic xmlns:a="http://schemas.openxmlformats.org/drawingml/2006/main">
+                  <a:graphicData uri="http://schemas.microsoft.com/office/word/2010/wordprocessingShape">
+                    <wps:wsp>
+                      <wps:cNvSpPr txBox="1">
+                        <a:spLocks noChangeAspect="1" noChangeArrowheads="1"/>
+                      </wps:cNvSpPr>
+                      <wps:spPr bwMode="auto">
+                        <a:xfrm>
+                          <a:off x="0" y="0"/>
+                          <a:ext cx="1000426" cy="253904"/>
+                        </a:xfrm>
+                        <a:prstGeom prst="rect">
+                          <a:avLst/>
+                        </a:prstGeom>
+                        <a:noFill/>
+                        <a:ln>
+                          <a:noFill/>
+                        </a:ln>
+                        <a:extLst>
+                          <a:ext uri="{909E8E84-426E-40DD-AFC4-6F175D3DCCD1}">
+                            <a14:hiddenFill xmlns:a14="http://schemas.microsoft.com/office/drawing/2010/main">
+                              <a:solidFill>
+                                <a:srgbClr val="FFFFFF"/>
+                              </a:solidFill>
+                            </a14:hiddenFill>
+                          </a:ext>
+                          <a:ext uri="{91240B29-F687-4F45-9708-019B960494DF}">
+                            <a14:hiddenLine xmlns:a14="http://schemas.microsoft.com/office/drawing/2010/main" w="9525">
+                              <a:solidFill>
+                                <a:srgbClr val="000000"/>
+                              </a:solidFill>
+                              <a:miter lim="800000"/>
+                              <a:headEnd/>
+                              <a:tailEnd/>
+                            </a14:hiddenLine>
+                          </a:ext>
+                        </a:extLst>
+                      </wps:spPr>
+                      <wps:txbx>
+                        <w:txbxContent>
+                          <w:p>
+                            <w:pPr>
+                              <w:pStyle w:val="ListBullet"/>
+                              <w:numPr>
+                                <w:ilvl w:val="0"/>
+                                <w:numId w:val="0"/>
+                              </w:numPr>
+                              <w:rPr>
+                                <w:rFonts w:asciiTheme="majorHAnsi" w:hAnsiTheme="majorHAnsi" w:cstheme="majorHAnsi"/>
+                                <w:sz w:val="18"/>
+                                <w:szCs w:val="18"/>
+                              </w:rPr>
+                            </w:pPr>
+                            <w:r>
+                              <w:rPr>
+                                <w:rFonts w:asciiTheme="majorHAnsi" w:hAnsiTheme="majorHAnsi" w:cstheme="majorHAnsi"/>
+                                <w:sz w:val="18"/>
+                                <w:szCs w:val="18"/>
+                              </w:rPr>
+                              <w:t>LI680 &gt; LI</w:t>
+                            </w:r>
+                            <w:r>
+                              <w:rPr>
+                                <w:rFonts w:asciiTheme="majorHAnsi" w:hAnsiTheme="majorHAnsi" w:cstheme="majorHAnsi"/>
+                                <w:sz w:val="18"/>
+                                <w:szCs w:val="18"/>
+                              </w:rPr>
+                              <w:t>680max</w:t>
+                            </w:r>
+                          </w:p>
+                        </w:txbxContent>
+                      </wps:txbx>
+                      <wps:bodyPr rot="0" vert="horz" wrap="square" lIns="91440" tIns="45720" rIns="91440" bIns="45720" anchor="t" anchorCtr="0" upright="1">
+                        <a:noAutofit/>
+                      </wps:bodyPr>
+                    </wps:wsp>
+                  </a:graphicData>
+                </a:graphic>
+              </wp:anchor>
+            </w:drawing>
+          </mc:Choice>
+          <mc:Fallback>
+            <w:pict>
+              <v:shape id="Text Box 6293" o:spid="_x0000_s1058" type="#_x0000_t202" style="position:absolute;margin-left:79.2pt;margin-top:10.5pt;width:78.75pt;height:20pt;z-index:251664896;visibility:visible;mso-wrap-style:square;mso-wrap-distance-left:9pt;mso-wrap-distance-top:0;mso-wrap-distance-right:9pt;mso-wrap-distance-bottom:0;mso-position-horizontal:absolute;mso-position-horizontal-relative:text;mso-position-vertical:absolute;mso-position-vertical-relative:text;v-text-anchor:top" o:gfxdata="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" filled="f" stroked="f">
+                <o:lock v:ext="edit" aspectratio="t"/>
+                <v:textbox>
+                  <w:txbxContent>
+                    <w:p>
+                      <w:pPr>
+                        <w:pStyle w:val="ListBullet"/>
+                        <w:numPr>
+                          <w:ilvl w:val="0"/>
+                          <w:numId w:val="0"/>
+                        </w:numPr>
+                        <w:rPr>
+                          <w:rFonts w:asciiTheme="majorHAnsi" w:hAnsiTheme="majorHAnsi" w:cstheme="majorHAnsi"/>
+                          <w:sz w:val="18"/>
+                          <w:szCs w:val="18"/>
+                        </w:rPr>
+                      </w:pPr>
+                      <w:r>
+                        <w:rPr>
+                          <w:rFonts w:asciiTheme="majorHAnsi" w:hAnsiTheme="majorHAnsi" w:cstheme="majorHAnsi"/>
+                          <w:sz w:val="18"/>
+                          <w:szCs w:val="18"/>
+                        </w:rPr>
+                        <w:t>LI680 &gt; LI</w:t>
+                      </w:r>
+                      <w:r>
+                        <w:rPr>
+                          <w:rFonts w:asciiTheme="majorHAnsi" w:hAnsiTheme="majorHAnsi" w:cstheme="majorHAnsi"/>
+                          <w:sz w:val="18"/>
+                          <w:szCs w:val="18"/>
+                        </w:rPr>
+                        <w:t>680max</w:t>
+                      </w:r>
+                    </w:p>
+                  </w:txbxContent>
+                </v:textbox>
+              </v:shape>
+            </w:pict>
+          </mc:Fallback>
+        </mc:AlternateContent>
+      </w:r>
+      <w:r>
+        <w:rPr>
+          <w:noProof/>
+          <w:lang w:val="sv-SE" w:eastAsia="sv-SE"/>
+        </w:rPr>
+        <mc:AlternateContent>
+          <mc:Choice Requires="wps">
+            <w:drawing>
+              <wp:anchor distT="0" distB="0" distL="114300" distR="114300" simplePos="0" relativeHeight="251682304" behindDoc="0" locked="0" layoutInCell="1" allowOverlap="1" wp14:anchorId="4F46B6AD" wp14:editId="66DAEB21">
                 <wp:simplePos x="0" y="0"/>
                 <wp:positionH relativeFrom="column">
                   <wp:posOffset>4376420</wp:posOffset>
@@ -6943,7 +7480,7 @@
           </mc:Choice>
           <mc:Fallback>
             <w:pict>
-              <v:shape id="AutoShape 6302" o:spid="_x0000_s1026" type="#_x0000_t32" style="position:absolute;margin-left:344.6pt;margin-top:.2pt;width:0;height:11.35pt;z-index:251743744;visibility:visible;mso-wrap-style:square;mso-wrap-distance-left:9pt;mso-wrap-distance-top:0;mso-wrap-distance-right:9pt;mso-wrap-distance-bottom:0;mso-position-horizontal:absolute;mso-position-horizontal-relative:text;mso-position-vertical:absolute;mso-position-vertical-relative:text" o:gfxdata="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"/>
+              <v:shape w14:anchorId="717720D6" id="AutoShape 6302" o:spid="_x0000_s1026" type="#_x0000_t32" style="position:absolute;margin-left:344.6pt;margin-top:.2pt;width:0;height:11.35pt;z-index:251682304;visibility:visible;mso-wrap-style:square;mso-wrap-distance-left:9pt;mso-wrap-distance-top:0;mso-wrap-distance-right:9pt;mso-wrap-distance-bottom:0;mso-position-horizontal:absolute;mso-position-horizontal-relative:text;mso-position-vertical:absolute;mso-position-vertical-relative:text" o:gfxdata="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"/>
             </w:pict>
           </mc:Fallback>
         </mc:AlternateContent>
@@ -6956,7 +7493,7 @@
         <mc:AlternateContent>
           <mc:Choice Requires="wps">
             <w:drawing>
-              <wp:anchor distT="0" distB="0" distL="114300" distR="114300" simplePos="0" relativeHeight="251725312" behindDoc="0" locked="0" layoutInCell="1" allowOverlap="1" wp14:anchorId="777B3A7C" wp14:editId="4D7F9DA8">
+              <wp:anchor distT="0" distB="0" distL="114300" distR="114300" simplePos="0" relativeHeight="251671040" behindDoc="0" locked="0" layoutInCell="1" allowOverlap="1" wp14:anchorId="777B3A7C" wp14:editId="4D7F9DA8">
                 <wp:simplePos x="0" y="0"/>
                 <wp:positionH relativeFrom="column">
                   <wp:posOffset>-538480</wp:posOffset>
@@ -7017,7 +7554,7 @@
           </mc:Choice>
           <mc:Fallback>
             <w:pict>
-              <v:shape id="AutoShape 6306" o:spid="_x0000_s1026" type="#_x0000_t32" style="position:absolute;margin-left:-42.4pt;margin-top:5.95pt;width:115.5pt;height:0;z-index:251725312;visibility:visible;mso-wrap-style:square;mso-width-percent:0;mso-height-percent:0;mso-wrap-distance-left:9pt;mso-wrap-distance-top:0;mso-wrap-distance-right:9pt;mso-wrap-distance-bottom:0;mso-position-horizontal:absolute;mso-position-horizontal-relative:text;mso-position-vertical:absolute;mso-position-vertical-relative:text;mso-width-percent:0;mso-height-percent:0;mso-width-relative:margin;mso-height-relative:margin" o:gfxdata="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"/>
+              <v:shape w14:anchorId="4485AB91" id="AutoShape 6306" o:spid="_x0000_s1026" type="#_x0000_t32" style="position:absolute;margin-left:-42.4pt;margin-top:5.95pt;width:115.5pt;height:0;z-index:251671040;visibility:visible;mso-wrap-style:square;mso-width-percent:0;mso-height-percent:0;mso-wrap-distance-left:9pt;mso-wrap-distance-top:0;mso-wrap-distance-right:9pt;mso-wrap-distance-bottom:0;mso-position-horizontal:absolute;mso-position-horizontal-relative:text;mso-position-vertical:absolute;mso-position-vertical-relative:text;mso-width-percent:0;mso-height-percent:0;mso-width-relative:margin;mso-height-relative:margin" o:gfxdata="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"/>
             </w:pict>
           </mc:Fallback>
         </mc:AlternateContent>
@@ -7030,7 +7567,7 @@
         <mc:AlternateContent>
           <mc:Choice Requires="wps">
             <w:drawing>
-              <wp:anchor distT="0" distB="0" distL="114300" distR="114300" simplePos="0" relativeHeight="251736576" behindDoc="0" locked="0" layoutInCell="1" allowOverlap="1" wp14:anchorId="33D0248D" wp14:editId="53170BFD">
+              <wp:anchor distT="0" distB="0" distL="114300" distR="114300" simplePos="0" relativeHeight="251673088" behindDoc="0" locked="0" layoutInCell="1" allowOverlap="1" wp14:anchorId="33D0248D" wp14:editId="53170BFD">
                 <wp:simplePos x="0" y="0"/>
                 <wp:positionH relativeFrom="column">
                   <wp:posOffset>928370</wp:posOffset>
@@ -7088,7 +7625,7 @@
           </mc:Choice>
           <mc:Fallback>
             <w:pict>
-              <v:shape id="AutoShape 6302" o:spid="_x0000_s1026" type="#_x0000_t32" style="position:absolute;margin-left:73.1pt;margin-top:6.85pt;width:0;height:26.15pt;z-index:251736576;visibility:visible;mso-wrap-style:square;mso-height-percent:0;mso-wrap-distance-left:9pt;mso-wrap-distance-top:0;mso-wrap-distance-right:9pt;mso-wrap-distance-bottom:0;mso-position-horizontal:absolute;mso-position-horizontal-relative:text;mso-position-vertical:absolute;mso-position-vertical-relative:text;mso-height-percent:0;mso-height-relative:margin" o:gfxdata="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"/>
+              <v:shape w14:anchorId="516E520A" id="AutoShape 6302" o:spid="_x0000_s1026" type="#_x0000_t32" style="position:absolute;margin-left:73.1pt;margin-top:6.85pt;width:0;height:26.15pt;z-index:251673088;visibility:visible;mso-wrap-style:square;mso-height-percent:0;mso-wrap-distance-left:9pt;mso-wrap-distance-top:0;mso-wrap-distance-right:9pt;mso-wrap-distance-bottom:0;mso-position-horizontal:absolute;mso-position-horizontal-relative:text;mso-position-vertical:absolute;mso-position-vertical-relative:text;mso-height-percent:0;mso-height-relative:margin" o:gfxdata="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"/>
             </w:pict>
           </mc:Fallback>
         </mc:AlternateContent>
@@ -7101,7 +7638,7 @@
         <mc:AlternateContent>
           <mc:Choice Requires="wps">
             <w:drawing>
-              <wp:anchor distT="0" distB="0" distL="114300" distR="114300" simplePos="0" relativeHeight="251727360" behindDoc="0" locked="0" layoutInCell="1" allowOverlap="1" wp14:anchorId="3633CFCA" wp14:editId="7CB73AEA">
+              <wp:anchor distT="0" distB="0" distL="114300" distR="114300" simplePos="0" relativeHeight="251672064" behindDoc="0" locked="0" layoutInCell="1" allowOverlap="1" wp14:anchorId="3633CFCA" wp14:editId="7CB73AEA">
                 <wp:simplePos x="0" y="0"/>
                 <wp:positionH relativeFrom="column">
                   <wp:posOffset>-237490</wp:posOffset>
@@ -7156,7 +7693,7 @@
           </mc:Choice>
           <mc:Fallback>
             <w:pict>
-              <v:shape id="AutoShape 6302" o:spid="_x0000_s1026" type="#_x0000_t32" style="position:absolute;margin-left:-18.7pt;margin-top:-.15pt;width:0;height:11.35pt;z-index:251727360;visibility:visible;mso-wrap-style:square;mso-wrap-distance-left:9pt;mso-wrap-distance-top:0;mso-wrap-distance-right:9pt;mso-wrap-distance-bottom:0;mso-position-horizontal:absolute;mso-position-horizontal-relative:text;mso-position-vertical:absolute;mso-position-vertical-relative:text" o:gfxdata="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"/>
+              <v:shape w14:anchorId="03FA88A3" id="AutoShape 6302" o:spid="_x0000_s1026" type="#_x0000_t32" style="position:absolute;margin-left:-18.7pt;margin-top:-.15pt;width:0;height:11.35pt;z-index:251672064;visibility:visible;mso-wrap-style:square;mso-wrap-distance-left:9pt;mso-wrap-distance-top:0;mso-wrap-distance-right:9pt;mso-wrap-distance-bottom:0;mso-position-horizontal:absolute;mso-position-horizontal-relative:text;mso-position-vertical:absolute;mso-position-vertical-relative:text" o:gfxdata="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"/>
             </w:pict>
           </mc:Fallback>
         </mc:AlternateContent>
@@ -7178,7 +7715,7 @@
         <mc:AlternateContent>
           <mc:Choice Requires="wps">
             <w:drawing>
-              <wp:anchor distT="0" distB="0" distL="114300" distR="114300" simplePos="0" relativeHeight="251609600" behindDoc="0" locked="0" layoutInCell="1" allowOverlap="1" wp14:anchorId="1C5C2E9A" wp14:editId="17748CB6">
+              <wp:anchor distT="0" distB="0" distL="114300" distR="114300" simplePos="0" relativeHeight="251619840" behindDoc="0" locked="0" layoutInCell="1" allowOverlap="1" wp14:anchorId="1C5C2E9A" wp14:editId="17748CB6">
                 <wp:simplePos x="0" y="0"/>
                 <wp:positionH relativeFrom="column">
                   <wp:posOffset>-672465</wp:posOffset>
@@ -7272,7 +7809,7 @@
           </mc:Choice>
           <mc:Fallback>
             <w:pict>
-              <v:shape id="Text Box 6299" o:spid="_x0000_s1062" type="#_x0000_t202" style="position:absolute;margin-left:-52.95pt;margin-top:3.2pt;width:92.25pt;height:18.8pt;z-index:251609600;visibility:visible;mso-wrap-style:square;mso-width-percent:0;mso-wrap-distance-left:9pt;mso-wrap-distance-top:0;mso-wrap-distance-right:9pt;mso-wrap-distance-bottom:0;mso-position-horizontal:absolute;mso-position-horizontal-relative:text;mso-position-vertical:absolute;mso-position-vertical-relative:text;mso-width-percent:0;mso-width-relative:margin;v-text-anchor:top" o:gfxdata="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" filled="f" stroked="f">
+              <v:shape w14:anchorId="1C5C2E9A" id="Text Box 6299" o:spid="_x0000_s1059" type="#_x0000_t202" style="position:absolute;margin-left:-52.95pt;margin-top:3.2pt;width:92.25pt;height:18.8pt;z-index:251619840;visibility:visible;mso-wrap-style:square;mso-width-percent:0;mso-wrap-distance-left:9pt;mso-wrap-distance-top:0;mso-wrap-distance-right:9pt;mso-wrap-distance-bottom:0;mso-position-horizontal:absolute;mso-position-horizontal-relative:text;mso-position-vertical:absolute;mso-position-vertical-relative:text;mso-width-percent:0;mso-width-relative:margin;v-text-anchor:top" o:gfxdata="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" filled="f" stroked="f">
                 <v:textbox>
                   <w:txbxContent>
                     <w:p>
@@ -7314,7 +7851,7 @@
         <mc:AlternateContent>
           <mc:Choice Requires="wps">
             <w:drawing>
-              <wp:anchor distT="0" distB="0" distL="114300" distR="114300" simplePos="0" relativeHeight="251738624" behindDoc="0" locked="0" layoutInCell="1" allowOverlap="1" wp14:anchorId="6D46CF85" wp14:editId="5094245E">
+              <wp:anchor distT="0" distB="0" distL="114300" distR="114300" simplePos="0" relativeHeight="251674112" behindDoc="0" locked="0" layoutInCell="1" allowOverlap="1" wp14:anchorId="6D46CF85" wp14:editId="5094245E">
                 <wp:simplePos x="0" y="0"/>
                 <wp:positionH relativeFrom="column">
                   <wp:posOffset>859790</wp:posOffset>
@@ -7369,7 +7906,7 @@
           </mc:Choice>
           <mc:Fallback>
             <w:pict>
-              <v:shape id="AutoShape 12494" o:spid="_x0000_s1026" type="#_x0000_t32" style="position:absolute;margin-left:67.7pt;margin-top:8.55pt;width:11.35pt;height:0;z-index:251738624;visibility:visible;mso-wrap-style:square;mso-wrap-distance-left:9pt;mso-wrap-distance-top:0;mso-wrap-distance-right:9pt;mso-wrap-distance-bottom:0;mso-position-horizontal:absolute;mso-position-horizontal-relative:text;mso-position-vertical:absolute;mso-position-vertical-relative:text" o:gfxdata="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"/>
+              <v:shape w14:anchorId="67F1BC0D" id="AutoShape 12494" o:spid="_x0000_s1026" type="#_x0000_t32" style="position:absolute;margin-left:67.7pt;margin-top:8.55pt;width:11.35pt;height:0;z-index:251674112;visibility:visible;mso-wrap-style:square;mso-wrap-distance-left:9pt;mso-wrap-distance-top:0;mso-wrap-distance-right:9pt;mso-wrap-distance-bottom:0;mso-position-horizontal:absolute;mso-position-horizontal-relative:text;mso-position-vertical:absolute;mso-position-vertical-relative:text" o:gfxdata="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"/>
             </w:pict>
           </mc:Fallback>
         </mc:AlternateContent>
@@ -7383,6 +7920,122 @@
           <w:szCs w:val="18"/>
         </w:rPr>
       </w:pPr>
+      <w:r>
+        <w:rPr>
+          <w:rFonts w:asciiTheme="majorHAnsi" w:hAnsiTheme="majorHAnsi" w:cstheme="majorHAnsi"/>
+          <w:noProof/>
+          <w:sz w:val="18"/>
+          <w:szCs w:val="18"/>
+        </w:rPr>
+        <mc:AlternateContent>
+          <mc:Choice Requires="wps">
+            <w:drawing>
+              <wp:anchor distT="0" distB="0" distL="114300" distR="114300" simplePos="0" relativeHeight="251667968" behindDoc="0" locked="0" layoutInCell="1" allowOverlap="1">
+                <wp:simplePos x="0" y="0"/>
+                <wp:positionH relativeFrom="column">
+                  <wp:posOffset>794267</wp:posOffset>
+                </wp:positionH>
+                <wp:positionV relativeFrom="paragraph">
+                  <wp:posOffset>144027</wp:posOffset>
+                </wp:positionV>
+                <wp:extent cx="259080" cy="257766"/>
+                <wp:effectExtent l="19050" t="19050" r="26670" b="28575"/>
+                <wp:wrapNone/>
+                <wp:docPr id="17820" name="Oval 4739"/>
+                <wp:cNvGraphicFramePr>
+                  <a:graphicFrameLocks xmlns:a="http://schemas.openxmlformats.org/drawingml/2006/main"/>
+                </wp:cNvGraphicFramePr>
+                <a:graphic xmlns:a="http://schemas.openxmlformats.org/drawingml/2006/main">
+                  <a:graphicData uri="http://schemas.microsoft.com/office/word/2010/wordprocessingShape">
+                    <wps:wsp>
+                      <wps:cNvSpPr>
+                        <a:spLocks noChangeArrowheads="1"/>
+                      </wps:cNvSpPr>
+                      <wps:spPr bwMode="auto">
+                        <a:xfrm>
+                          <a:off x="0" y="0"/>
+                          <a:ext cx="259080" cy="257766"/>
+                        </a:xfrm>
+                        <a:prstGeom prst="ellipse">
+                          <a:avLst/>
+                        </a:prstGeom>
+                        <a:solidFill>
+                          <a:srgbClr val="FFFFFF"/>
+                        </a:solidFill>
+                        <a:ln w="44450">
+                          <a:solidFill>
+                            <a:srgbClr val="4A7EBB"/>
+                          </a:solidFill>
+                          <a:round/>
+                          <a:headEnd/>
+                          <a:tailEnd/>
+                        </a:ln>
+                      </wps:spPr>
+                      <wps:txbx>
+                        <w:txbxContent>
+                          <w:p>
+                            <w:pPr>
+                              <w:jc w:val="center"/>
+                              <w:rPr>
+                                <w:rFonts w:ascii="Times New Roman" w:hAnsi="Times New Roman" w:cs="Times New Roman"/>
+                                <w:b/>
+                                <w:szCs w:val="20"/>
+                                <w:lang w:val="sv-SE"/>
+                              </w:rPr>
+                            </w:pPr>
+                            <w:r>
+                              <w:rPr>
+                                <w:rFonts w:ascii="Times New Roman" w:hAnsi="Times New Roman" w:cs="Times New Roman"/>
+                                <w:b/>
+                                <w:szCs w:val="20"/>
+                                <w:lang w:val="sv-SE"/>
+                              </w:rPr>
+                              <w:t>10</w:t>
+                            </w:r>
+                          </w:p>
+                        </w:txbxContent>
+                      </wps:txbx>
+                      <wps:bodyPr rot="0" vert="horz" wrap="square" lIns="0" tIns="0" rIns="0" bIns="0" anchor="t" anchorCtr="0" upright="1">
+                        <a:noAutofit/>
+                      </wps:bodyPr>
+                    </wps:wsp>
+                  </a:graphicData>
+                </a:graphic>
+              </wp:anchor>
+            </w:drawing>
+          </mc:Choice>
+          <mc:Fallback>
+            <w:pict>
+              <v:oval id="_x0000_s1060" style="position:absolute;margin-left:62.55pt;margin-top:11.35pt;width:20.4pt;height:20.3pt;z-index:251667968;visibility:visible;mso-wrap-style:square;mso-wrap-distance-left:9pt;mso-wrap-distance-top:0;mso-wrap-distance-right:9pt;mso-wrap-distance-bottom:0;mso-position-horizontal:absolute;mso-position-horizontal-relative:text;mso-position-vertical:absolute;mso-position-vertical-relative:text;v-text-anchor:top" o:gfxdata="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" strokecolor="#4a7ebb" strokeweight="3.5pt">
+                <v:textbox inset="0,0,0,0">
+                  <w:txbxContent>
+                    <w:p>
+                      <w:pPr>
+                        <w:jc w:val="center"/>
+                        <w:rPr>
+                          <w:rFonts w:ascii="Times New Roman" w:hAnsi="Times New Roman" w:cs="Times New Roman"/>
+                          <w:b/>
+                          <w:szCs w:val="20"/>
+                          <w:lang w:val="sv-SE"/>
+                        </w:rPr>
+                      </w:pPr>
+                      <w:r>
+                        <w:rPr>
+                          <w:rFonts w:ascii="Times New Roman" w:hAnsi="Times New Roman" w:cs="Times New Roman"/>
+                          <w:b/>
+                          <w:szCs w:val="20"/>
+                          <w:lang w:val="sv-SE"/>
+                        </w:rPr>
+                        <w:t>10</w:t>
+                      </w:r>
+                    </w:p>
+                  </w:txbxContent>
+                </v:textbox>
+              </v:oval>
+            </w:pict>
+          </mc:Fallback>
+        </mc:AlternateContent>
+      </w:r>
     </w:p>
     <w:p>
       <w:pPr>
@@ -7465,7 +8118,7 @@
         <mc:AlternateContent>
           <mc:Choice Requires="wps">
             <w:drawing>
-              <wp:anchor distT="0" distB="0" distL="114300" distR="114300" simplePos="0" relativeHeight="251730432" behindDoc="0" locked="0" layoutInCell="1" allowOverlap="1" wp14:anchorId="78DFB2B3" wp14:editId="38D787B8">
+              <wp:anchor distT="0" distB="0" distL="114300" distR="114300" simplePos="0" relativeHeight="251668480" behindDoc="0" locked="0" layoutInCell="1" allowOverlap="1" wp14:anchorId="78DFB2B3" wp14:editId="38D787B8">
                 <wp:simplePos x="0" y="0"/>
                 <wp:positionH relativeFrom="column">
                   <wp:posOffset>1455420</wp:posOffset>
@@ -7541,7 +8194,7 @@
           </mc:Choice>
           <mc:Fallback>
             <w:pict>
-              <v:oval id="_x0000_s1063" style="position:absolute;left:0;text-align:left;margin-left:114.6pt;margin-top:3.95pt;width:20.4pt;height:20.3pt;z-index:251730432;visibility:visible;mso-wrap-style:square;mso-wrap-distance-left:9pt;mso-wrap-distance-top:0;mso-wrap-distance-right:9pt;mso-wrap-distance-bottom:0;mso-position-horizontal:absolute;mso-position-horizontal-relative:text;mso-position-vertical:absolute;mso-position-vertical-relative:text;v-text-anchor:top" o:gfxdata="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" strokecolor="#4a7ebb" strokeweight="3.5pt">
+              <v:oval w14:anchorId="78DFB2B3" id="_x0000_s1061" style="position:absolute;left:0;text-align:left;margin-left:114.6pt;margin-top:3.95pt;width:20.4pt;height:20.3pt;z-index:251668480;visibility:visible;mso-wrap-style:square;mso-wrap-distance-left:9pt;mso-wrap-distance-top:0;mso-wrap-distance-right:9pt;mso-wrap-distance-bottom:0;mso-position-horizontal:absolute;mso-position-horizontal-relative:text;mso-position-vertical:absolute;mso-position-vertical-relative:text;v-text-anchor:top" o:gfxdata="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" strokecolor="#4a7ebb" strokeweight="3.5pt">
                 <v:textbox inset="0,0,0,0">
                   <w:txbxContent>
                     <w:p>
@@ -7597,7 +8250,7 @@
         <mc:AlternateContent>
           <mc:Choice Requires="wps">
             <w:drawing>
-              <wp:anchor distT="0" distB="0" distL="114300" distR="114300" simplePos="0" relativeHeight="251732480" behindDoc="0" locked="0" layoutInCell="1" allowOverlap="1" wp14:anchorId="0B23BF6D" wp14:editId="757376DC">
+              <wp:anchor distT="0" distB="0" distL="114300" distR="114300" simplePos="0" relativeHeight="251669504" behindDoc="0" locked="0" layoutInCell="1" allowOverlap="1" wp14:anchorId="0B23BF6D" wp14:editId="757376DC">
                 <wp:simplePos x="0" y="0"/>
                 <wp:positionH relativeFrom="column">
                   <wp:posOffset>1656080</wp:posOffset>
@@ -7695,7 +8348,7 @@
           </mc:Choice>
           <mc:Fallback>
             <w:pict>
-              <v:shape id="Text Box 6293" o:spid="_x0000_s1064" type="#_x0000_t202" style="position:absolute;margin-left:130.4pt;margin-top:10.75pt;width:105.75pt;height:19.95pt;z-index:251732480;visibility:visible;mso-wrap-style:square;mso-wrap-distance-left:9pt;mso-wrap-distance-top:0;mso-wrap-distance-right:9pt;mso-wrap-distance-bottom:0;mso-position-horizontal:absolute;mso-position-horizontal-relative:text;mso-position-vertical:absolute;mso-position-vertical-relative:text;v-text-anchor:top" o:gfxdata="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" filled="f" stroked="f">
+              <v:shape w14:anchorId="0B23BF6D" id="_x0000_s1062" type="#_x0000_t202" style="position:absolute;margin-left:130.4pt;margin-top:10.75pt;width:105.75pt;height:19.95pt;z-index:251669504;visibility:visible;mso-wrap-style:square;mso-wrap-distance-left:9pt;mso-wrap-distance-top:0;mso-wrap-distance-right:9pt;mso-wrap-distance-bottom:0;mso-position-horizontal:absolute;mso-position-horizontal-relative:text;mso-position-vertical:absolute;mso-position-vertical-relative:text;v-text-anchor:top" o:gfxdata="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" filled="f" stroked="f">
                 <o:lock v:ext="edit" aspectratio="t"/>
                 <v:textbox>
                   <w:txbxContent>
@@ -7747,7 +8400,7 @@
         <mc:AlternateContent>
           <mc:Choice Requires="wpg">
             <w:drawing>
-              <wp:anchor distT="0" distB="0" distL="114300" distR="114300" simplePos="0" relativeHeight="251704832" behindDoc="0" locked="0" layoutInCell="1" allowOverlap="1" wp14:anchorId="66274853" wp14:editId="0C0E828E">
+              <wp:anchor distT="0" distB="0" distL="114300" distR="114300" simplePos="0" relativeHeight="251659264" behindDoc="0" locked="0" layoutInCell="1" allowOverlap="1" wp14:anchorId="66274853" wp14:editId="0C0E828E">
                 <wp:simplePos x="0" y="0"/>
                 <wp:positionH relativeFrom="column">
                   <wp:posOffset>928370</wp:posOffset>
@@ -9578,9 +10231,9 @@
           </mc:Choice>
           <mc:Fallback>
             <w:pict>
-              <v:group id="Group 28836" o:spid="_x0000_s1065" style="position:absolute;margin-left:73.1pt;margin-top:3.8pt;width:303.5pt;height:372.75pt;z-index:251704832;mso-height-relative:margin" coordorigin=",9525" coordsize="38544,47339" o:gfxdata="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">
-                <v:shape id="AutoShape 6295" o:spid="_x0000_s1066" type="#_x0000_t32" style="position:absolute;left:6572;top:9525;width:0;height:6000;visibility:visible;mso-wrap-style:square" o:connectortype="straight" o:gfxdata="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"/>
-                <v:shape id="Text Box 10095" o:spid="_x0000_s1067" type="#_x0000_t202" style="position:absolute;left:8953;top:14382;width:14402;height:8281;visibility:visible;mso-wrap-style:square;v-text-anchor:top" o:gfxdata="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">
+              <v:group w14:anchorId="66274853" id="Group 28836" o:spid="_x0000_s1063" style="position:absolute;margin-left:73.1pt;margin-top:3.8pt;width:303.5pt;height:372.75pt;z-index:251659264;mso-height-relative:margin" coordorigin=",9525" coordsize="38544,47339" o:gfxdata="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">
+                <v:shape id="AutoShape 6295" o:spid="_x0000_s1064" type="#_x0000_t32" style="position:absolute;left:6572;top:9525;width:0;height:6000;visibility:visible;mso-wrap-style:square" o:connectortype="straight" o:gfxdata="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"/>
+                <v:shape id="Text Box 10095" o:spid="_x0000_s1065" type="#_x0000_t202" style="position:absolute;left:8953;top:14382;width:14402;height:8281;visibility:visible;mso-wrap-style:square;v-text-anchor:top" o:gfxdata="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">
                   <v:textbox>
                     <w:txbxContent>
                       <w:p>
@@ -9698,7 +10351,7 @@
                     </w:txbxContent>
                   </v:textbox>
                 </v:shape>
-                <v:shape id="Text Box 5222" o:spid="_x0000_s1068" type="#_x0000_t202" style="position:absolute;left:6953;top:22479;width:11766;height:2336;visibility:visible;mso-wrap-style:square;v-text-anchor:top" o:gfxdata="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" filled="f" stroked="f">
+                <v:shape id="Text Box 5222" o:spid="_x0000_s1066" type="#_x0000_t202" style="position:absolute;left:6953;top:22479;width:11766;height:2336;visibility:visible;mso-wrap-style:square;v-text-anchor:top" o:gfxdata="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" filled="f" stroked="f">
                   <o:lock v:ext="edit" aspectratio="t"/>
                   <v:textbox>
                     <w:txbxContent>
@@ -9735,11 +10388,11 @@
                     </w:txbxContent>
                   </v:textbox>
                 </v:shape>
-                <v:group id="Group 5223" o:spid="_x0000_s1069" style="position:absolute;left:5810;top:21621;width:1441;height:3766" coordorigin="4444,2685" coordsize="255,720" o:gfxdata="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">
-                  <v:shape id="AutoShape 5224" o:spid="_x0000_s1070" type="#_x0000_t32" style="position:absolute;left:4575;top:2685;width:0;height:720;visibility:visible;mso-wrap-style:square" o:connectortype="straight" o:gfxdata="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"/>
-                  <v:shape id="AutoShape 5225" o:spid="_x0000_s1071" type="#_x0000_t32" style="position:absolute;left:4444;top:3090;width:255;height:0;visibility:visible;mso-wrap-style:square" o:connectortype="straight" o:gfxdata="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"/>
+                <v:group id="Group 5223" o:spid="_x0000_s1067" style="position:absolute;left:5810;top:21621;width:1441;height:3766" coordorigin="4444,2685" coordsize="255,720" o:gfxdata="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">
+                  <v:shape id="AutoShape 5224" o:spid="_x0000_s1068" type="#_x0000_t32" style="position:absolute;left:4575;top:2685;width:0;height:720;visibility:visible;mso-wrap-style:square" o:connectortype="straight" o:gfxdata="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"/>
+                  <v:shape id="AutoShape 5225" o:spid="_x0000_s1069" type="#_x0000_t32" style="position:absolute;left:4444;top:3090;width:255;height:0;visibility:visible;mso-wrap-style:square" o:connectortype="straight" o:gfxdata="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"/>
                 </v:group>
-                <v:rect id="Rectangle 11659" o:spid="_x0000_s1072" style="position:absolute;left:476;top:14382;width:8642;height:8281;visibility:visible;mso-wrap-style:square;v-text-anchor:top" o:gfxdata="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">
+                <v:rect id="Rectangle 11659" o:spid="_x0000_s1070" style="position:absolute;left:476;top:14382;width:8642;height:8281;visibility:visible;mso-wrap-style:square;v-text-anchor:top" o:gfxdata="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">
                   <v:textbox>
                     <w:txbxContent>
                       <w:p>
@@ -9782,7 +10435,7 @@
                     </w:txbxContent>
                   </v:textbox>
                 </v:rect>
-                <v:shape id="_x0000_s1073" type="#_x0000_t202" style="position:absolute;left:6572;top:40100;width:21323;height:2876;visibility:visible;mso-wrap-style:square;v-text-anchor:top" o:gfxdata="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" filled="f" stroked="f">
+                <v:shape id="_x0000_s1071" type="#_x0000_t202" style="position:absolute;left:6572;top:40100;width:21323;height:2876;visibility:visible;mso-wrap-style:square;v-text-anchor:top" o:gfxdata="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" filled="f" stroked="f">
                   <o:lock v:ext="edit" aspectratio="t"/>
                   <v:textbox>
                     <w:txbxContent>
@@ -9814,11 +10467,11 @@
                     </w:txbxContent>
                   </v:textbox>
                 </v:shape>
-                <v:group id="Group 5252" o:spid="_x0000_s1074" style="position:absolute;left:5715;top:39147;width:1441;height:3391" coordorigin="4444,2685" coordsize="255,720" o:gfxdata="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">
-                  <v:shape id="AutoShape 5253" o:spid="_x0000_s1075" type="#_x0000_t32" style="position:absolute;left:4575;top:2685;width:0;height:720;visibility:visible;mso-wrap-style:square" o:connectortype="straight" o:gfxdata="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"/>
-                  <v:shape id="AutoShape 5254" o:spid="_x0000_s1076" type="#_x0000_t32" style="position:absolute;left:4444;top:3090;width:255;height:0;visibility:visible;mso-wrap-style:square" o:connectortype="straight" o:gfxdata="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"/>
+                <v:group id="Group 5252" o:spid="_x0000_s1072" style="position:absolute;left:5715;top:39147;width:1441;height:3391" coordorigin="4444,2685" coordsize="255,720" o:gfxdata="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">
+                  <v:shape id="AutoShape 5253" o:spid="_x0000_s1073" type="#_x0000_t32" style="position:absolute;left:4575;top:2685;width:0;height:720;visibility:visible;mso-wrap-style:square" o:connectortype="straight" o:gfxdata="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"/>
+                  <v:shape id="AutoShape 5254" o:spid="_x0000_s1074" type="#_x0000_t32" style="position:absolute;left:4444;top:3090;width:255;height:0;visibility:visible;mso-wrap-style:square" o:connectortype="straight" o:gfxdata="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"/>
                 </v:group>
-                <v:shape id="Text Box 10097" o:spid="_x0000_s1077" type="#_x0000_t202" style="position:absolute;left:6667;top:50768;width:21323;height:2876;visibility:visible;mso-wrap-style:square;v-text-anchor:top" o:gfxdata="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" stroked="f">
+                <v:shape id="Text Box 10097" o:spid="_x0000_s1075" type="#_x0000_t202" style="position:absolute;left:6667;top:50768;width:21323;height:2876;visibility:visible;mso-wrap-style:square;v-text-anchor:top" o:gfxdata="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" stroked="f">
                   <o:lock v:ext="edit" aspectratio="t"/>
                   <v:textbox>
                     <w:txbxContent>
@@ -9866,12 +10519,12 @@
                     </w:txbxContent>
                   </v:textbox>
                 </v:shape>
-                <v:group id="Group 10098" o:spid="_x0000_s1078" style="position:absolute;left:5429;top:50006;width:1441;height:3092" coordorigin="4444,2685" coordsize="255,720" o:gfxdata="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">
-                  <v:shape id="AutoShape 10099" o:spid="_x0000_s1079" type="#_x0000_t32" style="position:absolute;left:4575;top:2685;width:0;height:720;visibility:visible;mso-wrap-style:square" o:connectortype="straight" o:gfxdata="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"/>
-                  <v:shape id="AutoShape 10100" o:spid="_x0000_s1080" type="#_x0000_t32" style="position:absolute;left:4444;top:3090;width:255;height:0;visibility:visible;mso-wrap-style:square" o:connectortype="straight" o:gfxdata="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"/>
+                <v:group id="Group 10098" o:spid="_x0000_s1076" style="position:absolute;left:5429;top:50006;width:1441;height:3092" coordorigin="4444,2685" coordsize="255,720" o:gfxdata="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">
+                  <v:shape id="AutoShape 10099" o:spid="_x0000_s1077" type="#_x0000_t32" style="position:absolute;left:4575;top:2685;width:0;height:720;visibility:visible;mso-wrap-style:square" o:connectortype="straight" o:gfxdata="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"/>
+                  <v:shape id="AutoShape 10100" o:spid="_x0000_s1078" type="#_x0000_t32" style="position:absolute;left:4444;top:3090;width:255;height:0;visibility:visible;mso-wrap-style:square" o:connectortype="straight" o:gfxdata="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"/>
                 </v:group>
-                <v:group id="Group 14283" o:spid="_x0000_s1081" style="position:absolute;left:571;top:24669;width:37973;height:15107" coordorigin="3658,11856" coordsize="5980,2154" o:gfxdata="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">
-                  <v:shape id="Text Box 6329" o:spid="_x0000_s1082" type="#_x0000_t202" style="position:absolute;left:5011;top:11856;width:2324;height:2154;visibility:visible;mso-wrap-style:square;v-text-anchor:top" o:gfxdata="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">
+                <v:group id="Group 14283" o:spid="_x0000_s1079" style="position:absolute;left:571;top:24669;width:37973;height:15107" coordorigin="3658,11856" coordsize="5980,2154" o:gfxdata="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">
+                  <v:shape id="Text Box 6329" o:spid="_x0000_s1080" type="#_x0000_t202" style="position:absolute;left:5011;top:11856;width:2324;height:2154;visibility:visible;mso-wrap-style:square;v-text-anchor:top" o:gfxdata="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">
                     <v:textbox>
                       <w:txbxContent>
                         <w:p>
@@ -10076,7 +10729,7 @@
                       </w:txbxContent>
                     </v:textbox>
                   </v:shape>
-                  <v:rect id="Rectangle 11660" o:spid="_x0000_s1083" style="position:absolute;left:3658;top:11856;width:1361;height:2154;visibility:visible;mso-wrap-style:square;v-text-anchor:top" o:gfxdata="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">
+                  <v:rect id="Rectangle 11660" o:spid="_x0000_s1081" style="position:absolute;left:3658;top:11856;width:1361;height:2154;visibility:visible;mso-wrap-style:square;v-text-anchor:top" o:gfxdata="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">
                     <v:textbox>
                       <w:txbxContent>
                         <w:p>
@@ -10101,7 +10754,7 @@
                       </w:txbxContent>
                     </v:textbox>
                   </v:rect>
-                  <v:shape id="Text Box 11663" o:spid="_x0000_s1084" type="#_x0000_t202" style="position:absolute;left:7314;top:11856;width:2324;height:2154;visibility:visible;mso-wrap-style:square;v-text-anchor:top" o:gfxdata="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">
+                  <v:shape id="Text Box 11663" o:spid="_x0000_s1082" type="#_x0000_t202" style="position:absolute;left:7314;top:11856;width:2324;height:2154;visibility:visible;mso-wrap-style:square;v-text-anchor:top" o:gfxdata="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">
                     <v:textbox>
                       <w:txbxContent>
                         <w:p>
@@ -10215,7 +10868,7 @@
                     </v:textbox>
                   </v:shape>
                 </v:group>
-                <v:shape id="Text Box 12054" o:spid="_x0000_s1085" type="#_x0000_t202" style="position:absolute;left:23241;top:14382;width:14757;height:8281;visibility:visible;mso-wrap-style:square;v-text-anchor:top" o:gfxdata="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">
+                <v:shape id="Text Box 12054" o:spid="_x0000_s1083" type="#_x0000_t202" style="position:absolute;left:23241;top:14382;width:14757;height:8281;visibility:visible;mso-wrap-style:square;v-text-anchor:top" o:gfxdata="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">
                   <v:textbox>
                     <w:txbxContent>
                       <w:p>
@@ -10257,8 +10910,8 @@
                     </w:txbxContent>
                   </v:textbox>
                 </v:shape>
-                <v:group id="Group 14284" o:spid="_x0000_s1086" style="position:absolute;left:285;top:42100;width:37942;height:8820" coordorigin="3692,14341" coordsize="5975,1134" o:gfxdata="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">
-                  <v:shape id="Text Box 10103" o:spid="_x0000_s1087" type="#_x0000_t202" style="position:absolute;left:5047;top:14341;width:2268;height:1134;visibility:visible;mso-wrap-style:square;v-text-anchor:top" o:gfxdata="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">
+                <v:group id="Group 14284" o:spid="_x0000_s1084" style="position:absolute;left:285;top:42100;width:37942;height:8820" coordorigin="3692,14341" coordsize="5975,1134" o:gfxdata="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">
+                  <v:shape id="Text Box 10103" o:spid="_x0000_s1085" type="#_x0000_t202" style="position:absolute;left:5047;top:14341;width:2268;height:1134;visibility:visible;mso-wrap-style:square;v-text-anchor:top" o:gfxdata="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">
                     <v:textbox>
                       <w:txbxContent>
                         <w:p>
@@ -10340,7 +10993,7 @@
                       </w:txbxContent>
                     </v:textbox>
                   </v:shape>
-                  <v:rect id="Rectangle 11662" o:spid="_x0000_s1088" style="position:absolute;left:3692;top:14341;width:1388;height:1134;visibility:visible;mso-wrap-style:square;v-text-anchor:top" o:gfxdata="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">
+                  <v:rect id="Rectangle 11662" o:spid="_x0000_s1086" style="position:absolute;left:3692;top:14341;width:1388;height:1134;visibility:visible;mso-wrap-style:square;v-text-anchor:top" o:gfxdata="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">
                     <v:textbox>
                       <w:txbxContent>
                         <w:p>
@@ -10383,7 +11036,7 @@
                       </w:txbxContent>
                     </v:textbox>
                   </v:rect>
-                  <v:shape id="Text Box 12977" o:spid="_x0000_s1089" type="#_x0000_t202" style="position:absolute;left:7300;top:14341;width:2367;height:1134;visibility:visible;mso-wrap-style:square;v-text-anchor:top" o:gfxdata="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">
+                  <v:shape id="Text Box 12977" o:spid="_x0000_s1087" type="#_x0000_t202" style="position:absolute;left:7300;top:14341;width:2367;height:1134;visibility:visible;mso-wrap-style:square;v-text-anchor:top" o:gfxdata="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">
                     <v:textbox>
                       <w:txbxContent>
                         <w:p>
@@ -10477,8 +11130,8 @@
                     </v:textbox>
                   </v:shape>
                 </v:group>
-                <v:group id="Group 28835" o:spid="_x0000_s1090" style="position:absolute;left:1714;top:53149;width:7893;height:3715" coordorigin=",-850" coordsize="7893,3714" o:gfxdata="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">
-                  <v:rect id="_x0000_s1091" style="position:absolute;left:876;top:-850;width:7017;height:3478;visibility:visible;mso-wrap-style:square;v-text-anchor:top" o:gfxdata="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">
+                <v:group id="Group 28835" o:spid="_x0000_s1088" style="position:absolute;left:1714;top:53149;width:7893;height:3715" coordorigin=",-850" coordsize="7893,3714" o:gfxdata="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">
+                  <v:rect id="_x0000_s1089" style="position:absolute;left:876;top:-850;width:7017;height:3478;visibility:visible;mso-wrap-style:square;v-text-anchor:top" o:gfxdata="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">
                     <v:textbox>
                       <w:txbxContent>
                         <w:p>
@@ -10503,7 +11156,7 @@
                       </w:txbxContent>
                     </v:textbox>
                   </v:rect>
-                  <v:oval id="_x0000_s1092" style="position:absolute;top:285;width:2590;height:2578;visibility:visible;mso-wrap-style:square;v-text-anchor:top" o:gfxdata="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" strokecolor="#4a7ebb" strokeweight="3.5pt">
+                  <v:oval id="_x0000_s1090" style="position:absolute;top:285;width:2590;height:2578;visibility:visible;mso-wrap-style:square;v-text-anchor:top" o:gfxdata="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" strokecolor="#4a7ebb" strokeweight="3.5pt">
                     <v:textbox inset="0,0,0,0">
                       <w:txbxContent>
                         <w:p>
@@ -10528,7 +11181,7 @@
                     </v:textbox>
                   </v:oval>
                 </v:group>
-                <v:oval id="Oval 4743" o:spid="_x0000_s1093" style="position:absolute;top:14192;width:2590;height:2578;visibility:visible;mso-wrap-style:square;v-text-anchor:top" o:gfxdata="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" strokecolor="#4a7ebb" strokeweight="3.5pt">
+                <v:oval id="Oval 4743" o:spid="_x0000_s1091" style="position:absolute;top:14192;width:2590;height:2578;visibility:visible;mso-wrap-style:square;v-text-anchor:top" o:gfxdata="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" strokecolor="#4a7ebb" strokeweight="3.5pt">
                   <v:textbox inset="0,0,0,0">
                     <w:txbxContent>
                       <w:p>
@@ -10552,7 +11205,7 @@
                     </w:txbxContent>
                   </v:textbox>
                 </v:oval>
-                <v:oval id="Oval 4744" o:spid="_x0000_s1094" style="position:absolute;left:381;top:24193;width:2590;height:2578;visibility:visible;mso-wrap-style:square;v-text-anchor:top" o:gfxdata="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" strokecolor="#4a7ebb" strokeweight="3.5pt">
+                <v:oval id="Oval 4744" o:spid="_x0000_s1092" style="position:absolute;left:381;top:24193;width:2590;height:2578;visibility:visible;mso-wrap-style:square;v-text-anchor:top" o:gfxdata="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" strokecolor="#4a7ebb" strokeweight="3.5pt">
                   <v:textbox inset="0,0,0,0">
                     <w:txbxContent>
                       <w:p>
@@ -10576,7 +11229,7 @@
                     </w:txbxContent>
                   </v:textbox>
                 </v:oval>
-                <v:oval id="Oval 4745" o:spid="_x0000_s1095" style="position:absolute;left:381;top:42386;width:2590;height:2578;visibility:visible;mso-wrap-style:square;v-text-anchor:top" o:gfxdata="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" strokecolor="#4a7ebb" strokeweight="3.5pt">
+                <v:oval id="Oval 4745" o:spid="_x0000_s1093" style="position:absolute;left:381;top:42386;width:2590;height:2578;visibility:visible;mso-wrap-style:square;v-text-anchor:top" o:gfxdata="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" strokecolor="#4a7ebb" strokeweight="3.5pt">
                   <v:textbox inset="0,0,0,0">
                     <w:txbxContent>
                       <w:p>
@@ -10622,7 +11275,7 @@
         <mc:AlternateContent>
           <mc:Choice Requires="wps">
             <w:drawing>
-              <wp:anchor distT="0" distB="0" distL="114300" distR="114300" simplePos="0" relativeHeight="251734528" behindDoc="0" locked="0" layoutInCell="1" allowOverlap="1" wp14:anchorId="533E32BA" wp14:editId="142CF399">
+              <wp:anchor distT="0" distB="0" distL="114300" distR="114300" simplePos="0" relativeHeight="251670528" behindDoc="0" locked="0" layoutInCell="1" allowOverlap="1" wp14:anchorId="533E32BA" wp14:editId="142CF399">
                 <wp:simplePos x="0" y="0"/>
                 <wp:positionH relativeFrom="column">
                   <wp:posOffset>1518920</wp:posOffset>
@@ -10677,14 +11330,14 @@
           </mc:Choice>
           <mc:Fallback>
             <w:pict>
-              <v:shape id="AutoShape 5254" o:spid="_x0000_s1026" type="#_x0000_t32" style="position:absolute;margin-left:119.6pt;margin-top:10.05pt;width:11.35pt;height:0;z-index:251734528;visibility:visible;mso-wrap-style:square;mso-wrap-distance-left:9pt;mso-wrap-distance-top:0;mso-wrap-distance-right:9pt;mso-wrap-distance-bottom:0;mso-position-horizontal:absolute;mso-position-horizontal-relative:text;mso-position-vertical:absolute;mso-position-vertical-relative:text" o:gfxdata="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"/>
+              <v:shape w14:anchorId="298E003E" id="AutoShape 5254" o:spid="_x0000_s1026" type="#_x0000_t32" style="position:absolute;margin-left:119.6pt;margin-top:10.05pt;width:11.35pt;height:0;z-index:251670528;visibility:visible;mso-wrap-style:square;mso-wrap-distance-left:9pt;mso-wrap-distance-top:0;mso-wrap-distance-right:9pt;mso-wrap-distance-bottom:0;mso-position-horizontal:absolute;mso-position-horizontal-relative:text;mso-position-vertical:absolute;mso-position-vertical-relative:text" o:gfxdata="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"/>
             </w:pict>
           </mc:Fallback>
         </mc:AlternateContent>
       </w:r>
     </w:p>
     <w:sectPr>
-      <w:footerReference w:type="default" r:id="rId9"/>
+      <w:footerReference w:type="default" r:id="rId8"/>
       <w:pgSz w:w="11900" w:h="16840"/>
       <w:pgMar w:top="425" w:right="1128" w:bottom="709" w:left="1418" w:header="709" w:footer="193" w:gutter="0"/>
       <w:cols w:space="708"/>
@@ -10694,7 +11347,7 @@
 </file>
 
 <file path=word/endnotes.xml><?xml version="1.0" encoding="utf-8"?>
-<w:endnotes xmlns:wpc="http://schemas.microsoft.com/office/word/2010/wordprocessingCanvas" xmlns:mc="http://schemas.openxmlformats.org/markup-compatibility/2006" xmlns:o="urn:schemas-microsoft-com:office:office" xmlns:r="http://schemas.openxmlformats.org/officeDocument/2006/relationships" xmlns:m="http://schemas.openxmlformats.org/officeDocument/2006/math" xmlns:v="urn:schemas-microsoft-com:vml" xmlns:wp14="http://schemas.microsoft.com/office/word/2010/wordprocessingDrawing" xmlns:wp="http://schemas.openxmlformats.org/drawingml/2006/wordprocessingDrawing" xmlns:w10="urn:schemas-microsoft-com:office:word" xmlns:w="http://schemas.openxmlformats.org/wordprocessingml/2006/main" xmlns:w14="http://schemas.microsoft.com/office/word/2010/wordml" xmlns:wpg="http://schemas.microsoft.com/office/word/2010/wordprocessingGroup" xmlns:wpi="http://schemas.microsoft.com/office/word/2010/wordprocessingInk" xmlns:wne="http://schemas.microsoft.com/office/word/2006/wordml" xmlns:wps="http://schemas.microsoft.com/office/word/2010/wordprocessingShape" mc:Ignorable="w14 wp14">
+<w:endnotes xmlns:wpc="http://schemas.microsoft.com/office/word/2010/wordprocessingCanvas" xmlns:cx="http://schemas.microsoft.com/office/drawing/2014/chartex" xmlns:cx1="http://schemas.microsoft.com/office/drawing/2015/9/8/chartex" xmlns:cx2="http://schemas.microsoft.com/office/drawing/2015/10/21/chartex" xmlns:cx3="http://schemas.microsoft.com/office/drawing/2016/5/9/chartex" xmlns:cx4="http://schemas.microsoft.com/office/drawing/2016/5/10/chartex" xmlns:cx5="http://schemas.microsoft.com/office/drawing/2016/5/11/chartex" xmlns:cx6="http://schemas.microsoft.com/office/drawing/2016/5/12/chartex" xmlns:cx7="http://schemas.microsoft.com/office/drawing/2016/5/13/chartex" xmlns:cx8="http://schemas.microsoft.com/office/drawing/2016/5/14/chartex" xmlns:mc="http://schemas.openxmlformats.org/markup-compatibility/2006" xmlns:aink="http://schemas.microsoft.com/office/drawing/2016/ink" xmlns:am3d="http://schemas.microsoft.com/office/drawing/2017/model3d" xmlns:o="urn:schemas-microsoft-com:office:office" xmlns:r="http://schemas.openxmlformats.org/officeDocument/2006/relationships" xmlns:m="http://schemas.openxmlformats.org/officeDocument/2006/math" xmlns:v="urn:schemas-microsoft-com:vml" xmlns:wp14="http://schemas.microsoft.com/office/word/2010/wordprocessingDrawing" xmlns:wp="http://schemas.openxmlformats.org/drawingml/2006/wordprocessingDrawing" xmlns:w10="urn:schemas-microsoft-com:office:word" xmlns:w="http://schemas.openxmlformats.org/wordprocessingml/2006/main" xmlns:w14="http://schemas.microsoft.com/office/word/2010/wordml" xmlns:w15="http://schemas.microsoft.com/office/word/2012/wordml" xmlns:w16cid="http://schemas.microsoft.com/office/word/2016/wordml/cid" xmlns:w16se="http://schemas.microsoft.com/office/word/2015/wordml/symex" xmlns:wpg="http://schemas.microsoft.com/office/word/2010/wordprocessingGroup" xmlns:wpi="http://schemas.microsoft.com/office/word/2010/wordprocessingInk" xmlns:wne="http://schemas.microsoft.com/office/word/2006/wordml" xmlns:wps="http://schemas.microsoft.com/office/word/2010/wordprocessingShape" mc:Ignorable="w14 w15 w16se w16cid wp14">
   <w:endnote w:type="separator" w:id="-1">
     <w:p>
       <w:r>
@@ -10713,7 +11366,7 @@
 </file>
 
 <file path=word/footer1.xml><?xml version="1.0" encoding="utf-8"?>
-<w:ftr xmlns:wpc="http://schemas.microsoft.com/office/word/2010/wordprocessingCanvas" xmlns:mc="http://schemas.openxmlformats.org/markup-compatibility/2006" xmlns:o="urn:schemas-microsoft-com:office:office" xmlns:r="http://schemas.openxmlformats.org/officeDocument/2006/relationships" xmlns:m="http://schemas.openxmlformats.org/officeDocument/2006/math" xmlns:v="urn:schemas-microsoft-com:vml" xmlns:wp14="http://schemas.microsoft.com/office/word/2010/wordprocessingDrawing" xmlns:wp="http://schemas.openxmlformats.org/drawingml/2006/wordprocessingDrawing" xmlns:w10="urn:schemas-microsoft-com:office:word" xmlns:w="http://schemas.openxmlformats.org/wordprocessingml/2006/main" xmlns:w14="http://schemas.microsoft.com/office/word/2010/wordml" xmlns:wpg="http://schemas.microsoft.com/office/word/2010/wordprocessingGroup" xmlns:wpi="http://schemas.microsoft.com/office/word/2010/wordprocessingInk" xmlns:wne="http://schemas.microsoft.com/office/word/2006/wordml" xmlns:wps="http://schemas.microsoft.com/office/word/2010/wordprocessingShape" mc:Ignorable="w14 wp14">
+<w:ftr xmlns:wpc="http://schemas.microsoft.com/office/word/2010/wordprocessingCanvas" xmlns:cx="http://schemas.microsoft.com/office/drawing/2014/chartex" xmlns:cx1="http://schemas.microsoft.com/office/drawing/2015/9/8/chartex" xmlns:cx2="http://schemas.microsoft.com/office/drawing/2015/10/21/chartex" xmlns:cx3="http://schemas.microsoft.com/office/drawing/2016/5/9/chartex" xmlns:cx4="http://schemas.microsoft.com/office/drawing/2016/5/10/chartex" xmlns:cx5="http://schemas.microsoft.com/office/drawing/2016/5/11/chartex" xmlns:cx6="http://schemas.microsoft.com/office/drawing/2016/5/12/chartex" xmlns:cx7="http://schemas.microsoft.com/office/drawing/2016/5/13/chartex" xmlns:cx8="http://schemas.microsoft.com/office/drawing/2016/5/14/chartex" xmlns:mc="http://schemas.openxmlformats.org/markup-compatibility/2006" xmlns:aink="http://schemas.microsoft.com/office/drawing/2016/ink" xmlns:am3d="http://schemas.microsoft.com/office/drawing/2017/model3d" xmlns:o="urn:schemas-microsoft-com:office:office" xmlns:r="http://schemas.openxmlformats.org/officeDocument/2006/relationships" xmlns:m="http://schemas.openxmlformats.org/officeDocument/2006/math" xmlns:v="urn:schemas-microsoft-com:vml" xmlns:wp14="http://schemas.microsoft.com/office/word/2010/wordprocessingDrawing" xmlns:wp="http://schemas.openxmlformats.org/drawingml/2006/wordprocessingDrawing" xmlns:w10="urn:schemas-microsoft-com:office:word" xmlns:w="http://schemas.openxmlformats.org/wordprocessingml/2006/main" xmlns:w14="http://schemas.microsoft.com/office/word/2010/wordml" xmlns:w15="http://schemas.microsoft.com/office/word/2012/wordml" xmlns:w16cid="http://schemas.microsoft.com/office/word/2016/wordml/cid" xmlns:w16se="http://schemas.microsoft.com/office/word/2015/wordml/symex" xmlns:wpg="http://schemas.microsoft.com/office/word/2010/wordprocessingGroup" xmlns:wpi="http://schemas.microsoft.com/office/word/2010/wordprocessingInk" xmlns:wne="http://schemas.microsoft.com/office/word/2006/wordml" xmlns:wps="http://schemas.microsoft.com/office/word/2010/wordprocessingShape" mc:Ignorable="w14 w15 w16se w16cid wp14">
   <w:p>
     <w:pPr>
       <w:pStyle w:val="Footer"/>
@@ -10859,14 +11512,17 @@
       <w:pStyle w:val="Footer"/>
     </w:pPr>
     <w:r>
-      <w:t>2022-03-31</w:t>
+      <w:t>2022-0</w:t>
+    </w:r>
+    <w:r>
+      <w:t>4-01</w:t>
     </w:r>
   </w:p>
 </w:ftr>
 </file>
 
 <file path=word/footnotes.xml><?xml version="1.0" encoding="utf-8"?>
-<w:footnotes xmlns:wpc="http://schemas.microsoft.com/office/word/2010/wordprocessingCanvas" xmlns:mc="http://schemas.openxmlformats.org/markup-compatibility/2006" xmlns:o="urn:schemas-microsoft-com:office:office" xmlns:r="http://schemas.openxmlformats.org/officeDocument/2006/relationships" xmlns:m="http://schemas.openxmlformats.org/officeDocument/2006/math" xmlns:v="urn:schemas-microsoft-com:vml" xmlns:wp14="http://schemas.microsoft.com/office/word/2010/wordprocessingDrawing" xmlns:wp="http://schemas.openxmlformats.org/drawingml/2006/wordprocessingDrawing" xmlns:w10="urn:schemas-microsoft-com:office:word" xmlns:w="http://schemas.openxmlformats.org/wordprocessingml/2006/main" xmlns:w14="http://schemas.microsoft.com/office/word/2010/wordml" xmlns:wpg="http://schemas.microsoft.com/office/word/2010/wordprocessingGroup" xmlns:wpi="http://schemas.microsoft.com/office/word/2010/wordprocessingInk" xmlns:wne="http://schemas.microsoft.com/office/word/2006/wordml" xmlns:wps="http://schemas.microsoft.com/office/word/2010/wordprocessingShape" mc:Ignorable="w14 wp14">
+<w:footnotes xmlns:wpc="http://schemas.microsoft.com/office/word/2010/wordprocessingCanvas" xmlns:cx="http://schemas.microsoft.com/office/drawing/2014/chartex" xmlns:cx1="http://schemas.microsoft.com/office/drawing/2015/9/8/chartex" xmlns:cx2="http://schemas.microsoft.com/office/drawing/2015/10/21/chartex" xmlns:cx3="http://schemas.microsoft.com/office/drawing/2016/5/9/chartex" xmlns:cx4="http://schemas.microsoft.com/office/drawing/2016/5/10/chartex" xmlns:cx5="http://schemas.microsoft.com/office/drawing/2016/5/11/chartex" xmlns:cx6="http://schemas.microsoft.com/office/drawing/2016/5/12/chartex" xmlns:cx7="http://schemas.microsoft.com/office/drawing/2016/5/13/chartex" xmlns:cx8="http://schemas.microsoft.com/office/drawing/2016/5/14/chartex" xmlns:mc="http://schemas.openxmlformats.org/markup-compatibility/2006" xmlns:aink="http://schemas.microsoft.com/office/drawing/2016/ink" xmlns:am3d="http://schemas.microsoft.com/office/drawing/2017/model3d" xmlns:o="urn:schemas-microsoft-com:office:office" xmlns:r="http://schemas.openxmlformats.org/officeDocument/2006/relationships" xmlns:m="http://schemas.openxmlformats.org/officeDocument/2006/math" xmlns:v="urn:schemas-microsoft-com:vml" xmlns:wp14="http://schemas.microsoft.com/office/word/2010/wordprocessingDrawing" xmlns:wp="http://schemas.openxmlformats.org/drawingml/2006/wordprocessingDrawing" xmlns:w10="urn:schemas-microsoft-com:office:word" xmlns:w="http://schemas.openxmlformats.org/wordprocessingml/2006/main" xmlns:w14="http://schemas.microsoft.com/office/word/2010/wordml" xmlns:w15="http://schemas.microsoft.com/office/word/2012/wordml" xmlns:w16cid="http://schemas.microsoft.com/office/word/2016/wordml/cid" xmlns:w16se="http://schemas.microsoft.com/office/word/2015/wordml/symex" xmlns:wpg="http://schemas.microsoft.com/office/word/2010/wordprocessingGroup" xmlns:wpi="http://schemas.microsoft.com/office/word/2010/wordprocessingInk" xmlns:wne="http://schemas.microsoft.com/office/word/2006/wordml" xmlns:wps="http://schemas.microsoft.com/office/word/2010/wordprocessingShape" mc:Ignorable="w14 w15 w16se w16cid wp14">
   <w:footnote w:type="separator" w:id="-1">
     <w:p>
       <w:r>
@@ -10885,7 +11541,7 @@
 </file>
 
 <file path=word/numbering.xml><?xml version="1.0" encoding="utf-8"?>
-<w:numbering xmlns:wpc="http://schemas.microsoft.com/office/word/2010/wordprocessingCanvas" xmlns:mc="http://schemas.openxmlformats.org/markup-compatibility/2006" xmlns:o="urn:schemas-microsoft-com:office:office" xmlns:r="http://schemas.openxmlformats.org/officeDocument/2006/relationships" xmlns:m="http://schemas.openxmlformats.org/officeDocument/2006/math" xmlns:v="urn:schemas-microsoft-com:vml" xmlns:wp14="http://schemas.microsoft.com/office/word/2010/wordprocessingDrawing" xmlns:wp="http://schemas.openxmlformats.org/drawingml/2006/wordprocessingDrawing" xmlns:w10="urn:schemas-microsoft-com:office:word" xmlns:w="http://schemas.openxmlformats.org/wordprocessingml/2006/main" xmlns:w14="http://schemas.microsoft.com/office/word/2010/wordml" xmlns:wpg="http://schemas.microsoft.com/office/word/2010/wordprocessingGroup" xmlns:wpi="http://schemas.microsoft.com/office/word/2010/wordprocessingInk" xmlns:wne="http://schemas.microsoft.com/office/word/2006/wordml" xmlns:wps="http://schemas.microsoft.com/office/word/2010/wordprocessingShape" mc:Ignorable="w14 wp14">
+<w:numbering xmlns:wpc="http://schemas.microsoft.com/office/word/2010/wordprocessingCanvas" xmlns:cx="http://schemas.microsoft.com/office/drawing/2014/chartex" xmlns:cx1="http://schemas.microsoft.com/office/drawing/2015/9/8/chartex" xmlns:cx2="http://schemas.microsoft.com/office/drawing/2015/10/21/chartex" xmlns:cx3="http://schemas.microsoft.com/office/drawing/2016/5/9/chartex" xmlns:cx4="http://schemas.microsoft.com/office/drawing/2016/5/10/chartex" xmlns:cx5="http://schemas.microsoft.com/office/drawing/2016/5/11/chartex" xmlns:cx6="http://schemas.microsoft.com/office/drawing/2016/5/12/chartex" xmlns:cx7="http://schemas.microsoft.com/office/drawing/2016/5/13/chartex" xmlns:cx8="http://schemas.microsoft.com/office/drawing/2016/5/14/chartex" xmlns:mc="http://schemas.openxmlformats.org/markup-compatibility/2006" xmlns:aink="http://schemas.microsoft.com/office/drawing/2016/ink" xmlns:am3d="http://schemas.microsoft.com/office/drawing/2017/model3d" xmlns:o="urn:schemas-microsoft-com:office:office" xmlns:r="http://schemas.openxmlformats.org/officeDocument/2006/relationships" xmlns:m="http://schemas.openxmlformats.org/officeDocument/2006/math" xmlns:v="urn:schemas-microsoft-com:vml" xmlns:wp14="http://schemas.microsoft.com/office/word/2010/wordprocessingDrawing" xmlns:wp="http://schemas.openxmlformats.org/drawingml/2006/wordprocessingDrawing" xmlns:w10="urn:schemas-microsoft-com:office:word" xmlns:w="http://schemas.openxmlformats.org/wordprocessingml/2006/main" xmlns:w14="http://schemas.microsoft.com/office/word/2010/wordml" xmlns:w15="http://schemas.microsoft.com/office/word/2012/wordml" xmlns:w16cid="http://schemas.microsoft.com/office/word/2016/wordml/cid" xmlns:w16se="http://schemas.microsoft.com/office/word/2015/wordml/symex" xmlns:wpg="http://schemas.microsoft.com/office/word/2010/wordprocessingGroup" xmlns:wpi="http://schemas.microsoft.com/office/word/2010/wordprocessingInk" xmlns:wne="http://schemas.microsoft.com/office/word/2006/wordml" xmlns:wps="http://schemas.microsoft.com/office/word/2010/wordprocessingShape" mc:Ignorable="w14 w15 w16se w16cid wp14">
   <w:numPicBullet w:numPicBulletId="0">
     <w:pict>
       <v:shapetype id="_x0000_t75" coordsize="21600,21600" o:spt="75" o:preferrelative="t" path="m@4@5l@4@11@9@11@9@5xe" filled="f" stroked="f">
@@ -10961,7 +11617,7 @@
       </v:shape>
     </w:pict>
   </w:numPicBullet>
-  <w:abstractNum w:abstractNumId="0">
+  <w:abstractNum w:abstractNumId="0" w15:restartNumberingAfterBreak="0">
     <w:nsid w:val="FFFFFF89"/>
     <w:multiLevelType w:val="singleLevel"/>
     <w:tmpl w:val="B7E07A7E"/>
@@ -10982,7 +11638,7 @@
       </w:rPr>
     </w:lvl>
   </w:abstractNum>
-  <w:abstractNum w:abstractNumId="1">
+  <w:abstractNum w:abstractNumId="1" w15:restartNumberingAfterBreak="0">
     <w:nsid w:val="099708CF"/>
     <w:multiLevelType w:val="hybridMultilevel"/>
     <w:tmpl w:val="36385DA4"/>
@@ -11095,7 +11751,7 @@
       </w:rPr>
     </w:lvl>
   </w:abstractNum>
-  <w:abstractNum w:abstractNumId="2">
+  <w:abstractNum w:abstractNumId="2" w15:restartNumberingAfterBreak="0">
     <w:nsid w:val="0DA525DE"/>
     <w:multiLevelType w:val="hybridMultilevel"/>
     <w:tmpl w:val="5D7E22EA"/>
@@ -11207,7 +11863,7 @@
       </w:rPr>
     </w:lvl>
   </w:abstractNum>
-  <w:abstractNum w:abstractNumId="3">
+  <w:abstractNum w:abstractNumId="3" w15:restartNumberingAfterBreak="0">
     <w:nsid w:val="10751741"/>
     <w:multiLevelType w:val="hybridMultilevel"/>
     <w:tmpl w:val="864A4268"/>
@@ -11298,7 +11954,7 @@
       </w:pPr>
     </w:lvl>
   </w:abstractNum>
-  <w:abstractNum w:abstractNumId="4">
+  <w:abstractNum w:abstractNumId="4" w15:restartNumberingAfterBreak="0">
     <w:nsid w:val="15BE3EFB"/>
     <w:multiLevelType w:val="hybridMultilevel"/>
     <w:tmpl w:val="FB2C5958"/>
@@ -11411,7 +12067,7 @@
       </w:rPr>
     </w:lvl>
   </w:abstractNum>
-  <w:abstractNum w:abstractNumId="5">
+  <w:abstractNum w:abstractNumId="5" w15:restartNumberingAfterBreak="0">
     <w:nsid w:val="22FC4BF7"/>
     <w:multiLevelType w:val="hybridMultilevel"/>
     <w:tmpl w:val="8A5A2A2C"/>
@@ -11523,7 +12179,7 @@
       </w:rPr>
     </w:lvl>
   </w:abstractNum>
-  <w:abstractNum w:abstractNumId="6">
+  <w:abstractNum w:abstractNumId="6" w15:restartNumberingAfterBreak="0">
     <w:nsid w:val="2522455A"/>
     <w:multiLevelType w:val="hybridMultilevel"/>
     <w:tmpl w:val="5C2C68F0"/>
@@ -11635,7 +12291,7 @@
       </w:rPr>
     </w:lvl>
   </w:abstractNum>
-  <w:abstractNum w:abstractNumId="7">
+  <w:abstractNum w:abstractNumId="7" w15:restartNumberingAfterBreak="0">
     <w:nsid w:val="278F48C0"/>
     <w:multiLevelType w:val="hybridMultilevel"/>
     <w:tmpl w:val="DDC68820"/>
@@ -11747,7 +12403,7 @@
       </w:rPr>
     </w:lvl>
   </w:abstractNum>
-  <w:abstractNum w:abstractNumId="8">
+  <w:abstractNum w:abstractNumId="8" w15:restartNumberingAfterBreak="0">
     <w:nsid w:val="280221E3"/>
     <w:multiLevelType w:val="hybridMultilevel"/>
     <w:tmpl w:val="6EC6182A"/>
@@ -11833,7 +12489,7 @@
       </w:pPr>
     </w:lvl>
   </w:abstractNum>
-  <w:abstractNum w:abstractNumId="9">
+  <w:abstractNum w:abstractNumId="9" w15:restartNumberingAfterBreak="0">
     <w:nsid w:val="2B452763"/>
     <w:multiLevelType w:val="hybridMultilevel"/>
     <w:tmpl w:val="05F0335A"/>
@@ -11945,7 +12601,7 @@
       </w:rPr>
     </w:lvl>
   </w:abstractNum>
-  <w:abstractNum w:abstractNumId="10">
+  <w:abstractNum w:abstractNumId="10" w15:restartNumberingAfterBreak="0">
     <w:nsid w:val="46991986"/>
     <w:multiLevelType w:val="hybridMultilevel"/>
     <w:tmpl w:val="FC54EB46"/>
@@ -12058,7 +12714,7 @@
       </w:rPr>
     </w:lvl>
   </w:abstractNum>
-  <w:abstractNum w:abstractNumId="11">
+  <w:abstractNum w:abstractNumId="11" w15:restartNumberingAfterBreak="0">
     <w:nsid w:val="4A1003AA"/>
     <w:multiLevelType w:val="hybridMultilevel"/>
     <w:tmpl w:val="46F23C16"/>
@@ -12170,7 +12826,7 @@
       </w:rPr>
     </w:lvl>
   </w:abstractNum>
-  <w:abstractNum w:abstractNumId="12">
+  <w:abstractNum w:abstractNumId="12" w15:restartNumberingAfterBreak="0">
     <w:nsid w:val="598642C5"/>
     <w:multiLevelType w:val="hybridMultilevel"/>
     <w:tmpl w:val="1EC24B82"/>
@@ -12283,7 +12939,7 @@
       </w:rPr>
     </w:lvl>
   </w:abstractNum>
-  <w:abstractNum w:abstractNumId="13">
+  <w:abstractNum w:abstractNumId="13" w15:restartNumberingAfterBreak="0">
     <w:nsid w:val="5BE81187"/>
     <w:multiLevelType w:val="hybridMultilevel"/>
     <w:tmpl w:val="B1D23140"/>
@@ -12395,7 +13051,7 @@
       </w:rPr>
     </w:lvl>
   </w:abstractNum>
-  <w:abstractNum w:abstractNumId="14">
+  <w:abstractNum w:abstractNumId="14" w15:restartNumberingAfterBreak="0">
     <w:nsid w:val="67E455CB"/>
     <w:multiLevelType w:val="hybridMultilevel"/>
     <w:tmpl w:val="E7042D1C"/>
@@ -12507,7 +13163,7 @@
       </w:rPr>
     </w:lvl>
   </w:abstractNum>
-  <w:abstractNum w:abstractNumId="15">
+  <w:abstractNum w:abstractNumId="15" w15:restartNumberingAfterBreak="0">
     <w:nsid w:val="6AE22313"/>
     <w:multiLevelType w:val="hybridMultilevel"/>
     <w:tmpl w:val="5A44588A"/>
@@ -12593,7 +13249,7 @@
       </w:pPr>
     </w:lvl>
   </w:abstractNum>
-  <w:abstractNum w:abstractNumId="16">
+  <w:abstractNum w:abstractNumId="16" w15:restartNumberingAfterBreak="0">
     <w:nsid w:val="6F6F4059"/>
     <w:multiLevelType w:val="hybridMultilevel"/>
     <w:tmpl w:val="81AE536E"/>
@@ -12705,7 +13361,7 @@
       </w:rPr>
     </w:lvl>
   </w:abstractNum>
-  <w:abstractNum w:abstractNumId="17">
+  <w:abstractNum w:abstractNumId="17" w15:restartNumberingAfterBreak="0">
     <w:nsid w:val="729B069C"/>
     <w:multiLevelType w:val="hybridMultilevel"/>
     <w:tmpl w:val="F1E458B2"/>
@@ -12818,7 +13474,7 @@
       </w:rPr>
     </w:lvl>
   </w:abstractNum>
-  <w:abstractNum w:abstractNumId="18">
+  <w:abstractNum w:abstractNumId="18" w15:restartNumberingAfterBreak="0">
     <w:nsid w:val="79981F43"/>
     <w:multiLevelType w:val="hybridMultilevel"/>
     <w:tmpl w:val="1638E3B8"/>
@@ -12970,7 +13626,7 @@
 </file>
 
 <file path=word/styles.xml><?xml version="1.0" encoding="utf-8"?>
-<w:styles xmlns:mc="http://schemas.openxmlformats.org/markup-compatibility/2006" xmlns:r="http://schemas.openxmlformats.org/officeDocument/2006/relationships" xmlns:w="http://schemas.openxmlformats.org/wordprocessingml/2006/main" xmlns:w14="http://schemas.microsoft.com/office/word/2010/wordml" mc:Ignorable="w14">
+<w:styles xmlns:mc="http://schemas.openxmlformats.org/markup-compatibility/2006" xmlns:r="http://schemas.openxmlformats.org/officeDocument/2006/relationships" xmlns:w="http://schemas.openxmlformats.org/wordprocessingml/2006/main" xmlns:w14="http://schemas.microsoft.com/office/word/2010/wordml" xmlns:w15="http://schemas.microsoft.com/office/word/2012/wordml" xmlns:w16cid="http://schemas.microsoft.com/office/word/2016/wordml/cid" xmlns:w16se="http://schemas.microsoft.com/office/word/2015/wordml/symex" mc:Ignorable="w14 w15 w16se w16cid">
   <w:docDefaults>
     <w:rPrDefault>
       <w:rPr>
@@ -12982,476 +13638,358 @@
     </w:rPrDefault>
     <w:pPrDefault/>
   </w:docDefaults>
-  <w:latentStyles w:defLockedState="0" w:defUIPriority="0" w:defSemiHidden="1" w:defUnhideWhenUsed="1" w:defQFormat="0" w:count="267">
-    <w:lsdException w:name="Normal" w:semiHidden="0" w:unhideWhenUsed="0" w:qFormat="1"/>
-    <w:lsdException w:name="heading 1" w:semiHidden="0" w:unhideWhenUsed="0"/>
-    <w:lsdException w:name="heading 2" w:semiHidden="0" w:unhideWhenUsed="0"/>
-    <w:lsdException w:name="footer" w:uiPriority="99"/>
-    <w:lsdException w:name="macro" w:semiHidden="0" w:unhideWhenUsed="0"/>
-    <w:lsdException w:name="List Bullet" w:semiHidden="0" w:uiPriority="99" w:unhideWhenUsed="0"/>
-    <w:lsdException w:name="List Number" w:semiHidden="0" w:unhideWhenUsed="0"/>
-    <w:lsdException w:name="Title" w:semiHidden="0" w:unhideWhenUsed="0"/>
-    <w:lsdException w:name="List Continue 3" w:semiHidden="0" w:unhideWhenUsed="0"/>
-    <w:lsdException w:name="List Continue 4" w:semiHidden="0" w:unhideWhenUsed="0"/>
-    <w:lsdException w:name="List Continue 5" w:semiHidden="0" w:unhideWhenUsed="0"/>
-    <w:lsdException w:name="Message Header" w:semiHidden="0" w:unhideWhenUsed="0"/>
-    <w:lsdException w:name="Subtitle" w:semiHidden="0" w:unhideWhenUsed="0"/>
-    <w:lsdException w:name="Strong" w:semiHidden="0" w:unhideWhenUsed="0"/>
-    <w:lsdException w:name="Emphasis" w:semiHidden="0" w:unhideWhenUsed="0"/>
-    <w:lsdException w:name="Balloon Text" w:semiHidden="0" w:unhideWhenUsed="0"/>
-    <w:lsdException w:name="Placeholder Text" w:semiHidden="0" w:unhideWhenUsed="0"/>
-    <w:lsdException w:name="No Spacing" w:semiHidden="0" w:unhideWhenUsed="0"/>
-    <w:lsdException w:name="Light Shading" w:semiHidden="0" w:unhideWhenUsed="0"/>
-    <w:lsdException w:name="Light List" w:semiHidden="0" w:unhideWhenUsed="0"/>
-    <w:lsdException w:name="Light Grid" w:semiHidden="0" w:unhideWhenUsed="0"/>
-    <w:lsdException w:name="Medium Shading 1" w:semiHidden="0" w:unhideWhenUsed="0"/>
-    <w:lsdException w:name="Medium Shading 2" w:semiHidden="0" w:unhideWhenUsed="0"/>
-    <w:lsdException w:name="Medium List 1" w:semiHidden="0" w:unhideWhenUsed="0"/>
-    <w:lsdException w:name="Medium List 2" w:semiHidden="0" w:unhideWhenUsed="0"/>
-    <w:lsdException w:name="Medium Grid 1" w:semiHidden="0" w:unhideWhenUsed="0"/>
-    <w:lsdException w:name="Medium Grid 2" w:semiHidden="0" w:unhideWhenUsed="0"/>
-    <w:lsdException w:name="Medium Grid 3" w:semiHidden="0" w:unhideWhenUsed="0"/>
-    <w:lsdException w:name="Dark List" w:semiHidden="0" w:unhideWhenUsed="0"/>
-    <w:lsdException w:name="Colorful Shading" w:semiHidden="0" w:unhideWhenUsed="0"/>
-    <w:lsdException w:name="Colorful List" w:semiHidden="0" w:unhideWhenUsed="0"/>
-    <w:lsdException w:name="Colorful Grid" w:semiHidden="0" w:unhideWhenUsed="0"/>
-    <w:lsdException w:name="Light Shading Accent 1" w:semiHidden="0" w:unhideWhenUsed="0"/>
-    <w:lsdException w:name="Light List Accent 1" w:semiHidden="0" w:unhideWhenUsed="0"/>
-    <w:lsdException w:name="Light Grid Accent 1" w:semiHidden="0" w:unhideWhenUsed="0"/>
-    <w:lsdException w:name="Medium Shading 1 Accent 1" w:semiHidden="0" w:unhideWhenUsed="0"/>
-    <w:lsdException w:name="Medium Shading 2 Accent 1" w:semiHidden="0" w:unhideWhenUsed="0"/>
-    <w:lsdException w:name="Medium List 1 Accent 1" w:semiHidden="0" w:unhideWhenUsed="0"/>
-    <w:lsdException w:name="Revision" w:unhideWhenUsed="0"/>
-    <w:lsdException w:name="List Paragraph" w:semiHidden="0" w:uiPriority="34" w:unhideWhenUsed="0" w:qFormat="1"/>
-    <w:lsdException w:name="Quote" w:semiHidden="0" w:unhideWhenUsed="0"/>
-    <w:lsdException w:name="Intense Quote" w:semiHidden="0" w:unhideWhenUsed="0"/>
-    <w:lsdException w:name="Medium List 2 Accent 1" w:semiHidden="0" w:unhideWhenUsed="0"/>
-    <w:lsdException w:name="Medium Grid 1 Accent 1" w:semiHidden="0" w:unhideWhenUsed="0"/>
-    <w:lsdException w:name="Medium Grid 2 Accent 1" w:semiHidden="0" w:unhideWhenUsed="0"/>
-    <w:lsdException w:name="Medium Grid 3 Accent 1" w:semiHidden="0" w:unhideWhenUsed="0"/>
-    <w:lsdException w:name="Dark List Accent 1" w:semiHidden="0" w:unhideWhenUsed="0"/>
-    <w:lsdException w:name="Colorful Shading Accent 1" w:semiHidden="0" w:unhideWhenUsed="0"/>
-    <w:lsdException w:name="Colorful List Accent 1" w:semiHidden="0" w:unhideWhenUsed="0"/>
-    <w:lsdException w:name="Colorful Grid Accent 1" w:semiHidden="0" w:unhideWhenUsed="0"/>
-    <w:lsdException w:name="Light Shading Accent 2" w:semiHidden="0" w:unhideWhenUsed="0"/>
-    <w:lsdException w:name="Light List Accent 2" w:semiHidden="0" w:unhideWhenUsed="0"/>
-    <w:lsdException w:name="Light Grid Accent 2" w:semiHidden="0" w:unhideWhenUsed="0"/>
-    <w:lsdException w:name="Medium Shading 1 Accent 2" w:semiHidden="0" w:unhideWhenUsed="0"/>
-    <w:lsdException w:name="Medium Shading 2 Accent 2" w:semiHidden="0" w:unhideWhenUsed="0"/>
-    <w:lsdException w:name="Medium List 1 Accent 2" w:semiHidden="0" w:unhideWhenUsed="0"/>
-    <w:lsdException w:name="Medium List 2 Accent 2" w:semiHidden="0" w:unhideWhenUsed="0"/>
-    <w:lsdException w:name="Medium Grid 1 Accent 2" w:semiHidden="0" w:unhideWhenUsed="0"/>
-    <w:lsdException w:name="Medium Grid 2 Accent 2" w:semiHidden="0" w:unhideWhenUsed="0"/>
-    <w:lsdException w:name="Medium Grid 3 Accent 2" w:semiHidden="0" w:unhideWhenUsed="0"/>
-    <w:lsdException w:name="Dark List Accent 2" w:semiHidden="0" w:unhideWhenUsed="0"/>
-    <w:lsdException w:name="Colorful Shading Accent 2" w:semiHidden="0" w:unhideWhenUsed="0"/>
-    <w:lsdException w:name="Colorful List Accent 2" w:semiHidden="0" w:unhideWhenUsed="0"/>
-    <w:lsdException w:name="Colorful Grid Accent 2" w:semiHidden="0" w:unhideWhenUsed="0"/>
-    <w:lsdException w:name="Light Shading Accent 3" w:semiHidden="0" w:unhideWhenUsed="0"/>
-    <w:lsdException w:name="Light List Accent 3" w:semiHidden="0" w:unhideWhenUsed="0"/>
-    <w:lsdException w:name="Light Grid Accent 3" w:semiHidden="0" w:unhideWhenUsed="0"/>
-    <w:lsdException w:name="Medium Shading 1 Accent 3" w:semiHidden="0" w:unhideWhenUsed="0"/>
-    <w:lsdException w:name="Medium Shading 2 Accent 3" w:semiHidden="0" w:unhideWhenUsed="0"/>
-    <w:lsdException w:name="Medium List 1 Accent 3" w:semiHidden="0" w:unhideWhenUsed="0"/>
-    <w:lsdException w:name="Medium List 2 Accent 3" w:semiHidden="0" w:unhideWhenUsed="0"/>
-    <w:lsdException w:name="Medium Grid 1 Accent 3" w:semiHidden="0" w:unhideWhenUsed="0"/>
-    <w:lsdException w:name="Medium Grid 2 Accent 3" w:semiHidden="0" w:unhideWhenUsed="0"/>
-    <w:lsdException w:name="Medium Grid 3 Accent 3" w:semiHidden="0" w:unhideWhenUsed="0"/>
-    <w:lsdException w:name="Dark List Accent 3" w:semiHidden="0" w:unhideWhenUsed="0"/>
-    <w:lsdException w:name="Colorful Shading Accent 3" w:semiHidden="0" w:unhideWhenUsed="0"/>
-    <w:lsdException w:name="Colorful List Accent 3" w:semiHidden="0" w:unhideWhenUsed="0"/>
-    <w:lsdException w:name="Colorful Grid Accent 3" w:semiHidden="0" w:unhideWhenUsed="0"/>
-    <w:lsdException w:name="Light Shading Accent 4" w:semiHidden="0" w:unhideWhenUsed="0"/>
-    <w:lsdException w:name="Light List Accent 4" w:semiHidden="0" w:unhideWhenUsed="0"/>
-    <w:lsdException w:name="Light Grid Accent 4" w:semiHidden="0" w:unhideWhenUsed="0"/>
-    <w:lsdException w:name="Medium Shading 1 Accent 4" w:semiHidden="0" w:unhideWhenUsed="0"/>
-    <w:lsdException w:name="Medium Shading 2 Accent 4" w:semiHidden="0" w:unhideWhenUsed="0"/>
-    <w:lsdException w:name="Medium List 1 Accent 4" w:semiHidden="0" w:unhideWhenUsed="0"/>
-    <w:lsdException w:name="Medium List 2 Accent 4" w:semiHidden="0" w:unhideWhenUsed="0"/>
-    <w:lsdException w:name="Medium Grid 1 Accent 4" w:semiHidden="0" w:unhideWhenUsed="0"/>
-    <w:lsdException w:name="Medium Grid 2 Accent 4" w:semiHidden="0" w:unhideWhenUsed="0"/>
-    <w:lsdException w:name="Medium Grid 3 Accent 4" w:semiHidden="0" w:unhideWhenUsed="0"/>
-    <w:lsdException w:name="Dark List Accent 4" w:semiHidden="0" w:unhideWhenUsed="0"/>
-    <w:lsdException w:name="Colorful Shading Accent 4" w:semiHidden="0" w:unhideWhenUsed="0"/>
-    <w:lsdException w:name="Colorful List Accent 4" w:semiHidden="0" w:unhideWhenUsed="0"/>
-    <w:lsdException w:name="Colorful Grid Accent 4" w:semiHidden="0" w:unhideWhenUsed="0"/>
-    <w:lsdException w:name="Light Shading Accent 5" w:semiHidden="0" w:unhideWhenUsed="0"/>
-    <w:lsdException w:name="Light List Accent 5" w:semiHidden="0" w:unhideWhenUsed="0"/>
-    <w:lsdException w:name="Light Grid Accent 5" w:semiHidden="0" w:unhideWhenUsed="0"/>
-    <w:lsdException w:name="Medium Shading 1 Accent 5" w:semiHidden="0" w:unhideWhenUsed="0"/>
-    <w:lsdException w:name="Medium Shading 2 Accent 5" w:semiHidden="0" w:unhideWhenUsed="0"/>
-    <w:lsdException w:name="Medium List 1 Accent 5" w:semiHidden="0" w:unhideWhenUsed="0"/>
-    <w:lsdException w:name="Medium List 2 Accent 5" w:semiHidden="0" w:unhideWhenUsed="0"/>
-    <w:lsdException w:name="Medium Grid 1 Accent 5" w:semiHidden="0" w:unhideWhenUsed="0"/>
-    <w:lsdException w:name="Medium Grid 2 Accent 5" w:semiHidden="0" w:unhideWhenUsed="0"/>
-    <w:lsdException w:name="Medium Grid 3 Accent 5" w:semiHidden="0" w:unhideWhenUsed="0"/>
-    <w:lsdException w:name="Dark List Accent 5" w:semiHidden="0" w:unhideWhenUsed="0"/>
-    <w:lsdException w:name="Colorful Shading Accent 5" w:semiHidden="0" w:unhideWhenUsed="0"/>
-    <w:lsdException w:name="Colorful List Accent 5" w:semiHidden="0" w:unhideWhenUsed="0"/>
-    <w:lsdException w:name="Colorful Grid Accent 5" w:semiHidden="0" w:unhideWhenUsed="0"/>
-    <w:lsdException w:name="Light Shading Accent 6" w:semiHidden="0" w:unhideWhenUsed="0"/>
-    <w:lsdException w:name="Light List Accent 6" w:semiHidden="0" w:unhideWhenUsed="0"/>
-    <w:lsdException w:name="Light Grid Accent 6" w:semiHidden="0" w:unhideWhenUsed="0"/>
-    <w:lsdException w:name="Medium Shading 1 Accent 6" w:semiHidden="0" w:unhideWhenUsed="0"/>
-    <w:lsdException w:name="Medium Shading 2 Accent 6" w:semiHidden="0" w:unhideWhenUsed="0"/>
-    <w:lsdException w:name="Medium List 1 Accent 6" w:semiHidden="0" w:unhideWhenUsed="0"/>
-    <w:lsdException w:name="Medium List 2 Accent 6" w:semiHidden="0" w:unhideWhenUsed="0"/>
-    <w:lsdException w:name="Medium Grid 1 Accent 6" w:semiHidden="0" w:unhideWhenUsed="0"/>
-    <w:lsdException w:name="Medium Grid 2 Accent 6" w:semiHidden="0" w:unhideWhenUsed="0"/>
-    <w:lsdException w:name="Medium Grid 3 Accent 6" w:semiHidden="0" w:unhideWhenUsed="0"/>
-    <w:lsdException w:name="Dark List Accent 6" w:semiHidden="0" w:unhideWhenUsed="0"/>
-    <w:lsdException w:name="Colorful Shading Accent 6" w:semiHidden="0" w:unhideWhenUsed="0"/>
-    <w:lsdException w:name="Colorful List Accent 6" w:semiHidden="0" w:unhideWhenUsed="0"/>
-    <w:lsdException w:name="Colorful Grid Accent 6" w:semiHidden="0" w:unhideWhenUsed="0"/>
-    <w:lsdException w:name="Subtle Emphasis" w:semiHidden="0" w:unhideWhenUsed="0"/>
-    <w:lsdException w:name="Intense Emphasis" w:semiHidden="0" w:unhideWhenUsed="0"/>
-    <w:lsdException w:name="Subtle Reference" w:semiHidden="0" w:unhideWhenUsed="0"/>
-    <w:lsdException w:name="Intense Reference" w:semiHidden="0" w:unhideWhenUsed="0"/>
-    <w:lsdException w:name="Book Title" w:semiHidden="0" w:unhideWhenUsed="0"/>
-    <w:lsdException w:name="Bibliography" w:semiHidden="0" w:unhideWhenUsed="0"/>
-    <w:lsdException w:name="TOC Heading" w:semiHidden="0" w:unhideWhenUsed="0"/>
-  </w:latentStyles>
-  <w:style w:type="paragraph" w:default="1" w:styleId="Normal">
-    <w:name w:val="Normal"/>
-    <w:qFormat/>
-    <w:rsid w:val="00EB07C5"/>
-    <w:rPr>
-      <w:sz w:val="20"/>
-      <w:lang w:val="en-US"/>
-    </w:rPr>
-  </w:style>
-  <w:style w:type="paragraph" w:styleId="Heading1">
-    <w:name w:val="heading 1"/>
-    <w:basedOn w:val="Normal"/>
-    <w:next w:val="Normal"/>
-    <w:link w:val="Heading1Char"/>
-    <w:rsid w:val="00CD7AAB"/>
-    <w:pPr>
-      <w:keepNext/>
-      <w:keepLines/>
-      <w:spacing w:before="480"/>
-      <w:outlineLvl w:val="0"/>
-    </w:pPr>
-    <w:rPr>
-      <w:rFonts w:asciiTheme="majorHAnsi" w:eastAsiaTheme="majorEastAsia" w:hAnsiTheme="majorHAnsi" w:cstheme="majorBidi"/>
-      <w:b/>
-      <w:bCs/>
-      <w:color w:val="365F91" w:themeColor="accent1" w:themeShade="BF"/>
-      <w:sz w:val="28"/>
-      <w:szCs w:val="28"/>
-    </w:rPr>
-  </w:style>
-  <w:style w:type="character" w:default="1" w:styleId="DefaultParagraphFont">
-    <w:name w:val="Default Paragraph Font"/>
-    <w:uiPriority w:val="1"/>
-    <w:semiHidden/>
-    <w:unhideWhenUsed/>
-  </w:style>
-  <w:style w:type="table" w:default="1" w:styleId="TableNormal">
-    <w:name w:val="Normal Table"/>
-    <w:uiPriority w:val="99"/>
-    <w:semiHidden/>
-    <w:unhideWhenUsed/>
-    <w:tblPr>
-      <w:tblInd w:w="0" w:type="dxa"/>
-      <w:tblCellMar>
-        <w:top w:w="0" w:type="dxa"/>
-        <w:left w:w="108" w:type="dxa"/>
-        <w:bottom w:w="0" w:type="dxa"/>
-        <w:right w:w="108" w:type="dxa"/>
-      </w:tblCellMar>
-    </w:tblPr>
-  </w:style>
-  <w:style w:type="numbering" w:default="1" w:styleId="NoList">
-    <w:name w:val="No List"/>
-    <w:uiPriority w:val="99"/>
-    <w:semiHidden/>
-    <w:unhideWhenUsed/>
-  </w:style>
-  <w:style w:type="paragraph" w:styleId="ListParagraph">
-    <w:name w:val="List Paragraph"/>
-    <w:basedOn w:val="Normal"/>
-    <w:uiPriority w:val="34"/>
-    <w:qFormat/>
-    <w:rsid w:val="00146D52"/>
-    <w:pPr>
-      <w:ind w:left="720"/>
-      <w:contextualSpacing/>
-    </w:pPr>
-  </w:style>
-  <w:style w:type="table" w:styleId="TableGrid">
-    <w:name w:val="Table Grid"/>
-    <w:basedOn w:val="TableNormal"/>
-    <w:rsid w:val="00313734"/>
-    <w:rPr>
-      <w:sz w:val="22"/>
-      <w:szCs w:val="22"/>
-    </w:rPr>
-    <w:tblPr>
-      <w:tblBorders>
-        <w:top w:val="single" w:sz="4" w:space="0" w:color="auto"/>
-        <w:left w:val="single" w:sz="4" w:space="0" w:color="auto"/>
-        <w:bottom w:val="single" w:sz="4" w:space="0" w:color="auto"/>
-        <w:right w:val="single" w:sz="4" w:space="0" w:color="auto"/>
-        <w:insideH w:val="single" w:sz="4" w:space="0" w:color="auto"/>
-        <w:insideV w:val="single" w:sz="4" w:space="0" w:color="auto"/>
-      </w:tblBorders>
-    </w:tblPr>
-  </w:style>
-  <w:style w:type="paragraph" w:styleId="Header">
-    <w:name w:val="header"/>
-    <w:basedOn w:val="Normal"/>
-    <w:link w:val="HeaderChar"/>
-    <w:uiPriority w:val="99"/>
-    <w:unhideWhenUsed/>
-    <w:rsid w:val="00A424DA"/>
-    <w:pPr>
-      <w:tabs>
-        <w:tab w:val="center" w:pos="4536"/>
-        <w:tab w:val="right" w:pos="9072"/>
-      </w:tabs>
-    </w:pPr>
-  </w:style>
-  <w:style w:type="character" w:customStyle="1" w:styleId="HeaderChar">
-    <w:name w:val="Header Char"/>
-    <w:basedOn w:val="DefaultParagraphFont"/>
-    <w:link w:val="Header"/>
-    <w:uiPriority w:val="99"/>
-    <w:rsid w:val="00A424DA"/>
-    <w:rPr>
-      <w:lang w:val="en-US"/>
-    </w:rPr>
-  </w:style>
-  <w:style w:type="paragraph" w:styleId="Footer">
-    <w:name w:val="footer"/>
-    <w:basedOn w:val="Normal"/>
-    <w:link w:val="FooterChar"/>
-    <w:uiPriority w:val="99"/>
-    <w:unhideWhenUsed/>
-    <w:rsid w:val="00A424DA"/>
-    <w:pPr>
-      <w:tabs>
-        <w:tab w:val="center" w:pos="4536"/>
-        <w:tab w:val="right" w:pos="9072"/>
-      </w:tabs>
-    </w:pPr>
-  </w:style>
-  <w:style w:type="character" w:customStyle="1" w:styleId="FooterChar">
-    <w:name w:val="Footer Char"/>
-    <w:basedOn w:val="DefaultParagraphFont"/>
-    <w:link w:val="Footer"/>
-    <w:uiPriority w:val="99"/>
-    <w:rsid w:val="00A424DA"/>
-    <w:rPr>
-      <w:lang w:val="en-US"/>
-    </w:rPr>
-  </w:style>
-  <w:style w:type="paragraph" w:styleId="BalloonText">
-    <w:name w:val="Balloon Text"/>
-    <w:basedOn w:val="Normal"/>
-    <w:link w:val="BalloonTextChar"/>
-    <w:rsid w:val="00592B96"/>
-    <w:rPr>
-      <w:rFonts w:ascii="Tahoma" w:hAnsi="Tahoma" w:cs="Tahoma"/>
-      <w:sz w:val="16"/>
-      <w:szCs w:val="16"/>
-    </w:rPr>
-  </w:style>
-  <w:style w:type="character" w:customStyle="1" w:styleId="BalloonTextChar">
-    <w:name w:val="Balloon Text Char"/>
-    <w:basedOn w:val="DefaultParagraphFont"/>
-    <w:link w:val="BalloonText"/>
-    <w:rsid w:val="00592B96"/>
-    <w:rPr>
-      <w:rFonts w:ascii="Tahoma" w:hAnsi="Tahoma" w:cs="Tahoma"/>
-      <w:sz w:val="16"/>
-      <w:szCs w:val="16"/>
-      <w:lang w:val="en-US"/>
-    </w:rPr>
-  </w:style>
-  <w:style w:type="paragraph" w:styleId="ListBullet">
-    <w:name w:val="List Bullet"/>
-    <w:basedOn w:val="Normal"/>
-    <w:uiPriority w:val="99"/>
-    <w:unhideWhenUsed/>
-    <w:rsid w:val="006071A6"/>
-    <w:pPr>
-      <w:numPr>
-        <w:numId w:val="12"/>
-      </w:numPr>
-      <w:spacing w:after="200" w:line="276" w:lineRule="auto"/>
-      <w:contextualSpacing/>
-    </w:pPr>
-    <w:rPr>
-      <w:sz w:val="22"/>
-      <w:szCs w:val="22"/>
-      <w:lang w:val="fr-FR"/>
-    </w:rPr>
-  </w:style>
-  <w:style w:type="character" w:styleId="PageNumber">
-    <w:name w:val="page number"/>
-    <w:basedOn w:val="DefaultParagraphFont"/>
-    <w:rsid w:val="008E049B"/>
-  </w:style>
-  <w:style w:type="character" w:customStyle="1" w:styleId="Heading1Char">
-    <w:name w:val="Heading 1 Char"/>
-    <w:basedOn w:val="DefaultParagraphFont"/>
-    <w:link w:val="Heading1"/>
-    <w:rsid w:val="00CD7AAB"/>
-    <w:rPr>
-      <w:rFonts w:asciiTheme="majorHAnsi" w:eastAsiaTheme="majorEastAsia" w:hAnsiTheme="majorHAnsi" w:cstheme="majorBidi"/>
-      <w:b/>
-      <w:bCs/>
-      <w:color w:val="365F91" w:themeColor="accent1" w:themeShade="BF"/>
-      <w:sz w:val="28"/>
-      <w:szCs w:val="28"/>
-      <w:lang w:val="en-US"/>
-    </w:rPr>
-  </w:style>
-</w:styles>
-</file>
-
-<file path=word/stylesWithEffects.xml><?xml version="1.0" encoding="utf-8"?>
-<w:styles xmlns:wpc="http://schemas.microsoft.com/office/word/2010/wordprocessingCanvas" xmlns:mc="http://schemas.openxmlformats.org/markup-compatibility/2006" xmlns:o="urn:schemas-microsoft-com:office:office" xmlns:r="http://schemas.openxmlformats.org/officeDocument/2006/relationships" xmlns:m="http://schemas.openxmlformats.org/officeDocument/2006/math" xmlns:v="urn:schemas-microsoft-com:vml" xmlns:wp14="http://schemas.microsoft.com/office/word/2010/wordprocessingDrawing" xmlns:wp="http://schemas.openxmlformats.org/drawingml/2006/wordprocessingDrawing" xmlns:w10="urn:schemas-microsoft-com:office:word" xmlns:w="http://schemas.openxmlformats.org/wordprocessingml/2006/main" xmlns:w14="http://schemas.microsoft.com/office/word/2010/wordml" xmlns:wpg="http://schemas.microsoft.com/office/word/2010/wordprocessingGroup" xmlns:wpi="http://schemas.microsoft.com/office/word/2010/wordprocessingInk" xmlns:wne="http://schemas.microsoft.com/office/word/2006/wordml" xmlns:wps="http://schemas.microsoft.com/office/word/2010/wordprocessingShape" mc:Ignorable="w14 wp14">
-  <w:docDefaults>
-    <w:rPrDefault>
-      <w:rPr>
-        <w:rFonts w:asciiTheme="minorHAnsi" w:eastAsiaTheme="minorHAnsi" w:hAnsiTheme="minorHAnsi" w:cstheme="minorBidi"/>
-        <w:sz w:val="24"/>
-        <w:szCs w:val="24"/>
-        <w:lang w:val="fr-FR" w:eastAsia="en-US" w:bidi="ar-SA"/>
-      </w:rPr>
-    </w:rPrDefault>
-    <w:pPrDefault/>
-  </w:docDefaults>
-  <w:latentStyles w:defLockedState="0" w:defUIPriority="0" w:defSemiHidden="1" w:defUnhideWhenUsed="1" w:defQFormat="0" w:count="267">
-    <w:lsdException w:name="Normal" w:semiHidden="0" w:unhideWhenUsed="0" w:qFormat="1"/>
-    <w:lsdException w:name="heading 1" w:semiHidden="0" w:unhideWhenUsed="0"/>
-    <w:lsdException w:name="heading 2" w:semiHidden="0" w:unhideWhenUsed="0"/>
-    <w:lsdException w:name="footer" w:uiPriority="99"/>
-    <w:lsdException w:name="macro" w:semiHidden="0" w:unhideWhenUsed="0"/>
-    <w:lsdException w:name="List Bullet" w:semiHidden="0" w:uiPriority="99" w:unhideWhenUsed="0"/>
-    <w:lsdException w:name="List Number" w:semiHidden="0" w:unhideWhenUsed="0"/>
-    <w:lsdException w:name="Title" w:semiHidden="0" w:unhideWhenUsed="0"/>
-    <w:lsdException w:name="List Continue 3" w:semiHidden="0" w:unhideWhenUsed="0"/>
-    <w:lsdException w:name="List Continue 4" w:semiHidden="0" w:unhideWhenUsed="0"/>
-    <w:lsdException w:name="List Continue 5" w:semiHidden="0" w:unhideWhenUsed="0"/>
-    <w:lsdException w:name="Message Header" w:semiHidden="0" w:unhideWhenUsed="0"/>
-    <w:lsdException w:name="Subtitle" w:semiHidden="0" w:unhideWhenUsed="0"/>
-    <w:lsdException w:name="Strong" w:semiHidden="0" w:unhideWhenUsed="0"/>
-    <w:lsdException w:name="Emphasis" w:semiHidden="0" w:unhideWhenUsed="0"/>
-    <w:lsdException w:name="Balloon Text" w:semiHidden="0" w:unhideWhenUsed="0"/>
-    <w:lsdException w:name="Placeholder Text" w:semiHidden="0" w:unhideWhenUsed="0"/>
-    <w:lsdException w:name="No Spacing" w:semiHidden="0" w:unhideWhenUsed="0"/>
-    <w:lsdException w:name="Light Shading" w:semiHidden="0" w:unhideWhenUsed="0"/>
-    <w:lsdException w:name="Light List" w:semiHidden="0" w:unhideWhenUsed="0"/>
-    <w:lsdException w:name="Light Grid" w:semiHidden="0" w:unhideWhenUsed="0"/>
-    <w:lsdException w:name="Medium Shading 1" w:semiHidden="0" w:unhideWhenUsed="0"/>
-    <w:lsdException w:name="Medium Shading 2" w:semiHidden="0" w:unhideWhenUsed="0"/>
-    <w:lsdException w:name="Medium List 1" w:semiHidden="0" w:unhideWhenUsed="0"/>
-    <w:lsdException w:name="Medium List 2" w:semiHidden="0" w:unhideWhenUsed="0"/>
-    <w:lsdException w:name="Medium Grid 1" w:semiHidden="0" w:unhideWhenUsed="0"/>
-    <w:lsdException w:name="Medium Grid 2" w:semiHidden="0" w:unhideWhenUsed="0"/>
-    <w:lsdException w:name="Medium Grid 3" w:semiHidden="0" w:unhideWhenUsed="0"/>
-    <w:lsdException w:name="Dark List" w:semiHidden="0" w:unhideWhenUsed="0"/>
-    <w:lsdException w:name="Colorful Shading" w:semiHidden="0" w:unhideWhenUsed="0"/>
-    <w:lsdException w:name="Colorful List" w:semiHidden="0" w:unhideWhenUsed="0"/>
-    <w:lsdException w:name="Colorful Grid" w:semiHidden="0" w:unhideWhenUsed="0"/>
-    <w:lsdException w:name="Light Shading Accent 1" w:semiHidden="0" w:unhideWhenUsed="0"/>
-    <w:lsdException w:name="Light List Accent 1" w:semiHidden="0" w:unhideWhenUsed="0"/>
-    <w:lsdException w:name="Light Grid Accent 1" w:semiHidden="0" w:unhideWhenUsed="0"/>
-    <w:lsdException w:name="Medium Shading 1 Accent 1" w:semiHidden="0" w:unhideWhenUsed="0"/>
-    <w:lsdException w:name="Medium Shading 2 Accent 1" w:semiHidden="0" w:unhideWhenUsed="0"/>
-    <w:lsdException w:name="Medium List 1 Accent 1" w:semiHidden="0" w:unhideWhenUsed="0"/>
-    <w:lsdException w:name="Revision" w:unhideWhenUsed="0"/>
-    <w:lsdException w:name="List Paragraph" w:semiHidden="0" w:uiPriority="34" w:unhideWhenUsed="0" w:qFormat="1"/>
-    <w:lsdException w:name="Quote" w:semiHidden="0" w:unhideWhenUsed="0"/>
-    <w:lsdException w:name="Intense Quote" w:semiHidden="0" w:unhideWhenUsed="0"/>
-    <w:lsdException w:name="Medium List 2 Accent 1" w:semiHidden="0" w:unhideWhenUsed="0"/>
-    <w:lsdException w:name="Medium Grid 1 Accent 1" w:semiHidden="0" w:unhideWhenUsed="0"/>
-    <w:lsdException w:name="Medium Grid 2 Accent 1" w:semiHidden="0" w:unhideWhenUsed="0"/>
-    <w:lsdException w:name="Medium Grid 3 Accent 1" w:semiHidden="0" w:unhideWhenUsed="0"/>
-    <w:lsdException w:name="Dark List Accent 1" w:semiHidden="0" w:unhideWhenUsed="0"/>
-    <w:lsdException w:name="Colorful Shading Accent 1" w:semiHidden="0" w:unhideWhenUsed="0"/>
-    <w:lsdException w:name="Colorful List Accent 1" w:semiHidden="0" w:unhideWhenUsed="0"/>
-    <w:lsdException w:name="Colorful Grid Accent 1" w:semiHidden="0" w:unhideWhenUsed="0"/>
-    <w:lsdException w:name="Light Shading Accent 2" w:semiHidden="0" w:unhideWhenUsed="0"/>
-    <w:lsdException w:name="Light List Accent 2" w:semiHidden="0" w:unhideWhenUsed="0"/>
-    <w:lsdException w:name="Light Grid Accent 2" w:semiHidden="0" w:unhideWhenUsed="0"/>
-    <w:lsdException w:name="Medium Shading 1 Accent 2" w:semiHidden="0" w:unhideWhenUsed="0"/>
-    <w:lsdException w:name="Medium Shading 2 Accent 2" w:semiHidden="0" w:unhideWhenUsed="0"/>
-    <w:lsdException w:name="Medium List 1 Accent 2" w:semiHidden="0" w:unhideWhenUsed="0"/>
-    <w:lsdException w:name="Medium List 2 Accent 2" w:semiHidden="0" w:unhideWhenUsed="0"/>
-    <w:lsdException w:name="Medium Grid 1 Accent 2" w:semiHidden="0" w:unhideWhenUsed="0"/>
-    <w:lsdException w:name="Medium Grid 2 Accent 2" w:semiHidden="0" w:unhideWhenUsed="0"/>
-    <w:lsdException w:name="Medium Grid 3 Accent 2" w:semiHidden="0" w:unhideWhenUsed="0"/>
-    <w:lsdException w:name="Dark List Accent 2" w:semiHidden="0" w:unhideWhenUsed="0"/>
-    <w:lsdException w:name="Colorful Shading Accent 2" w:semiHidden="0" w:unhideWhenUsed="0"/>
-    <w:lsdException w:name="Colorful List Accent 2" w:semiHidden="0" w:unhideWhenUsed="0"/>
-    <w:lsdException w:name="Colorful Grid Accent 2" w:semiHidden="0" w:unhideWhenUsed="0"/>
-    <w:lsdException w:name="Light Shading Accent 3" w:semiHidden="0" w:unhideWhenUsed="0"/>
-    <w:lsdException w:name="Light List Accent 3" w:semiHidden="0" w:unhideWhenUsed="0"/>
-    <w:lsdException w:name="Light Grid Accent 3" w:semiHidden="0" w:unhideWhenUsed="0"/>
-    <w:lsdException w:name="Medium Shading 1 Accent 3" w:semiHidden="0" w:unhideWhenUsed="0"/>
-    <w:lsdException w:name="Medium Shading 2 Accent 3" w:semiHidden="0" w:unhideWhenUsed="0"/>
-    <w:lsdException w:name="Medium List 1 Accent 3" w:semiHidden="0" w:unhideWhenUsed="0"/>
-    <w:lsdException w:name="Medium List 2 Accent 3" w:semiHidden="0" w:unhideWhenUsed="0"/>
-    <w:lsdException w:name="Medium Grid 1 Accent 3" w:semiHidden="0" w:unhideWhenUsed="0"/>
-    <w:lsdException w:name="Medium Grid 2 Accent 3" w:semiHidden="0" w:unhideWhenUsed="0"/>
-    <w:lsdException w:name="Medium Grid 3 Accent 3" w:semiHidden="0" w:unhideWhenUsed="0"/>
-    <w:lsdException w:name="Dark List Accent 3" w:semiHidden="0" w:unhideWhenUsed="0"/>
-    <w:lsdException w:name="Colorful Shading Accent 3" w:semiHidden="0" w:unhideWhenUsed="0"/>
-    <w:lsdException w:name="Colorful List Accent 3" w:semiHidden="0" w:unhideWhenUsed="0"/>
-    <w:lsdException w:name="Colorful Grid Accent 3" w:semiHidden="0" w:unhideWhenUsed="0"/>
-    <w:lsdException w:name="Light Shading Accent 4" w:semiHidden="0" w:unhideWhenUsed="0"/>
-    <w:lsdException w:name="Light List Accent 4" w:semiHidden="0" w:unhideWhenUsed="0"/>
-    <w:lsdException w:name="Light Grid Accent 4" w:semiHidden="0" w:unhideWhenUsed="0"/>
-    <w:lsdException w:name="Medium Shading 1 Accent 4" w:semiHidden="0" w:unhideWhenUsed="0"/>
-    <w:lsdException w:name="Medium Shading 2 Accent 4" w:semiHidden="0" w:unhideWhenUsed="0"/>
-    <w:lsdException w:name="Medium List 1 Accent 4" w:semiHidden="0" w:unhideWhenUsed="0"/>
-    <w:lsdException w:name="Medium List 2 Accent 4" w:semiHidden="0" w:unhideWhenUsed="0"/>
-    <w:lsdException w:name="Medium Grid 1 Accent 4" w:semiHidden="0" w:unhideWhenUsed="0"/>
-    <w:lsdException w:name="Medium Grid 2 Accent 4" w:semiHidden="0" w:unhideWhenUsed="0"/>
-    <w:lsdException w:name="Medium Grid 3 Accent 4" w:semiHidden="0" w:unhideWhenUsed="0"/>
-    <w:lsdException w:name="Dark List Accent 4" w:semiHidden="0" w:unhideWhenUsed="0"/>
-    <w:lsdException w:name="Colorful Shading Accent 4" w:semiHidden="0" w:unhideWhenUsed="0"/>
-    <w:lsdException w:name="Colorful List Accent 4" w:semiHidden="0" w:unhideWhenUsed="0"/>
-    <w:lsdException w:name="Colorful Grid Accent 4" w:semiHidden="0" w:unhideWhenUsed="0"/>
-    <w:lsdException w:name="Light Shading Accent 5" w:semiHidden="0" w:unhideWhenUsed="0"/>
-    <w:lsdException w:name="Light List Accent 5" w:semiHidden="0" w:unhideWhenUsed="0"/>
-    <w:lsdException w:name="Light Grid Accent 5" w:semiHidden="0" w:unhideWhenUsed="0"/>
-    <w:lsdException w:name="Medium Shading 1 Accent 5" w:semiHidden="0" w:unhideWhenUsed="0"/>
-    <w:lsdException w:name="Medium Shading 2 Accent 5" w:semiHidden="0" w:unhideWhenUsed="0"/>
-    <w:lsdException w:name="Medium List 1 Accent 5" w:semiHidden="0" w:unhideWhenUsed="0"/>
-    <w:lsdException w:name="Medium List 2 Accent 5" w:semiHidden="0" w:unhideWhenUsed="0"/>
-    <w:lsdException w:name="Medium Grid 1 Accent 5" w:semiHidden="0" w:unhideWhenUsed="0"/>
-    <w:lsdException w:name="Medium Grid 2 Accent 5" w:semiHidden="0" w:unhideWhenUsed="0"/>
-    <w:lsdException w:name="Medium Grid 3 Accent 5" w:semiHidden="0" w:unhideWhenUsed="0"/>
-    <w:lsdException w:name="Dark List Accent 5" w:semiHidden="0" w:unhideWhenUsed="0"/>
-    <w:lsdException w:name="Colorful Shading Accent 5" w:semiHidden="0" w:unhideWhenUsed="0"/>
-    <w:lsdException w:name="Colorful List Accent 5" w:semiHidden="0" w:unhideWhenUsed="0"/>
-    <w:lsdException w:name="Colorful Grid Accent 5" w:semiHidden="0" w:unhideWhenUsed="0"/>
-    <w:lsdException w:name="Light Shading Accent 6" w:semiHidden="0" w:unhideWhenUsed="0"/>
-    <w:lsdException w:name="Light List Accent 6" w:semiHidden="0" w:unhideWhenUsed="0"/>
-    <w:lsdException w:name="Light Grid Accent 6" w:semiHidden="0" w:unhideWhenUsed="0"/>
-    <w:lsdException w:name="Medium Shading 1 Accent 6" w:semiHidden="0" w:unhideWhenUsed="0"/>
-    <w:lsdException w:name="Medium Shading 2 Accent 6" w:semiHidden="0" w:unhideWhenUsed="0"/>
-    <w:lsdException w:name="Medium List 1 Accent 6" w:semiHidden="0" w:unhideWhenUsed="0"/>
-    <w:lsdException w:name="Medium List 2 Accent 6" w:semiHidden="0" w:unhideWhenUsed="0"/>
-    <w:lsdException w:name="Medium Grid 1 Accent 6" w:semiHidden="0" w:unhideWhenUsed="0"/>
-    <w:lsdException w:name="Medium Grid 2 Accent 6" w:semiHidden="0" w:unhideWhenUsed="0"/>
-    <w:lsdException w:name="Medium Grid 3 Accent 6" w:semiHidden="0" w:unhideWhenUsed="0"/>
-    <w:lsdException w:name="Dark List Accent 6" w:semiHidden="0" w:unhideWhenUsed="0"/>
-    <w:lsdException w:name="Colorful Shading Accent 6" w:semiHidden="0" w:unhideWhenUsed="0"/>
-    <w:lsdException w:name="Colorful List Accent 6" w:semiHidden="0" w:unhideWhenUsed="0"/>
-    <w:lsdException w:name="Colorful Grid Accent 6" w:semiHidden="0" w:unhideWhenUsed="0"/>
-    <w:lsdException w:name="Subtle Emphasis" w:semiHidden="0" w:unhideWhenUsed="0"/>
-    <w:lsdException w:name="Intense Emphasis" w:semiHidden="0" w:unhideWhenUsed="0"/>
-    <w:lsdException w:name="Subtle Reference" w:semiHidden="0" w:unhideWhenUsed="0"/>
-    <w:lsdException w:name="Intense Reference" w:semiHidden="0" w:unhideWhenUsed="0"/>
-    <w:lsdException w:name="Book Title" w:semiHidden="0" w:unhideWhenUsed="0"/>
-    <w:lsdException w:name="Bibliography" w:semiHidden="0" w:unhideWhenUsed="0"/>
-    <w:lsdException w:name="TOC Heading" w:semiHidden="0" w:unhideWhenUsed="0"/>
+  <w:latentStyles w:defLockedState="0" w:defUIPriority="0" w:defSemiHidden="0" w:defUnhideWhenUsed="0" w:defQFormat="0" w:count="375">
+    <w:lsdException w:name="Normal" w:qFormat="1"/>
+    <w:lsdException w:name="heading 3" w:semiHidden="1" w:unhideWhenUsed="1"/>
+    <w:lsdException w:name="heading 4" w:semiHidden="1" w:unhideWhenUsed="1"/>
+    <w:lsdException w:name="heading 5" w:semiHidden="1" w:unhideWhenUsed="1"/>
+    <w:lsdException w:name="heading 6" w:semiHidden="1" w:unhideWhenUsed="1"/>
+    <w:lsdException w:name="heading 7" w:semiHidden="1" w:unhideWhenUsed="1"/>
+    <w:lsdException w:name="heading 8" w:semiHidden="1" w:unhideWhenUsed="1"/>
+    <w:lsdException w:name="heading 9" w:semiHidden="1" w:unhideWhenUsed="1"/>
+    <w:lsdException w:name="index 1" w:semiHidden="1" w:unhideWhenUsed="1"/>
+    <w:lsdException w:name="index 2" w:semiHidden="1" w:unhideWhenUsed="1"/>
+    <w:lsdException w:name="index 3" w:semiHidden="1" w:unhideWhenUsed="1"/>
+    <w:lsdException w:name="index 4" w:semiHidden="1" w:unhideWhenUsed="1"/>
+    <w:lsdException w:name="index 5" w:semiHidden="1" w:unhideWhenUsed="1"/>
+    <w:lsdException w:name="index 6" w:semiHidden="1" w:unhideWhenUsed="1"/>
+    <w:lsdException w:name="index 7" w:semiHidden="1" w:unhideWhenUsed="1"/>
+    <w:lsdException w:name="index 8" w:semiHidden="1" w:unhideWhenUsed="1"/>
+    <w:lsdException w:name="index 9" w:semiHidden="1" w:unhideWhenUsed="1"/>
+    <w:lsdException w:name="toc 1" w:semiHidden="1" w:unhideWhenUsed="1"/>
+    <w:lsdException w:name="toc 2" w:semiHidden="1" w:unhideWhenUsed="1"/>
+    <w:lsdException w:name="toc 3" w:semiHidden="1" w:unhideWhenUsed="1"/>
+    <w:lsdException w:name="toc 4" w:semiHidden="1" w:unhideWhenUsed="1"/>
+    <w:lsdException w:name="toc 5" w:semiHidden="1" w:unhideWhenUsed="1"/>
+    <w:lsdException w:name="toc 6" w:semiHidden="1" w:unhideWhenUsed="1"/>
+    <w:lsdException w:name="toc 7" w:semiHidden="1" w:unhideWhenUsed="1"/>
+    <w:lsdException w:name="toc 8" w:semiHidden="1" w:unhideWhenUsed="1"/>
+    <w:lsdException w:name="toc 9" w:semiHidden="1" w:unhideWhenUsed="1"/>
+    <w:lsdException w:name="Normal Indent" w:semiHidden="1" w:unhideWhenUsed="1"/>
+    <w:lsdException w:name="footnote text" w:semiHidden="1" w:unhideWhenUsed="1"/>
+    <w:lsdException w:name="annotation text" w:semiHidden="1" w:unhideWhenUsed="1"/>
+    <w:lsdException w:name="header" w:semiHidden="1" w:unhideWhenUsed="1"/>
+    <w:lsdException w:name="footer" w:semiHidden="1" w:uiPriority="99" w:unhideWhenUsed="1"/>
+    <w:lsdException w:name="index heading" w:semiHidden="1" w:unhideWhenUsed="1"/>
+    <w:lsdException w:name="caption" w:semiHidden="1" w:unhideWhenUsed="1"/>
+    <w:lsdException w:name="table of figures" w:semiHidden="1" w:unhideWhenUsed="1"/>
+    <w:lsdException w:name="envelope address" w:semiHidden="1" w:unhideWhenUsed="1"/>
+    <w:lsdException w:name="envelope return" w:semiHidden="1" w:unhideWhenUsed="1"/>
+    <w:lsdException w:name="footnote reference" w:semiHidden="1" w:unhideWhenUsed="1"/>
+    <w:lsdException w:name="annotation reference" w:semiHidden="1" w:unhideWhenUsed="1"/>
+    <w:lsdException w:name="line number" w:semiHidden="1" w:unhideWhenUsed="1"/>
+    <w:lsdException w:name="page number" w:semiHidden="1" w:unhideWhenUsed="1"/>
+    <w:lsdException w:name="endnote reference" w:semiHidden="1" w:unhideWhenUsed="1"/>
+    <w:lsdException w:name="endnote text" w:semiHidden="1" w:unhideWhenUsed="1"/>
+    <w:lsdException w:name="table of authorities" w:semiHidden="1" w:unhideWhenUsed="1"/>
+    <w:lsdException w:name="toa heading" w:semiHidden="1" w:unhideWhenUsed="1"/>
+    <w:lsdException w:name="List" w:semiHidden="1" w:unhideWhenUsed="1"/>
+    <w:lsdException w:name="List Bullet" w:uiPriority="99"/>
+    <w:lsdException w:name="List 2" w:semiHidden="1" w:unhideWhenUsed="1"/>
+    <w:lsdException w:name="List 3" w:semiHidden="1" w:unhideWhenUsed="1"/>
+    <w:lsdException w:name="List 4" w:semiHidden="1" w:unhideWhenUsed="1"/>
+    <w:lsdException w:name="List 5" w:semiHidden="1" w:unhideWhenUsed="1"/>
+    <w:lsdException w:name="List Bullet 2" w:semiHidden="1" w:unhideWhenUsed="1"/>
+    <w:lsdException w:name="List Bullet 3" w:semiHidden="1" w:unhideWhenUsed="1"/>
+    <w:lsdException w:name="List Bullet 4" w:semiHidden="1" w:unhideWhenUsed="1"/>
+    <w:lsdException w:name="List Bullet 5" w:semiHidden="1" w:unhideWhenUsed="1"/>
+    <w:lsdException w:name="List Number 2" w:semiHidden="1" w:unhideWhenUsed="1"/>
+    <w:lsdException w:name="List Number 3" w:semiHidden="1" w:unhideWhenUsed="1"/>
+    <w:lsdException w:name="List Number 4" w:semiHidden="1" w:unhideWhenUsed="1"/>
+    <w:lsdException w:name="List Number 5" w:semiHidden="1" w:unhideWhenUsed="1"/>
+    <w:lsdException w:name="Closing" w:semiHidden="1" w:unhideWhenUsed="1"/>
+    <w:lsdException w:name="Signature" w:semiHidden="1" w:unhideWhenUsed="1"/>
+    <w:lsdException w:name="Default Paragraph Font" w:semiHidden="1" w:unhideWhenUsed="1"/>
+    <w:lsdException w:name="Body Text" w:semiHidden="1" w:unhideWhenUsed="1"/>
+    <w:lsdException w:name="Body Text Indent" w:semiHidden="1" w:unhideWhenUsed="1"/>
+    <w:lsdException w:name="List Continue" w:semiHidden="1" w:unhideWhenUsed="1"/>
+    <w:lsdException w:name="List Continue 2" w:semiHidden="1" w:unhideWhenUsed="1"/>
+    <w:lsdException w:name="Salutation" w:semiHidden="1" w:unhideWhenUsed="1"/>
+    <w:lsdException w:name="Date" w:semiHidden="1" w:unhideWhenUsed="1"/>
+    <w:lsdException w:name="Body Text First Indent" w:semiHidden="1" w:unhideWhenUsed="1"/>
+    <w:lsdException w:name="Body Text First Indent 2" w:semiHidden="1" w:unhideWhenUsed="1"/>
+    <w:lsdException w:name="Note Heading" w:semiHidden="1" w:unhideWhenUsed="1"/>
+    <w:lsdException w:name="Body Text 2" w:semiHidden="1" w:unhideWhenUsed="1"/>
+    <w:lsdException w:name="Body Text 3" w:semiHidden="1" w:unhideWhenUsed="1"/>
+    <w:lsdException w:name="Body Text Indent 2" w:semiHidden="1" w:unhideWhenUsed="1"/>
+    <w:lsdException w:name="Body Text Indent 3" w:semiHidden="1" w:unhideWhenUsed="1"/>
+    <w:lsdException w:name="Block Text" w:semiHidden="1" w:unhideWhenUsed="1"/>
+    <w:lsdException w:name="Hyperlink" w:semiHidden="1" w:unhideWhenUsed="1"/>
+    <w:lsdException w:name="FollowedHyperlink" w:semiHidden="1" w:unhideWhenUsed="1"/>
+    <w:lsdException w:name="Document Map" w:semiHidden="1" w:unhideWhenUsed="1"/>
+    <w:lsdException w:name="Plain Text" w:semiHidden="1" w:unhideWhenUsed="1"/>
+    <w:lsdException w:name="E-mail Signature" w:semiHidden="1" w:unhideWhenUsed="1"/>
+    <w:lsdException w:name="HTML Top of Form" w:semiHidden="1" w:unhideWhenUsed="1"/>
+    <w:lsdException w:name="HTML Bottom of Form" w:semiHidden="1" w:unhideWhenUsed="1"/>
+    <w:lsdException w:name="Normal (Web)" w:semiHidden="1" w:unhideWhenUsed="1"/>
+    <w:lsdException w:name="HTML Acronym" w:semiHidden="1" w:unhideWhenUsed="1"/>
+    <w:lsdException w:name="HTML Address" w:semiHidden="1" w:unhideWhenUsed="1"/>
+    <w:lsdException w:name="HTML Cite" w:semiHidden="1" w:unhideWhenUsed="1"/>
+    <w:lsdException w:name="HTML Code" w:semiHidden="1" w:unhideWhenUsed="1"/>
+    <w:lsdException w:name="HTML Definition" w:semiHidden="1" w:unhideWhenUsed="1"/>
+    <w:lsdException w:name="HTML Keyboard" w:semiHidden="1" w:unhideWhenUsed="1"/>
+    <w:lsdException w:name="HTML Preformatted" w:semiHidden="1" w:unhideWhenUsed="1"/>
+    <w:lsdException w:name="HTML Sample" w:semiHidden="1" w:unhideWhenUsed="1"/>
+    <w:lsdException w:name="HTML Typewriter" w:semiHidden="1" w:unhideWhenUsed="1"/>
+    <w:lsdException w:name="HTML Variable" w:semiHidden="1" w:unhideWhenUsed="1"/>
+    <w:lsdException w:name="Normal Table" w:semiHidden="1" w:unhideWhenUsed="1"/>
+    <w:lsdException w:name="annotation subject" w:semiHidden="1" w:unhideWhenUsed="1"/>
+    <w:lsdException w:name="No List" w:semiHidden="1" w:unhideWhenUsed="1"/>
+    <w:lsdException w:name="Outline List 1" w:semiHidden="1" w:unhideWhenUsed="1"/>
+    <w:lsdException w:name="Outline List 2" w:semiHidden="1" w:unhideWhenUsed="1"/>
+    <w:lsdException w:name="Outline List 3" w:semiHidden="1" w:unhideWhenUsed="1"/>
+    <w:lsdException w:name="Table Simple 1" w:semiHidden="1" w:unhideWhenUsed="1"/>
+    <w:lsdException w:name="Table Simple 2" w:semiHidden="1" w:unhideWhenUsed="1"/>
+    <w:lsdException w:name="Table Simple 3" w:semiHidden="1" w:unhideWhenUsed="1"/>
+    <w:lsdException w:name="Table Classic 1" w:semiHidden="1" w:unhideWhenUsed="1"/>
+    <w:lsdException w:name="Table Classic 2" w:semiHidden="1" w:unhideWhenUsed="1"/>
+    <w:lsdException w:name="Table Classic 3" w:semiHidden="1" w:unhideWhenUsed="1"/>
+    <w:lsdException w:name="Table Classic 4" w:semiHidden="1" w:unhideWhenUsed="1"/>
+    <w:lsdException w:name="Table Colorful 1" w:semiHidden="1" w:unhideWhenUsed="1"/>
+    <w:lsdException w:name="Table Colorful 2" w:semiHidden="1" w:unhideWhenUsed="1"/>
+    <w:lsdException w:name="Table Colorful 3" w:semiHidden="1" w:unhideWhenUsed="1"/>
+    <w:lsdException w:name="Table Columns 1" w:semiHidden="1" w:unhideWhenUsed="1"/>
+    <w:lsdException w:name="Table Columns 2" w:semiHidden="1" w:unhideWhenUsed="1"/>
+    <w:lsdException w:name="Table Columns 3" w:semiHidden="1" w:unhideWhenUsed="1"/>
+    <w:lsdException w:name="Table Columns 4" w:semiHidden="1" w:unhideWhenUsed="1"/>
+    <w:lsdException w:name="Table Columns 5" w:semiHidden="1" w:unhideWhenUsed="1"/>
+    <w:lsdException w:name="Table Grid 1" w:semiHidden="1" w:unhideWhenUsed="1"/>
+    <w:lsdException w:name="Table Grid 2" w:semiHidden="1" w:unhideWhenUsed="1"/>
+    <w:lsdException w:name="Table Grid 3" w:semiHidden="1" w:unhideWhenUsed="1"/>
+    <w:lsdException w:name="Table Grid 4" w:semiHidden="1" w:unhideWhenUsed="1"/>
+    <w:lsdException w:name="Table Grid 5" w:semiHidden="1" w:unhideWhenUsed="1"/>
+    <w:lsdException w:name="Table Grid 6" w:semiHidden="1" w:unhideWhenUsed="1"/>
+    <w:lsdException w:name="Table Grid 7" w:semiHidden="1" w:unhideWhenUsed="1"/>
+    <w:lsdException w:name="Table Grid 8" w:semiHidden="1" w:unhideWhenUsed="1"/>
+    <w:lsdException w:name="Table List 1" w:semiHidden="1" w:unhideWhenUsed="1"/>
+    <w:lsdException w:name="Table List 2" w:semiHidden="1" w:unhideWhenUsed="1"/>
+    <w:lsdException w:name="Table List 3" w:semiHidden="1" w:unhideWhenUsed="1"/>
+    <w:lsdException w:name="Table List 4" w:semiHidden="1" w:unhideWhenUsed="1"/>
+    <w:lsdException w:name="Table List 5" w:semiHidden="1" w:unhideWhenUsed="1"/>
+    <w:lsdException w:name="Table List 6" w:semiHidden="1" w:unhideWhenUsed="1"/>
+    <w:lsdException w:name="Table List 7" w:semiHidden="1" w:unhideWhenUsed="1"/>
+    <w:lsdException w:name="Table List 8" w:semiHidden="1" w:unhideWhenUsed="1"/>
+    <w:lsdException w:name="Table 3D effects 1" w:semiHidden="1" w:unhideWhenUsed="1"/>
+    <w:lsdException w:name="Table 3D effects 2" w:semiHidden="1" w:unhideWhenUsed="1"/>
+    <w:lsdException w:name="Table 3D effects 3" w:semiHidden="1" w:unhideWhenUsed="1"/>
+    <w:lsdException w:name="Table Contemporary" w:semiHidden="1" w:unhideWhenUsed="1"/>
+    <w:lsdException w:name="Table Elegant" w:semiHidden="1" w:unhideWhenUsed="1"/>
+    <w:lsdException w:name="Table Professional" w:semiHidden="1" w:unhideWhenUsed="1"/>
+    <w:lsdException w:name="Table Subtle 1" w:semiHidden="1" w:unhideWhenUsed="1"/>
+    <w:lsdException w:name="Table Subtle 2" w:semiHidden="1" w:unhideWhenUsed="1"/>
+    <w:lsdException w:name="Table Web 1" w:semiHidden="1" w:unhideWhenUsed="1"/>
+    <w:lsdException w:name="Table Web 2" w:semiHidden="1" w:unhideWhenUsed="1"/>
+    <w:lsdException w:name="Table Web 3" w:semiHidden="1" w:unhideWhenUsed="1"/>
+    <w:lsdException w:name="Table Grid" w:semiHidden="1" w:unhideWhenUsed="1"/>
+    <w:lsdException w:name="Table Theme" w:semiHidden="1" w:unhideWhenUsed="1"/>
+    <w:lsdException w:name="Light Shading"/>
+    <w:lsdException w:name="Light List"/>
+    <w:lsdException w:name="Light Grid"/>
+    <w:lsdException w:name="Medium Shading 1"/>
+    <w:lsdException w:name="Medium Shading 2"/>
+    <w:lsdException w:name="Medium List 1"/>
+    <w:lsdException w:name="Medium List 2"/>
+    <w:lsdException w:name="Medium Grid 1"/>
+    <w:lsdException w:name="Medium Grid 2"/>
+    <w:lsdException w:name="Medium Grid 3"/>
+    <w:lsdException w:name="Dark List"/>
+    <w:lsdException w:name="Colorful Shading"/>
+    <w:lsdException w:name="Colorful List"/>
+    <w:lsdException w:name="Colorful Grid"/>
+    <w:lsdException w:name="Light Shading Accent 1"/>
+    <w:lsdException w:name="Light List Accent 1"/>
+    <w:lsdException w:name="Light Grid Accent 1"/>
+    <w:lsdException w:name="Medium Shading 1 Accent 1"/>
+    <w:lsdException w:name="Medium Shading 2 Accent 1"/>
+    <w:lsdException w:name="Medium List 1 Accent 1"/>
+    <w:lsdException w:name="Revision" w:semiHidden="1"/>
+    <w:lsdException w:name="List Paragraph" w:uiPriority="34" w:qFormat="1"/>
+    <w:lsdException w:name="Medium List 2 Accent 1"/>
+    <w:lsdException w:name="Medium Grid 1 Accent 1"/>
+    <w:lsdException w:name="Medium Grid 2 Accent 1"/>
+    <w:lsdException w:name="Medium Grid 3 Accent 1"/>
+    <w:lsdException w:name="Dark List Accent 1"/>
+    <w:lsdException w:name="Colorful Shading Accent 1"/>
+    <w:lsdException w:name="Colorful List Accent 1"/>
+    <w:lsdException w:name="Colorful Grid Accent 1"/>
+    <w:lsdException w:name="Light Shading Accent 2"/>
+    <w:lsdException w:name="Light List Accent 2"/>
+    <w:lsdException w:name="Light Grid Accent 2"/>
+    <w:lsdException w:name="Medium Shading 1 Accent 2"/>
+    <w:lsdException w:name="Medium Shading 2 Accent 2"/>
+    <w:lsdException w:name="Medium List 1 Accent 2"/>
+    <w:lsdException w:name="Medium List 2 Accent 2"/>
+    <w:lsdException w:name="Medium Grid 1 Accent 2"/>
+    <w:lsdException w:name="Medium Grid 2 Accent 2"/>
+    <w:lsdException w:name="Medium Grid 3 Accent 2"/>
+    <w:lsdException w:name="Dark List Accent 2"/>
+    <w:lsdException w:name="Colorful Shading Accent 2"/>
+    <w:lsdException w:name="Colorful List Accent 2"/>
+    <w:lsdException w:name="Colorful Grid Accent 2"/>
+    <w:lsdException w:name="Light Shading Accent 3"/>
+    <w:lsdException w:name="Light List Accent 3"/>
+    <w:lsdException w:name="Light Grid Accent 3"/>
+    <w:lsdException w:name="Medium Shading 1 Accent 3"/>
+    <w:lsdException w:name="Medium Shading 2 Accent 3"/>
+    <w:lsdException w:name="Medium List 1 Accent 3"/>
+    <w:lsdException w:name="Medium List 2 Accent 3"/>
+    <w:lsdException w:name="Medium Grid 1 Accent 3"/>
+    <w:lsdException w:name="Medium Grid 2 Accent 3"/>
+    <w:lsdException w:name="Medium Grid 3 Accent 3"/>
+    <w:lsdException w:name="Dark List Accent 3"/>
+    <w:lsdException w:name="Colorful Shading Accent 3"/>
+    <w:lsdException w:name="Colorful List Accent 3"/>
+    <w:lsdException w:name="Colorful Grid Accent 3"/>
+    <w:lsdException w:name="Light Shading Accent 4"/>
+    <w:lsdException w:name="Light List Accent 4"/>
+    <w:lsdException w:name="Light Grid Accent 4"/>
+    <w:lsdException w:name="Medium Shading 1 Accent 4"/>
+    <w:lsdException w:name="Medium Shading 2 Accent 4"/>
+    <w:lsdException w:name="Medium List 1 Accent 4"/>
+    <w:lsdException w:name="Medium List 2 Accent 4"/>
+    <w:lsdException w:name="Medium Grid 1 Accent 4"/>
+    <w:lsdException w:name="Medium Grid 2 Accent 4"/>
+    <w:lsdException w:name="Medium Grid 3 Accent 4"/>
+    <w:lsdException w:name="Dark List Accent 4"/>
+    <w:lsdException w:name="Colorful Shading Accent 4"/>
+    <w:lsdException w:name="Colorful List Accent 4"/>
+    <w:lsdException w:name="Colorful Grid Accent 4"/>
+    <w:lsdException w:name="Light Shading Accent 5"/>
+    <w:lsdException w:name="Light List Accent 5"/>
+    <w:lsdException w:name="Light Grid Accent 5"/>
+    <w:lsdException w:name="Medium Shading 1 Accent 5"/>
+    <w:lsdException w:name="Medium Shading 2 Accent 5"/>
+    <w:lsdException w:name="Medium List 1 Accent 5"/>
+    <w:lsdException w:name="Medium List 2 Accent 5"/>
+    <w:lsdException w:name="Medium Grid 1 Accent 5"/>
+    <w:lsdException w:name="Medium Grid 2 Accent 5"/>
+    <w:lsdException w:name="Medium Grid 3 Accent 5"/>
+    <w:lsdException w:name="Dark List Accent 5"/>
+    <w:lsdException w:name="Colorful Shading Accent 5"/>
+    <w:lsdException w:name="Colorful List Accent 5"/>
+    <w:lsdException w:name="Colorful Grid Accent 5"/>
+    <w:lsdException w:name="Light Shading Accent 6"/>
+    <w:lsdException w:name="Light List Accent 6"/>
+    <w:lsdException w:name="Light Grid Accent 6"/>
+    <w:lsdException w:name="Medium Shading 1 Accent 6"/>
+    <w:lsdException w:name="Medium Shading 2 Accent 6"/>
+    <w:lsdException w:name="Medium List 1 Accent 6"/>
+    <w:lsdException w:name="Medium List 2 Accent 6"/>
+    <w:lsdException w:name="Medium Grid 1 Accent 6"/>
+    <w:lsdException w:name="Medium Grid 2 Accent 6"/>
+    <w:lsdException w:name="Medium Grid 3 Accent 6"/>
+    <w:lsdException w:name="Dark List Accent 6"/>
+    <w:lsdException w:name="Colorful Shading Accent 6"/>
+    <w:lsdException w:name="Colorful List Accent 6"/>
+    <w:lsdException w:name="Colorful Grid Accent 6"/>
+    <w:lsdException w:name="Plain Table 1" w:uiPriority="41"/>
+    <w:lsdException w:name="Plain Table 2" w:uiPriority="42"/>
+    <w:lsdException w:name="Plain Table 3" w:uiPriority="43"/>
+    <w:lsdException w:name="Plain Table 4" w:uiPriority="44"/>
+    <w:lsdException w:name="Plain Table 5" w:uiPriority="45"/>
+    <w:lsdException w:name="Grid Table Light" w:uiPriority="40"/>
+    <w:lsdException w:name="Grid Table 1 Light" w:uiPriority="46"/>
+    <w:lsdException w:name="Grid Table 2" w:uiPriority="47"/>
+    <w:lsdException w:name="Grid Table 3" w:uiPriority="48"/>
+    <w:lsdException w:name="Grid Table 4" w:uiPriority="49"/>
+    <w:lsdException w:name="Grid Table 5 Dark" w:uiPriority="50"/>
+    <w:lsdException w:name="Grid Table 6 Colorful" w:uiPriority="51"/>
+    <w:lsdException w:name="Grid Table 7 Colorful" w:uiPriority="52"/>
+    <w:lsdException w:name="Grid Table 1 Light Accent 1" w:uiPriority="46"/>
+    <w:lsdException w:name="Grid Table 2 Accent 1" w:uiPriority="47"/>
+    <w:lsdException w:name="Grid Table 3 Accent 1" w:uiPriority="48"/>
+    <w:lsdException w:name="Grid Table 4 Accent 1" w:uiPriority="49"/>
+    <w:lsdException w:name="Grid Table 5 Dark Accent 1" w:uiPriority="50"/>
+    <w:lsdException w:name="Grid Table 6 Colorful Accent 1" w:uiPriority="51"/>
+    <w:lsdException w:name="Grid Table 7 Colorful Accent 1" w:uiPriority="52"/>
+    <w:lsdException w:name="Grid Table 1 Light Accent 2" w:uiPriority="46"/>
+    <w:lsdException w:name="Grid Table 2 Accent 2" w:uiPriority="47"/>
+    <w:lsdException w:name="Grid Table 3 Accent 2" w:uiPriority="48"/>
+    <w:lsdException w:name="Grid Table 4 Accent 2" w:uiPriority="49"/>
+    <w:lsdException w:name="Grid Table 5 Dark Accent 2" w:uiPriority="50"/>
+    <w:lsdException w:name="Grid Table 6 Colorful Accent 2" w:uiPriority="51"/>
+    <w:lsdException w:name="Grid Table 7 Colorful Accent 2" w:uiPriority="52"/>
+    <w:lsdException w:name="Grid Table 1 Light Accent 3" w:uiPriority="46"/>
+    <w:lsdException w:name="Grid Table 2 Accent 3" w:uiPriority="47"/>
+    <w:lsdException w:name="Grid Table 3 Accent 3" w:uiPriority="48"/>
+    <w:lsdException w:name="Grid Table 4 Accent 3" w:uiPriority="49"/>
+    <w:lsdException w:name="Grid Table 5 Dark Accent 3" w:uiPriority="50"/>
+    <w:lsdException w:name="Grid Table 6 Colorful Accent 3" w:uiPriority="51"/>
+    <w:lsdException w:name="Grid Table 7 Colorful Accent 3" w:uiPriority="52"/>
+    <w:lsdException w:name="Grid Table 1 Light Accent 4" w:uiPriority="46"/>
+    <w:lsdException w:name="Grid Table 2 Accent 4" w:uiPriority="47"/>
+    <w:lsdException w:name="Grid Table 3 Accent 4" w:uiPriority="48"/>
+    <w:lsdException w:name="Grid Table 4 Accent 4" w:uiPriority="49"/>
+    <w:lsdException w:name="Grid Table 5 Dark Accent 4" w:uiPriority="50"/>
+    <w:lsdException w:name="Grid Table 6 Colorful Accent 4" w:uiPriority="51"/>
+    <w:lsdException w:name="Grid Table 7 Colorful Accent 4" w:uiPriority="52"/>
+    <w:lsdException w:name="Grid Table 1 Light Accent 5" w:uiPriority="46"/>
+    <w:lsdException w:name="Grid Table 2 Accent 5" w:uiPriority="47"/>
+    <w:lsdException w:name="Grid Table 3 Accent 5" w:uiPriority="48"/>
+    <w:lsdException w:name="Grid Table 4 Accent 5" w:uiPriority="49"/>
+    <w:lsdException w:name="Grid Table 5 Dark Accent 5" w:uiPriority="50"/>
+    <w:lsdException w:name="Grid Table 6 Colorful Accent 5" w:uiPriority="51"/>
+    <w:lsdException w:name="Grid Table 7 Colorful Accent 5" w:uiPriority="52"/>
+    <w:lsdException w:name="Grid Table 1 Light Accent 6" w:uiPriority="46"/>
+    <w:lsdException w:name="Grid Table 2 Accent 6" w:uiPriority="47"/>
+    <w:lsdException w:name="Grid Table 3 Accent 6" w:uiPriority="48"/>
+    <w:lsdException w:name="Grid Table 4 Accent 6" w:uiPriority="49"/>
+    <w:lsdException w:name="Grid Table 5 Dark Accent 6" w:uiPriority="50"/>
+    <w:lsdException w:name="Grid Table 6 Colorful Accent 6" w:uiPriority="51"/>
+    <w:lsdException w:name="Grid Table 7 Colorful Accent 6" w:uiPriority="52"/>
+    <w:lsdException w:name="List Table 1 Light" w:uiPriority="46"/>
+    <w:lsdException w:name="List Table 2" w:uiPriority="47"/>
+    <w:lsdException w:name="List Table 3" w:uiPriority="48"/>
+    <w:lsdException w:name="List Table 4" w:uiPriority="49"/>
+    <w:lsdException w:name="List Table 5 Dark" w:uiPriority="50"/>
+    <w:lsdException w:name="List Table 6 Colorful" w:uiPriority="51"/>
+    <w:lsdException w:name="List Table 7 Colorful" w:uiPriority="52"/>
+    <w:lsdException w:name="List Table 1 Light Accent 1" w:uiPriority="46"/>
+    <w:lsdException w:name="List Table 2 Accent 1" w:uiPriority="47"/>
+    <w:lsdException w:name="List Table 3 Accent 1" w:uiPriority="48"/>
+    <w:lsdException w:name="List Table 4 Accent 1" w:uiPriority="49"/>
+    <w:lsdException w:name="List Table 5 Dark Accent 1" w:uiPriority="50"/>
+    <w:lsdException w:name="List Table 6 Colorful Accent 1" w:uiPriority="51"/>
+    <w:lsdException w:name="List Table 7 Colorful Accent 1" w:uiPriority="52"/>
+    <w:lsdException w:name="List Table 1 Light Accent 2" w:uiPriority="46"/>
+    <w:lsdException w:name="List Table 2 Accent 2" w:uiPriority="47"/>
+    <w:lsdException w:name="List Table 3 Accent 2" w:uiPriority="48"/>
+    <w:lsdException w:name="List Table 4 Accent 2" w:uiPriority="49"/>
+    <w:lsdException w:name="List Table 5 Dark Accent 2" w:uiPriority="50"/>
+    <w:lsdException w:name="List Table 6 Colorful Accent 2" w:uiPriority="51"/>
+    <w:lsdException w:name="List Table 7 Colorful Accent 2" w:uiPriority="52"/>
+    <w:lsdException w:name="List Table 1 Light Accent 3" w:uiPriority="46"/>
+    <w:lsdException w:name="List Table 2 Accent 3" w:uiPriority="47"/>
+    <w:lsdException w:name="List Table 3 Accent 3" w:uiPriority="48"/>
+    <w:lsdException w:name="List Table 4 Accent 3" w:uiPriority="49"/>
+    <w:lsdException w:name="List Table 5 Dark Accent 3" w:uiPriority="50"/>
+    <w:lsdException w:name="List Table 6 Colorful Accent 3" w:uiPriority="51"/>
+    <w:lsdException w:name="List Table 7 Colorful Accent 3" w:uiPriority="52"/>
+    <w:lsdException w:name="List Table 1 Light Accent 4" w:uiPriority="46"/>
+    <w:lsdException w:name="List Table 2 Accent 4" w:uiPriority="47"/>
+    <w:lsdException w:name="List Table 3 Accent 4" w:uiPriority="48"/>
+    <w:lsdException w:name="List Table 4 Accent 4" w:uiPriority="49"/>
+    <w:lsdException w:name="List Table 5 Dark Accent 4" w:uiPriority="50"/>
+    <w:lsdException w:name="List Table 6 Colorful Accent 4" w:uiPriority="51"/>
+    <w:lsdException w:name="List Table 7 Colorful Accent 4" w:uiPriority="52"/>
+    <w:lsdException w:name="List Table 1 Light Accent 5" w:uiPriority="46"/>
+    <w:lsdException w:name="List Table 2 Accent 5" w:uiPriority="47"/>
+    <w:lsdException w:name="List Table 3 Accent 5" w:uiPriority="48"/>
+    <w:lsdException w:name="List Table 4 Accent 5" w:uiPriority="49"/>
+    <w:lsdException w:name="List Table 5 Dark Accent 5" w:uiPriority="50"/>
+    <w:lsdException w:name="List Table 6 Colorful Accent 5" w:uiPriority="51"/>
+    <w:lsdException w:name="List Table 7 Colorful Accent 5" w:uiPriority="52"/>
+    <w:lsdException w:name="List Table 1 Light Accent 6" w:uiPriority="46"/>
+    <w:lsdException w:name="List Table 2 Accent 6" w:uiPriority="47"/>
+    <w:lsdException w:name="List Table 3 Accent 6" w:uiPriority="48"/>
+    <w:lsdException w:name="List Table 4 Accent 6" w:uiPriority="49"/>
+    <w:lsdException w:name="List Table 5 Dark Accent 6" w:uiPriority="50"/>
+    <w:lsdException w:name="List Table 6 Colorful Accent 6" w:uiPriority="51"/>
+    <w:lsdException w:name="List Table 7 Colorful Accent 6" w:uiPriority="52"/>
+    <w:lsdException w:name="Mention" w:semiHidden="1" w:uiPriority="99" w:unhideWhenUsed="1"/>
+    <w:lsdException w:name="Smart Hyperlink" w:semiHidden="1" w:uiPriority="99" w:unhideWhenUsed="1"/>
+    <w:lsdException w:name="Hashtag" w:semiHidden="1" w:uiPriority="99" w:unhideWhenUsed="1"/>
+    <w:lsdException w:name="Unresolved Mention" w:semiHidden="1" w:uiPriority="99" w:unhideWhenUsed="1"/>
   </w:latentStyles>
   <w:style w:type="paragraph" w:default="1" w:styleId="Normal">
     <w:name w:val="Normal"/>
@@ -13977,7 +14515,7 @@
 </file>
 
 <file path=customXml/itemProps1.xml><?xml version="1.0" encoding="utf-8"?>
-<ds:datastoreItem xmlns:ds="http://schemas.openxmlformats.org/officeDocument/2006/customXml" ds:itemID="{06DA7EDF-C9E4-4A99-B77D-AF5FAC384B4D}">
+<ds:datastoreItem xmlns:ds="http://schemas.openxmlformats.org/officeDocument/2006/customXml" ds:itemID="{EDED6D88-B4CB-458F-A28D-E6246ED67985}">
   <ds:schemaRefs>
     <ds:schemaRef ds:uri="http://schemas.openxmlformats.org/officeDocument/2006/bibliography"/>
   </ds:schemaRefs>

</xml_diff>

<commit_message>
Updated PLC program (SQ15) and the documentation.
</commit_message>
<xml_diff>
--- a/doc/Sequences-help/G7_SQ15.docx
+++ b/doc/Sequences-help/G7_SQ15.docx
@@ -1,6 +1,6 @@
 
 <file path=word/document.xml><?xml version="1.0" encoding="utf-8"?>
-<w:document xmlns:wpc="http://schemas.microsoft.com/office/word/2010/wordprocessingCanvas" xmlns:cx="http://schemas.microsoft.com/office/drawing/2014/chartex" xmlns:cx1="http://schemas.microsoft.com/office/drawing/2015/9/8/chartex" xmlns:cx2="http://schemas.microsoft.com/office/drawing/2015/10/21/chartex" xmlns:cx3="http://schemas.microsoft.com/office/drawing/2016/5/9/chartex" xmlns:cx4="http://schemas.microsoft.com/office/drawing/2016/5/10/chartex" xmlns:cx5="http://schemas.microsoft.com/office/drawing/2016/5/11/chartex" xmlns:cx6="http://schemas.microsoft.com/office/drawing/2016/5/12/chartex" xmlns:cx7="http://schemas.microsoft.com/office/drawing/2016/5/13/chartex" xmlns:cx8="http://schemas.microsoft.com/office/drawing/2016/5/14/chartex" xmlns:mc="http://schemas.openxmlformats.org/markup-compatibility/2006" xmlns:aink="http://schemas.microsoft.com/office/drawing/2016/ink" xmlns:am3d="http://schemas.microsoft.com/office/drawing/2017/model3d" xmlns:o="urn:schemas-microsoft-com:office:office" xmlns:r="http://schemas.openxmlformats.org/officeDocument/2006/relationships" xmlns:m="http://schemas.openxmlformats.org/officeDocument/2006/math" xmlns:v="urn:schemas-microsoft-com:vml" xmlns:wp14="http://schemas.microsoft.com/office/word/2010/wordprocessingDrawing" xmlns:wp="http://schemas.openxmlformats.org/drawingml/2006/wordprocessingDrawing" xmlns:w10="urn:schemas-microsoft-com:office:word" xmlns:w="http://schemas.openxmlformats.org/wordprocessingml/2006/main" xmlns:w14="http://schemas.microsoft.com/office/word/2010/wordml" xmlns:w15="http://schemas.microsoft.com/office/word/2012/wordml" xmlns:w16cid="http://schemas.microsoft.com/office/word/2016/wordml/cid" xmlns:w16se="http://schemas.microsoft.com/office/word/2015/wordml/symex" xmlns:wpg="http://schemas.microsoft.com/office/word/2010/wordprocessingGroup" xmlns:wpi="http://schemas.microsoft.com/office/word/2010/wordprocessingInk" xmlns:wne="http://schemas.microsoft.com/office/word/2006/wordml" xmlns:wps="http://schemas.microsoft.com/office/word/2010/wordprocessingShape" mc:Ignorable="w14 w15 w16se w16cid wp14">
+<w:document xmlns:wpc="http://schemas.microsoft.com/office/word/2010/wordprocessingCanvas" xmlns:cx="http://schemas.microsoft.com/office/drawing/2014/chartex" xmlns:cx1="http://schemas.microsoft.com/office/drawing/2015/9/8/chartex" xmlns:mc="http://schemas.openxmlformats.org/markup-compatibility/2006" xmlns:o="urn:schemas-microsoft-com:office:office" xmlns:r="http://schemas.openxmlformats.org/officeDocument/2006/relationships" xmlns:m="http://schemas.openxmlformats.org/officeDocument/2006/math" xmlns:v="urn:schemas-microsoft-com:vml" xmlns:wp14="http://schemas.microsoft.com/office/word/2010/wordprocessingDrawing" xmlns:wp="http://schemas.openxmlformats.org/drawingml/2006/wordprocessingDrawing" xmlns:w10="urn:schemas-microsoft-com:office:word" xmlns:w="http://schemas.openxmlformats.org/wordprocessingml/2006/main" xmlns:w14="http://schemas.microsoft.com/office/word/2010/wordml" xmlns:w15="http://schemas.microsoft.com/office/word/2012/wordml" xmlns:w16se="http://schemas.microsoft.com/office/word/2015/wordml/symex" xmlns:wpg="http://schemas.microsoft.com/office/word/2010/wordprocessingGroup" xmlns:wpi="http://schemas.microsoft.com/office/word/2010/wordprocessingInk" xmlns:wne="http://schemas.microsoft.com/office/word/2006/wordml" xmlns:wps="http://schemas.microsoft.com/office/word/2010/wordprocessingShape" mc:Ignorable="w14 w15 w16se wp14">
   <w:body>
     <w:p>
       <w:pPr>
@@ -219,21 +219,14 @@
           <w:szCs w:val="20"/>
           <w:lang w:val="sv-SE"/>
         </w:rPr>
-        <w:t>, TT66</w:t>
+        <w:t>,</w:t>
       </w:r>
       <w:r>
         <w:rPr>
           <w:szCs w:val="20"/>
           <w:lang w:val="sv-SE"/>
         </w:rPr>
-        <w:t>4</w:t>
-      </w:r>
-      <w:r>
-        <w:rPr>
-          <w:szCs w:val="20"/>
-          <w:lang w:val="sv-SE"/>
-        </w:rPr>
-        <w:t>, TT698</w:t>
+        <w:t xml:space="preserve"> TT698</w:t>
       </w:r>
     </w:p>
     <w:p>
@@ -271,7 +264,19 @@
         <w:rPr>
           <w:szCs w:val="20"/>
         </w:rPr>
-        <w:t>; turned on under condition TT664 &gt; 80 K</w:t>
+        <w:t>;</w:t>
+      </w:r>
+      <w:r>
+        <w:rPr>
+          <w:szCs w:val="20"/>
+        </w:rPr>
+        <w:t xml:space="preserve"> turned on under condition TT665</w:t>
+      </w:r>
+      <w:r>
+        <w:rPr>
+          <w:szCs w:val="20"/>
+        </w:rPr>
+        <w:t xml:space="preserve"> &gt; 80 K</w:t>
       </w:r>
       <w:r>
         <w:rPr>
@@ -605,7 +610,7 @@
         <mc:AlternateContent>
           <mc:Choice Requires="wps">
             <w:drawing>
-              <wp:anchor distT="0" distB="0" distL="114300" distR="114300" simplePos="0" relativeHeight="251638784" behindDoc="0" locked="0" layoutInCell="1" allowOverlap="1" wp14:anchorId="5EA16327" wp14:editId="7065ADF3">
+              <wp:anchor distT="0" distB="0" distL="114300" distR="114300" simplePos="0" relativeHeight="251638784" behindDoc="0" locked="0" layoutInCell="1" allowOverlap="1" wp14:anchorId="16D80C11" wp14:editId="795393A2">
                 <wp:simplePos x="0" y="0"/>
                 <wp:positionH relativeFrom="column">
                   <wp:posOffset>2680970</wp:posOffset>
@@ -666,7 +671,7 @@
           </mc:Choice>
           <mc:Fallback>
             <w:pict>
-              <v:shapetype w14:anchorId="7448192E" id="_x0000_t32" coordsize="21600,21600" o:spt="32" o:oned="t" path="m,l21600,21600e" filled="f">
+              <v:shapetype w14:anchorId="5FB95617" id="_x0000_t32" coordsize="21600,21600" o:spt="32" o:oned="t" path="m,l21600,21600e" filled="f">
                 <v:path arrowok="t" fillok="f" o:connecttype="none"/>
                 <o:lock v:ext="edit" shapetype="t"/>
               </v:shapetype>
@@ -683,7 +688,7 @@
         <mc:AlternateContent>
           <mc:Choice Requires="wps">
             <w:drawing>
-              <wp:anchor distT="0" distB="0" distL="114300" distR="114300" simplePos="0" relativeHeight="251640832" behindDoc="0" locked="0" layoutInCell="1" allowOverlap="1" wp14:anchorId="69BC82C2" wp14:editId="7FF1445C">
+              <wp:anchor distT="0" distB="0" distL="114300" distR="114300" simplePos="0" relativeHeight="251640832" behindDoc="0" locked="0" layoutInCell="1" allowOverlap="1" wp14:anchorId="1653952E" wp14:editId="1F8ECBC5">
                 <wp:simplePos x="0" y="0"/>
                 <wp:positionH relativeFrom="column">
                   <wp:posOffset>1419860</wp:posOffset>
@@ -738,7 +743,7 @@
           </mc:Choice>
           <mc:Fallback>
             <w:pict>
-              <v:shape w14:anchorId="07E844ED" id="AutoShape 6302" o:spid="_x0000_s1026" type="#_x0000_t32" style="position:absolute;margin-left:111.8pt;margin-top:224.7pt;width:0;height:11.35pt;z-index:251640832;visibility:visible;mso-wrap-style:square;mso-wrap-distance-left:9pt;mso-wrap-distance-top:0;mso-wrap-distance-right:9pt;mso-wrap-distance-bottom:0;mso-position-horizontal:absolute;mso-position-horizontal-relative:text;mso-position-vertical:absolute;mso-position-vertical-relative:text" o:gfxdata="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"/>
+              <v:shape w14:anchorId="7274BB4B" id="AutoShape 6302" o:spid="_x0000_s1026" type="#_x0000_t32" style="position:absolute;margin-left:111.8pt;margin-top:224.7pt;width:0;height:11.35pt;z-index:251640832;visibility:visible;mso-wrap-style:square;mso-wrap-distance-left:9pt;mso-wrap-distance-top:0;mso-wrap-distance-right:9pt;mso-wrap-distance-bottom:0;mso-position-horizontal:absolute;mso-position-horizontal-relative:text;mso-position-vertical:absolute;mso-position-vertical-relative:text" o:gfxdata="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"/>
             </w:pict>
           </mc:Fallback>
         </mc:AlternateContent>
@@ -752,7 +757,7 @@
         <mc:AlternateContent>
           <mc:Choice Requires="wps">
             <w:drawing>
-              <wp:anchor distT="0" distB="0" distL="114300" distR="114300" simplePos="0" relativeHeight="251637760" behindDoc="0" locked="0" layoutInCell="1" allowOverlap="1" wp14:anchorId="754E39E2" wp14:editId="550F770E">
+              <wp:anchor distT="0" distB="0" distL="114300" distR="114300" simplePos="0" relativeHeight="251637760" behindDoc="0" locked="0" layoutInCell="1" allowOverlap="1" wp14:anchorId="442C1809" wp14:editId="6AA2F872">
                 <wp:simplePos x="0" y="0"/>
                 <wp:positionH relativeFrom="column">
                   <wp:posOffset>604520</wp:posOffset>
@@ -917,7 +922,7 @@
           </mc:Choice>
           <mc:Fallback>
             <w:pict>
-              <v:shapetype w14:anchorId="754E39E2" id="_x0000_t202" coordsize="21600,21600" o:spt="202" path="m,l,21600r21600,l21600,xe">
+              <v:shapetype w14:anchorId="442C1809" id="_x0000_t202" coordsize="21600,21600" o:spt="202" path="m,l,21600r21600,l21600,xe">
                 <v:stroke joinstyle="miter"/>
                 <v:path gradientshapeok="t" o:connecttype="rect"/>
               </v:shapetype>
@@ -1036,7 +1041,7 @@
         <mc:AlternateContent>
           <mc:Choice Requires="wps">
             <w:drawing>
-              <wp:anchor distT="0" distB="0" distL="114300" distR="114300" simplePos="0" relativeHeight="251658240" behindDoc="0" locked="0" layoutInCell="1" allowOverlap="1" wp14:anchorId="4D5739EA" wp14:editId="26559A14">
+              <wp:anchor distT="0" distB="0" distL="114300" distR="114300" simplePos="0" relativeHeight="251658240" behindDoc="0" locked="0" layoutInCell="1" allowOverlap="1" wp14:anchorId="09220BD4" wp14:editId="7A2C7265">
                 <wp:simplePos x="0" y="0"/>
                 <wp:positionH relativeFrom="column">
                   <wp:posOffset>2109470</wp:posOffset>
@@ -1110,7 +1115,7 @@
           </mc:Choice>
           <mc:Fallback>
             <w:pict>
-              <v:oval w14:anchorId="4D5739EA" id="Oval 4741" o:spid="_x0000_s1027" style="position:absolute;left:0;text-align:left;margin-left:166.1pt;margin-top:111.05pt;width:20.4pt;height:20.3pt;z-index:251658240;visibility:visible;mso-wrap-style:square;mso-wrap-distance-left:9pt;mso-wrap-distance-top:0;mso-wrap-distance-right:9pt;mso-wrap-distance-bottom:0;mso-position-horizontal:absolute;mso-position-horizontal-relative:text;mso-position-vertical:absolute;mso-position-vertical-relative:text;v-text-anchor:top" o:gfxdata="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" strokecolor="#4a7ebb" strokeweight="3.5pt">
+              <v:oval w14:anchorId="09220BD4" id="Oval 4741" o:spid="_x0000_s1027" style="position:absolute;left:0;text-align:left;margin-left:166.1pt;margin-top:111.05pt;width:20.4pt;height:20.3pt;z-index:251658240;visibility:visible;mso-wrap-style:square;mso-wrap-distance-left:9pt;mso-wrap-distance-top:0;mso-wrap-distance-right:9pt;mso-wrap-distance-bottom:0;mso-position-horizontal:absolute;mso-position-horizontal-relative:text;mso-position-vertical:absolute;mso-position-vertical-relative:text;v-text-anchor:top" o:gfxdata="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" strokecolor="#4a7ebb" strokeweight="3.5pt">
                 <v:textbox inset="0,0,0,0">
                   <w:txbxContent>
                     <w:p>
@@ -1148,7 +1153,7 @@
         <mc:AlternateContent>
           <mc:Choice Requires="wps">
             <w:drawing>
-              <wp:anchor distT="0" distB="0" distL="114300" distR="114300" simplePos="0" relativeHeight="251645952" behindDoc="0" locked="0" layoutInCell="1" allowOverlap="1" wp14:anchorId="34D0C4F0" wp14:editId="481FFDFC">
+              <wp:anchor distT="0" distB="0" distL="114300" distR="114300" simplePos="0" relativeHeight="251645952" behindDoc="0" locked="0" layoutInCell="1" allowOverlap="1" wp14:anchorId="162D773E" wp14:editId="69444463">
                 <wp:simplePos x="0" y="0"/>
                 <wp:positionH relativeFrom="column">
                   <wp:posOffset>2604135</wp:posOffset>
@@ -1203,7 +1208,7 @@
           </mc:Choice>
           <mc:Fallback>
             <w:pict>
-              <v:shape w14:anchorId="707EE9AA" id="AutoShape 5230" o:spid="_x0000_s1026" type="#_x0000_t32" style="position:absolute;margin-left:205.05pt;margin-top:85.2pt;width:11.35pt;height:0;z-index:251645952;visibility:visible;mso-wrap-style:square;mso-wrap-distance-left:9pt;mso-wrap-distance-top:0;mso-wrap-distance-right:9pt;mso-wrap-distance-bottom:0;mso-position-horizontal:absolute;mso-position-horizontal-relative:text;mso-position-vertical:absolute;mso-position-vertical-relative:text" o:gfxdata="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"/>
+              <v:shape w14:anchorId="7C1FFF0C" id="AutoShape 5230" o:spid="_x0000_s1026" type="#_x0000_t32" style="position:absolute;margin-left:205.05pt;margin-top:85.2pt;width:11.35pt;height:0;z-index:251645952;visibility:visible;mso-wrap-style:square;mso-wrap-distance-left:9pt;mso-wrap-distance-top:0;mso-wrap-distance-right:9pt;mso-wrap-distance-bottom:0;mso-position-horizontal:absolute;mso-position-horizontal-relative:text;mso-position-vertical:absolute;mso-position-vertical-relative:text" o:gfxdata="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"/>
             </w:pict>
           </mc:Fallback>
         </mc:AlternateContent>
@@ -1217,7 +1222,7 @@
         <mc:AlternateContent>
           <mc:Choice Requires="wps">
             <w:drawing>
-              <wp:anchor distT="0" distB="0" distL="114300" distR="114300" simplePos="0" relativeHeight="251655168" behindDoc="0" locked="0" layoutInCell="1" allowOverlap="1" wp14:anchorId="0E5F7B60" wp14:editId="000CC8A7">
+              <wp:anchor distT="0" distB="0" distL="114300" distR="114300" simplePos="0" relativeHeight="251655168" behindDoc="0" locked="0" layoutInCell="1" allowOverlap="1" wp14:anchorId="7B007303" wp14:editId="5B492D41">
                 <wp:simplePos x="0" y="0"/>
                 <wp:positionH relativeFrom="column">
                   <wp:posOffset>2099310</wp:posOffset>
@@ -1291,7 +1296,7 @@
           </mc:Choice>
           <mc:Fallback>
             <w:pict>
-              <v:oval w14:anchorId="0E5F7B60" id="Oval 4739" o:spid="_x0000_s1028" style="position:absolute;left:0;text-align:left;margin-left:165.3pt;margin-top:60.35pt;width:20.4pt;height:20.3pt;z-index:251655168;visibility:visible;mso-wrap-style:square;mso-wrap-distance-left:9pt;mso-wrap-distance-top:0;mso-wrap-distance-right:9pt;mso-wrap-distance-bottom:0;mso-position-horizontal:absolute;mso-position-horizontal-relative:text;mso-position-vertical:absolute;mso-position-vertical-relative:text;v-text-anchor:top" o:gfxdata="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" strokecolor="#4a7ebb" strokeweight="3.5pt">
+              <v:oval w14:anchorId="7B007303" id="Oval 4739" o:spid="_x0000_s1028" style="position:absolute;left:0;text-align:left;margin-left:165.3pt;margin-top:60.35pt;width:20.4pt;height:20.3pt;z-index:251655168;visibility:visible;mso-wrap-style:square;mso-wrap-distance-left:9pt;mso-wrap-distance-top:0;mso-wrap-distance-right:9pt;mso-wrap-distance-bottom:0;mso-position-horizontal:absolute;mso-position-horizontal-relative:text;mso-position-vertical:absolute;mso-position-vertical-relative:text;v-text-anchor:top" o:gfxdata="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" strokecolor="#4a7ebb" strokeweight="3.5pt">
                 <v:textbox inset="0,0,0,0">
                   <w:txbxContent>
                     <w:p>
@@ -1328,7 +1333,7 @@
         <mc:AlternateContent>
           <mc:Choice Requires="wps">
             <w:drawing>
-              <wp:anchor distT="0" distB="0" distL="114300" distR="114300" simplePos="0" relativeHeight="251648000" behindDoc="0" locked="0" layoutInCell="1" allowOverlap="1" wp14:anchorId="057A59AE" wp14:editId="41CF25BB">
+              <wp:anchor distT="0" distB="0" distL="114300" distR="114300" simplePos="0" relativeHeight="251648000" behindDoc="0" locked="0" layoutInCell="1" allowOverlap="1" wp14:anchorId="2159F77F" wp14:editId="137897A9">
                 <wp:simplePos x="0" y="0"/>
                 <wp:positionH relativeFrom="column">
                   <wp:posOffset>2244090</wp:posOffset>
@@ -1380,7 +1385,6 @@
                                 <w:szCs w:val="18"/>
                               </w:rPr>
                             </w:pPr>
-                            <w:proofErr w:type="gramStart"/>
                             <w:r>
                               <w:rPr>
                                 <w:rFonts w:asciiTheme="majorHAnsi" w:hAnsiTheme="majorHAnsi" w:cstheme="majorHAnsi"/>
@@ -1405,7 +1409,6 @@
                               </w:rPr>
                               <w:t>Have</w:t>
                             </w:r>
-                            <w:proofErr w:type="gramEnd"/>
                             <w:r>
                               <w:rPr>
                                 <w:rFonts w:asciiTheme="majorHAnsi" w:hAnsiTheme="majorHAnsi" w:cstheme="majorHAnsi"/>
@@ -1460,7 +1463,7 @@
           </mc:Choice>
           <mc:Fallback>
             <w:pict>
-              <v:rect w14:anchorId="057A59AE" id="Rectangle 12495" o:spid="_x0000_s1029" style="position:absolute;left:0;text-align:left;margin-left:176.7pt;margin-top:49.1pt;width:139.15pt;height:29pt;z-index:251648000;visibility:visible;mso-wrap-style:square;mso-wrap-distance-left:9pt;mso-wrap-distance-top:0;mso-wrap-distance-right:9pt;mso-wrap-distance-bottom:0;mso-position-horizontal:absolute;mso-position-horizontal-relative:text;mso-position-vertical:absolute;mso-position-vertical-relative:text;v-text-anchor:top" o:gfxdata="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">
+              <v:rect w14:anchorId="2159F77F" id="Rectangle 12495" o:spid="_x0000_s1029" style="position:absolute;left:0;text-align:left;margin-left:176.7pt;margin-top:49.1pt;width:139.15pt;height:29pt;z-index:251648000;visibility:visible;mso-wrap-style:square;mso-wrap-distance-left:9pt;mso-wrap-distance-top:0;mso-wrap-distance-right:9pt;mso-wrap-distance-bottom:0;mso-position-horizontal:absolute;mso-position-horizontal-relative:text;mso-position-vertical:absolute;mso-position-vertical-relative:text;v-text-anchor:top" o:gfxdata="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">
                 <v:textbox>
                   <w:txbxContent>
                     <w:p>
@@ -1472,7 +1475,6 @@
                           <w:szCs w:val="18"/>
                         </w:rPr>
                       </w:pPr>
-                      <w:proofErr w:type="gramStart"/>
                       <w:r>
                         <w:rPr>
                           <w:rFonts w:asciiTheme="majorHAnsi" w:hAnsiTheme="majorHAnsi" w:cstheme="majorHAnsi"/>
@@ -1497,7 +1499,6 @@
                         </w:rPr>
                         <w:t>Have</w:t>
                       </w:r>
-                      <w:proofErr w:type="gramEnd"/>
                       <w:r>
                         <w:rPr>
                           <w:rFonts w:asciiTheme="majorHAnsi" w:hAnsiTheme="majorHAnsi" w:cstheme="majorHAnsi"/>
@@ -1555,7 +1556,7 @@
         <mc:AlternateContent>
           <mc:Choice Requires="wps">
             <w:drawing>
-              <wp:anchor distT="0" distB="0" distL="114300" distR="114300" simplePos="0" relativeHeight="251643904" behindDoc="0" locked="0" layoutInCell="1" allowOverlap="1" wp14:anchorId="42E73CEF" wp14:editId="3C1987D3">
+              <wp:anchor distT="0" distB="0" distL="114300" distR="114300" simplePos="0" relativeHeight="251643904" behindDoc="0" locked="0" layoutInCell="1" allowOverlap="1" wp14:anchorId="145EDDAD" wp14:editId="166B00EE">
                 <wp:simplePos x="0" y="0"/>
                 <wp:positionH relativeFrom="column">
                   <wp:posOffset>2602865</wp:posOffset>
@@ -1610,7 +1611,7 @@
           </mc:Choice>
           <mc:Fallback>
             <w:pict>
-              <v:shape w14:anchorId="4DB56981" id="AutoShape 12494" o:spid="_x0000_s1026" type="#_x0000_t32" style="position:absolute;margin-left:204.95pt;margin-top:41.75pt;width:11.35pt;height:0;z-index:251643904;visibility:visible;mso-wrap-style:square;mso-wrap-distance-left:9pt;mso-wrap-distance-top:0;mso-wrap-distance-right:9pt;mso-wrap-distance-bottom:0;mso-position-horizontal:absolute;mso-position-horizontal-relative:text;mso-position-vertical:absolute;mso-position-vertical-relative:text" o:gfxdata="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"/>
+              <v:shape w14:anchorId="4F33D8DF" id="AutoShape 12494" o:spid="_x0000_s1026" type="#_x0000_t32" style="position:absolute;margin-left:204.95pt;margin-top:41.75pt;width:11.35pt;height:0;z-index:251643904;visibility:visible;mso-wrap-style:square;mso-wrap-distance-left:9pt;mso-wrap-distance-top:0;mso-wrap-distance-right:9pt;mso-wrap-distance-bottom:0;mso-position-horizontal:absolute;mso-position-horizontal-relative:text;mso-position-vertical:absolute;mso-position-vertical-relative:text" o:gfxdata="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"/>
             </w:pict>
           </mc:Fallback>
         </mc:AlternateContent>
@@ -1624,7 +1625,7 @@
         <mc:AlternateContent>
           <mc:Choice Requires="wps">
             <w:drawing>
-              <wp:anchor distT="0" distB="0" distL="114300" distR="114300" simplePos="0" relativeHeight="251641856" behindDoc="0" locked="0" layoutInCell="1" allowOverlap="1" wp14:anchorId="3A7C6BD1" wp14:editId="5240F350">
+              <wp:anchor distT="0" distB="0" distL="114300" distR="114300" simplePos="0" relativeHeight="251641856" behindDoc="0" locked="0" layoutInCell="1" allowOverlap="1" wp14:anchorId="220F5E17" wp14:editId="4299519A">
                 <wp:simplePos x="0" y="0"/>
                 <wp:positionH relativeFrom="column">
                   <wp:posOffset>2708910</wp:posOffset>
@@ -1709,7 +1710,7 @@
           </mc:Choice>
           <mc:Fallback>
             <w:pict>
-              <v:shape w14:anchorId="3A7C6BD1" id="Text Box 5227" o:spid="_x0000_s1030" type="#_x0000_t202" style="position:absolute;left:0;text-align:left;margin-left:213.3pt;margin-top:32.8pt;width:126.65pt;height:21.1pt;z-index:251641856;visibility:visible;mso-wrap-style:square;mso-wrap-distance-left:9pt;mso-wrap-distance-top:0;mso-wrap-distance-right:9pt;mso-wrap-distance-bottom:0;mso-position-horizontal:absolute;mso-position-horizontal-relative:text;mso-position-vertical:absolute;mso-position-vertical-relative:text;v-text-anchor:top" o:gfxdata="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" filled="f" stroked="f">
+              <v:shape w14:anchorId="220F5E17" id="Text Box 5227" o:spid="_x0000_s1030" type="#_x0000_t202" style="position:absolute;left:0;text-align:left;margin-left:213.3pt;margin-top:32.8pt;width:126.65pt;height:21.1pt;z-index:251641856;visibility:visible;mso-wrap-style:square;mso-wrap-distance-left:9pt;mso-wrap-distance-top:0;mso-wrap-distance-right:9pt;mso-wrap-distance-bottom:0;mso-position-horizontal:absolute;mso-position-horizontal-relative:text;mso-position-vertical:absolute;mso-position-vertical-relative:text;v-text-anchor:top" o:gfxdata="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" filled="f" stroked="f">
                 <v:textbox>
                   <w:txbxContent>
                     <w:p>
@@ -1745,7 +1746,7 @@
         <mc:AlternateContent>
           <mc:Choice Requires="wps">
             <w:drawing>
-              <wp:anchor distT="0" distB="0" distL="114300" distR="114300" simplePos="0" relativeHeight="251653120" behindDoc="0" locked="0" layoutInCell="1" allowOverlap="1" wp14:anchorId="20C31B5B" wp14:editId="77FD3CFC">
+              <wp:anchor distT="0" distB="0" distL="114300" distR="114300" simplePos="0" relativeHeight="251653120" behindDoc="0" locked="0" layoutInCell="1" allowOverlap="1" wp14:anchorId="0EDC5219" wp14:editId="354631B2">
                 <wp:simplePos x="0" y="0"/>
                 <wp:positionH relativeFrom="column">
                   <wp:posOffset>2325370</wp:posOffset>
@@ -1819,7 +1820,7 @@
           </mc:Choice>
           <mc:Fallback>
             <w:pict>
-              <v:oval w14:anchorId="20C31B5B" id="Oval 4738" o:spid="_x0000_s1031" style="position:absolute;left:0;text-align:left;margin-left:183.1pt;margin-top:10.75pt;width:20.4pt;height:20.3pt;z-index:251653120;visibility:visible;mso-wrap-style:square;mso-wrap-distance-left:9pt;mso-wrap-distance-top:0;mso-wrap-distance-right:9pt;mso-wrap-distance-bottom:0;mso-position-horizontal:absolute;mso-position-horizontal-relative:text;mso-position-vertical:absolute;mso-position-vertical-relative:text;v-text-anchor:top" o:gfxdata="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" strokecolor="#4a7ebb" strokeweight="3.5pt">
+              <v:oval w14:anchorId="0EDC5219" id="Oval 4738" o:spid="_x0000_s1031" style="position:absolute;left:0;text-align:left;margin-left:183.1pt;margin-top:10.75pt;width:20.4pt;height:20.3pt;z-index:251653120;visibility:visible;mso-wrap-style:square;mso-wrap-distance-left:9pt;mso-wrap-distance-top:0;mso-wrap-distance-right:9pt;mso-wrap-distance-bottom:0;mso-position-horizontal:absolute;mso-position-horizontal-relative:text;mso-position-vertical:absolute;mso-position-vertical-relative:text;v-text-anchor:top" o:gfxdata="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" strokecolor="#4a7ebb" strokeweight="3.5pt">
                 <v:textbox inset="0,0,0,0">
                   <w:txbxContent>
                     <w:p>
@@ -1856,7 +1857,7 @@
         <mc:AlternateContent>
           <mc:Choice Requires="wps">
             <w:drawing>
-              <wp:anchor distT="0" distB="0" distL="114300" distR="114300" simplePos="0" relativeHeight="251649024" behindDoc="0" locked="0" layoutInCell="1" allowOverlap="1" wp14:anchorId="491981F6" wp14:editId="729BA24A">
+              <wp:anchor distT="0" distB="0" distL="114300" distR="114300" simplePos="0" relativeHeight="251649024" behindDoc="0" locked="0" layoutInCell="1" allowOverlap="1" wp14:anchorId="60ED3E5F" wp14:editId="087EB202">
                 <wp:simplePos x="0" y="0"/>
                 <wp:positionH relativeFrom="column">
                   <wp:posOffset>2387600</wp:posOffset>
@@ -1931,7 +1932,7 @@
           </mc:Choice>
           <mc:Fallback>
             <w:pict>
-              <v:rect w14:anchorId="491981F6" id="Rectangle 12496" o:spid="_x0000_s1032" style="position:absolute;left:0;text-align:left;margin-left:188pt;margin-top:8.3pt;width:55.25pt;height:27.4pt;z-index:251649024;visibility:visible;mso-wrap-style:square;mso-wrap-distance-left:9pt;mso-wrap-distance-top:0;mso-wrap-distance-right:9pt;mso-wrap-distance-bottom:0;mso-position-horizontal:absolute;mso-position-horizontal-relative:text;mso-position-vertical:absolute;mso-position-vertical-relative:text;v-text-anchor:top" o:gfxdata="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">
+              <v:rect w14:anchorId="60ED3E5F" id="Rectangle 12496" o:spid="_x0000_s1032" style="position:absolute;left:0;text-align:left;margin-left:188pt;margin-top:8.3pt;width:55.25pt;height:27.4pt;z-index:251649024;visibility:visible;mso-wrap-style:square;mso-wrap-distance-left:9pt;mso-wrap-distance-top:0;mso-wrap-distance-right:9pt;mso-wrap-distance-bottom:0;mso-position-horizontal:absolute;mso-position-horizontal-relative:text;mso-position-vertical:absolute;mso-position-vertical-relative:text;v-text-anchor:top" o:gfxdata="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">
                 <v:textbox>
                   <w:txbxContent>
                     <w:p>
@@ -1969,7 +1970,7 @@
         <mc:AlternateContent>
           <mc:Choice Requires="wps">
             <w:drawing>
-              <wp:anchor distT="0" distB="0" distL="114300" distR="114300" simplePos="0" relativeHeight="251644928" behindDoc="0" locked="0" layoutInCell="1" allowOverlap="1" wp14:anchorId="57ADEE9D" wp14:editId="46A7CF15">
+              <wp:anchor distT="0" distB="0" distL="114300" distR="114300" simplePos="0" relativeHeight="251644928" behindDoc="0" locked="0" layoutInCell="1" allowOverlap="1" wp14:anchorId="7F7FB4FD" wp14:editId="614F4BF0">
                 <wp:simplePos x="0" y="0"/>
                 <wp:positionH relativeFrom="column">
                   <wp:posOffset>2680970</wp:posOffset>
@@ -2027,7 +2028,7 @@
           </mc:Choice>
           <mc:Fallback>
             <w:pict>
-              <v:shape w14:anchorId="444DA52D" id="AutoShape 5229" o:spid="_x0000_s1026" type="#_x0000_t32" style="position:absolute;margin-left:211.1pt;margin-top:27.05pt;width:0;height:84pt;z-index:251644928;visibility:visible;mso-wrap-style:square;mso-height-percent:0;mso-wrap-distance-left:9pt;mso-wrap-distance-top:0;mso-wrap-distance-right:9pt;mso-wrap-distance-bottom:0;mso-position-horizontal:absolute;mso-position-horizontal-relative:text;mso-position-vertical:absolute;mso-position-vertical-relative:text;mso-height-percent:0;mso-height-relative:margin" o:gfxdata="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"/>
+              <v:shape w14:anchorId="3B6458E1" id="AutoShape 5229" o:spid="_x0000_s1026" type="#_x0000_t32" style="position:absolute;margin-left:211.1pt;margin-top:27.05pt;width:0;height:84pt;z-index:251644928;visibility:visible;mso-wrap-style:square;mso-height-percent:0;mso-wrap-distance-left:9pt;mso-wrap-distance-top:0;mso-wrap-distance-right:9pt;mso-wrap-distance-bottom:0;mso-position-horizontal:absolute;mso-position-horizontal-relative:text;mso-position-vertical:absolute;mso-position-vertical-relative:text;mso-height-percent:0;mso-height-relative:margin" o:gfxdata="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"/>
             </w:pict>
           </mc:Fallback>
         </mc:AlternateContent>
@@ -2084,7 +2085,7 @@
         <mc:AlternateContent>
           <mc:Choice Requires="wps">
             <w:drawing>
-              <wp:anchor distT="0" distB="0" distL="114300" distR="114300" simplePos="0" relativeHeight="251651072" behindDoc="0" locked="0" layoutInCell="1" allowOverlap="1" wp14:anchorId="0E03498E" wp14:editId="2F297F04">
+              <wp:anchor distT="0" distB="0" distL="114300" distR="114300" simplePos="0" relativeHeight="251651072" behindDoc="0" locked="0" layoutInCell="1" allowOverlap="1" wp14:anchorId="3A21241C" wp14:editId="24730B8F">
                 <wp:simplePos x="0" y="0"/>
                 <wp:positionH relativeFrom="column">
                   <wp:posOffset>2766060</wp:posOffset>
@@ -2177,7 +2178,7 @@
           </mc:Choice>
           <mc:Fallback>
             <w:pict>
-              <v:shape w14:anchorId="0E03498E" id="Text Box 12497" o:spid="_x0000_s1033" type="#_x0000_t202" style="position:absolute;left:0;text-align:left;margin-left:217.8pt;margin-top:5.3pt;width:38.55pt;height:21.1pt;z-index:251651072;visibility:visible;mso-wrap-style:square;mso-wrap-distance-left:9pt;mso-wrap-distance-top:0;mso-wrap-distance-right:9pt;mso-wrap-distance-bottom:0;mso-position-horizontal:absolute;mso-position-horizontal-relative:text;mso-position-vertical:absolute;mso-position-vertical-relative:text;v-text-anchor:top" o:gfxdata="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" filled="f" stroked="f">
+              <v:shape w14:anchorId="3A21241C" id="Text Box 12497" o:spid="_x0000_s1033" type="#_x0000_t202" style="position:absolute;left:0;text-align:left;margin-left:217.8pt;margin-top:5.3pt;width:38.55pt;height:21.1pt;z-index:251651072;visibility:visible;mso-wrap-style:square;mso-wrap-distance-left:9pt;mso-wrap-distance-top:0;mso-wrap-distance-right:9pt;mso-wrap-distance-bottom:0;mso-position-horizontal:absolute;mso-position-horizontal-relative:text;mso-position-vertical:absolute;mso-position-vertical-relative:text;v-text-anchor:top" o:gfxdata="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" filled="f" stroked="f">
                 <v:textbox>
                   <w:txbxContent>
                     <w:p>
@@ -2229,9 +2230,860 @@
           <w:lang w:val="sv-SE" w:eastAsia="sv-SE"/>
         </w:rPr>
         <mc:AlternateContent>
+          <mc:Choice Requires="wps">
+            <w:drawing>
+              <wp:anchor distT="0" distB="0" distL="114300" distR="114300" simplePos="0" relativeHeight="251656192" behindDoc="0" locked="0" layoutInCell="1" allowOverlap="1" wp14:anchorId="2B9B0660" wp14:editId="3D527CD3">
+                <wp:simplePos x="0" y="0"/>
+                <wp:positionH relativeFrom="column">
+                  <wp:posOffset>2985770</wp:posOffset>
+                </wp:positionH>
+                <wp:positionV relativeFrom="paragraph">
+                  <wp:posOffset>215900</wp:posOffset>
+                </wp:positionV>
+                <wp:extent cx="2933700" cy="1485900"/>
+                <wp:effectExtent l="0" t="0" r="19050" b="19050"/>
+                <wp:wrapNone/>
+                <wp:docPr id="17792" name="Text Box 6315"/>
+                <wp:cNvGraphicFramePr>
+                  <a:graphicFrameLocks xmlns:a="http://schemas.openxmlformats.org/drawingml/2006/main" noChangeAspect="1"/>
+                </wp:cNvGraphicFramePr>
+                <a:graphic xmlns:a="http://schemas.openxmlformats.org/drawingml/2006/main">
+                  <a:graphicData uri="http://schemas.microsoft.com/office/word/2010/wordprocessingShape">
+                    <wps:wsp>
+                      <wps:cNvSpPr txBox="1">
+                        <a:spLocks noChangeAspect="1" noChangeArrowheads="1"/>
+                      </wps:cNvSpPr>
+                      <wps:spPr bwMode="auto">
+                        <a:xfrm>
+                          <a:off x="0" y="0"/>
+                          <a:ext cx="2933700" cy="1485900"/>
+                        </a:xfrm>
+                        <a:prstGeom prst="rect">
+                          <a:avLst/>
+                        </a:prstGeom>
+                        <a:solidFill>
+                          <a:srgbClr val="FFFFFF"/>
+                        </a:solidFill>
+                        <a:ln w="9525">
+                          <a:solidFill>
+                            <a:srgbClr val="000000"/>
+                          </a:solidFill>
+                          <a:miter lim="800000"/>
+                          <a:headEnd/>
+                          <a:tailEnd/>
+                        </a:ln>
+                      </wps:spPr>
+                      <wps:txbx>
+                        <w:txbxContent>
+                          <w:p>
+                            <w:pPr>
+                              <w:rPr>
+                                <w:rFonts w:asciiTheme="majorHAnsi" w:hAnsiTheme="majorHAnsi" w:cstheme="majorHAnsi"/>
+                                <w:sz w:val="18"/>
+                                <w:szCs w:val="18"/>
+                              </w:rPr>
+                            </w:pPr>
+                            <w:r>
+                              <w:rPr>
+                                <w:rFonts w:asciiTheme="majorHAnsi" w:hAnsiTheme="majorHAnsi" w:cstheme="majorHAnsi"/>
+                                <w:sz w:val="18"/>
+                                <w:szCs w:val="18"/>
+                              </w:rPr>
+                              <w:t xml:space="preserve">Open FV681, </w:t>
+                            </w:r>
+                            <w:r>
+                              <w:rPr>
+                                <w:rFonts w:asciiTheme="majorHAnsi" w:hAnsiTheme="majorHAnsi" w:cstheme="majorHAnsi"/>
+                                <w:sz w:val="18"/>
+                                <w:szCs w:val="18"/>
+                              </w:rPr>
+                              <w:t>FV640, FV641,</w:t>
+                            </w:r>
+                            <w:r>
+                              <w:rPr>
+                                <w:rFonts w:asciiTheme="majorHAnsi" w:hAnsiTheme="majorHAnsi" w:cstheme="majorHAnsi"/>
+                                <w:sz w:val="18"/>
+                                <w:szCs w:val="18"/>
+                              </w:rPr>
+                              <w:t xml:space="preserve"> FV642, </w:t>
+                            </w:r>
+                            <w:r>
+                              <w:rPr>
+                                <w:rFonts w:asciiTheme="majorHAnsi" w:hAnsiTheme="majorHAnsi" w:cstheme="majorHAnsi"/>
+                                <w:sz w:val="18"/>
+                                <w:szCs w:val="18"/>
+                              </w:rPr>
+                              <w:t xml:space="preserve"> </w:t>
+                            </w:r>
+                            <w:r>
+                              <w:rPr>
+                                <w:rFonts w:asciiTheme="majorHAnsi" w:hAnsiTheme="majorHAnsi" w:cstheme="majorHAnsi"/>
+                                <w:sz w:val="18"/>
+                                <w:szCs w:val="18"/>
+                              </w:rPr>
+                              <w:t xml:space="preserve">FV680, </w:t>
+                            </w:r>
+                            <w:r>
+                              <w:rPr>
+                                <w:rFonts w:asciiTheme="majorHAnsi" w:hAnsiTheme="majorHAnsi" w:cstheme="majorHAnsi"/>
+                                <w:sz w:val="18"/>
+                                <w:szCs w:val="18"/>
+                              </w:rPr>
+                              <w:t>CV680</w:t>
+                            </w:r>
+                          </w:p>
+                          <w:p>
+                            <w:pPr>
+                              <w:rPr>
+                                <w:rFonts w:asciiTheme="majorHAnsi" w:hAnsiTheme="majorHAnsi" w:cstheme="majorHAnsi"/>
+                                <w:sz w:val="18"/>
+                                <w:szCs w:val="18"/>
+                              </w:rPr>
+                            </w:pPr>
+                            <w:r>
+                              <w:rPr>
+                                <w:rFonts w:asciiTheme="majorHAnsi" w:hAnsiTheme="majorHAnsi" w:cstheme="majorHAnsi"/>
+                                <w:sz w:val="18"/>
+                                <w:szCs w:val="18"/>
+                              </w:rPr>
+                              <w:t>Close CV644</w:t>
+                            </w:r>
+                          </w:p>
+                          <w:p>
+                            <w:pPr>
+                              <w:spacing w:before="40"/>
+                              <w:rPr>
+                                <w:rFonts w:asciiTheme="majorHAnsi" w:hAnsiTheme="majorHAnsi" w:cstheme="majorHAnsi"/>
+                                <w:sz w:val="18"/>
+                                <w:szCs w:val="18"/>
+                              </w:rPr>
+                            </w:pPr>
+                            <w:r>
+                              <w:rPr>
+                                <w:rFonts w:asciiTheme="majorHAnsi" w:hAnsiTheme="majorHAnsi" w:cstheme="majorHAnsi"/>
+                                <w:sz w:val="18"/>
+                                <w:szCs w:val="18"/>
+                              </w:rPr>
+                              <w:t>CV581 regulated</w:t>
+                            </w:r>
+                            <w:r>
+                              <w:rPr>
+                                <w:rFonts w:asciiTheme="majorHAnsi" w:hAnsiTheme="majorHAnsi" w:cstheme="majorHAnsi"/>
+                                <w:sz w:val="18"/>
+                                <w:szCs w:val="18"/>
+                              </w:rPr>
+                              <w:t xml:space="preserve">: </w:t>
+                            </w:r>
+                            <w:r>
+                              <w:rPr>
+                                <w:rFonts w:asciiTheme="majorHAnsi" w:hAnsiTheme="majorHAnsi" w:cstheme="majorHAnsi"/>
+                                <w:sz w:val="18"/>
+                                <w:szCs w:val="18"/>
+                              </w:rPr>
+                              <w:t>FT581=FT581</w:t>
+                            </w:r>
+                            <w:r>
+                              <w:rPr>
+                                <w:rFonts w:asciiTheme="majorHAnsi" w:hAnsiTheme="majorHAnsi" w:cstheme="majorHAnsi"/>
+                                <w:sz w:val="18"/>
+                                <w:szCs w:val="18"/>
+                              </w:rPr>
+                              <w:t>setpoint</w:t>
+                            </w:r>
+                          </w:p>
+                          <w:p>
+                            <w:pPr>
+                              <w:spacing w:line="314" w:lineRule="auto"/>
+                              <w:rPr>
+                                <w:rFonts w:asciiTheme="majorHAnsi" w:hAnsiTheme="majorHAnsi" w:cstheme="majorHAnsi"/>
+                                <w:sz w:val="18"/>
+                                <w:szCs w:val="18"/>
+                              </w:rPr>
+                            </w:pPr>
+                            <w:r>
+                              <w:rPr>
+                                <w:rFonts w:asciiTheme="majorHAnsi" w:hAnsiTheme="majorHAnsi" w:cstheme="majorHAnsi"/>
+                                <w:sz w:val="18"/>
+                                <w:szCs w:val="18"/>
+                              </w:rPr>
+                              <w:t>PT660&lt;PT660Max</w:t>
+                            </w:r>
+                          </w:p>
+                          <w:p>
+                            <w:pPr>
+                              <w:spacing w:before="40"/>
+                              <w:rPr>
+                                <w:rFonts w:asciiTheme="majorHAnsi" w:hAnsiTheme="majorHAnsi" w:cstheme="majorHAnsi"/>
+                                <w:sz w:val="18"/>
+                                <w:szCs w:val="18"/>
+                              </w:rPr>
+                            </w:pPr>
+                            <w:r>
+                              <w:rPr>
+                                <w:rFonts w:asciiTheme="majorHAnsi" w:hAnsiTheme="majorHAnsi" w:cstheme="majorHAnsi"/>
+                                <w:sz w:val="18"/>
+                                <w:szCs w:val="18"/>
+                              </w:rPr>
+                              <w:t xml:space="preserve">CV601 regulated </w:t>
+                            </w:r>
+                            <w:r>
+                              <w:rPr>
+                                <w:rFonts w:asciiTheme="majorHAnsi" w:hAnsiTheme="majorHAnsi" w:cstheme="majorHAnsi"/>
+                                <w:sz w:val="18"/>
+                                <w:szCs w:val="18"/>
+                              </w:rPr>
+                              <w:t xml:space="preserve"> </w:t>
+                            </w:r>
+                            <w:r>
+                              <w:rPr>
+                                <w:rFonts w:asciiTheme="majorHAnsi" w:hAnsiTheme="majorHAnsi" w:cstheme="majorHAnsi"/>
+                                <w:sz w:val="18"/>
+                                <w:szCs w:val="18"/>
+                                <w:lang w:val="fr-FR"/>
+                              </w:rPr>
+                              <w:t>FT583=FT583setpoint</w:t>
+                            </w:r>
+                          </w:p>
+                          <w:p>
+                            <w:pPr>
+                              <w:rPr>
+                                <w:rFonts w:asciiTheme="majorHAnsi" w:hAnsiTheme="majorHAnsi" w:cstheme="majorHAnsi"/>
+                                <w:sz w:val="18"/>
+                                <w:szCs w:val="18"/>
+                                <w:lang w:val="fr-FR"/>
+                              </w:rPr>
+                            </w:pPr>
+                            <w:r>
+                              <w:rPr>
+                                <w:rFonts w:asciiTheme="majorHAnsi" w:hAnsiTheme="majorHAnsi" w:cstheme="majorHAnsi"/>
+                                <w:sz w:val="18"/>
+                                <w:szCs w:val="18"/>
+                              </w:rPr>
+                              <w:sym w:font="Symbol" w:char="F044"/>
+                            </w:r>
+                            <w:r>
+                              <w:rPr>
+                                <w:rFonts w:asciiTheme="majorHAnsi" w:hAnsiTheme="majorHAnsi" w:cstheme="majorHAnsi"/>
+                                <w:sz w:val="18"/>
+                                <w:szCs w:val="18"/>
+                                <w:lang w:val="fr-FR"/>
+                              </w:rPr>
+                              <w:t>T/</w:t>
+                            </w:r>
+                            <w:r>
+                              <w:rPr>
+                                <w:rFonts w:asciiTheme="majorHAnsi" w:hAnsiTheme="majorHAnsi" w:cstheme="majorHAnsi"/>
+                                <w:sz w:val="18"/>
+                                <w:szCs w:val="18"/>
+                              </w:rPr>
+                              <w:sym w:font="Symbol" w:char="F044"/>
+                            </w:r>
+                            <w:r>
+                              <w:rPr>
+                                <w:rFonts w:asciiTheme="majorHAnsi" w:hAnsiTheme="majorHAnsi" w:cstheme="majorHAnsi"/>
+                                <w:sz w:val="18"/>
+                                <w:szCs w:val="18"/>
+                                <w:lang w:val="fr-FR"/>
+                              </w:rPr>
+                              <w:t>L magnet&lt;</w:t>
+                            </w:r>
+                            <w:r>
+                              <w:rPr>
+                                <w:rFonts w:asciiTheme="majorHAnsi" w:hAnsiTheme="majorHAnsi" w:cstheme="majorHAnsi"/>
+                                <w:sz w:val="18"/>
+                                <w:szCs w:val="18"/>
+                              </w:rPr>
+                              <w:sym w:font="Symbol" w:char="F044"/>
+                            </w:r>
+                            <w:r>
+                              <w:rPr>
+                                <w:rFonts w:asciiTheme="majorHAnsi" w:hAnsiTheme="majorHAnsi" w:cstheme="majorHAnsi"/>
+                                <w:sz w:val="18"/>
+                                <w:szCs w:val="18"/>
+                                <w:lang w:val="fr-FR"/>
+                              </w:rPr>
+                              <w:t>T/</w:t>
+                            </w:r>
+                            <w:r>
+                              <w:rPr>
+                                <w:rFonts w:asciiTheme="majorHAnsi" w:hAnsiTheme="majorHAnsi" w:cstheme="majorHAnsi"/>
+                                <w:sz w:val="18"/>
+                                <w:szCs w:val="18"/>
+                              </w:rPr>
+                              <w:sym w:font="Symbol" w:char="F044"/>
+                            </w:r>
+                            <w:r>
+                              <w:rPr>
+                                <w:rFonts w:asciiTheme="majorHAnsi" w:hAnsiTheme="majorHAnsi" w:cstheme="majorHAnsi"/>
+                                <w:sz w:val="18"/>
+                                <w:szCs w:val="18"/>
+                                <w:lang w:val="fr-FR"/>
+                              </w:rPr>
+                              <w:t>L magnetMax</w:t>
+                            </w:r>
+                            <w:r>
+                              <w:rPr>
+                                <w:rFonts w:asciiTheme="majorHAnsi" w:hAnsiTheme="majorHAnsi" w:cstheme="majorHAnsi"/>
+                                <w:sz w:val="18"/>
+                                <w:szCs w:val="18"/>
+                                <w:lang w:val="fr-FR"/>
+                              </w:rPr>
+                              <w:t xml:space="preserve"> as long as TT665 &gt; 80K</w:t>
+                            </w:r>
+                          </w:p>
+                          <w:p>
+                            <w:pPr>
+                              <w:rPr>
+                                <w:rFonts w:asciiTheme="majorHAnsi" w:hAnsiTheme="majorHAnsi" w:cstheme="majorHAnsi"/>
+                                <w:sz w:val="18"/>
+                                <w:szCs w:val="18"/>
+                                <w:lang w:val="sv-SE"/>
+                              </w:rPr>
+                            </w:pPr>
+                            <w:r>
+                              <w:rPr>
+                                <w:rFonts w:asciiTheme="majorHAnsi" w:hAnsiTheme="majorHAnsi" w:cstheme="majorHAnsi"/>
+                                <w:sz w:val="18"/>
+                                <w:szCs w:val="18"/>
+                                <w:lang w:val="sv-SE"/>
+                              </w:rPr>
+                              <w:t>dT/dt_magnet&lt;dT/dt_magnetMax</w:t>
+                            </w:r>
+                          </w:p>
+                          <w:p>
+                            <w:pPr>
+                              <w:spacing w:before="40"/>
+                              <w:rPr>
+                                <w:rFonts w:asciiTheme="majorHAnsi" w:hAnsiTheme="majorHAnsi" w:cstheme="majorHAnsi"/>
+                                <w:sz w:val="18"/>
+                                <w:szCs w:val="18"/>
+                              </w:rPr>
+                            </w:pPr>
+                            <w:r>
+                              <w:rPr>
+                                <w:rFonts w:asciiTheme="majorHAnsi" w:hAnsiTheme="majorHAnsi" w:cstheme="majorHAnsi"/>
+                                <w:sz w:val="18"/>
+                                <w:szCs w:val="18"/>
+                              </w:rPr>
+                              <w:t>CV583 regulated</w:t>
+                            </w:r>
+                            <w:r>
+                              <w:rPr>
+                                <w:rFonts w:asciiTheme="majorHAnsi" w:hAnsiTheme="majorHAnsi" w:cstheme="majorHAnsi"/>
+                                <w:sz w:val="18"/>
+                                <w:szCs w:val="18"/>
+                              </w:rPr>
+                              <w:t xml:space="preserve"> </w:t>
+                            </w:r>
+                            <w:r>
+                              <w:rPr>
+                                <w:rFonts w:asciiTheme="majorHAnsi" w:hAnsiTheme="majorHAnsi" w:cstheme="majorHAnsi"/>
+                                <w:sz w:val="18"/>
+                                <w:szCs w:val="18"/>
+                              </w:rPr>
+                              <w:t>PT68</w:t>
+                            </w:r>
+                            <w:r>
+                              <w:rPr>
+                                <w:rFonts w:asciiTheme="majorHAnsi" w:hAnsiTheme="majorHAnsi" w:cstheme="majorHAnsi"/>
+                                <w:sz w:val="18"/>
+                                <w:szCs w:val="18"/>
+                              </w:rPr>
+                              <w:t>1</w:t>
+                            </w:r>
+                            <w:r>
+                              <w:rPr>
+                                <w:rFonts w:asciiTheme="majorHAnsi" w:hAnsiTheme="majorHAnsi" w:cstheme="majorHAnsi"/>
+                                <w:sz w:val="18"/>
+                                <w:szCs w:val="18"/>
+                              </w:rPr>
+                              <w:t>=PT68</w:t>
+                            </w:r>
+                            <w:r>
+                              <w:rPr>
+                                <w:rFonts w:asciiTheme="majorHAnsi" w:hAnsiTheme="majorHAnsi" w:cstheme="majorHAnsi"/>
+                                <w:sz w:val="18"/>
+                                <w:szCs w:val="18"/>
+                              </w:rPr>
+                              <w:t>1</w:t>
+                            </w:r>
+                            <w:r>
+                              <w:rPr>
+                                <w:rFonts w:asciiTheme="majorHAnsi" w:hAnsiTheme="majorHAnsi" w:cstheme="majorHAnsi"/>
+                                <w:sz w:val="18"/>
+                                <w:szCs w:val="18"/>
+                              </w:rPr>
+                              <w:t>setpoint</w:t>
+                            </w:r>
+                          </w:p>
+                          <w:p>
+                            <w:pPr>
+                              <w:spacing w:before="40"/>
+                              <w:rPr>
+                                <w:rFonts w:asciiTheme="majorHAnsi" w:hAnsiTheme="majorHAnsi" w:cstheme="majorHAnsi"/>
+                                <w:sz w:val="18"/>
+                                <w:szCs w:val="18"/>
+                              </w:rPr>
+                            </w:pPr>
+                            <w:r>
+                              <w:rPr>
+                                <w:rFonts w:asciiTheme="majorHAnsi" w:hAnsiTheme="majorHAnsi" w:cstheme="majorHAnsi"/>
+                                <w:sz w:val="18"/>
+                                <w:szCs w:val="18"/>
+                              </w:rPr>
+                              <w:t>EH641 on</w:t>
+                            </w:r>
+                            <w:r>
+                              <w:rPr>
+                                <w:rFonts w:asciiTheme="majorHAnsi" w:hAnsiTheme="majorHAnsi" w:cstheme="majorHAnsi"/>
+                                <w:sz w:val="18"/>
+                                <w:szCs w:val="18"/>
+                              </w:rPr>
+                              <w:t xml:space="preserve"> when TT665 &gt;</w:t>
+                            </w:r>
+                            <w:r>
+                              <w:rPr>
+                                <w:rFonts w:asciiTheme="majorHAnsi" w:hAnsiTheme="majorHAnsi" w:cstheme="majorHAnsi"/>
+                                <w:sz w:val="18"/>
+                                <w:szCs w:val="18"/>
+                              </w:rPr>
+                              <w:t xml:space="preserve"> 80K</w:t>
+                            </w:r>
+                          </w:p>
+                          <w:p>
+                            <w:pPr>
+                              <w:spacing w:line="314" w:lineRule="auto"/>
+                              <w:rPr>
+                                <w:rFonts w:asciiTheme="majorHAnsi" w:hAnsiTheme="majorHAnsi" w:cstheme="majorHAnsi"/>
+                                <w:sz w:val="18"/>
+                                <w:szCs w:val="18"/>
+                              </w:rPr>
+                            </w:pPr>
+                          </w:p>
+                        </w:txbxContent>
+                      </wps:txbx>
+                      <wps:bodyPr rot="0" vert="horz" wrap="square" lIns="91440" tIns="45720" rIns="91440" bIns="45720" anchor="t" anchorCtr="0" upright="1">
+                        <a:noAutofit/>
+                      </wps:bodyPr>
+                    </wps:wsp>
+                  </a:graphicData>
+                </a:graphic>
+                <wp14:sizeRelH relativeFrom="margin">
+                  <wp14:pctWidth>0</wp14:pctWidth>
+                </wp14:sizeRelH>
+                <wp14:sizeRelV relativeFrom="margin">
+                  <wp14:pctHeight>0</wp14:pctHeight>
+                </wp14:sizeRelV>
+              </wp:anchor>
+            </w:drawing>
+          </mc:Choice>
+          <mc:Fallback>
+            <w:pict>
+              <v:shape w14:anchorId="2B9B0660" id="Text Box 6315" o:spid="_x0000_s1034" type="#_x0000_t202" style="position:absolute;left:0;text-align:left;margin-left:235.1pt;margin-top:17pt;width:231pt;height:117pt;z-index:251656192;visibility:visible;mso-wrap-style:square;mso-width-percent:0;mso-height-percent:0;mso-wrap-distance-left:9pt;mso-wrap-distance-top:0;mso-wrap-distance-right:9pt;mso-wrap-distance-bottom:0;mso-position-horizontal:absolute;mso-position-horizontal-relative:text;mso-position-vertical:absolute;mso-position-vertical-relative:text;mso-width-percent:0;mso-height-percent:0;mso-width-relative:margin;mso-height-relative:margin;v-text-anchor:top" o:gfxdata="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">
+                <o:lock v:ext="edit" aspectratio="t"/>
+                <v:textbox>
+                  <w:txbxContent>
+                    <w:p>
+                      <w:pPr>
+                        <w:rPr>
+                          <w:rFonts w:asciiTheme="majorHAnsi" w:hAnsiTheme="majorHAnsi" w:cstheme="majorHAnsi"/>
+                          <w:sz w:val="18"/>
+                          <w:szCs w:val="18"/>
+                        </w:rPr>
+                      </w:pPr>
+                      <w:r>
+                        <w:rPr>
+                          <w:rFonts w:asciiTheme="majorHAnsi" w:hAnsiTheme="majorHAnsi" w:cstheme="majorHAnsi"/>
+                          <w:sz w:val="18"/>
+                          <w:szCs w:val="18"/>
+                        </w:rPr>
+                        <w:t xml:space="preserve">Open FV681, </w:t>
+                      </w:r>
+                      <w:r>
+                        <w:rPr>
+                          <w:rFonts w:asciiTheme="majorHAnsi" w:hAnsiTheme="majorHAnsi" w:cstheme="majorHAnsi"/>
+                          <w:sz w:val="18"/>
+                          <w:szCs w:val="18"/>
+                        </w:rPr>
+                        <w:t>FV640, FV641,</w:t>
+                      </w:r>
+                      <w:r>
+                        <w:rPr>
+                          <w:rFonts w:asciiTheme="majorHAnsi" w:hAnsiTheme="majorHAnsi" w:cstheme="majorHAnsi"/>
+                          <w:sz w:val="18"/>
+                          <w:szCs w:val="18"/>
+                        </w:rPr>
+                        <w:t xml:space="preserve"> FV642, </w:t>
+                      </w:r>
+                      <w:r>
+                        <w:rPr>
+                          <w:rFonts w:asciiTheme="majorHAnsi" w:hAnsiTheme="majorHAnsi" w:cstheme="majorHAnsi"/>
+                          <w:sz w:val="18"/>
+                          <w:szCs w:val="18"/>
+                        </w:rPr>
+                        <w:t xml:space="preserve"> </w:t>
+                      </w:r>
+                      <w:r>
+                        <w:rPr>
+                          <w:rFonts w:asciiTheme="majorHAnsi" w:hAnsiTheme="majorHAnsi" w:cstheme="majorHAnsi"/>
+                          <w:sz w:val="18"/>
+                          <w:szCs w:val="18"/>
+                        </w:rPr>
+                        <w:t xml:space="preserve">FV680, </w:t>
+                      </w:r>
+                      <w:r>
+                        <w:rPr>
+                          <w:rFonts w:asciiTheme="majorHAnsi" w:hAnsiTheme="majorHAnsi" w:cstheme="majorHAnsi"/>
+                          <w:sz w:val="18"/>
+                          <w:szCs w:val="18"/>
+                        </w:rPr>
+                        <w:t>CV680</w:t>
+                      </w:r>
+                    </w:p>
+                    <w:p>
+                      <w:pPr>
+                        <w:rPr>
+                          <w:rFonts w:asciiTheme="majorHAnsi" w:hAnsiTheme="majorHAnsi" w:cstheme="majorHAnsi"/>
+                          <w:sz w:val="18"/>
+                          <w:szCs w:val="18"/>
+                        </w:rPr>
+                      </w:pPr>
+                      <w:r>
+                        <w:rPr>
+                          <w:rFonts w:asciiTheme="majorHAnsi" w:hAnsiTheme="majorHAnsi" w:cstheme="majorHAnsi"/>
+                          <w:sz w:val="18"/>
+                          <w:szCs w:val="18"/>
+                        </w:rPr>
+                        <w:t>Close CV644</w:t>
+                      </w:r>
+                    </w:p>
+                    <w:p>
+                      <w:pPr>
+                        <w:spacing w:before="40"/>
+                        <w:rPr>
+                          <w:rFonts w:asciiTheme="majorHAnsi" w:hAnsiTheme="majorHAnsi" w:cstheme="majorHAnsi"/>
+                          <w:sz w:val="18"/>
+                          <w:szCs w:val="18"/>
+                        </w:rPr>
+                      </w:pPr>
+                      <w:r>
+                        <w:rPr>
+                          <w:rFonts w:asciiTheme="majorHAnsi" w:hAnsiTheme="majorHAnsi" w:cstheme="majorHAnsi"/>
+                          <w:sz w:val="18"/>
+                          <w:szCs w:val="18"/>
+                        </w:rPr>
+                        <w:t>CV581 regulated</w:t>
+                      </w:r>
+                      <w:r>
+                        <w:rPr>
+                          <w:rFonts w:asciiTheme="majorHAnsi" w:hAnsiTheme="majorHAnsi" w:cstheme="majorHAnsi"/>
+                          <w:sz w:val="18"/>
+                          <w:szCs w:val="18"/>
+                        </w:rPr>
+                        <w:t xml:space="preserve">: </w:t>
+                      </w:r>
+                      <w:r>
+                        <w:rPr>
+                          <w:rFonts w:asciiTheme="majorHAnsi" w:hAnsiTheme="majorHAnsi" w:cstheme="majorHAnsi"/>
+                          <w:sz w:val="18"/>
+                          <w:szCs w:val="18"/>
+                        </w:rPr>
+                        <w:t>FT581=FT581</w:t>
+                      </w:r>
+                      <w:r>
+                        <w:rPr>
+                          <w:rFonts w:asciiTheme="majorHAnsi" w:hAnsiTheme="majorHAnsi" w:cstheme="majorHAnsi"/>
+                          <w:sz w:val="18"/>
+                          <w:szCs w:val="18"/>
+                        </w:rPr>
+                        <w:t>setpoint</w:t>
+                      </w:r>
+                    </w:p>
+                    <w:p>
+                      <w:pPr>
+                        <w:spacing w:line="314" w:lineRule="auto"/>
+                        <w:rPr>
+                          <w:rFonts w:asciiTheme="majorHAnsi" w:hAnsiTheme="majorHAnsi" w:cstheme="majorHAnsi"/>
+                          <w:sz w:val="18"/>
+                          <w:szCs w:val="18"/>
+                        </w:rPr>
+                      </w:pPr>
+                      <w:r>
+                        <w:rPr>
+                          <w:rFonts w:asciiTheme="majorHAnsi" w:hAnsiTheme="majorHAnsi" w:cstheme="majorHAnsi"/>
+                          <w:sz w:val="18"/>
+                          <w:szCs w:val="18"/>
+                        </w:rPr>
+                        <w:t>PT660&lt;PT660Max</w:t>
+                      </w:r>
+                    </w:p>
+                    <w:p>
+                      <w:pPr>
+                        <w:spacing w:before="40"/>
+                        <w:rPr>
+                          <w:rFonts w:asciiTheme="majorHAnsi" w:hAnsiTheme="majorHAnsi" w:cstheme="majorHAnsi"/>
+                          <w:sz w:val="18"/>
+                          <w:szCs w:val="18"/>
+                        </w:rPr>
+                      </w:pPr>
+                      <w:r>
+                        <w:rPr>
+                          <w:rFonts w:asciiTheme="majorHAnsi" w:hAnsiTheme="majorHAnsi" w:cstheme="majorHAnsi"/>
+                          <w:sz w:val="18"/>
+                          <w:szCs w:val="18"/>
+                        </w:rPr>
+                        <w:t xml:space="preserve">CV601 regulated </w:t>
+                      </w:r>
+                      <w:r>
+                        <w:rPr>
+                          <w:rFonts w:asciiTheme="majorHAnsi" w:hAnsiTheme="majorHAnsi" w:cstheme="majorHAnsi"/>
+                          <w:sz w:val="18"/>
+                          <w:szCs w:val="18"/>
+                        </w:rPr>
+                        <w:t xml:space="preserve"> </w:t>
+                      </w:r>
+                      <w:r>
+                        <w:rPr>
+                          <w:rFonts w:asciiTheme="majorHAnsi" w:hAnsiTheme="majorHAnsi" w:cstheme="majorHAnsi"/>
+                          <w:sz w:val="18"/>
+                          <w:szCs w:val="18"/>
+                          <w:lang w:val="fr-FR"/>
+                        </w:rPr>
+                        <w:t>FT583=FT583setpoint</w:t>
+                      </w:r>
+                    </w:p>
+                    <w:p>
+                      <w:pPr>
+                        <w:rPr>
+                          <w:rFonts w:asciiTheme="majorHAnsi" w:hAnsiTheme="majorHAnsi" w:cstheme="majorHAnsi"/>
+                          <w:sz w:val="18"/>
+                          <w:szCs w:val="18"/>
+                          <w:lang w:val="fr-FR"/>
+                        </w:rPr>
+                      </w:pPr>
+                      <w:r>
+                        <w:rPr>
+                          <w:rFonts w:asciiTheme="majorHAnsi" w:hAnsiTheme="majorHAnsi" w:cstheme="majorHAnsi"/>
+                          <w:sz w:val="18"/>
+                          <w:szCs w:val="18"/>
+                        </w:rPr>
+                        <w:sym w:font="Symbol" w:char="F044"/>
+                      </w:r>
+                      <w:r>
+                        <w:rPr>
+                          <w:rFonts w:asciiTheme="majorHAnsi" w:hAnsiTheme="majorHAnsi" w:cstheme="majorHAnsi"/>
+                          <w:sz w:val="18"/>
+                          <w:szCs w:val="18"/>
+                          <w:lang w:val="fr-FR"/>
+                        </w:rPr>
+                        <w:t>T/</w:t>
+                      </w:r>
+                      <w:r>
+                        <w:rPr>
+                          <w:rFonts w:asciiTheme="majorHAnsi" w:hAnsiTheme="majorHAnsi" w:cstheme="majorHAnsi"/>
+                          <w:sz w:val="18"/>
+                          <w:szCs w:val="18"/>
+                        </w:rPr>
+                        <w:sym w:font="Symbol" w:char="F044"/>
+                      </w:r>
+                      <w:r>
+                        <w:rPr>
+                          <w:rFonts w:asciiTheme="majorHAnsi" w:hAnsiTheme="majorHAnsi" w:cstheme="majorHAnsi"/>
+                          <w:sz w:val="18"/>
+                          <w:szCs w:val="18"/>
+                          <w:lang w:val="fr-FR"/>
+                        </w:rPr>
+                        <w:t>L magnet&lt;</w:t>
+                      </w:r>
+                      <w:r>
+                        <w:rPr>
+                          <w:rFonts w:asciiTheme="majorHAnsi" w:hAnsiTheme="majorHAnsi" w:cstheme="majorHAnsi"/>
+                          <w:sz w:val="18"/>
+                          <w:szCs w:val="18"/>
+                        </w:rPr>
+                        <w:sym w:font="Symbol" w:char="F044"/>
+                      </w:r>
+                      <w:r>
+                        <w:rPr>
+                          <w:rFonts w:asciiTheme="majorHAnsi" w:hAnsiTheme="majorHAnsi" w:cstheme="majorHAnsi"/>
+                          <w:sz w:val="18"/>
+                          <w:szCs w:val="18"/>
+                          <w:lang w:val="fr-FR"/>
+                        </w:rPr>
+                        <w:t>T/</w:t>
+                      </w:r>
+                      <w:r>
+                        <w:rPr>
+                          <w:rFonts w:asciiTheme="majorHAnsi" w:hAnsiTheme="majorHAnsi" w:cstheme="majorHAnsi"/>
+                          <w:sz w:val="18"/>
+                          <w:szCs w:val="18"/>
+                        </w:rPr>
+                        <w:sym w:font="Symbol" w:char="F044"/>
+                      </w:r>
+                      <w:r>
+                        <w:rPr>
+                          <w:rFonts w:asciiTheme="majorHAnsi" w:hAnsiTheme="majorHAnsi" w:cstheme="majorHAnsi"/>
+                          <w:sz w:val="18"/>
+                          <w:szCs w:val="18"/>
+                          <w:lang w:val="fr-FR"/>
+                        </w:rPr>
+                        <w:t>L magnetMax</w:t>
+                      </w:r>
+                      <w:r>
+                        <w:rPr>
+                          <w:rFonts w:asciiTheme="majorHAnsi" w:hAnsiTheme="majorHAnsi" w:cstheme="majorHAnsi"/>
+                          <w:sz w:val="18"/>
+                          <w:szCs w:val="18"/>
+                          <w:lang w:val="fr-FR"/>
+                        </w:rPr>
+                        <w:t xml:space="preserve"> as long as TT665 &gt; 80K</w:t>
+                      </w:r>
+                    </w:p>
+                    <w:p>
+                      <w:pPr>
+                        <w:rPr>
+                          <w:rFonts w:asciiTheme="majorHAnsi" w:hAnsiTheme="majorHAnsi" w:cstheme="majorHAnsi"/>
+                          <w:sz w:val="18"/>
+                          <w:szCs w:val="18"/>
+                          <w:lang w:val="sv-SE"/>
+                        </w:rPr>
+                      </w:pPr>
+                      <w:r>
+                        <w:rPr>
+                          <w:rFonts w:asciiTheme="majorHAnsi" w:hAnsiTheme="majorHAnsi" w:cstheme="majorHAnsi"/>
+                          <w:sz w:val="18"/>
+                          <w:szCs w:val="18"/>
+                          <w:lang w:val="sv-SE"/>
+                        </w:rPr>
+                        <w:t>dT/dt_magnet&lt;dT/dt_magnetMax</w:t>
+                      </w:r>
+                    </w:p>
+                    <w:p>
+                      <w:pPr>
+                        <w:spacing w:before="40"/>
+                        <w:rPr>
+                          <w:rFonts w:asciiTheme="majorHAnsi" w:hAnsiTheme="majorHAnsi" w:cstheme="majorHAnsi"/>
+                          <w:sz w:val="18"/>
+                          <w:szCs w:val="18"/>
+                        </w:rPr>
+                      </w:pPr>
+                      <w:r>
+                        <w:rPr>
+                          <w:rFonts w:asciiTheme="majorHAnsi" w:hAnsiTheme="majorHAnsi" w:cstheme="majorHAnsi"/>
+                          <w:sz w:val="18"/>
+                          <w:szCs w:val="18"/>
+                        </w:rPr>
+                        <w:t>CV583 regulated</w:t>
+                      </w:r>
+                      <w:r>
+                        <w:rPr>
+                          <w:rFonts w:asciiTheme="majorHAnsi" w:hAnsiTheme="majorHAnsi" w:cstheme="majorHAnsi"/>
+                          <w:sz w:val="18"/>
+                          <w:szCs w:val="18"/>
+                        </w:rPr>
+                        <w:t xml:space="preserve"> </w:t>
+                      </w:r>
+                      <w:r>
+                        <w:rPr>
+                          <w:rFonts w:asciiTheme="majorHAnsi" w:hAnsiTheme="majorHAnsi" w:cstheme="majorHAnsi"/>
+                          <w:sz w:val="18"/>
+                          <w:szCs w:val="18"/>
+                        </w:rPr>
+                        <w:t>PT68</w:t>
+                      </w:r>
+                      <w:r>
+                        <w:rPr>
+                          <w:rFonts w:asciiTheme="majorHAnsi" w:hAnsiTheme="majorHAnsi" w:cstheme="majorHAnsi"/>
+                          <w:sz w:val="18"/>
+                          <w:szCs w:val="18"/>
+                        </w:rPr>
+                        <w:t>1</w:t>
+                      </w:r>
+                      <w:r>
+                        <w:rPr>
+                          <w:rFonts w:asciiTheme="majorHAnsi" w:hAnsiTheme="majorHAnsi" w:cstheme="majorHAnsi"/>
+                          <w:sz w:val="18"/>
+                          <w:szCs w:val="18"/>
+                        </w:rPr>
+                        <w:t>=PT68</w:t>
+                      </w:r>
+                      <w:r>
+                        <w:rPr>
+                          <w:rFonts w:asciiTheme="majorHAnsi" w:hAnsiTheme="majorHAnsi" w:cstheme="majorHAnsi"/>
+                          <w:sz w:val="18"/>
+                          <w:szCs w:val="18"/>
+                        </w:rPr>
+                        <w:t>1</w:t>
+                      </w:r>
+                      <w:r>
+                        <w:rPr>
+                          <w:rFonts w:asciiTheme="majorHAnsi" w:hAnsiTheme="majorHAnsi" w:cstheme="majorHAnsi"/>
+                          <w:sz w:val="18"/>
+                          <w:szCs w:val="18"/>
+                        </w:rPr>
+                        <w:t>setpoint</w:t>
+                      </w:r>
+                    </w:p>
+                    <w:p>
+                      <w:pPr>
+                        <w:spacing w:before="40"/>
+                        <w:rPr>
+                          <w:rFonts w:asciiTheme="majorHAnsi" w:hAnsiTheme="majorHAnsi" w:cstheme="majorHAnsi"/>
+                          <w:sz w:val="18"/>
+                          <w:szCs w:val="18"/>
+                        </w:rPr>
+                      </w:pPr>
+                      <w:r>
+                        <w:rPr>
+                          <w:rFonts w:asciiTheme="majorHAnsi" w:hAnsiTheme="majorHAnsi" w:cstheme="majorHAnsi"/>
+                          <w:sz w:val="18"/>
+                          <w:szCs w:val="18"/>
+                        </w:rPr>
+                        <w:t>EH641 on</w:t>
+                      </w:r>
+                      <w:r>
+                        <w:rPr>
+                          <w:rFonts w:asciiTheme="majorHAnsi" w:hAnsiTheme="majorHAnsi" w:cstheme="majorHAnsi"/>
+                          <w:sz w:val="18"/>
+                          <w:szCs w:val="18"/>
+                        </w:rPr>
+                        <w:t xml:space="preserve"> when TT665 &gt;</w:t>
+                      </w:r>
+                      <w:r>
+                        <w:rPr>
+                          <w:rFonts w:asciiTheme="majorHAnsi" w:hAnsiTheme="majorHAnsi" w:cstheme="majorHAnsi"/>
+                          <w:sz w:val="18"/>
+                          <w:szCs w:val="18"/>
+                        </w:rPr>
+                        <w:t xml:space="preserve"> 80K</w:t>
+                      </w:r>
+                    </w:p>
+                    <w:p>
+                      <w:pPr>
+                        <w:spacing w:line="314" w:lineRule="auto"/>
+                        <w:rPr>
+                          <w:rFonts w:asciiTheme="majorHAnsi" w:hAnsiTheme="majorHAnsi" w:cstheme="majorHAnsi"/>
+                          <w:sz w:val="18"/>
+                          <w:szCs w:val="18"/>
+                        </w:rPr>
+                      </w:pPr>
+                    </w:p>
+                  </w:txbxContent>
+                </v:textbox>
+              </v:shape>
+            </w:pict>
+          </mc:Fallback>
+        </mc:AlternateContent>
+      </w:r>
+      <w:r>
+        <w:rPr>
+          <w:noProof/>
+          <w:lang w:val="sv-SE" w:eastAsia="sv-SE"/>
+        </w:rPr>
+        <mc:AlternateContent>
           <mc:Choice Requires="wpg">
             <w:drawing>
-              <wp:anchor distT="0" distB="0" distL="114300" distR="114300" simplePos="0" relativeHeight="251674624" behindDoc="0" locked="0" layoutInCell="1" allowOverlap="1">
+              <wp:anchor distT="0" distB="0" distL="114300" distR="114300" simplePos="0" relativeHeight="251674624" behindDoc="0" locked="0" layoutInCell="1" allowOverlap="1" wp14:anchorId="6C8F2811" wp14:editId="4B00FA14">
                 <wp:simplePos x="0" y="0"/>
                 <wp:positionH relativeFrom="column">
                   <wp:posOffset>2614295</wp:posOffset>
@@ -2424,11 +3276,9 @@
                               <w:r>
                                 <w:sym w:font="Symbol" w:char="F044"/>
                               </w:r>
-                              <w:proofErr w:type="spellStart"/>
                               <w:r>
                                 <w:t>LmagnetMax</w:t>
                               </w:r>
-                              <w:proofErr w:type="spellEnd"/>
                               <w:r>
                                 <w:rPr>
                                   <w:rFonts w:asciiTheme="majorHAnsi" w:hAnsiTheme="majorHAnsi" w:cstheme="majorHAnsi"/>
@@ -2475,25 +3325,7 @@
                                   <w:sz w:val="18"/>
                                   <w:szCs w:val="18"/>
                                 </w:rPr>
-                                <w:t>OR TT665 &lt;</w:t>
-                              </w:r>
-                              <w:proofErr w:type="gramStart"/>
-                              <w:r>
-                                <w:rPr>
-                                  <w:rFonts w:asciiTheme="majorHAnsi" w:hAnsiTheme="majorHAnsi" w:cstheme="majorHAnsi"/>
-                                  <w:sz w:val="18"/>
-                                  <w:szCs w:val="18"/>
-                                </w:rPr>
-                                <w:t>=  80</w:t>
-                              </w:r>
-                              <w:proofErr w:type="gramEnd"/>
-                              <w:r>
-                                <w:rPr>
-                                  <w:rFonts w:asciiTheme="majorHAnsi" w:hAnsiTheme="majorHAnsi" w:cstheme="majorHAnsi"/>
-                                  <w:sz w:val="18"/>
-                                  <w:szCs w:val="18"/>
-                                </w:rPr>
-                                <w:t>K</w:t>
+                                <w:t>OR TT665 &lt;=  80K</w:t>
                               </w:r>
                             </w:p>
                           </w:txbxContent>
@@ -2510,13 +3342,13 @@
           </mc:Choice>
           <mc:Fallback>
             <w:pict>
-              <v:group id="Group 14529" o:spid="_x0000_s1034" style="position:absolute;left:0;text-align:left;margin-left:205.85pt;margin-top:8pt;width:280.5pt;height:338pt;z-index:251674624" coordorigin="95" coordsize="35623,42923" o:gfxdata="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">
-                <v:shape id="AutoShape 6312" o:spid="_x0000_s1035" type="#_x0000_t32" style="position:absolute;left:35718;width:0;height:41262;visibility:visible;mso-wrap-style:square" o:connectortype="straight" o:gfxdata="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"/>
-                <v:shape id="AutoShape 6317" o:spid="_x0000_s1036" type="#_x0000_t32" style="position:absolute;left:857;width:34861;height:0;visibility:visible;mso-wrap-style:square" o:connectortype="straight" o:gfxdata="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" strokeweight=".5pt">
+              <v:group w14:anchorId="6C8F2811" id="Group 14529" o:spid="_x0000_s1035" style="position:absolute;left:0;text-align:left;margin-left:205.85pt;margin-top:8pt;width:280.5pt;height:338pt;z-index:251674624" coordorigin="95" coordsize="35623,42923" o:gfxdata="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">
+                <v:shape id="AutoShape 6312" o:spid="_x0000_s1036" type="#_x0000_t32" style="position:absolute;left:35718;width:0;height:41262;visibility:visible;mso-wrap-style:square" o:connectortype="straight" o:gfxdata="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"/>
+                <v:shape id="AutoShape 6317" o:spid="_x0000_s1037" type="#_x0000_t32" style="position:absolute;left:857;width:34861;height:0;visibility:visible;mso-wrap-style:square" o:connectortype="straight" o:gfxdata="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" strokeweight=".5pt">
                   <v:stroke startarrow="block"/>
                 </v:shape>
-                <v:shape id="AutoShape 5254" o:spid="_x0000_s1037" type="#_x0000_t32" style="position:absolute;left:95;top:42923;width:1441;height:0;visibility:visible;mso-wrap-style:square" o:connectortype="straight" o:gfxdata="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"/>
-                <v:shape id="_x0000_s1038" type="#_x0000_t202" style="position:absolute;left:8191;top:37623;width:27527;height:2877;visibility:visible;mso-wrap-style:square;v-text-anchor:top" o:gfxdata="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" filled="f" stroked="f">
+                <v:shape id="AutoShape 5254" o:spid="_x0000_s1038" type="#_x0000_t32" style="position:absolute;left:95;top:42923;width:1441;height:0;visibility:visible;mso-wrap-style:square" o:connectortype="straight" o:gfxdata="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"/>
+                <v:shape id="_x0000_s1039" type="#_x0000_t202" style="position:absolute;left:8191;top:37623;width:27527;height:2877;visibility:visible;mso-wrap-style:square;v-text-anchor:top" o:gfxdata="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" filled="f" stroked="f">
                   <o:lock v:ext="edit" aspectratio="t"/>
                   <v:textbox>
                     <w:txbxContent>
@@ -2553,11 +3385,9 @@
                         <w:r>
                           <w:sym w:font="Symbol" w:char="F044"/>
                         </w:r>
-                        <w:proofErr w:type="spellStart"/>
                         <w:r>
                           <w:t>LmagnetMax</w:t>
                         </w:r>
-                        <w:proofErr w:type="spellEnd"/>
                         <w:r>
                           <w:rPr>
                             <w:rFonts w:asciiTheme="majorHAnsi" w:hAnsiTheme="majorHAnsi" w:cstheme="majorHAnsi"/>
@@ -2604,25 +3434,7 @@
                             <w:sz w:val="18"/>
                             <w:szCs w:val="18"/>
                           </w:rPr>
-                          <w:t>OR TT665 &lt;</w:t>
-                        </w:r>
-                        <w:proofErr w:type="gramStart"/>
-                        <w:r>
-                          <w:rPr>
-                            <w:rFonts w:asciiTheme="majorHAnsi" w:hAnsiTheme="majorHAnsi" w:cstheme="majorHAnsi"/>
-                            <w:sz w:val="18"/>
-                            <w:szCs w:val="18"/>
-                          </w:rPr>
-                          <w:t>=  80</w:t>
-                        </w:r>
-                        <w:proofErr w:type="gramEnd"/>
-                        <w:r>
-                          <w:rPr>
-                            <w:rFonts w:asciiTheme="majorHAnsi" w:hAnsiTheme="majorHAnsi" w:cstheme="majorHAnsi"/>
-                            <w:sz w:val="18"/>
-                            <w:szCs w:val="18"/>
-                          </w:rPr>
-                          <w:t>K</w:t>
+                          <w:t>OR TT665 &lt;=  80K</w:t>
                         </w:r>
                       </w:p>
                     </w:txbxContent>
@@ -2641,7 +3453,7 @@
         <mc:AlternateContent>
           <mc:Choice Requires="wps">
             <w:drawing>
-              <wp:anchor distT="0" distB="0" distL="114300" distR="114300" simplePos="0" relativeHeight="251664384" behindDoc="0" locked="0" layoutInCell="1" allowOverlap="1" wp14:anchorId="2DDEDC69" wp14:editId="59BA6848">
+              <wp:anchor distT="0" distB="0" distL="114300" distR="114300" simplePos="0" relativeHeight="251664384" behindDoc="0" locked="0" layoutInCell="1" allowOverlap="1" wp14:anchorId="7F86AC4D" wp14:editId="6C8CFA69">
                 <wp:simplePos x="0" y="0"/>
                 <wp:positionH relativeFrom="column">
                   <wp:posOffset>-538480</wp:posOffset>
@@ -2702,7 +3514,7 @@
           </mc:Choice>
           <mc:Fallback>
             <w:pict>
-              <v:shape w14:anchorId="3FC35DC3" id="AutoShape 6302" o:spid="_x0000_s1026" type="#_x0000_t32" style="position:absolute;margin-left:-42.4pt;margin-top:8.45pt;width:0;height:324.9pt;z-index:251664384;visibility:visible;mso-wrap-style:square;mso-width-percent:0;mso-height-percent:0;mso-wrap-distance-left:9pt;mso-wrap-distance-top:0;mso-wrap-distance-right:9pt;mso-wrap-distance-bottom:0;mso-position-horizontal:absolute;mso-position-horizontal-relative:text;mso-position-vertical:absolute;mso-position-vertical-relative:text;mso-width-percent:0;mso-height-percent:0;mso-width-relative:margin;mso-height-relative:margin" o:gfxdata="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"/>
+              <v:shape w14:anchorId="3BD7E582" id="AutoShape 6302" o:spid="_x0000_s1026" type="#_x0000_t32" style="position:absolute;margin-left:-42.4pt;margin-top:8.45pt;width:0;height:324.9pt;z-index:251664384;visibility:visible;mso-wrap-style:square;mso-width-percent:0;mso-height-percent:0;mso-wrap-distance-left:9pt;mso-wrap-distance-top:0;mso-wrap-distance-right:9pt;mso-wrap-distance-bottom:0;mso-position-horizontal:absolute;mso-position-horizontal-relative:text;mso-position-vertical:absolute;mso-position-vertical-relative:text;mso-width-percent:0;mso-height-percent:0;mso-width-relative:margin;mso-height-relative:margin" o:gfxdata="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"/>
             </w:pict>
           </mc:Fallback>
         </mc:AlternateContent>
@@ -2715,7 +3527,7 @@
         <mc:AlternateContent>
           <mc:Choice Requires="wps">
             <w:drawing>
-              <wp:anchor distT="0" distB="0" distL="114300" distR="114300" simplePos="0" relativeHeight="251657216" behindDoc="0" locked="0" layoutInCell="1" allowOverlap="1" wp14:anchorId="5F3F7E93" wp14:editId="21E7C73D">
+              <wp:anchor distT="0" distB="0" distL="114300" distR="114300" simplePos="0" relativeHeight="251657216" behindDoc="0" locked="0" layoutInCell="1" allowOverlap="1" wp14:anchorId="776F7278" wp14:editId="420FBA65">
                 <wp:simplePos x="0" y="0"/>
                 <wp:positionH relativeFrom="column">
                   <wp:posOffset>2185670</wp:posOffset>
@@ -2812,7 +3624,7 @@
           </mc:Choice>
           <mc:Fallback>
             <w:pict>
-              <v:rect w14:anchorId="5F3F7E93" id="Rectangle 6314" o:spid="_x0000_s1039" style="position:absolute;left:0;text-align:left;margin-left:172.1pt;margin-top:16.7pt;width:63.1pt;height:117pt;z-index:251657216;visibility:visible;mso-wrap-style:square;mso-height-percent:0;mso-wrap-distance-left:9pt;mso-wrap-distance-top:0;mso-wrap-distance-right:9pt;mso-wrap-distance-bottom:0;mso-position-horizontal:absolute;mso-position-horizontal-relative:text;mso-position-vertical:absolute;mso-position-vertical-relative:text;mso-height-percent:0;mso-height-relative:margin;v-text-anchor:top" o:gfxdata="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">
+              <v:rect w14:anchorId="776F7278" id="Rectangle 6314" o:spid="_x0000_s1040" style="position:absolute;left:0;text-align:left;margin-left:172.1pt;margin-top:16.7pt;width:63.1pt;height:117pt;z-index:251657216;visibility:visible;mso-wrap-style:square;mso-height-percent:0;mso-wrap-distance-left:9pt;mso-wrap-distance-top:0;mso-wrap-distance-right:9pt;mso-wrap-distance-bottom:0;mso-position-horizontal:absolute;mso-position-horizontal-relative:text;mso-position-vertical:absolute;mso-position-vertical-relative:text;mso-height-percent:0;mso-height-relative:margin;v-text-anchor:top" o:gfxdata="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">
                 <o:lock v:ext="edit" aspectratio="t"/>
                 <v:textbox>
                   <w:txbxContent>
@@ -2864,919 +3676,6 @@
       <w:r>
         <w:rPr>
           <w:noProof/>
-          <w:lang w:val="sv-SE" w:eastAsia="sv-SE"/>
-        </w:rPr>
-        <mc:AlternateContent>
-          <mc:Choice Requires="wps">
-            <w:drawing>
-              <wp:anchor distT="0" distB="0" distL="114300" distR="114300" simplePos="0" relativeHeight="251656192" behindDoc="0" locked="0" layoutInCell="1" allowOverlap="1" wp14:anchorId="53D32FF9" wp14:editId="67E441DD">
-                <wp:simplePos x="0" y="0"/>
-                <wp:positionH relativeFrom="column">
-                  <wp:posOffset>2985770</wp:posOffset>
-                </wp:positionH>
-                <wp:positionV relativeFrom="paragraph">
-                  <wp:posOffset>212090</wp:posOffset>
-                </wp:positionV>
-                <wp:extent cx="2809875" cy="1485900"/>
-                <wp:effectExtent l="0" t="0" r="28575" b="19050"/>
-                <wp:wrapNone/>
-                <wp:docPr id="17792" name="Text Box 6315"/>
-                <wp:cNvGraphicFramePr>
-                  <a:graphicFrameLocks xmlns:a="http://schemas.openxmlformats.org/drawingml/2006/main" noChangeAspect="1"/>
-                </wp:cNvGraphicFramePr>
-                <a:graphic xmlns:a="http://schemas.openxmlformats.org/drawingml/2006/main">
-                  <a:graphicData uri="http://schemas.microsoft.com/office/word/2010/wordprocessingShape">
-                    <wps:wsp>
-                      <wps:cNvSpPr txBox="1">
-                        <a:spLocks noChangeAspect="1" noChangeArrowheads="1"/>
-                      </wps:cNvSpPr>
-                      <wps:spPr bwMode="auto">
-                        <a:xfrm>
-                          <a:off x="0" y="0"/>
-                          <a:ext cx="2809875" cy="1485900"/>
-                        </a:xfrm>
-                        <a:prstGeom prst="rect">
-                          <a:avLst/>
-                        </a:prstGeom>
-                        <a:solidFill>
-                          <a:srgbClr val="FFFFFF"/>
-                        </a:solidFill>
-                        <a:ln w="9525">
-                          <a:solidFill>
-                            <a:srgbClr val="000000"/>
-                          </a:solidFill>
-                          <a:miter lim="800000"/>
-                          <a:headEnd/>
-                          <a:tailEnd/>
-                        </a:ln>
-                      </wps:spPr>
-                      <wps:txbx>
-                        <w:txbxContent>
-                          <w:p>
-                            <w:pPr>
-                              <w:rPr>
-                                <w:rFonts w:asciiTheme="majorHAnsi" w:hAnsiTheme="majorHAnsi" w:cstheme="majorHAnsi"/>
-                                <w:sz w:val="18"/>
-                                <w:szCs w:val="18"/>
-                              </w:rPr>
-                            </w:pPr>
-                            <w:r>
-                              <w:rPr>
-                                <w:rFonts w:asciiTheme="majorHAnsi" w:hAnsiTheme="majorHAnsi" w:cstheme="majorHAnsi"/>
-                                <w:sz w:val="18"/>
-                                <w:szCs w:val="18"/>
-                              </w:rPr>
-                              <w:t xml:space="preserve">Open FV681, </w:t>
-                            </w:r>
-                            <w:r>
-                              <w:rPr>
-                                <w:rFonts w:asciiTheme="majorHAnsi" w:hAnsiTheme="majorHAnsi" w:cstheme="majorHAnsi"/>
-                                <w:sz w:val="18"/>
-                                <w:szCs w:val="18"/>
-                              </w:rPr>
-                              <w:t>FV640, FV641,</w:t>
-                            </w:r>
-                            <w:r>
-                              <w:rPr>
-                                <w:rFonts w:asciiTheme="majorHAnsi" w:hAnsiTheme="majorHAnsi" w:cstheme="majorHAnsi"/>
-                                <w:sz w:val="18"/>
-                                <w:szCs w:val="18"/>
-                              </w:rPr>
-                              <w:t xml:space="preserve"> FV</w:t>
-                            </w:r>
-                            <w:proofErr w:type="gramStart"/>
-                            <w:r>
-                              <w:rPr>
-                                <w:rFonts w:asciiTheme="majorHAnsi" w:hAnsiTheme="majorHAnsi" w:cstheme="majorHAnsi"/>
-                                <w:sz w:val="18"/>
-                                <w:szCs w:val="18"/>
-                              </w:rPr>
-                              <w:t xml:space="preserve">642, </w:t>
-                            </w:r>
-                            <w:r>
-                              <w:rPr>
-                                <w:rFonts w:asciiTheme="majorHAnsi" w:hAnsiTheme="majorHAnsi" w:cstheme="majorHAnsi"/>
-                                <w:sz w:val="18"/>
-                                <w:szCs w:val="18"/>
-                              </w:rPr>
-                              <w:t xml:space="preserve"> </w:t>
-                            </w:r>
-                            <w:r>
-                              <w:rPr>
-                                <w:rFonts w:asciiTheme="majorHAnsi" w:hAnsiTheme="majorHAnsi" w:cstheme="majorHAnsi"/>
-                                <w:sz w:val="18"/>
-                                <w:szCs w:val="18"/>
-                              </w:rPr>
-                              <w:t>FV</w:t>
-                            </w:r>
-                            <w:proofErr w:type="gramEnd"/>
-                            <w:r>
-                              <w:rPr>
-                                <w:rFonts w:asciiTheme="majorHAnsi" w:hAnsiTheme="majorHAnsi" w:cstheme="majorHAnsi"/>
-                                <w:sz w:val="18"/>
-                                <w:szCs w:val="18"/>
-                              </w:rPr>
-                              <w:t xml:space="preserve">680, </w:t>
-                            </w:r>
-                            <w:r>
-                              <w:rPr>
-                                <w:rFonts w:asciiTheme="majorHAnsi" w:hAnsiTheme="majorHAnsi" w:cstheme="majorHAnsi"/>
-                                <w:sz w:val="18"/>
-                                <w:szCs w:val="18"/>
-                              </w:rPr>
-                              <w:t>CV680</w:t>
-                            </w:r>
-                          </w:p>
-                          <w:p>
-                            <w:pPr>
-                              <w:rPr>
-                                <w:rFonts w:asciiTheme="majorHAnsi" w:hAnsiTheme="majorHAnsi" w:cstheme="majorHAnsi"/>
-                                <w:sz w:val="18"/>
-                                <w:szCs w:val="18"/>
-                              </w:rPr>
-                            </w:pPr>
-                            <w:r>
-                              <w:rPr>
-                                <w:rFonts w:asciiTheme="majorHAnsi" w:hAnsiTheme="majorHAnsi" w:cstheme="majorHAnsi"/>
-                                <w:sz w:val="18"/>
-                                <w:szCs w:val="18"/>
-                              </w:rPr>
-                              <w:t>Close CV644</w:t>
-                            </w:r>
-                          </w:p>
-                          <w:p>
-                            <w:pPr>
-                              <w:spacing w:before="40"/>
-                              <w:rPr>
-                                <w:rFonts w:asciiTheme="majorHAnsi" w:hAnsiTheme="majorHAnsi" w:cstheme="majorHAnsi"/>
-                                <w:sz w:val="18"/>
-                                <w:szCs w:val="18"/>
-                              </w:rPr>
-                            </w:pPr>
-                            <w:r>
-                              <w:rPr>
-                                <w:rFonts w:asciiTheme="majorHAnsi" w:hAnsiTheme="majorHAnsi" w:cstheme="majorHAnsi"/>
-                                <w:sz w:val="18"/>
-                                <w:szCs w:val="18"/>
-                              </w:rPr>
-                              <w:t>CV581 regulated</w:t>
-                            </w:r>
-                            <w:r>
-                              <w:rPr>
-                                <w:rFonts w:asciiTheme="majorHAnsi" w:hAnsiTheme="majorHAnsi" w:cstheme="majorHAnsi"/>
-                                <w:sz w:val="18"/>
-                                <w:szCs w:val="18"/>
-                              </w:rPr>
-                              <w:t xml:space="preserve">: </w:t>
-                            </w:r>
-                            <w:r>
-                              <w:rPr>
-                                <w:rFonts w:asciiTheme="majorHAnsi" w:hAnsiTheme="majorHAnsi" w:cstheme="majorHAnsi"/>
-                                <w:sz w:val="18"/>
-                                <w:szCs w:val="18"/>
-                              </w:rPr>
-                              <w:t>FT581=FT581</w:t>
-                            </w:r>
-                            <w:r>
-                              <w:rPr>
-                                <w:rFonts w:asciiTheme="majorHAnsi" w:hAnsiTheme="majorHAnsi" w:cstheme="majorHAnsi"/>
-                                <w:sz w:val="18"/>
-                                <w:szCs w:val="18"/>
-                              </w:rPr>
-                              <w:t>setpoint</w:t>
-                            </w:r>
-                          </w:p>
-                          <w:p>
-                            <w:pPr>
-                              <w:spacing w:line="314" w:lineRule="auto"/>
-                              <w:rPr>
-                                <w:rFonts w:asciiTheme="majorHAnsi" w:hAnsiTheme="majorHAnsi" w:cstheme="majorHAnsi"/>
-                                <w:sz w:val="18"/>
-                                <w:szCs w:val="18"/>
-                              </w:rPr>
-                            </w:pPr>
-                            <w:r>
-                              <w:rPr>
-                                <w:rFonts w:asciiTheme="majorHAnsi" w:hAnsiTheme="majorHAnsi" w:cstheme="majorHAnsi"/>
-                                <w:sz w:val="18"/>
-                                <w:szCs w:val="18"/>
-                              </w:rPr>
-                              <w:t>PT660&lt;PT660Max</w:t>
-                            </w:r>
-                          </w:p>
-                          <w:p>
-                            <w:pPr>
-                              <w:spacing w:before="40"/>
-                              <w:rPr>
-                                <w:rFonts w:asciiTheme="majorHAnsi" w:hAnsiTheme="majorHAnsi" w:cstheme="majorHAnsi"/>
-                                <w:sz w:val="18"/>
-                                <w:szCs w:val="18"/>
-                              </w:rPr>
-                            </w:pPr>
-                            <w:r>
-                              <w:rPr>
-                                <w:rFonts w:asciiTheme="majorHAnsi" w:hAnsiTheme="majorHAnsi" w:cstheme="majorHAnsi"/>
-                                <w:sz w:val="18"/>
-                                <w:szCs w:val="18"/>
-                              </w:rPr>
-                              <w:t xml:space="preserve">CV601 </w:t>
-                            </w:r>
-                            <w:proofErr w:type="gramStart"/>
-                            <w:r>
-                              <w:rPr>
-                                <w:rFonts w:asciiTheme="majorHAnsi" w:hAnsiTheme="majorHAnsi" w:cstheme="majorHAnsi"/>
-                                <w:sz w:val="18"/>
-                                <w:szCs w:val="18"/>
-                              </w:rPr>
-                              <w:t xml:space="preserve">regulated </w:t>
-                            </w:r>
-                            <w:r>
-                              <w:rPr>
-                                <w:rFonts w:asciiTheme="majorHAnsi" w:hAnsiTheme="majorHAnsi" w:cstheme="majorHAnsi"/>
-                                <w:sz w:val="18"/>
-                                <w:szCs w:val="18"/>
-                              </w:rPr>
-                              <w:t xml:space="preserve"> </w:t>
-                            </w:r>
-                            <w:r>
-                              <w:rPr>
-                                <w:rFonts w:asciiTheme="majorHAnsi" w:hAnsiTheme="majorHAnsi" w:cstheme="majorHAnsi"/>
-                                <w:sz w:val="18"/>
-                                <w:szCs w:val="18"/>
-                                <w:lang w:val="fr-FR"/>
-                              </w:rPr>
-                              <w:t>FT</w:t>
-                            </w:r>
-                            <w:proofErr w:type="gramEnd"/>
-                            <w:r>
-                              <w:rPr>
-                                <w:rFonts w:asciiTheme="majorHAnsi" w:hAnsiTheme="majorHAnsi" w:cstheme="majorHAnsi"/>
-                                <w:sz w:val="18"/>
-                                <w:szCs w:val="18"/>
-                                <w:lang w:val="fr-FR"/>
-                              </w:rPr>
-                              <w:t>583=FT583setpoint</w:t>
-                            </w:r>
-                          </w:p>
-                          <w:p>
-                            <w:pPr>
-                              <w:rPr>
-                                <w:rFonts w:asciiTheme="majorHAnsi" w:hAnsiTheme="majorHAnsi" w:cstheme="majorHAnsi"/>
-                                <w:sz w:val="18"/>
-                                <w:szCs w:val="18"/>
-                                <w:lang w:val="fr-FR"/>
-                              </w:rPr>
-                            </w:pPr>
-                            <w:r>
-                              <w:rPr>
-                                <w:rFonts w:asciiTheme="majorHAnsi" w:hAnsiTheme="majorHAnsi" w:cstheme="majorHAnsi"/>
-                                <w:sz w:val="18"/>
-                                <w:szCs w:val="18"/>
-                              </w:rPr>
-                              <w:sym w:font="Symbol" w:char="F044"/>
-                            </w:r>
-                            <w:r>
-                              <w:rPr>
-                                <w:rFonts w:asciiTheme="majorHAnsi" w:hAnsiTheme="majorHAnsi" w:cstheme="majorHAnsi"/>
-                                <w:sz w:val="18"/>
-                                <w:szCs w:val="18"/>
-                                <w:lang w:val="fr-FR"/>
-                              </w:rPr>
-                              <w:t>T/</w:t>
-                            </w:r>
-                            <w:r>
-                              <w:rPr>
-                                <w:rFonts w:asciiTheme="majorHAnsi" w:hAnsiTheme="majorHAnsi" w:cstheme="majorHAnsi"/>
-                                <w:sz w:val="18"/>
-                                <w:szCs w:val="18"/>
-                              </w:rPr>
-                              <w:sym w:font="Symbol" w:char="F044"/>
-                            </w:r>
-                            <w:r>
-                              <w:rPr>
-                                <w:rFonts w:asciiTheme="majorHAnsi" w:hAnsiTheme="majorHAnsi" w:cstheme="majorHAnsi"/>
-                                <w:sz w:val="18"/>
-                                <w:szCs w:val="18"/>
-                                <w:lang w:val="fr-FR"/>
-                              </w:rPr>
-                              <w:t>L magnet&lt;</w:t>
-                            </w:r>
-                            <w:r>
-                              <w:rPr>
-                                <w:rFonts w:asciiTheme="majorHAnsi" w:hAnsiTheme="majorHAnsi" w:cstheme="majorHAnsi"/>
-                                <w:sz w:val="18"/>
-                                <w:szCs w:val="18"/>
-                              </w:rPr>
-                              <w:sym w:font="Symbol" w:char="F044"/>
-                            </w:r>
-                            <w:r>
-                              <w:rPr>
-                                <w:rFonts w:asciiTheme="majorHAnsi" w:hAnsiTheme="majorHAnsi" w:cstheme="majorHAnsi"/>
-                                <w:sz w:val="18"/>
-                                <w:szCs w:val="18"/>
-                                <w:lang w:val="fr-FR"/>
-                              </w:rPr>
-                              <w:t>T/</w:t>
-                            </w:r>
-                            <w:r>
-                              <w:rPr>
-                                <w:rFonts w:asciiTheme="majorHAnsi" w:hAnsiTheme="majorHAnsi" w:cstheme="majorHAnsi"/>
-                                <w:sz w:val="18"/>
-                                <w:szCs w:val="18"/>
-                              </w:rPr>
-                              <w:sym w:font="Symbol" w:char="F044"/>
-                            </w:r>
-                            <w:r>
-                              <w:rPr>
-                                <w:rFonts w:asciiTheme="majorHAnsi" w:hAnsiTheme="majorHAnsi" w:cstheme="majorHAnsi"/>
-                                <w:sz w:val="18"/>
-                                <w:szCs w:val="18"/>
-                                <w:lang w:val="fr-FR"/>
-                              </w:rPr>
-                              <w:t xml:space="preserve">L </w:t>
-                            </w:r>
-                            <w:proofErr w:type="spellStart"/>
-                            <w:r>
-                              <w:rPr>
-                                <w:rFonts w:asciiTheme="majorHAnsi" w:hAnsiTheme="majorHAnsi" w:cstheme="majorHAnsi"/>
-                                <w:sz w:val="18"/>
-                                <w:szCs w:val="18"/>
-                                <w:lang w:val="fr-FR"/>
-                              </w:rPr>
-                              <w:t>magnetMax</w:t>
-                            </w:r>
-                            <w:proofErr w:type="spellEnd"/>
-                          </w:p>
-                          <w:p>
-                            <w:pPr>
-                              <w:rPr>
-                                <w:rFonts w:asciiTheme="majorHAnsi" w:hAnsiTheme="majorHAnsi" w:cstheme="majorHAnsi"/>
-                                <w:sz w:val="18"/>
-                                <w:szCs w:val="18"/>
-                                <w:lang w:val="sv-SE"/>
-                              </w:rPr>
-                            </w:pPr>
-                            <w:r>
-                              <w:rPr>
-                                <w:rFonts w:asciiTheme="majorHAnsi" w:hAnsiTheme="majorHAnsi" w:cstheme="majorHAnsi"/>
-                                <w:sz w:val="18"/>
-                                <w:szCs w:val="18"/>
-                                <w:lang w:val="sv-SE"/>
-                              </w:rPr>
-                              <w:t>dT/dt_magnet&lt;dT/dt_magnetMax</w:t>
-                            </w:r>
-                          </w:p>
-                          <w:p>
-                            <w:pPr>
-                              <w:spacing w:before="40"/>
-                              <w:rPr>
-                                <w:rFonts w:asciiTheme="majorHAnsi" w:hAnsiTheme="majorHAnsi" w:cstheme="majorHAnsi"/>
-                                <w:sz w:val="18"/>
-                                <w:szCs w:val="18"/>
-                              </w:rPr>
-                            </w:pPr>
-                            <w:r>
-                              <w:rPr>
-                                <w:rFonts w:asciiTheme="majorHAnsi" w:hAnsiTheme="majorHAnsi" w:cstheme="majorHAnsi"/>
-                                <w:sz w:val="18"/>
-                                <w:szCs w:val="18"/>
-                              </w:rPr>
-                              <w:t>CV583 regulated</w:t>
-                            </w:r>
-                            <w:r>
-                              <w:rPr>
-                                <w:rFonts w:asciiTheme="majorHAnsi" w:hAnsiTheme="majorHAnsi" w:cstheme="majorHAnsi"/>
-                                <w:sz w:val="18"/>
-                                <w:szCs w:val="18"/>
-                              </w:rPr>
-                              <w:t xml:space="preserve"> </w:t>
-                            </w:r>
-                            <w:r>
-                              <w:rPr>
-                                <w:rFonts w:asciiTheme="majorHAnsi" w:hAnsiTheme="majorHAnsi" w:cstheme="majorHAnsi"/>
-                                <w:sz w:val="18"/>
-                                <w:szCs w:val="18"/>
-                              </w:rPr>
-                              <w:t>PT68</w:t>
-                            </w:r>
-                            <w:r>
-                              <w:rPr>
-                                <w:rFonts w:asciiTheme="majorHAnsi" w:hAnsiTheme="majorHAnsi" w:cstheme="majorHAnsi"/>
-                                <w:sz w:val="18"/>
-                                <w:szCs w:val="18"/>
-                              </w:rPr>
-                              <w:t>1</w:t>
-                            </w:r>
-                            <w:r>
-                              <w:rPr>
-                                <w:rFonts w:asciiTheme="majorHAnsi" w:hAnsiTheme="majorHAnsi" w:cstheme="majorHAnsi"/>
-                                <w:sz w:val="18"/>
-                                <w:szCs w:val="18"/>
-                              </w:rPr>
-                              <w:t>=PT68</w:t>
-                            </w:r>
-                            <w:r>
-                              <w:rPr>
-                                <w:rFonts w:asciiTheme="majorHAnsi" w:hAnsiTheme="majorHAnsi" w:cstheme="majorHAnsi"/>
-                                <w:sz w:val="18"/>
-                                <w:szCs w:val="18"/>
-                              </w:rPr>
-                              <w:t>1</w:t>
-                            </w:r>
-                            <w:r>
-                              <w:rPr>
-                                <w:rFonts w:asciiTheme="majorHAnsi" w:hAnsiTheme="majorHAnsi" w:cstheme="majorHAnsi"/>
-                                <w:sz w:val="18"/>
-                                <w:szCs w:val="18"/>
-                              </w:rPr>
-                              <w:t>setpoint</w:t>
-                            </w:r>
-                          </w:p>
-                          <w:p>
-                            <w:pPr>
-                              <w:spacing w:before="40"/>
-                              <w:rPr>
-                                <w:rFonts w:asciiTheme="majorHAnsi" w:hAnsiTheme="majorHAnsi" w:cstheme="majorHAnsi"/>
-                                <w:sz w:val="18"/>
-                                <w:szCs w:val="18"/>
-                              </w:rPr>
-                            </w:pPr>
-                            <w:r>
-                              <w:rPr>
-                                <w:rFonts w:asciiTheme="majorHAnsi" w:hAnsiTheme="majorHAnsi" w:cstheme="majorHAnsi"/>
-                                <w:sz w:val="18"/>
-                                <w:szCs w:val="18"/>
-                              </w:rPr>
-                              <w:t>EH641 on</w:t>
-                            </w:r>
-                            <w:r>
-                              <w:rPr>
-                                <w:rFonts w:asciiTheme="majorHAnsi" w:hAnsiTheme="majorHAnsi" w:cstheme="majorHAnsi"/>
-                                <w:sz w:val="18"/>
-                                <w:szCs w:val="18"/>
-                              </w:rPr>
-                              <w:t xml:space="preserve"> when TT664 &lt; 80K</w:t>
-                            </w:r>
-                          </w:p>
-                          <w:p>
-                            <w:pPr>
-                              <w:spacing w:line="314" w:lineRule="auto"/>
-                              <w:rPr>
-                                <w:rFonts w:asciiTheme="majorHAnsi" w:hAnsiTheme="majorHAnsi" w:cstheme="majorHAnsi"/>
-                                <w:sz w:val="18"/>
-                                <w:szCs w:val="18"/>
-                              </w:rPr>
-                            </w:pPr>
-                          </w:p>
-                        </w:txbxContent>
-                      </wps:txbx>
-                      <wps:bodyPr rot="0" vert="horz" wrap="square" lIns="91440" tIns="45720" rIns="91440" bIns="45720" anchor="t" anchorCtr="0" upright="1">
-                        <a:noAutofit/>
-                      </wps:bodyPr>
-                    </wps:wsp>
-                  </a:graphicData>
-                </a:graphic>
-                <wp14:sizeRelH relativeFrom="margin">
-                  <wp14:pctWidth>0</wp14:pctWidth>
-                </wp14:sizeRelH>
-                <wp14:sizeRelV relativeFrom="margin">
-                  <wp14:pctHeight>0</wp14:pctHeight>
-                </wp14:sizeRelV>
-              </wp:anchor>
-            </w:drawing>
-          </mc:Choice>
-          <mc:Fallback>
-            <w:pict>
-              <v:shape w14:anchorId="53D32FF9" id="Text Box 6315" o:spid="_x0000_s1040" type="#_x0000_t202" style="position:absolute;left:0;text-align:left;margin-left:235.1pt;margin-top:16.7pt;width:221.25pt;height:117pt;z-index:251656192;visibility:visible;mso-wrap-style:square;mso-width-percent:0;mso-height-percent:0;mso-wrap-distance-left:9pt;mso-wrap-distance-top:0;mso-wrap-distance-right:9pt;mso-wrap-distance-bottom:0;mso-position-horizontal:absolute;mso-position-horizontal-relative:text;mso-position-vertical:absolute;mso-position-vertical-relative:text;mso-width-percent:0;mso-height-percent:0;mso-width-relative:margin;mso-height-relative:margin;v-text-anchor:top" o:gfxdata="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">
-                <o:lock v:ext="edit" aspectratio="t"/>
-                <v:textbox>
-                  <w:txbxContent>
-                    <w:p>
-                      <w:pPr>
-                        <w:rPr>
-                          <w:rFonts w:asciiTheme="majorHAnsi" w:hAnsiTheme="majorHAnsi" w:cstheme="majorHAnsi"/>
-                          <w:sz w:val="18"/>
-                          <w:szCs w:val="18"/>
-                        </w:rPr>
-                      </w:pPr>
-                      <w:r>
-                        <w:rPr>
-                          <w:rFonts w:asciiTheme="majorHAnsi" w:hAnsiTheme="majorHAnsi" w:cstheme="majorHAnsi"/>
-                          <w:sz w:val="18"/>
-                          <w:szCs w:val="18"/>
-                        </w:rPr>
-                        <w:t xml:space="preserve">Open FV681, </w:t>
-                      </w:r>
-                      <w:r>
-                        <w:rPr>
-                          <w:rFonts w:asciiTheme="majorHAnsi" w:hAnsiTheme="majorHAnsi" w:cstheme="majorHAnsi"/>
-                          <w:sz w:val="18"/>
-                          <w:szCs w:val="18"/>
-                        </w:rPr>
-                        <w:t>FV640, FV641,</w:t>
-                      </w:r>
-                      <w:r>
-                        <w:rPr>
-                          <w:rFonts w:asciiTheme="majorHAnsi" w:hAnsiTheme="majorHAnsi" w:cstheme="majorHAnsi"/>
-                          <w:sz w:val="18"/>
-                          <w:szCs w:val="18"/>
-                        </w:rPr>
-                        <w:t xml:space="preserve"> FV</w:t>
-                      </w:r>
-                      <w:proofErr w:type="gramStart"/>
-                      <w:r>
-                        <w:rPr>
-                          <w:rFonts w:asciiTheme="majorHAnsi" w:hAnsiTheme="majorHAnsi" w:cstheme="majorHAnsi"/>
-                          <w:sz w:val="18"/>
-                          <w:szCs w:val="18"/>
-                        </w:rPr>
-                        <w:t xml:space="preserve">642, </w:t>
-                      </w:r>
-                      <w:r>
-                        <w:rPr>
-                          <w:rFonts w:asciiTheme="majorHAnsi" w:hAnsiTheme="majorHAnsi" w:cstheme="majorHAnsi"/>
-                          <w:sz w:val="18"/>
-                          <w:szCs w:val="18"/>
-                        </w:rPr>
-                        <w:t xml:space="preserve"> </w:t>
-                      </w:r>
-                      <w:r>
-                        <w:rPr>
-                          <w:rFonts w:asciiTheme="majorHAnsi" w:hAnsiTheme="majorHAnsi" w:cstheme="majorHAnsi"/>
-                          <w:sz w:val="18"/>
-                          <w:szCs w:val="18"/>
-                        </w:rPr>
-                        <w:t>FV</w:t>
-                      </w:r>
-                      <w:proofErr w:type="gramEnd"/>
-                      <w:r>
-                        <w:rPr>
-                          <w:rFonts w:asciiTheme="majorHAnsi" w:hAnsiTheme="majorHAnsi" w:cstheme="majorHAnsi"/>
-                          <w:sz w:val="18"/>
-                          <w:szCs w:val="18"/>
-                        </w:rPr>
-                        <w:t xml:space="preserve">680, </w:t>
-                      </w:r>
-                      <w:r>
-                        <w:rPr>
-                          <w:rFonts w:asciiTheme="majorHAnsi" w:hAnsiTheme="majorHAnsi" w:cstheme="majorHAnsi"/>
-                          <w:sz w:val="18"/>
-                          <w:szCs w:val="18"/>
-                        </w:rPr>
-                        <w:t>CV680</w:t>
-                      </w:r>
-                    </w:p>
-                    <w:p>
-                      <w:pPr>
-                        <w:rPr>
-                          <w:rFonts w:asciiTheme="majorHAnsi" w:hAnsiTheme="majorHAnsi" w:cstheme="majorHAnsi"/>
-                          <w:sz w:val="18"/>
-                          <w:szCs w:val="18"/>
-                        </w:rPr>
-                      </w:pPr>
-                      <w:r>
-                        <w:rPr>
-                          <w:rFonts w:asciiTheme="majorHAnsi" w:hAnsiTheme="majorHAnsi" w:cstheme="majorHAnsi"/>
-                          <w:sz w:val="18"/>
-                          <w:szCs w:val="18"/>
-                        </w:rPr>
-                        <w:t>Close CV644</w:t>
-                      </w:r>
-                    </w:p>
-                    <w:p>
-                      <w:pPr>
-                        <w:spacing w:before="40"/>
-                        <w:rPr>
-                          <w:rFonts w:asciiTheme="majorHAnsi" w:hAnsiTheme="majorHAnsi" w:cstheme="majorHAnsi"/>
-                          <w:sz w:val="18"/>
-                          <w:szCs w:val="18"/>
-                        </w:rPr>
-                      </w:pPr>
-                      <w:r>
-                        <w:rPr>
-                          <w:rFonts w:asciiTheme="majorHAnsi" w:hAnsiTheme="majorHAnsi" w:cstheme="majorHAnsi"/>
-                          <w:sz w:val="18"/>
-                          <w:szCs w:val="18"/>
-                        </w:rPr>
-                        <w:t>CV581 regulated</w:t>
-                      </w:r>
-                      <w:r>
-                        <w:rPr>
-                          <w:rFonts w:asciiTheme="majorHAnsi" w:hAnsiTheme="majorHAnsi" w:cstheme="majorHAnsi"/>
-                          <w:sz w:val="18"/>
-                          <w:szCs w:val="18"/>
-                        </w:rPr>
-                        <w:t xml:space="preserve">: </w:t>
-                      </w:r>
-                      <w:r>
-                        <w:rPr>
-                          <w:rFonts w:asciiTheme="majorHAnsi" w:hAnsiTheme="majorHAnsi" w:cstheme="majorHAnsi"/>
-                          <w:sz w:val="18"/>
-                          <w:szCs w:val="18"/>
-                        </w:rPr>
-                        <w:t>FT581=FT581</w:t>
-                      </w:r>
-                      <w:r>
-                        <w:rPr>
-                          <w:rFonts w:asciiTheme="majorHAnsi" w:hAnsiTheme="majorHAnsi" w:cstheme="majorHAnsi"/>
-                          <w:sz w:val="18"/>
-                          <w:szCs w:val="18"/>
-                        </w:rPr>
-                        <w:t>setpoint</w:t>
-                      </w:r>
-                    </w:p>
-                    <w:p>
-                      <w:pPr>
-                        <w:spacing w:line="314" w:lineRule="auto"/>
-                        <w:rPr>
-                          <w:rFonts w:asciiTheme="majorHAnsi" w:hAnsiTheme="majorHAnsi" w:cstheme="majorHAnsi"/>
-                          <w:sz w:val="18"/>
-                          <w:szCs w:val="18"/>
-                        </w:rPr>
-                      </w:pPr>
-                      <w:r>
-                        <w:rPr>
-                          <w:rFonts w:asciiTheme="majorHAnsi" w:hAnsiTheme="majorHAnsi" w:cstheme="majorHAnsi"/>
-                          <w:sz w:val="18"/>
-                          <w:szCs w:val="18"/>
-                        </w:rPr>
-                        <w:t>PT660&lt;PT660Max</w:t>
-                      </w:r>
-                    </w:p>
-                    <w:p>
-                      <w:pPr>
-                        <w:spacing w:before="40"/>
-                        <w:rPr>
-                          <w:rFonts w:asciiTheme="majorHAnsi" w:hAnsiTheme="majorHAnsi" w:cstheme="majorHAnsi"/>
-                          <w:sz w:val="18"/>
-                          <w:szCs w:val="18"/>
-                        </w:rPr>
-                      </w:pPr>
-                      <w:r>
-                        <w:rPr>
-                          <w:rFonts w:asciiTheme="majorHAnsi" w:hAnsiTheme="majorHAnsi" w:cstheme="majorHAnsi"/>
-                          <w:sz w:val="18"/>
-                          <w:szCs w:val="18"/>
-                        </w:rPr>
-                        <w:t xml:space="preserve">CV601 </w:t>
-                      </w:r>
-                      <w:proofErr w:type="gramStart"/>
-                      <w:r>
-                        <w:rPr>
-                          <w:rFonts w:asciiTheme="majorHAnsi" w:hAnsiTheme="majorHAnsi" w:cstheme="majorHAnsi"/>
-                          <w:sz w:val="18"/>
-                          <w:szCs w:val="18"/>
-                        </w:rPr>
-                        <w:t xml:space="preserve">regulated </w:t>
-                      </w:r>
-                      <w:r>
-                        <w:rPr>
-                          <w:rFonts w:asciiTheme="majorHAnsi" w:hAnsiTheme="majorHAnsi" w:cstheme="majorHAnsi"/>
-                          <w:sz w:val="18"/>
-                          <w:szCs w:val="18"/>
-                        </w:rPr>
-                        <w:t xml:space="preserve"> </w:t>
-                      </w:r>
-                      <w:r>
-                        <w:rPr>
-                          <w:rFonts w:asciiTheme="majorHAnsi" w:hAnsiTheme="majorHAnsi" w:cstheme="majorHAnsi"/>
-                          <w:sz w:val="18"/>
-                          <w:szCs w:val="18"/>
-                          <w:lang w:val="fr-FR"/>
-                        </w:rPr>
-                        <w:t>FT</w:t>
-                      </w:r>
-                      <w:proofErr w:type="gramEnd"/>
-                      <w:r>
-                        <w:rPr>
-                          <w:rFonts w:asciiTheme="majorHAnsi" w:hAnsiTheme="majorHAnsi" w:cstheme="majorHAnsi"/>
-                          <w:sz w:val="18"/>
-                          <w:szCs w:val="18"/>
-                          <w:lang w:val="fr-FR"/>
-                        </w:rPr>
-                        <w:t>583=FT583setpoint</w:t>
-                      </w:r>
-                    </w:p>
-                    <w:p>
-                      <w:pPr>
-                        <w:rPr>
-                          <w:rFonts w:asciiTheme="majorHAnsi" w:hAnsiTheme="majorHAnsi" w:cstheme="majorHAnsi"/>
-                          <w:sz w:val="18"/>
-                          <w:szCs w:val="18"/>
-                          <w:lang w:val="fr-FR"/>
-                        </w:rPr>
-                      </w:pPr>
-                      <w:r>
-                        <w:rPr>
-                          <w:rFonts w:asciiTheme="majorHAnsi" w:hAnsiTheme="majorHAnsi" w:cstheme="majorHAnsi"/>
-                          <w:sz w:val="18"/>
-                          <w:szCs w:val="18"/>
-                        </w:rPr>
-                        <w:sym w:font="Symbol" w:char="F044"/>
-                      </w:r>
-                      <w:r>
-                        <w:rPr>
-                          <w:rFonts w:asciiTheme="majorHAnsi" w:hAnsiTheme="majorHAnsi" w:cstheme="majorHAnsi"/>
-                          <w:sz w:val="18"/>
-                          <w:szCs w:val="18"/>
-                          <w:lang w:val="fr-FR"/>
-                        </w:rPr>
-                        <w:t>T/</w:t>
-                      </w:r>
-                      <w:r>
-                        <w:rPr>
-                          <w:rFonts w:asciiTheme="majorHAnsi" w:hAnsiTheme="majorHAnsi" w:cstheme="majorHAnsi"/>
-                          <w:sz w:val="18"/>
-                          <w:szCs w:val="18"/>
-                        </w:rPr>
-                        <w:sym w:font="Symbol" w:char="F044"/>
-                      </w:r>
-                      <w:r>
-                        <w:rPr>
-                          <w:rFonts w:asciiTheme="majorHAnsi" w:hAnsiTheme="majorHAnsi" w:cstheme="majorHAnsi"/>
-                          <w:sz w:val="18"/>
-                          <w:szCs w:val="18"/>
-                          <w:lang w:val="fr-FR"/>
-                        </w:rPr>
-                        <w:t>L magnet&lt;</w:t>
-                      </w:r>
-                      <w:r>
-                        <w:rPr>
-                          <w:rFonts w:asciiTheme="majorHAnsi" w:hAnsiTheme="majorHAnsi" w:cstheme="majorHAnsi"/>
-                          <w:sz w:val="18"/>
-                          <w:szCs w:val="18"/>
-                        </w:rPr>
-                        <w:sym w:font="Symbol" w:char="F044"/>
-                      </w:r>
-                      <w:r>
-                        <w:rPr>
-                          <w:rFonts w:asciiTheme="majorHAnsi" w:hAnsiTheme="majorHAnsi" w:cstheme="majorHAnsi"/>
-                          <w:sz w:val="18"/>
-                          <w:szCs w:val="18"/>
-                          <w:lang w:val="fr-FR"/>
-                        </w:rPr>
-                        <w:t>T/</w:t>
-                      </w:r>
-                      <w:r>
-                        <w:rPr>
-                          <w:rFonts w:asciiTheme="majorHAnsi" w:hAnsiTheme="majorHAnsi" w:cstheme="majorHAnsi"/>
-                          <w:sz w:val="18"/>
-                          <w:szCs w:val="18"/>
-                        </w:rPr>
-                        <w:sym w:font="Symbol" w:char="F044"/>
-                      </w:r>
-                      <w:r>
-                        <w:rPr>
-                          <w:rFonts w:asciiTheme="majorHAnsi" w:hAnsiTheme="majorHAnsi" w:cstheme="majorHAnsi"/>
-                          <w:sz w:val="18"/>
-                          <w:szCs w:val="18"/>
-                          <w:lang w:val="fr-FR"/>
-                        </w:rPr>
-                        <w:t xml:space="preserve">L </w:t>
-                      </w:r>
-                      <w:proofErr w:type="spellStart"/>
-                      <w:r>
-                        <w:rPr>
-                          <w:rFonts w:asciiTheme="majorHAnsi" w:hAnsiTheme="majorHAnsi" w:cstheme="majorHAnsi"/>
-                          <w:sz w:val="18"/>
-                          <w:szCs w:val="18"/>
-                          <w:lang w:val="fr-FR"/>
-                        </w:rPr>
-                        <w:t>magnetMax</w:t>
-                      </w:r>
-                      <w:proofErr w:type="spellEnd"/>
-                    </w:p>
-                    <w:p>
-                      <w:pPr>
-                        <w:rPr>
-                          <w:rFonts w:asciiTheme="majorHAnsi" w:hAnsiTheme="majorHAnsi" w:cstheme="majorHAnsi"/>
-                          <w:sz w:val="18"/>
-                          <w:szCs w:val="18"/>
-                          <w:lang w:val="sv-SE"/>
-                        </w:rPr>
-                      </w:pPr>
-                      <w:r>
-                        <w:rPr>
-                          <w:rFonts w:asciiTheme="majorHAnsi" w:hAnsiTheme="majorHAnsi" w:cstheme="majorHAnsi"/>
-                          <w:sz w:val="18"/>
-                          <w:szCs w:val="18"/>
-                          <w:lang w:val="sv-SE"/>
-                        </w:rPr>
-                        <w:t>dT/dt_magnet&lt;dT/dt_magnetMax</w:t>
-                      </w:r>
-                    </w:p>
-                    <w:p>
-                      <w:pPr>
-                        <w:spacing w:before="40"/>
-                        <w:rPr>
-                          <w:rFonts w:asciiTheme="majorHAnsi" w:hAnsiTheme="majorHAnsi" w:cstheme="majorHAnsi"/>
-                          <w:sz w:val="18"/>
-                          <w:szCs w:val="18"/>
-                        </w:rPr>
-                      </w:pPr>
-                      <w:r>
-                        <w:rPr>
-                          <w:rFonts w:asciiTheme="majorHAnsi" w:hAnsiTheme="majorHAnsi" w:cstheme="majorHAnsi"/>
-                          <w:sz w:val="18"/>
-                          <w:szCs w:val="18"/>
-                        </w:rPr>
-                        <w:t>CV583 regulated</w:t>
-                      </w:r>
-                      <w:r>
-                        <w:rPr>
-                          <w:rFonts w:asciiTheme="majorHAnsi" w:hAnsiTheme="majorHAnsi" w:cstheme="majorHAnsi"/>
-                          <w:sz w:val="18"/>
-                          <w:szCs w:val="18"/>
-                        </w:rPr>
-                        <w:t xml:space="preserve"> </w:t>
-                      </w:r>
-                      <w:r>
-                        <w:rPr>
-                          <w:rFonts w:asciiTheme="majorHAnsi" w:hAnsiTheme="majorHAnsi" w:cstheme="majorHAnsi"/>
-                          <w:sz w:val="18"/>
-                          <w:szCs w:val="18"/>
-                        </w:rPr>
-                        <w:t>PT68</w:t>
-                      </w:r>
-                      <w:r>
-                        <w:rPr>
-                          <w:rFonts w:asciiTheme="majorHAnsi" w:hAnsiTheme="majorHAnsi" w:cstheme="majorHAnsi"/>
-                          <w:sz w:val="18"/>
-                          <w:szCs w:val="18"/>
-                        </w:rPr>
-                        <w:t>1</w:t>
-                      </w:r>
-                      <w:r>
-                        <w:rPr>
-                          <w:rFonts w:asciiTheme="majorHAnsi" w:hAnsiTheme="majorHAnsi" w:cstheme="majorHAnsi"/>
-                          <w:sz w:val="18"/>
-                          <w:szCs w:val="18"/>
-                        </w:rPr>
-                        <w:t>=PT68</w:t>
-                      </w:r>
-                      <w:r>
-                        <w:rPr>
-                          <w:rFonts w:asciiTheme="majorHAnsi" w:hAnsiTheme="majorHAnsi" w:cstheme="majorHAnsi"/>
-                          <w:sz w:val="18"/>
-                          <w:szCs w:val="18"/>
-                        </w:rPr>
-                        <w:t>1</w:t>
-                      </w:r>
-                      <w:r>
-                        <w:rPr>
-                          <w:rFonts w:asciiTheme="majorHAnsi" w:hAnsiTheme="majorHAnsi" w:cstheme="majorHAnsi"/>
-                          <w:sz w:val="18"/>
-                          <w:szCs w:val="18"/>
-                        </w:rPr>
-                        <w:t>setpoint</w:t>
-                      </w:r>
-                    </w:p>
-                    <w:p>
-                      <w:pPr>
-                        <w:spacing w:before="40"/>
-                        <w:rPr>
-                          <w:rFonts w:asciiTheme="majorHAnsi" w:hAnsiTheme="majorHAnsi" w:cstheme="majorHAnsi"/>
-                          <w:sz w:val="18"/>
-                          <w:szCs w:val="18"/>
-                        </w:rPr>
-                      </w:pPr>
-                      <w:r>
-                        <w:rPr>
-                          <w:rFonts w:asciiTheme="majorHAnsi" w:hAnsiTheme="majorHAnsi" w:cstheme="majorHAnsi"/>
-                          <w:sz w:val="18"/>
-                          <w:szCs w:val="18"/>
-                        </w:rPr>
-                        <w:t>EH641 on</w:t>
-                      </w:r>
-                      <w:r>
-                        <w:rPr>
-                          <w:rFonts w:asciiTheme="majorHAnsi" w:hAnsiTheme="majorHAnsi" w:cstheme="majorHAnsi"/>
-                          <w:sz w:val="18"/>
-                          <w:szCs w:val="18"/>
-                        </w:rPr>
-                        <w:t xml:space="preserve"> when TT664 &lt; 80K</w:t>
-                      </w:r>
-                    </w:p>
-                    <w:p>
-                      <w:pPr>
-                        <w:spacing w:line="314" w:lineRule="auto"/>
-                        <w:rPr>
-                          <w:rFonts w:asciiTheme="majorHAnsi" w:hAnsiTheme="majorHAnsi" w:cstheme="majorHAnsi"/>
-                          <w:sz w:val="18"/>
-                          <w:szCs w:val="18"/>
-                        </w:rPr>
-                      </w:pPr>
-                    </w:p>
-                  </w:txbxContent>
-                </v:textbox>
-              </v:shape>
-            </w:pict>
-          </mc:Fallback>
-        </mc:AlternateContent>
-      </w:r>
-      <w:r>
-        <w:rPr>
-          <w:noProof/>
           <w:sz w:val="22"/>
           <w:szCs w:val="22"/>
           <w:lang w:val="sv-SE" w:eastAsia="sv-SE"/>
@@ -3784,7 +3683,7 @@
         <mc:AlternateContent>
           <mc:Choice Requires="wps">
             <w:drawing>
-              <wp:anchor distT="0" distB="0" distL="114300" distR="114300" simplePos="0" relativeHeight="251667456" behindDoc="0" locked="0" layoutInCell="1" allowOverlap="1" wp14:anchorId="3ABFB665" wp14:editId="67C504E0">
+              <wp:anchor distT="0" distB="0" distL="114300" distR="114300" simplePos="0" relativeHeight="251667456" behindDoc="0" locked="0" layoutInCell="1" allowOverlap="1" wp14:anchorId="24271930" wp14:editId="0AFE07DA">
                 <wp:simplePos x="0" y="0"/>
                 <wp:positionH relativeFrom="column">
                   <wp:posOffset>-538480</wp:posOffset>
@@ -3840,7 +3739,7 @@
           </mc:Choice>
           <mc:Fallback>
             <w:pict>
-              <v:shape w14:anchorId="1871F4C3" id="Straight Arrow Connector 14536" o:spid="_x0000_s1026" type="#_x0000_t32" style="position:absolute;margin-left:-42.4pt;margin-top:8.2pt;width:253.35pt;height:0;z-index:251667456;visibility:visible;mso-wrap-style:square;mso-width-percent:0;mso-wrap-distance-left:9pt;mso-wrap-distance-top:0;mso-wrap-distance-right:9pt;mso-wrap-distance-bottom:0;mso-position-horizontal:absolute;mso-position-horizontal-relative:text;mso-position-vertical:absolute;mso-position-vertical-relative:text;mso-width-percent:0;mso-width-relative:margin" o:gfxdata="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" strokecolor="black [3040]">
+              <v:shape w14:anchorId="5F2425C1" id="Straight Arrow Connector 14536" o:spid="_x0000_s1026" type="#_x0000_t32" style="position:absolute;margin-left:-42.4pt;margin-top:8.2pt;width:253.35pt;height:0;z-index:251667456;visibility:visible;mso-wrap-style:square;mso-width-percent:0;mso-wrap-distance-left:9pt;mso-wrap-distance-top:0;mso-wrap-distance-right:9pt;mso-wrap-distance-bottom:0;mso-position-horizontal:absolute;mso-position-horizontal-relative:text;mso-position-vertical:absolute;mso-position-vertical-relative:text;mso-width-percent:0;mso-width-relative:margin" o:gfxdata="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" strokecolor="black [3040]">
                 <v:stroke endarrow="block"/>
               </v:shape>
             </w:pict>
@@ -3936,7 +3835,7 @@
         <mc:AlternateContent>
           <mc:Choice Requires="wpg">
             <w:drawing>
-              <wp:anchor distT="0" distB="0" distL="114300" distR="114300" simplePos="0" relativeHeight="251642880" behindDoc="0" locked="0" layoutInCell="1" allowOverlap="1" wp14:anchorId="0C58EA75" wp14:editId="4A273F41">
+              <wp:anchor distT="0" distB="0" distL="114300" distR="114300" simplePos="0" relativeHeight="251642880" behindDoc="0" locked="0" layoutInCell="1" allowOverlap="1" wp14:anchorId="4E7FFFA0" wp14:editId="1F7E7744">
                 <wp:simplePos x="0" y="0"/>
                 <wp:positionH relativeFrom="column">
                   <wp:posOffset>2614295</wp:posOffset>
@@ -4040,7 +3939,7 @@
           </mc:Choice>
           <mc:Fallback>
             <w:pict>
-              <v:group w14:anchorId="69FD6E09" id="Group 10098" o:spid="_x0000_s1026" style="position:absolute;margin-left:205.85pt;margin-top:6.2pt;width:11.35pt;height:109.5pt;z-index:251642880;mso-height-relative:margin" coordorigin="4444,1931" coordsize="255,3241" o:gfxdata="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">
+              <v:group w14:anchorId="08F1AA93" id="Group 10098" o:spid="_x0000_s1026" style="position:absolute;margin-left:205.85pt;margin-top:6.2pt;width:11.35pt;height:109.5pt;z-index:251642880;mso-height-relative:margin" coordorigin="4444,1931" coordsize="255,3241" o:gfxdata="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">
                 <v:shape id="AutoShape 10099" o:spid="_x0000_s1027" type="#_x0000_t32" style="position:absolute;left:4555;top:1931;width:20;height:3241;flip:x;visibility:visible;mso-wrap-style:square" o:connectortype="straight" o:gfxdata="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"/>
                 <v:shape id="AutoShape 10100" o:spid="_x0000_s1028" type="#_x0000_t32" style="position:absolute;left:4444;top:3838;width:255;height:0;visibility:visible;mso-wrap-style:square" o:connectortype="straight" o:gfxdata="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"/>
               </v:group>
@@ -4072,11 +3971,12 @@
           <w:noProof/>
           <w:sz w:val="18"/>
           <w:szCs w:val="18"/>
+          <w:lang w:val="sv-SE" w:eastAsia="sv-SE"/>
         </w:rPr>
         <mc:AlternateContent>
           <mc:Choice Requires="wps">
             <w:drawing>
-              <wp:anchor distT="0" distB="0" distL="114300" distR="114300" simplePos="0" relativeHeight="251694592" behindDoc="0" locked="0" layoutInCell="1" allowOverlap="1">
+              <wp:anchor distT="0" distB="0" distL="114300" distR="114300" simplePos="0" relativeHeight="251695616" behindDoc="0" locked="0" layoutInCell="1" allowOverlap="1" wp14:anchorId="41CFF1D2" wp14:editId="617CE8B8">
                 <wp:simplePos x="0" y="0"/>
                 <wp:positionH relativeFrom="column">
                   <wp:posOffset>4445</wp:posOffset>
@@ -4131,7 +4031,7 @@
           </mc:Choice>
           <mc:Fallback>
             <w:pict>
-              <v:line w14:anchorId="0EA738F9" id="Straight Connector 2" o:spid="_x0000_s1026" style="position:absolute;flip:y;z-index:251694592;visibility:visible;mso-wrap-style:square;mso-width-percent:0;mso-height-percent:0;mso-wrap-distance-left:9pt;mso-wrap-distance-top:0;mso-wrap-distance-right:9pt;mso-wrap-distance-bottom:0;mso-position-horizontal:absolute;mso-position-horizontal-relative:text;mso-position-vertical:absolute;mso-position-vertical-relative:text;mso-width-percent:0;mso-height-percent:0;mso-width-relative:margin;mso-height-relative:margin" from=".35pt,10.35pt" to="211.85pt,10.5pt" o:gfxdata="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" strokecolor="black [3040]"/>
+              <v:line w14:anchorId="0B4C5CFE" id="Straight Connector 2" o:spid="_x0000_s1026" style="position:absolute;flip:y;z-index:251695616;visibility:visible;mso-wrap-style:square;mso-width-percent:0;mso-height-percent:0;mso-wrap-distance-left:9pt;mso-wrap-distance-top:0;mso-wrap-distance-right:9pt;mso-wrap-distance-bottom:0;mso-position-horizontal:absolute;mso-position-horizontal-relative:text;mso-position-vertical:absolute;mso-position-vertical-relative:text;mso-width-percent:0;mso-height-percent:0;mso-width-relative:margin;mso-height-relative:margin" from=".35pt,10.35pt" to="211.85pt,10.5pt" o:gfxdata="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" strokecolor="black [3040]"/>
             </w:pict>
           </mc:Fallback>
         </mc:AlternateContent>
@@ -4144,7 +4044,7 @@
         <mc:AlternateContent>
           <mc:Choice Requires="wpg">
             <w:drawing>
-              <wp:anchor distT="0" distB="0" distL="114300" distR="114300" simplePos="0" relativeHeight="251688448" behindDoc="0" locked="0" layoutInCell="1" allowOverlap="1" wp14:anchorId="2188CEE7" wp14:editId="187642AC">
+              <wp:anchor distT="0" distB="0" distL="114300" distR="114300" simplePos="0" relativeHeight="251689472" behindDoc="0" locked="0" layoutInCell="1" allowOverlap="1" wp14:anchorId="25AE907E" wp14:editId="34EA0638">
                 <wp:simplePos x="0" y="0"/>
                 <wp:positionH relativeFrom="column">
                   <wp:posOffset>5186045</wp:posOffset>
@@ -4336,7 +4236,7 @@
           </mc:Choice>
           <mc:Fallback>
             <w:pict>
-              <v:group w14:anchorId="2188CEE7" id="Group 10" o:spid="_x0000_s1041" style="position:absolute;margin-left:408.35pt;margin-top:10.5pt;width:63pt;height:83.3pt;z-index:251688448;mso-width-relative:margin" coordsize="8001,10579" o:gfxdata="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">
+              <v:group w14:anchorId="25AE907E" id="Group 10" o:spid="_x0000_s1041" style="position:absolute;margin-left:408.35pt;margin-top:10.5pt;width:63pt;height:83.3pt;z-index:251689472;mso-width-relative:margin" coordsize="8001,10579" o:gfxdata="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">
                 <v:shape id="AutoShape 10099" o:spid="_x0000_s1042" type="#_x0000_t32" style="position:absolute;left:1295;width:38;height:8001;flip:x;visibility:visible;mso-wrap-style:square" o:connectortype="straight" o:gfxdata="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"/>
                 <v:shape id="_x0000_s1043" type="#_x0000_t202" style="position:absolute;left:2000;top:3257;width:6001;height:2680;visibility:visible;mso-wrap-style:square;v-text-anchor:top" o:gfxdata="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" filled="f" stroked="f">
                   <v:textbox>
@@ -4408,7 +4308,7 @@
         <mc:AlternateContent>
           <mc:Choice Requires="wps">
             <w:drawing>
-              <wp:anchor distT="0" distB="0" distL="114300" distR="114300" simplePos="0" relativeHeight="251680256" behindDoc="0" locked="0" layoutInCell="1" allowOverlap="1" wp14:anchorId="4580878A" wp14:editId="6EDCA3E7">
+              <wp:anchor distT="0" distB="0" distL="114300" distR="114300" simplePos="0" relativeHeight="251681280" behindDoc="0" locked="0" layoutInCell="1" allowOverlap="1" wp14:anchorId="10FD6106" wp14:editId="637FCC04">
                 <wp:simplePos x="0" y="0"/>
                 <wp:positionH relativeFrom="column">
                   <wp:posOffset>2690495</wp:posOffset>
@@ -4466,7 +4366,7 @@
           </mc:Choice>
           <mc:Fallback>
             <w:pict>
-              <v:shape w14:anchorId="55666DEE" id="AutoShape 6306" o:spid="_x0000_s1026" type="#_x0000_t32" style="position:absolute;margin-left:211.85pt;margin-top:10.8pt;width:207.1pt;height:.15pt;z-index:251680256;visibility:visible;mso-wrap-style:square;mso-width-percent:0;mso-wrap-distance-left:9pt;mso-wrap-distance-top:0;mso-wrap-distance-right:9pt;mso-wrap-distance-bottom:0;mso-position-horizontal:absolute;mso-position-horizontal-relative:text;mso-position-vertical:absolute;mso-position-vertical-relative:text;mso-width-percent:0;mso-width-relative:margin" o:gfxdata="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"/>
+              <v:shape w14:anchorId="347ED76B" id="AutoShape 6306" o:spid="_x0000_s1026" type="#_x0000_t32" style="position:absolute;margin-left:211.85pt;margin-top:10.8pt;width:207.1pt;height:.15pt;z-index:251681280;visibility:visible;mso-wrap-style:square;mso-width-percent:0;mso-wrap-distance-left:9pt;mso-wrap-distance-top:0;mso-wrap-distance-right:9pt;mso-wrap-distance-bottom:0;mso-position-horizontal:absolute;mso-position-horizontal-relative:text;mso-position-vertical:absolute;mso-position-vertical-relative:text;mso-width-percent:0;mso-width-relative:margin" o:gfxdata="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"/>
             </w:pict>
           </mc:Fallback>
         </mc:AlternateContent>
@@ -4493,11 +4393,12 @@
           <w:noProof/>
           <w:sz w:val="18"/>
           <w:szCs w:val="18"/>
+          <w:lang w:val="sv-SE" w:eastAsia="sv-SE"/>
         </w:rPr>
         <mc:AlternateContent>
           <mc:Choice Requires="wpg">
             <w:drawing>
-              <wp:anchor distT="0" distB="0" distL="114300" distR="114300" simplePos="0" relativeHeight="251662848" behindDoc="0" locked="0" layoutInCell="1" allowOverlap="1">
+              <wp:anchor distT="0" distB="0" distL="114300" distR="114300" simplePos="0" relativeHeight="251663872" behindDoc="0" locked="0" layoutInCell="1" allowOverlap="1" wp14:anchorId="664A7932" wp14:editId="52186EDF">
                 <wp:simplePos x="0" y="0"/>
                 <wp:positionH relativeFrom="column">
                   <wp:posOffset>-443230</wp:posOffset>
@@ -4724,16 +4625,7 @@
                                   <w:sz w:val="18"/>
                                   <w:szCs w:val="18"/>
                                 </w:rPr>
-                                <w:t xml:space="preserve">CV601 </w:t>
-                              </w:r>
-                              <w:proofErr w:type="gramStart"/>
-                              <w:r>
-                                <w:rPr>
-                                  <w:rFonts w:asciiTheme="majorHAnsi" w:hAnsiTheme="majorHAnsi" w:cstheme="majorHAnsi"/>
-                                  <w:sz w:val="18"/>
-                                  <w:szCs w:val="18"/>
-                                </w:rPr>
-                                <w:t xml:space="preserve">regulated </w:t>
+                                <w:t xml:space="preserve">CV601 regulated </w:t>
                               </w:r>
                               <w:r>
                                 <w:rPr>
@@ -4750,17 +4642,7 @@
                                   <w:szCs w:val="18"/>
                                   <w:lang w:val="fr-FR"/>
                                 </w:rPr>
-                                <w:t>FT</w:t>
-                              </w:r>
-                              <w:proofErr w:type="gramEnd"/>
-                              <w:r>
-                                <w:rPr>
-                                  <w:rFonts w:asciiTheme="majorHAnsi" w:hAnsiTheme="majorHAnsi" w:cstheme="majorHAnsi"/>
-                                  <w:sz w:val="18"/>
-                                  <w:szCs w:val="18"/>
-                                  <w:lang w:val="fr-FR"/>
-                                </w:rPr>
-                                <w:t>583=FT583setpoint</w:t>
+                                <w:t>FT583=FT583setpoint</w:t>
                               </w:r>
                             </w:p>
                             <w:p>
@@ -4838,19 +4720,8 @@
                                   <w:szCs w:val="18"/>
                                   <w:lang w:val="fr-FR"/>
                                 </w:rPr>
-                                <w:t xml:space="preserve">L </w:t>
+                                <w:t>L magnetMax</w:t>
                               </w:r>
-                              <w:proofErr w:type="spellStart"/>
-                              <w:r>
-                                <w:rPr>
-                                  <w:rFonts w:asciiTheme="majorHAnsi" w:hAnsiTheme="majorHAnsi" w:cstheme="majorHAnsi"/>
-                                  <w:sz w:val="18"/>
-                                  <w:szCs w:val="18"/>
-                                  <w:lang w:val="fr-FR"/>
-                                </w:rPr>
-                                <w:t>magnetMax</w:t>
-                              </w:r>
-                              <w:proofErr w:type="spellEnd"/>
                             </w:p>
                             <w:p>
                               <w:pPr>
@@ -4862,7 +4733,6 @@
                                   <w:lang w:val="sv-SE"/>
                                 </w:rPr>
                               </w:pPr>
-                              <w:proofErr w:type="spellStart"/>
                               <w:r>
                                 <w:rPr>
                                   <w:rFonts w:asciiTheme="majorHAnsi" w:hAnsiTheme="majorHAnsi" w:cstheme="majorHAnsi"/>
@@ -4870,80 +4740,8 @@
                                   <w:szCs w:val="18"/>
                                   <w:lang w:val="sv-SE"/>
                                 </w:rPr>
-                                <w:t>dT</w:t>
+                                <w:t>dT/dt_magnet&lt;dT/dt_magnetMax</w:t>
                               </w:r>
-                              <w:proofErr w:type="spellEnd"/>
-                              <w:r>
-                                <w:rPr>
-                                  <w:rFonts w:asciiTheme="majorHAnsi" w:hAnsiTheme="majorHAnsi" w:cstheme="majorHAnsi"/>
-                                  <w:sz w:val="18"/>
-                                  <w:szCs w:val="18"/>
-                                  <w:lang w:val="sv-SE"/>
-                                </w:rPr>
-                                <w:t>/</w:t>
-                              </w:r>
-                              <w:proofErr w:type="spellStart"/>
-                              <w:r>
-                                <w:rPr>
-                                  <w:rFonts w:asciiTheme="majorHAnsi" w:hAnsiTheme="majorHAnsi" w:cstheme="majorHAnsi"/>
-                                  <w:sz w:val="18"/>
-                                  <w:szCs w:val="18"/>
-                                  <w:lang w:val="sv-SE"/>
-                                </w:rPr>
-                                <w:t>dt_</w:t>
-                              </w:r>
-                              <w:proofErr w:type="gramStart"/>
-                              <w:r>
-                                <w:rPr>
-                                  <w:rFonts w:asciiTheme="majorHAnsi" w:hAnsiTheme="majorHAnsi" w:cstheme="majorHAnsi"/>
-                                  <w:sz w:val="18"/>
-                                  <w:szCs w:val="18"/>
-                                  <w:lang w:val="sv-SE"/>
-                                </w:rPr>
-                                <w:t>magnet</w:t>
-                              </w:r>
-                              <w:proofErr w:type="spellEnd"/>
-                              <w:r>
-                                <w:rPr>
-                                  <w:rFonts w:asciiTheme="majorHAnsi" w:hAnsiTheme="majorHAnsi" w:cstheme="majorHAnsi"/>
-                                  <w:sz w:val="18"/>
-                                  <w:szCs w:val="18"/>
-                                  <w:lang w:val="sv-SE"/>
-                                </w:rPr>
-                                <w:t>&lt;</w:t>
-                              </w:r>
-                              <w:proofErr w:type="spellStart"/>
-                              <w:proofErr w:type="gramEnd"/>
-                              <w:r>
-                                <w:rPr>
-                                  <w:rFonts w:asciiTheme="majorHAnsi" w:hAnsiTheme="majorHAnsi" w:cstheme="majorHAnsi"/>
-                                  <w:sz w:val="18"/>
-                                  <w:szCs w:val="18"/>
-                                  <w:lang w:val="sv-SE"/>
-                                </w:rPr>
-                                <w:t>dT</w:t>
-                              </w:r>
-                              <w:proofErr w:type="spellEnd"/>
-                              <w:r>
-                                <w:rPr>
-                                  <w:rFonts w:asciiTheme="majorHAnsi" w:hAnsiTheme="majorHAnsi" w:cstheme="majorHAnsi"/>
-                                  <w:sz w:val="18"/>
-                                  <w:szCs w:val="18"/>
-                                  <w:lang w:val="sv-SE"/>
-                                </w:rPr>
-                                <w:t>/</w:t>
-                              </w:r>
-                              <w:proofErr w:type="spellStart"/>
-                              <w:r>
-                                <w:rPr>
-                                  <w:rFonts w:asciiTheme="majorHAnsi" w:hAnsiTheme="majorHAnsi" w:cstheme="majorHAnsi"/>
-                                  <w:sz w:val="18"/>
-                                  <w:szCs w:val="18"/>
-                                  <w:lang w:val="sv-SE"/>
-                                </w:rPr>
-                                <w:t>dt_magnetMax</w:t>
-                              </w:r>
-                              <w:proofErr w:type="spellEnd"/>
                             </w:p>
                             <w:p>
                               <w:pPr>
@@ -5026,25 +4824,15 @@
                                   <w:sz w:val="18"/>
                                   <w:szCs w:val="18"/>
                                 </w:rPr>
-                                <w:t xml:space="preserve">EH641 </w:t>
+                                <w:t>EH641 On when TT665 &gt;</w:t>
                               </w:r>
-                              <w:proofErr w:type="gramStart"/>
                               <w:r>
                                 <w:rPr>
                                   <w:rFonts w:asciiTheme="majorHAnsi" w:hAnsiTheme="majorHAnsi" w:cstheme="majorHAnsi"/>
                                   <w:sz w:val="18"/>
                                   <w:szCs w:val="18"/>
                                 </w:rPr>
-                                <w:t>On</w:t>
-                              </w:r>
-                              <w:proofErr w:type="gramEnd"/>
-                              <w:r>
-                                <w:rPr>
-                                  <w:rFonts w:asciiTheme="majorHAnsi" w:hAnsiTheme="majorHAnsi" w:cstheme="majorHAnsi"/>
-                                  <w:sz w:val="18"/>
-                                  <w:szCs w:val="18"/>
-                                </w:rPr>
-                                <w:t xml:space="preserve"> when TT664 &lt; 80K</w:t>
+                                <w:t xml:space="preserve"> 80K</w:t>
                               </w:r>
                             </w:p>
                           </w:txbxContent>
@@ -5118,7 +4906,7 @@
           </mc:Choice>
           <mc:Fallback>
             <w:pict>
-              <v:group id="Group 28839" o:spid="_x0000_s1045" style="position:absolute;margin-left:-34.9pt;margin-top:16.75pt;width:203.25pt;height:120.75pt;z-index:251662848;mso-width-relative:margin;mso-height-relative:margin" coordsize="25812,14674" o:gfxdata="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">
+              <v:group w14:anchorId="664A7932" id="Group 28839" o:spid="_x0000_s1045" style="position:absolute;margin-left:-34.9pt;margin-top:16.75pt;width:203.25pt;height:120.75pt;z-index:251663872;mso-width-relative:margin;mso-height-relative:margin" coordsize="25812,14674" o:gfxdata="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">
                 <v:rect id="Rectangle 6319" o:spid="_x0000_s1046" style="position:absolute;left:285;top:95;width:5620;height:14579;visibility:visible;mso-wrap-style:square;v-text-anchor:top" o:gfxdata="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">
                   <o:lock v:ext="edit" aspectratio="t"/>
                   <v:textbox>
@@ -5272,16 +5060,7 @@
                             <w:sz w:val="18"/>
                             <w:szCs w:val="18"/>
                           </w:rPr>
-                          <w:t xml:space="preserve">CV601 </w:t>
-                        </w:r>
-                        <w:proofErr w:type="gramStart"/>
-                        <w:r>
-                          <w:rPr>
-                            <w:rFonts w:asciiTheme="majorHAnsi" w:hAnsiTheme="majorHAnsi" w:cstheme="majorHAnsi"/>
-                            <w:sz w:val="18"/>
-                            <w:szCs w:val="18"/>
-                          </w:rPr>
-                          <w:t xml:space="preserve">regulated </w:t>
+                          <w:t xml:space="preserve">CV601 regulated </w:t>
                         </w:r>
                         <w:r>
                           <w:rPr>
@@ -5298,17 +5077,7 @@
                             <w:szCs w:val="18"/>
                             <w:lang w:val="fr-FR"/>
                           </w:rPr>
-                          <w:t>FT</w:t>
-                        </w:r>
-                        <w:proofErr w:type="gramEnd"/>
-                        <w:r>
-                          <w:rPr>
-                            <w:rFonts w:asciiTheme="majorHAnsi" w:hAnsiTheme="majorHAnsi" w:cstheme="majorHAnsi"/>
-                            <w:sz w:val="18"/>
-                            <w:szCs w:val="18"/>
-                            <w:lang w:val="fr-FR"/>
-                          </w:rPr>
-                          <w:t>583=FT583setpoint</w:t>
+                          <w:t>FT583=FT583setpoint</w:t>
                         </w:r>
                       </w:p>
                       <w:p>
@@ -5386,19 +5155,8 @@
                             <w:szCs w:val="18"/>
                             <w:lang w:val="fr-FR"/>
                           </w:rPr>
-                          <w:t xml:space="preserve">L </w:t>
+                          <w:t>L magnetMax</w:t>
                         </w:r>
-                        <w:proofErr w:type="spellStart"/>
-                        <w:r>
-                          <w:rPr>
-                            <w:rFonts w:asciiTheme="majorHAnsi" w:hAnsiTheme="majorHAnsi" w:cstheme="majorHAnsi"/>
-                            <w:sz w:val="18"/>
-                            <w:szCs w:val="18"/>
-                            <w:lang w:val="fr-FR"/>
-                          </w:rPr>
-                          <w:t>magnetMax</w:t>
-                        </w:r>
-                        <w:proofErr w:type="spellEnd"/>
                       </w:p>
                       <w:p>
                         <w:pPr>
@@ -5410,7 +5168,6 @@
                             <w:lang w:val="sv-SE"/>
                           </w:rPr>
                         </w:pPr>
-                        <w:proofErr w:type="spellStart"/>
                         <w:r>
                           <w:rPr>
                             <w:rFonts w:asciiTheme="majorHAnsi" w:hAnsiTheme="majorHAnsi" w:cstheme="majorHAnsi"/>
@@ -5418,80 +5175,8 @@
                             <w:szCs w:val="18"/>
                             <w:lang w:val="sv-SE"/>
                           </w:rPr>
-                          <w:t>dT</w:t>
+                          <w:t>dT/dt_magnet&lt;dT/dt_magnetMax</w:t>
                         </w:r>
-                        <w:proofErr w:type="spellEnd"/>
-                        <w:r>
-                          <w:rPr>
-                            <w:rFonts w:asciiTheme="majorHAnsi" w:hAnsiTheme="majorHAnsi" w:cstheme="majorHAnsi"/>
-                            <w:sz w:val="18"/>
-                            <w:szCs w:val="18"/>
-                            <w:lang w:val="sv-SE"/>
-                          </w:rPr>
-                          <w:t>/</w:t>
-                        </w:r>
-                        <w:proofErr w:type="spellStart"/>
-                        <w:r>
-                          <w:rPr>
-                            <w:rFonts w:asciiTheme="majorHAnsi" w:hAnsiTheme="majorHAnsi" w:cstheme="majorHAnsi"/>
-                            <w:sz w:val="18"/>
-                            <w:szCs w:val="18"/>
-                            <w:lang w:val="sv-SE"/>
-                          </w:rPr>
-                          <w:t>dt_</w:t>
-                        </w:r>
-                        <w:proofErr w:type="gramStart"/>
-                        <w:r>
-                          <w:rPr>
-                            <w:rFonts w:asciiTheme="majorHAnsi" w:hAnsiTheme="majorHAnsi" w:cstheme="majorHAnsi"/>
-                            <w:sz w:val="18"/>
-                            <w:szCs w:val="18"/>
-                            <w:lang w:val="sv-SE"/>
-                          </w:rPr>
-                          <w:t>magnet</w:t>
-                        </w:r>
-                        <w:proofErr w:type="spellEnd"/>
-                        <w:r>
-                          <w:rPr>
-                            <w:rFonts w:asciiTheme="majorHAnsi" w:hAnsiTheme="majorHAnsi" w:cstheme="majorHAnsi"/>
-                            <w:sz w:val="18"/>
-                            <w:szCs w:val="18"/>
-                            <w:lang w:val="sv-SE"/>
-                          </w:rPr>
-                          <w:t>&lt;</w:t>
-                        </w:r>
-                        <w:proofErr w:type="spellStart"/>
-                        <w:proofErr w:type="gramEnd"/>
-                        <w:r>
-                          <w:rPr>
-                            <w:rFonts w:asciiTheme="majorHAnsi" w:hAnsiTheme="majorHAnsi" w:cstheme="majorHAnsi"/>
-                            <w:sz w:val="18"/>
-                            <w:szCs w:val="18"/>
-                            <w:lang w:val="sv-SE"/>
-                          </w:rPr>
-                          <w:t>dT</w:t>
-                        </w:r>
-                        <w:proofErr w:type="spellEnd"/>
-                        <w:r>
-                          <w:rPr>
-                            <w:rFonts w:asciiTheme="majorHAnsi" w:hAnsiTheme="majorHAnsi" w:cstheme="majorHAnsi"/>
-                            <w:sz w:val="18"/>
-                            <w:szCs w:val="18"/>
-                            <w:lang w:val="sv-SE"/>
-                          </w:rPr>
-                          <w:t>/</w:t>
-                        </w:r>
-                        <w:proofErr w:type="spellStart"/>
-                        <w:r>
-                          <w:rPr>
-                            <w:rFonts w:asciiTheme="majorHAnsi" w:hAnsiTheme="majorHAnsi" w:cstheme="majorHAnsi"/>
-                            <w:sz w:val="18"/>
-                            <w:szCs w:val="18"/>
-                            <w:lang w:val="sv-SE"/>
-                          </w:rPr>
-                          <w:t>dt_magnetMax</w:t>
-                        </w:r>
-                        <w:proofErr w:type="spellEnd"/>
                       </w:p>
                       <w:p>
                         <w:pPr>
@@ -5574,25 +5259,15 @@
                             <w:sz w:val="18"/>
                             <w:szCs w:val="18"/>
                           </w:rPr>
-                          <w:t xml:space="preserve">EH641 </w:t>
+                          <w:t>EH641 On when TT665 &gt;</w:t>
                         </w:r>
-                        <w:proofErr w:type="gramStart"/>
                         <w:r>
                           <w:rPr>
                             <w:rFonts w:asciiTheme="majorHAnsi" w:hAnsiTheme="majorHAnsi" w:cstheme="majorHAnsi"/>
                             <w:sz w:val="18"/>
                             <w:szCs w:val="18"/>
                           </w:rPr>
-                          <w:t>On</w:t>
-                        </w:r>
-                        <w:proofErr w:type="gramEnd"/>
-                        <w:r>
-                          <w:rPr>
-                            <w:rFonts w:asciiTheme="majorHAnsi" w:hAnsiTheme="majorHAnsi" w:cstheme="majorHAnsi"/>
-                            <w:sz w:val="18"/>
-                            <w:szCs w:val="18"/>
-                          </w:rPr>
-                          <w:t xml:space="preserve"> when TT664 &lt; 80K</w:t>
+                          <w:t xml:space="preserve"> 80K</w:t>
                         </w:r>
                       </w:p>
                     </w:txbxContent>
@@ -5635,7 +5310,7 @@
         <mc:AlternateContent>
           <mc:Choice Requires="wps">
             <w:drawing>
-              <wp:anchor distT="0" distB="0" distL="114300" distR="114300" simplePos="0" relativeHeight="251633152" behindDoc="0" locked="0" layoutInCell="1" allowOverlap="1" wp14:anchorId="2691AE3D" wp14:editId="3DD62863">
+              <wp:anchor distT="0" distB="0" distL="114300" distR="114300" simplePos="0" relativeHeight="251632128" behindDoc="0" locked="0" layoutInCell="1" allowOverlap="1" wp14:anchorId="0FF8B61C" wp14:editId="536F0CCA">
                 <wp:simplePos x="0" y="0"/>
                 <wp:positionH relativeFrom="column">
                   <wp:posOffset>4445</wp:posOffset>
@@ -5693,7 +5368,7 @@
           </mc:Choice>
           <mc:Fallback>
             <w:pict>
-              <v:shape w14:anchorId="3665FF81" id="AutoShape 6318" o:spid="_x0000_s1026" type="#_x0000_t32" style="position:absolute;margin-left:.35pt;margin-top:.7pt;width:0;height:193.65pt;z-index:251633152;visibility:visible;mso-wrap-style:square;mso-height-percent:0;mso-wrap-distance-left:9pt;mso-wrap-distance-top:0;mso-wrap-distance-right:9pt;mso-wrap-distance-bottom:0;mso-position-horizontal:absolute;mso-position-horizontal-relative:text;mso-position-vertical:absolute;mso-position-vertical-relative:text;mso-height-percent:0;mso-height-relative:margin" o:gfxdata="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"/>
+              <v:shape w14:anchorId="1710DBCB" id="AutoShape 6318" o:spid="_x0000_s1026" type="#_x0000_t32" style="position:absolute;margin-left:.35pt;margin-top:.7pt;width:0;height:193.65pt;z-index:251632128;visibility:visible;mso-wrap-style:square;mso-height-percent:0;mso-wrap-distance-left:9pt;mso-wrap-distance-top:0;mso-wrap-distance-right:9pt;mso-wrap-distance-bottom:0;mso-position-horizontal:absolute;mso-position-horizontal-relative:text;mso-position-vertical:absolute;mso-position-vertical-relative:text;mso-height-percent:0;mso-height-relative:margin" o:gfxdata="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"/>
             </w:pict>
           </mc:Fallback>
         </mc:AlternateContent>
@@ -5707,6 +5382,8 @@
           <w:szCs w:val="18"/>
         </w:rPr>
       </w:pPr>
+      <w:bookmarkStart w:id="0" w:name="_GoBack"/>
+      <w:bookmarkEnd w:id="0"/>
       <w:r>
         <w:rPr>
           <w:noProof/>
@@ -5715,7 +5392,7 @@
         <mc:AlternateContent>
           <mc:Choice Requires="wps">
             <w:drawing>
-              <wp:anchor distT="0" distB="0" distL="114300" distR="114300" simplePos="0" relativeHeight="251643392" behindDoc="0" locked="0" layoutInCell="1" allowOverlap="1" wp14:anchorId="3D960483" wp14:editId="3F37DD26">
+              <wp:anchor distT="0" distB="0" distL="114300" distR="114300" simplePos="0" relativeHeight="251642368" behindDoc="0" locked="0" layoutInCell="1" allowOverlap="1" wp14:anchorId="374DED64" wp14:editId="4398F2D7">
                 <wp:simplePos x="0" y="0"/>
                 <wp:positionH relativeFrom="column">
                   <wp:posOffset>2804795</wp:posOffset>
@@ -5853,19 +5530,8 @@
                                 <w:szCs w:val="18"/>
                                 <w:lang w:val="fr-FR"/>
                               </w:rPr>
-                              <w:t xml:space="preserve">L </w:t>
+                              <w:t>L magnetMax</w:t>
                             </w:r>
-                            <w:proofErr w:type="spellStart"/>
-                            <w:r>
-                              <w:rPr>
-                                <w:rFonts w:asciiTheme="majorHAnsi" w:hAnsiTheme="majorHAnsi" w:cstheme="majorHAnsi"/>
-                                <w:sz w:val="18"/>
-                                <w:szCs w:val="18"/>
-                                <w:lang w:val="fr-FR"/>
-                              </w:rPr>
-                              <w:t>magnetMax</w:t>
-                            </w:r>
-                            <w:proofErr w:type="spellEnd"/>
                             <w:r>
                               <w:rPr>
                                 <w:rFonts w:asciiTheme="majorHAnsi" w:hAnsiTheme="majorHAnsi" w:cstheme="majorHAnsi"/>
@@ -6006,7 +5672,7 @@
           </mc:Choice>
           <mc:Fallback>
             <w:pict>
-              <v:shape w14:anchorId="3D960483" id="Text Box 5251" o:spid="_x0000_s1049" type="#_x0000_t202" style="position:absolute;margin-left:220.85pt;margin-top:8.75pt;width:195pt;height:51pt;z-index:251643392;visibility:visible;mso-wrap-style:square;mso-width-percent:0;mso-height-percent:0;mso-wrap-distance-left:9pt;mso-wrap-distance-top:0;mso-wrap-distance-right:9pt;mso-wrap-distance-bottom:0;mso-position-horizontal:absolute;mso-position-horizontal-relative:text;mso-position-vertical:absolute;mso-position-vertical-relative:text;mso-width-percent:0;mso-height-percent:0;mso-width-relative:margin;mso-height-relative:margin;v-text-anchor:top" o:gfxdata="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" filled="f" stroked="f">
+              <v:shape w14:anchorId="374DED64" id="Text Box 5251" o:spid="_x0000_s1049" type="#_x0000_t202" style="position:absolute;margin-left:220.85pt;margin-top:8.75pt;width:195pt;height:51pt;z-index:251642368;visibility:visible;mso-wrap-style:square;mso-width-percent:0;mso-height-percent:0;mso-wrap-distance-left:9pt;mso-wrap-distance-top:0;mso-wrap-distance-right:9pt;mso-wrap-distance-bottom:0;mso-position-horizontal:absolute;mso-position-horizontal-relative:text;mso-position-vertical:absolute;mso-position-vertical-relative:text;mso-width-percent:0;mso-height-percent:0;mso-width-relative:margin;mso-height-relative:margin;v-text-anchor:top" o:gfxdata="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" filled="f" stroked="f">
                 <o:lock v:ext="edit" aspectratio="t"/>
                 <v:textbox>
                   <w:txbxContent>
@@ -6093,19 +5759,8 @@
                           <w:szCs w:val="18"/>
                           <w:lang w:val="fr-FR"/>
                         </w:rPr>
-                        <w:t xml:space="preserve">L </w:t>
+                        <w:t>L magnetMax</w:t>
                       </w:r>
-                      <w:proofErr w:type="spellStart"/>
-                      <w:r>
-                        <w:rPr>
-                          <w:rFonts w:asciiTheme="majorHAnsi" w:hAnsiTheme="majorHAnsi" w:cstheme="majorHAnsi"/>
-                          <w:sz w:val="18"/>
-                          <w:szCs w:val="18"/>
-                          <w:lang w:val="fr-FR"/>
-                        </w:rPr>
-                        <w:t>magnetMax</w:t>
-                      </w:r>
-                      <w:proofErr w:type="spellEnd"/>
                       <w:r>
                         <w:rPr>
                           <w:rFonts w:asciiTheme="majorHAnsi" w:hAnsiTheme="majorHAnsi" w:cstheme="majorHAnsi"/>
@@ -6261,7 +5916,7 @@
         <mc:AlternateContent>
           <mc:Choice Requires="wps">
             <w:drawing>
-              <wp:anchor distT="0" distB="0" distL="114300" distR="114300" simplePos="0" relativeHeight="251665920" behindDoc="0" locked="0" layoutInCell="1" allowOverlap="1" wp14:anchorId="5E43F826" wp14:editId="7093A703">
+              <wp:anchor distT="0" distB="0" distL="114300" distR="114300" simplePos="0" relativeHeight="251666944" behindDoc="0" locked="0" layoutInCell="1" allowOverlap="1" wp14:anchorId="5DA8EFF4" wp14:editId="350A5947">
                 <wp:simplePos x="0" y="0"/>
                 <wp:positionH relativeFrom="column">
                   <wp:posOffset>5252085</wp:posOffset>
@@ -6316,7 +5971,7 @@
           </mc:Choice>
           <mc:Fallback>
             <w:pict>
-              <v:shape w14:anchorId="743AB9CF" id="AutoShape 12494" o:spid="_x0000_s1026" type="#_x0000_t32" style="position:absolute;margin-left:413.55pt;margin-top:1.6pt;width:11.35pt;height:0;z-index:251665920;visibility:visible;mso-wrap-style:square;mso-wrap-distance-left:9pt;mso-wrap-distance-top:0;mso-wrap-distance-right:9pt;mso-wrap-distance-bottom:0;mso-position-horizontal:absolute;mso-position-horizontal-relative:text;mso-position-vertical:absolute;mso-position-vertical-relative:text" o:gfxdata="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"/>
+              <v:shape w14:anchorId="1BB654ED" id="AutoShape 12494" o:spid="_x0000_s1026" type="#_x0000_t32" style="position:absolute;margin-left:413.55pt;margin-top:1.6pt;width:11.35pt;height:0;z-index:251666944;visibility:visible;mso-wrap-style:square;mso-wrap-distance-left:9pt;mso-wrap-distance-top:0;mso-wrap-distance-right:9pt;mso-wrap-distance-bottom:0;mso-position-horizontal:absolute;mso-position-horizontal-relative:text;mso-position-vertical:absolute;mso-position-vertical-relative:text" o:gfxdata="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"/>
             </w:pict>
           </mc:Fallback>
         </mc:AlternateContent>
@@ -6359,7 +6014,7 @@
         <mc:AlternateContent>
           <mc:Choice Requires="wpg">
             <w:drawing>
-              <wp:anchor distT="0" distB="0" distL="114300" distR="114300" simplePos="0" relativeHeight="251645440" behindDoc="0" locked="0" layoutInCell="1" allowOverlap="1" wp14:anchorId="65E36C98" wp14:editId="60C9EAD8">
+              <wp:anchor distT="0" distB="0" distL="114300" distR="114300" simplePos="0" relativeHeight="251644416" behindDoc="0" locked="0" layoutInCell="1" allowOverlap="1" wp14:anchorId="690FD960" wp14:editId="201316E3">
                 <wp:simplePos x="0" y="0"/>
                 <wp:positionH relativeFrom="column">
                   <wp:posOffset>2204085</wp:posOffset>
@@ -6451,18 +6106,8 @@
                                   <w:sz w:val="18"/>
                                   <w:szCs w:val="18"/>
                                 </w:rPr>
-                                <w:t xml:space="preserve"> </w:t>
+                                <w:t xml:space="preserve"> GHe</w:t>
                               </w:r>
-                              <w:proofErr w:type="spellStart"/>
-                              <w:r>
-                                <w:rPr>
-                                  <w:rFonts w:asciiTheme="majorHAnsi" w:hAnsiTheme="majorHAnsi" w:cstheme="majorHAnsi"/>
-                                  <w:sz w:val="18"/>
-                                  <w:szCs w:val="18"/>
-                                </w:rPr>
-                                <w:t>GHe</w:t>
-                              </w:r>
-                              <w:proofErr w:type="spellEnd"/>
                               <w:r>
                                 <w:rPr>
                                   <w:rFonts w:asciiTheme="majorHAnsi" w:hAnsiTheme="majorHAnsi" w:cstheme="majorHAnsi"/>
@@ -6538,16 +6183,7 @@
                                   <w:sz w:val="18"/>
                                   <w:szCs w:val="18"/>
                                 </w:rPr>
-                                <w:t>FT</w:t>
-                              </w:r>
-                              <w:proofErr w:type="gramStart"/>
-                              <w:r>
-                                <w:rPr>
-                                  <w:rFonts w:asciiTheme="majorHAnsi" w:hAnsiTheme="majorHAnsi" w:cstheme="majorHAnsi"/>
-                                  <w:sz w:val="18"/>
-                                  <w:szCs w:val="18"/>
-                                </w:rPr>
-                                <w:t xml:space="preserve">644 </w:t>
+                                <w:t xml:space="preserve">FT644 </w:t>
                               </w:r>
                               <w:r>
                                 <w:rPr>
@@ -6565,7 +6201,6 @@
                                 </w:rPr>
                                 <w:t>controlled</w:t>
                               </w:r>
-                              <w:proofErr w:type="gramEnd"/>
                               <w:r>
                                 <w:rPr>
                                   <w:rFonts w:asciiTheme="majorHAnsi" w:hAnsiTheme="majorHAnsi" w:cstheme="majorHAnsi"/>
@@ -6685,7 +6320,7 @@
           </mc:Choice>
           <mc:Fallback>
             <w:pict>
-              <v:group w14:anchorId="65E36C98" id="Group 28853" o:spid="_x0000_s1050" style="position:absolute;margin-left:173.55pt;margin-top:9.5pt;width:207pt;height:87.7pt;z-index:251645440" coordorigin="165,-7047" coordsize="26297,11155" o:gfxdata="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">
+              <v:group w14:anchorId="690FD960" id="Group 28853" o:spid="_x0000_s1050" style="position:absolute;margin-left:173.55pt;margin-top:9.5pt;width:207pt;height:87.7pt;z-index:251644416" coordorigin="165,-7047" coordsize="26297,11155" o:gfxdata="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">
                 <v:rect id="Rectangle 6309" o:spid="_x0000_s1051" style="position:absolute;left:927;top:-6094;width:9828;height:10201;visibility:visible;mso-wrap-style:square;v-text-anchor:top" o:gfxdata="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">
                   <o:lock v:ext="edit" aspectratio="t"/>
                   <v:textbox>
@@ -6730,18 +6365,8 @@
                             <w:sz w:val="18"/>
                             <w:szCs w:val="18"/>
                           </w:rPr>
-                          <w:t xml:space="preserve"> </w:t>
+                          <w:t xml:space="preserve"> GHe</w:t>
                         </w:r>
-                        <w:proofErr w:type="spellStart"/>
-                        <w:r>
-                          <w:rPr>
-                            <w:rFonts w:asciiTheme="majorHAnsi" w:hAnsiTheme="majorHAnsi" w:cstheme="majorHAnsi"/>
-                            <w:sz w:val="18"/>
-                            <w:szCs w:val="18"/>
-                          </w:rPr>
-                          <w:t>GHe</w:t>
-                        </w:r>
-                        <w:proofErr w:type="spellEnd"/>
                         <w:r>
                           <w:rPr>
                             <w:rFonts w:asciiTheme="majorHAnsi" w:hAnsiTheme="majorHAnsi" w:cstheme="majorHAnsi"/>
@@ -6791,16 +6416,7 @@
                             <w:sz w:val="18"/>
                             <w:szCs w:val="18"/>
                           </w:rPr>
-                          <w:t>FT</w:t>
-                        </w:r>
-                        <w:proofErr w:type="gramStart"/>
-                        <w:r>
-                          <w:rPr>
-                            <w:rFonts w:asciiTheme="majorHAnsi" w:hAnsiTheme="majorHAnsi" w:cstheme="majorHAnsi"/>
-                            <w:sz w:val="18"/>
-                            <w:szCs w:val="18"/>
-                          </w:rPr>
-                          <w:t xml:space="preserve">644 </w:t>
+                          <w:t xml:space="preserve">FT644 </w:t>
                         </w:r>
                         <w:r>
                           <w:rPr>
@@ -6818,7 +6434,6 @@
                           </w:rPr>
                           <w:t>controlled</w:t>
                         </w:r>
-                        <w:proofErr w:type="gramEnd"/>
                         <w:r>
                           <w:rPr>
                             <w:rFonts w:asciiTheme="majorHAnsi" w:hAnsiTheme="majorHAnsi" w:cstheme="majorHAnsi"/>
@@ -6985,7 +6600,7 @@
         <mc:AlternateContent>
           <mc:Choice Requires="wpg">
             <w:drawing>
-              <wp:anchor distT="0" distB="0" distL="114300" distR="114300" simplePos="0" relativeHeight="251620864" behindDoc="0" locked="0" layoutInCell="1" allowOverlap="1" wp14:anchorId="3508EA34" wp14:editId="320D9CD7">
+              <wp:anchor distT="0" distB="0" distL="114300" distR="114300" simplePos="0" relativeHeight="251621888" behindDoc="0" locked="0" layoutInCell="1" allowOverlap="1" wp14:anchorId="1761C23B" wp14:editId="1C651B04">
                 <wp:simplePos x="0" y="0"/>
                 <wp:positionH relativeFrom="column">
                   <wp:posOffset>2547620</wp:posOffset>
@@ -7177,7 +6792,7 @@
           </mc:Choice>
           <mc:Fallback>
             <w:pict>
-              <v:group w14:anchorId="3508EA34" id="Group 7" o:spid="_x0000_s1054" style="position:absolute;margin-left:200.6pt;margin-top:3.2pt;width:63pt;height:83.3pt;z-index:251620864;mso-width-relative:margin" coordsize="8001,10579" o:gfxdata="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">
+              <v:group w14:anchorId="1761C23B" id="Group 7" o:spid="_x0000_s1054" style="position:absolute;margin-left:200.6pt;margin-top:3.2pt;width:63pt;height:83.3pt;z-index:251621888;mso-width-relative:margin" coordsize="8001,10579" o:gfxdata="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">
                 <v:shape id="AutoShape 10099" o:spid="_x0000_s1055" type="#_x0000_t32" style="position:absolute;left:1295;width:38;height:8001;flip:x;visibility:visible;mso-wrap-style:square" o:connectortype="straight" o:gfxdata="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"/>
                 <v:shape id="_x0000_s1056" type="#_x0000_t202" style="position:absolute;left:2000;top:5143;width:6001;height:2680;visibility:visible;mso-wrap-style:square;v-text-anchor:top" o:gfxdata="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" filled="f" stroked="f">
                   <v:textbox>
@@ -7259,8 +6874,6 @@
           <w:szCs w:val="18"/>
         </w:rPr>
       </w:pPr>
-      <w:bookmarkStart w:id="0" w:name="_GoBack"/>
-      <w:bookmarkEnd w:id="0"/>
     </w:p>
     <w:p>
       <w:pPr>
@@ -7278,7 +6891,7 @@
         <mc:AlternateContent>
           <mc:Choice Requires="wps">
             <w:drawing>
-              <wp:anchor distT="0" distB="0" distL="114300" distR="114300" simplePos="0" relativeHeight="251664896" behindDoc="0" locked="0" layoutInCell="1" allowOverlap="1">
+              <wp:anchor distT="0" distB="0" distL="114300" distR="114300" simplePos="0" relativeHeight="251664896" behindDoc="0" locked="0" layoutInCell="1" allowOverlap="1" wp14:anchorId="6DCA2A2A" wp14:editId="7FC0728F">
                 <wp:simplePos x="0" y="0"/>
                 <wp:positionH relativeFrom="column">
                   <wp:posOffset>1005840</wp:posOffset>
@@ -7376,7 +6989,7 @@
           </mc:Choice>
           <mc:Fallback>
             <w:pict>
-              <v:shape id="Text Box 6293" o:spid="_x0000_s1058" type="#_x0000_t202" style="position:absolute;margin-left:79.2pt;margin-top:10.5pt;width:78.75pt;height:20pt;z-index:251664896;visibility:visible;mso-wrap-style:square;mso-wrap-distance-left:9pt;mso-wrap-distance-top:0;mso-wrap-distance-right:9pt;mso-wrap-distance-bottom:0;mso-position-horizontal:absolute;mso-position-horizontal-relative:text;mso-position-vertical:absolute;mso-position-vertical-relative:text;v-text-anchor:top" o:gfxdata="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" filled="f" stroked="f">
+              <v:shape w14:anchorId="6DCA2A2A" id="Text Box 6293" o:spid="_x0000_s1058" type="#_x0000_t202" style="position:absolute;margin-left:79.2pt;margin-top:10.5pt;width:78.75pt;height:20pt;z-index:251664896;visibility:visible;mso-wrap-style:square;mso-wrap-distance-left:9pt;mso-wrap-distance-top:0;mso-wrap-distance-right:9pt;mso-wrap-distance-bottom:0;mso-position-horizontal:absolute;mso-position-horizontal-relative:text;mso-position-vertical:absolute;mso-position-vertical-relative:text;v-text-anchor:top" o:gfxdata="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" filled="f" stroked="f">
                 <o:lock v:ext="edit" aspectratio="t"/>
                 <v:textbox>
                   <w:txbxContent>
@@ -7425,7 +7038,7 @@
         <mc:AlternateContent>
           <mc:Choice Requires="wps">
             <w:drawing>
-              <wp:anchor distT="0" distB="0" distL="114300" distR="114300" simplePos="0" relativeHeight="251682304" behindDoc="0" locked="0" layoutInCell="1" allowOverlap="1" wp14:anchorId="4F46B6AD" wp14:editId="66DAEB21">
+              <wp:anchor distT="0" distB="0" distL="114300" distR="114300" simplePos="0" relativeHeight="251682304" behindDoc="0" locked="0" layoutInCell="1" allowOverlap="1" wp14:anchorId="14F7C7F8" wp14:editId="00BF3DDA">
                 <wp:simplePos x="0" y="0"/>
                 <wp:positionH relativeFrom="column">
                   <wp:posOffset>4376420</wp:posOffset>
@@ -7480,7 +7093,7 @@
           </mc:Choice>
           <mc:Fallback>
             <w:pict>
-              <v:shape w14:anchorId="717720D6" id="AutoShape 6302" o:spid="_x0000_s1026" type="#_x0000_t32" style="position:absolute;margin-left:344.6pt;margin-top:.2pt;width:0;height:11.35pt;z-index:251682304;visibility:visible;mso-wrap-style:square;mso-wrap-distance-left:9pt;mso-wrap-distance-top:0;mso-wrap-distance-right:9pt;mso-wrap-distance-bottom:0;mso-position-horizontal:absolute;mso-position-horizontal-relative:text;mso-position-vertical:absolute;mso-position-vertical-relative:text" o:gfxdata="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"/>
+              <v:shape w14:anchorId="1A8EFED2" id="AutoShape 6302" o:spid="_x0000_s1026" type="#_x0000_t32" style="position:absolute;margin-left:344.6pt;margin-top:.2pt;width:0;height:11.35pt;z-index:251682304;visibility:visible;mso-wrap-style:square;mso-wrap-distance-left:9pt;mso-wrap-distance-top:0;mso-wrap-distance-right:9pt;mso-wrap-distance-bottom:0;mso-position-horizontal:absolute;mso-position-horizontal-relative:text;mso-position-vertical:absolute;mso-position-vertical-relative:text" o:gfxdata="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"/>
             </w:pict>
           </mc:Fallback>
         </mc:AlternateContent>
@@ -7493,7 +7106,7 @@
         <mc:AlternateContent>
           <mc:Choice Requires="wps">
             <w:drawing>
-              <wp:anchor distT="0" distB="0" distL="114300" distR="114300" simplePos="0" relativeHeight="251671040" behindDoc="0" locked="0" layoutInCell="1" allowOverlap="1" wp14:anchorId="777B3A7C" wp14:editId="4D7F9DA8">
+              <wp:anchor distT="0" distB="0" distL="114300" distR="114300" simplePos="0" relativeHeight="251671040" behindDoc="0" locked="0" layoutInCell="1" allowOverlap="1" wp14:anchorId="43B495FC" wp14:editId="01EAAA76">
                 <wp:simplePos x="0" y="0"/>
                 <wp:positionH relativeFrom="column">
                   <wp:posOffset>-538480</wp:posOffset>
@@ -7554,7 +7167,7 @@
           </mc:Choice>
           <mc:Fallback>
             <w:pict>
-              <v:shape w14:anchorId="4485AB91" id="AutoShape 6306" o:spid="_x0000_s1026" type="#_x0000_t32" style="position:absolute;margin-left:-42.4pt;margin-top:5.95pt;width:115.5pt;height:0;z-index:251671040;visibility:visible;mso-wrap-style:square;mso-width-percent:0;mso-height-percent:0;mso-wrap-distance-left:9pt;mso-wrap-distance-top:0;mso-wrap-distance-right:9pt;mso-wrap-distance-bottom:0;mso-position-horizontal:absolute;mso-position-horizontal-relative:text;mso-position-vertical:absolute;mso-position-vertical-relative:text;mso-width-percent:0;mso-height-percent:0;mso-width-relative:margin;mso-height-relative:margin" o:gfxdata="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"/>
+              <v:shape w14:anchorId="6940BC3A" id="AutoShape 6306" o:spid="_x0000_s1026" type="#_x0000_t32" style="position:absolute;margin-left:-42.4pt;margin-top:5.95pt;width:115.5pt;height:0;z-index:251671040;visibility:visible;mso-wrap-style:square;mso-width-percent:0;mso-height-percent:0;mso-wrap-distance-left:9pt;mso-wrap-distance-top:0;mso-wrap-distance-right:9pt;mso-wrap-distance-bottom:0;mso-position-horizontal:absolute;mso-position-horizontal-relative:text;mso-position-vertical:absolute;mso-position-vertical-relative:text;mso-width-percent:0;mso-height-percent:0;mso-width-relative:margin;mso-height-relative:margin" o:gfxdata="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"/>
             </w:pict>
           </mc:Fallback>
         </mc:AlternateContent>
@@ -7567,7 +7180,7 @@
         <mc:AlternateContent>
           <mc:Choice Requires="wps">
             <w:drawing>
-              <wp:anchor distT="0" distB="0" distL="114300" distR="114300" simplePos="0" relativeHeight="251673088" behindDoc="0" locked="0" layoutInCell="1" allowOverlap="1" wp14:anchorId="33D0248D" wp14:editId="53170BFD">
+              <wp:anchor distT="0" distB="0" distL="114300" distR="114300" simplePos="0" relativeHeight="251673088" behindDoc="0" locked="0" layoutInCell="1" allowOverlap="1" wp14:anchorId="229A1B81" wp14:editId="0D1DE4E8">
                 <wp:simplePos x="0" y="0"/>
                 <wp:positionH relativeFrom="column">
                   <wp:posOffset>928370</wp:posOffset>
@@ -7625,7 +7238,7 @@
           </mc:Choice>
           <mc:Fallback>
             <w:pict>
-              <v:shape w14:anchorId="516E520A" id="AutoShape 6302" o:spid="_x0000_s1026" type="#_x0000_t32" style="position:absolute;margin-left:73.1pt;margin-top:6.85pt;width:0;height:26.15pt;z-index:251673088;visibility:visible;mso-wrap-style:square;mso-height-percent:0;mso-wrap-distance-left:9pt;mso-wrap-distance-top:0;mso-wrap-distance-right:9pt;mso-wrap-distance-bottom:0;mso-position-horizontal:absolute;mso-position-horizontal-relative:text;mso-position-vertical:absolute;mso-position-vertical-relative:text;mso-height-percent:0;mso-height-relative:margin" o:gfxdata="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"/>
+              <v:shape w14:anchorId="297C13F7" id="AutoShape 6302" o:spid="_x0000_s1026" type="#_x0000_t32" style="position:absolute;margin-left:73.1pt;margin-top:6.85pt;width:0;height:26.15pt;z-index:251673088;visibility:visible;mso-wrap-style:square;mso-height-percent:0;mso-wrap-distance-left:9pt;mso-wrap-distance-top:0;mso-wrap-distance-right:9pt;mso-wrap-distance-bottom:0;mso-position-horizontal:absolute;mso-position-horizontal-relative:text;mso-position-vertical:absolute;mso-position-vertical-relative:text;mso-height-percent:0;mso-height-relative:margin" o:gfxdata="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"/>
             </w:pict>
           </mc:Fallback>
         </mc:AlternateContent>
@@ -7638,7 +7251,7 @@
         <mc:AlternateContent>
           <mc:Choice Requires="wps">
             <w:drawing>
-              <wp:anchor distT="0" distB="0" distL="114300" distR="114300" simplePos="0" relativeHeight="251672064" behindDoc="0" locked="0" layoutInCell="1" allowOverlap="1" wp14:anchorId="3633CFCA" wp14:editId="7CB73AEA">
+              <wp:anchor distT="0" distB="0" distL="114300" distR="114300" simplePos="0" relativeHeight="251672064" behindDoc="0" locked="0" layoutInCell="1" allowOverlap="1" wp14:anchorId="4EE355DF" wp14:editId="026231B2">
                 <wp:simplePos x="0" y="0"/>
                 <wp:positionH relativeFrom="column">
                   <wp:posOffset>-237490</wp:posOffset>
@@ -7693,7 +7306,7 @@
           </mc:Choice>
           <mc:Fallback>
             <w:pict>
-              <v:shape w14:anchorId="03FA88A3" id="AutoShape 6302" o:spid="_x0000_s1026" type="#_x0000_t32" style="position:absolute;margin-left:-18.7pt;margin-top:-.15pt;width:0;height:11.35pt;z-index:251672064;visibility:visible;mso-wrap-style:square;mso-wrap-distance-left:9pt;mso-wrap-distance-top:0;mso-wrap-distance-right:9pt;mso-wrap-distance-bottom:0;mso-position-horizontal:absolute;mso-position-horizontal-relative:text;mso-position-vertical:absolute;mso-position-vertical-relative:text" o:gfxdata="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"/>
+              <v:shape w14:anchorId="4372B7EE" id="AutoShape 6302" o:spid="_x0000_s1026" type="#_x0000_t32" style="position:absolute;margin-left:-18.7pt;margin-top:-.15pt;width:0;height:11.35pt;z-index:251672064;visibility:visible;mso-wrap-style:square;mso-wrap-distance-left:9pt;mso-wrap-distance-top:0;mso-wrap-distance-right:9pt;mso-wrap-distance-bottom:0;mso-position-horizontal:absolute;mso-position-horizontal-relative:text;mso-position-vertical:absolute;mso-position-vertical-relative:text" o:gfxdata="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"/>
             </w:pict>
           </mc:Fallback>
         </mc:AlternateContent>
@@ -7715,7 +7328,7 @@
         <mc:AlternateContent>
           <mc:Choice Requires="wps">
             <w:drawing>
-              <wp:anchor distT="0" distB="0" distL="114300" distR="114300" simplePos="0" relativeHeight="251619840" behindDoc="0" locked="0" layoutInCell="1" allowOverlap="1" wp14:anchorId="1C5C2E9A" wp14:editId="17748CB6">
+              <wp:anchor distT="0" distB="0" distL="114300" distR="114300" simplePos="0" relativeHeight="251619840" behindDoc="0" locked="0" layoutInCell="1" allowOverlap="1" wp14:anchorId="0C191970" wp14:editId="39F191C4">
                 <wp:simplePos x="0" y="0"/>
                 <wp:positionH relativeFrom="column">
                   <wp:posOffset>-672465</wp:posOffset>
@@ -7809,7 +7422,7 @@
           </mc:Choice>
           <mc:Fallback>
             <w:pict>
-              <v:shape w14:anchorId="1C5C2E9A" id="Text Box 6299" o:spid="_x0000_s1059" type="#_x0000_t202" style="position:absolute;margin-left:-52.95pt;margin-top:3.2pt;width:92.25pt;height:18.8pt;z-index:251619840;visibility:visible;mso-wrap-style:square;mso-width-percent:0;mso-wrap-distance-left:9pt;mso-wrap-distance-top:0;mso-wrap-distance-right:9pt;mso-wrap-distance-bottom:0;mso-position-horizontal:absolute;mso-position-horizontal-relative:text;mso-position-vertical:absolute;mso-position-vertical-relative:text;mso-width-percent:0;mso-width-relative:margin;v-text-anchor:top" o:gfxdata="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" filled="f" stroked="f">
+              <v:shape w14:anchorId="0C191970" id="Text Box 6299" o:spid="_x0000_s1059" type="#_x0000_t202" style="position:absolute;margin-left:-52.95pt;margin-top:3.2pt;width:92.25pt;height:18.8pt;z-index:251619840;visibility:visible;mso-wrap-style:square;mso-width-percent:0;mso-wrap-distance-left:9pt;mso-wrap-distance-top:0;mso-wrap-distance-right:9pt;mso-wrap-distance-bottom:0;mso-position-horizontal:absolute;mso-position-horizontal-relative:text;mso-position-vertical:absolute;mso-position-vertical-relative:text;mso-width-percent:0;mso-width-relative:margin;v-text-anchor:top" o:gfxdata="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" filled="f" stroked="f">
                 <v:textbox>
                   <w:txbxContent>
                     <w:p>
@@ -7851,7 +7464,7 @@
         <mc:AlternateContent>
           <mc:Choice Requires="wps">
             <w:drawing>
-              <wp:anchor distT="0" distB="0" distL="114300" distR="114300" simplePos="0" relativeHeight="251674112" behindDoc="0" locked="0" layoutInCell="1" allowOverlap="1" wp14:anchorId="6D46CF85" wp14:editId="5094245E">
+              <wp:anchor distT="0" distB="0" distL="114300" distR="114300" simplePos="0" relativeHeight="251674112" behindDoc="0" locked="0" layoutInCell="1" allowOverlap="1" wp14:anchorId="0371DFE5" wp14:editId="42A6F443">
                 <wp:simplePos x="0" y="0"/>
                 <wp:positionH relativeFrom="column">
                   <wp:posOffset>859790</wp:posOffset>
@@ -7906,7 +7519,7 @@
           </mc:Choice>
           <mc:Fallback>
             <w:pict>
-              <v:shape w14:anchorId="67F1BC0D" id="AutoShape 12494" o:spid="_x0000_s1026" type="#_x0000_t32" style="position:absolute;margin-left:67.7pt;margin-top:8.55pt;width:11.35pt;height:0;z-index:251674112;visibility:visible;mso-wrap-style:square;mso-wrap-distance-left:9pt;mso-wrap-distance-top:0;mso-wrap-distance-right:9pt;mso-wrap-distance-bottom:0;mso-position-horizontal:absolute;mso-position-horizontal-relative:text;mso-position-vertical:absolute;mso-position-vertical-relative:text" o:gfxdata="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"/>
+              <v:shape w14:anchorId="156D744E" id="AutoShape 12494" o:spid="_x0000_s1026" type="#_x0000_t32" style="position:absolute;margin-left:67.7pt;margin-top:8.55pt;width:11.35pt;height:0;z-index:251674112;visibility:visible;mso-wrap-style:square;mso-wrap-distance-left:9pt;mso-wrap-distance-top:0;mso-wrap-distance-right:9pt;mso-wrap-distance-bottom:0;mso-position-horizontal:absolute;mso-position-horizontal-relative:text;mso-position-vertical:absolute;mso-position-vertical-relative:text" o:gfxdata="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"/>
             </w:pict>
           </mc:Fallback>
         </mc:AlternateContent>
@@ -7926,11 +7539,12 @@
           <w:noProof/>
           <w:sz w:val="18"/>
           <w:szCs w:val="18"/>
+          <w:lang w:val="sv-SE" w:eastAsia="sv-SE"/>
         </w:rPr>
         <mc:AlternateContent>
           <mc:Choice Requires="wps">
             <w:drawing>
-              <wp:anchor distT="0" distB="0" distL="114300" distR="114300" simplePos="0" relativeHeight="251667968" behindDoc="0" locked="0" layoutInCell="1" allowOverlap="1">
+              <wp:anchor distT="0" distB="0" distL="114300" distR="114300" simplePos="0" relativeHeight="251667968" behindDoc="0" locked="0" layoutInCell="1" allowOverlap="1" wp14:anchorId="19F57E4A" wp14:editId="79FAAF73">
                 <wp:simplePos x="0" y="0"/>
                 <wp:positionH relativeFrom="column">
                   <wp:posOffset>794267</wp:posOffset>
@@ -8006,7 +7620,7 @@
           </mc:Choice>
           <mc:Fallback>
             <w:pict>
-              <v:oval id="_x0000_s1060" style="position:absolute;margin-left:62.55pt;margin-top:11.35pt;width:20.4pt;height:20.3pt;z-index:251667968;visibility:visible;mso-wrap-style:square;mso-wrap-distance-left:9pt;mso-wrap-distance-top:0;mso-wrap-distance-right:9pt;mso-wrap-distance-bottom:0;mso-position-horizontal:absolute;mso-position-horizontal-relative:text;mso-position-vertical:absolute;mso-position-vertical-relative:text;v-text-anchor:top" o:gfxdata="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" strokecolor="#4a7ebb" strokeweight="3.5pt">
+              <v:oval w14:anchorId="19F57E4A" id="_x0000_s1060" style="position:absolute;margin-left:62.55pt;margin-top:11.35pt;width:20.4pt;height:20.3pt;z-index:251667968;visibility:visible;mso-wrap-style:square;mso-wrap-distance-left:9pt;mso-wrap-distance-top:0;mso-wrap-distance-right:9pt;mso-wrap-distance-bottom:0;mso-position-horizontal:absolute;mso-position-horizontal-relative:text;mso-position-vertical:absolute;mso-position-vertical-relative:text;v-text-anchor:top" o:gfxdata="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" strokecolor="#4a7ebb" strokeweight="3.5pt">
                 <v:textbox inset="0,0,0,0">
                   <w:txbxContent>
                     <w:p>
@@ -8118,7 +7732,7 @@
         <mc:AlternateContent>
           <mc:Choice Requires="wps">
             <w:drawing>
-              <wp:anchor distT="0" distB="0" distL="114300" distR="114300" simplePos="0" relativeHeight="251668480" behindDoc="0" locked="0" layoutInCell="1" allowOverlap="1" wp14:anchorId="78DFB2B3" wp14:editId="38D787B8">
+              <wp:anchor distT="0" distB="0" distL="114300" distR="114300" simplePos="0" relativeHeight="251668480" behindDoc="0" locked="0" layoutInCell="1" allowOverlap="1" wp14:anchorId="07B55006" wp14:editId="51CBBD5C">
                 <wp:simplePos x="0" y="0"/>
                 <wp:positionH relativeFrom="column">
                   <wp:posOffset>1455420</wp:posOffset>
@@ -8194,7 +7808,7 @@
           </mc:Choice>
           <mc:Fallback>
             <w:pict>
-              <v:oval w14:anchorId="78DFB2B3" id="_x0000_s1061" style="position:absolute;left:0;text-align:left;margin-left:114.6pt;margin-top:3.95pt;width:20.4pt;height:20.3pt;z-index:251668480;visibility:visible;mso-wrap-style:square;mso-wrap-distance-left:9pt;mso-wrap-distance-top:0;mso-wrap-distance-right:9pt;mso-wrap-distance-bottom:0;mso-position-horizontal:absolute;mso-position-horizontal-relative:text;mso-position-vertical:absolute;mso-position-vertical-relative:text;v-text-anchor:top" o:gfxdata="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" strokecolor="#4a7ebb" strokeweight="3.5pt">
+              <v:oval w14:anchorId="07B55006" id="_x0000_s1061" style="position:absolute;left:0;text-align:left;margin-left:114.6pt;margin-top:3.95pt;width:20.4pt;height:20.3pt;z-index:251668480;visibility:visible;mso-wrap-style:square;mso-wrap-distance-left:9pt;mso-wrap-distance-top:0;mso-wrap-distance-right:9pt;mso-wrap-distance-bottom:0;mso-position-horizontal:absolute;mso-position-horizontal-relative:text;mso-position-vertical:absolute;mso-position-vertical-relative:text;v-text-anchor:top" o:gfxdata="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" strokecolor="#4a7ebb" strokeweight="3.5pt">
                 <v:textbox inset="0,0,0,0">
                   <w:txbxContent>
                     <w:p>
@@ -8250,7 +7864,7 @@
         <mc:AlternateContent>
           <mc:Choice Requires="wps">
             <w:drawing>
-              <wp:anchor distT="0" distB="0" distL="114300" distR="114300" simplePos="0" relativeHeight="251669504" behindDoc="0" locked="0" layoutInCell="1" allowOverlap="1" wp14:anchorId="0B23BF6D" wp14:editId="757376DC">
+              <wp:anchor distT="0" distB="0" distL="114300" distR="114300" simplePos="0" relativeHeight="251669504" behindDoc="0" locked="0" layoutInCell="1" allowOverlap="1" wp14:anchorId="102C61B2" wp14:editId="11AC9307">
                 <wp:simplePos x="0" y="0"/>
                 <wp:positionH relativeFrom="column">
                   <wp:posOffset>1656080</wp:posOffset>
@@ -8348,7 +7962,7 @@
           </mc:Choice>
           <mc:Fallback>
             <w:pict>
-              <v:shape w14:anchorId="0B23BF6D" id="_x0000_s1062" type="#_x0000_t202" style="position:absolute;margin-left:130.4pt;margin-top:10.75pt;width:105.75pt;height:19.95pt;z-index:251669504;visibility:visible;mso-wrap-style:square;mso-wrap-distance-left:9pt;mso-wrap-distance-top:0;mso-wrap-distance-right:9pt;mso-wrap-distance-bottom:0;mso-position-horizontal:absolute;mso-position-horizontal-relative:text;mso-position-vertical:absolute;mso-position-vertical-relative:text;v-text-anchor:top" o:gfxdata="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" filled="f" stroked="f">
+              <v:shape w14:anchorId="102C61B2" id="_x0000_s1062" type="#_x0000_t202" style="position:absolute;margin-left:130.4pt;margin-top:10.75pt;width:105.75pt;height:19.95pt;z-index:251669504;visibility:visible;mso-wrap-style:square;mso-wrap-distance-left:9pt;mso-wrap-distance-top:0;mso-wrap-distance-right:9pt;mso-wrap-distance-bottom:0;mso-position-horizontal:absolute;mso-position-horizontal-relative:text;mso-position-vertical:absolute;mso-position-vertical-relative:text;v-text-anchor:top" o:gfxdata="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" filled="f" stroked="f">
                 <o:lock v:ext="edit" aspectratio="t"/>
                 <v:textbox>
                   <w:txbxContent>
@@ -8400,7 +8014,7 @@
         <mc:AlternateContent>
           <mc:Choice Requires="wpg">
             <w:drawing>
-              <wp:anchor distT="0" distB="0" distL="114300" distR="114300" simplePos="0" relativeHeight="251659264" behindDoc="0" locked="0" layoutInCell="1" allowOverlap="1" wp14:anchorId="66274853" wp14:editId="0C0E828E">
+              <wp:anchor distT="0" distB="0" distL="114300" distR="114300" simplePos="0" relativeHeight="251659264" behindDoc="0" locked="0" layoutInCell="1" allowOverlap="1" wp14:anchorId="24913136" wp14:editId="7119AAE6">
                 <wp:simplePos x="0" y="0"/>
                 <wp:positionH relativeFrom="column">
                   <wp:posOffset>928370</wp:posOffset>
@@ -8657,19 +8271,8 @@
                                   <w:szCs w:val="18"/>
                                   <w:lang w:val="fr-FR"/>
                                 </w:rPr>
-                                <w:t xml:space="preserve">CV601 </w:t>
+                                <w:t>CV601 closed</w:t>
                               </w:r>
-                              <w:proofErr w:type="spellStart"/>
-                              <w:r>
-                                <w:rPr>
-                                  <w:rFonts w:asciiTheme="majorHAnsi" w:hAnsiTheme="majorHAnsi" w:cstheme="majorHAnsi"/>
-                                  <w:sz w:val="18"/>
-                                  <w:szCs w:val="18"/>
-                                  <w:lang w:val="fr-FR"/>
-                                </w:rPr>
-                                <w:t>closed</w:t>
-                              </w:r>
-                              <w:proofErr w:type="spellEnd"/>
                             </w:p>
                           </w:txbxContent>
                         </wps:txbx>
@@ -10231,7 +9834,7 @@
           </mc:Choice>
           <mc:Fallback>
             <w:pict>
-              <v:group w14:anchorId="66274853" id="Group 28836" o:spid="_x0000_s1063" style="position:absolute;margin-left:73.1pt;margin-top:3.8pt;width:303.5pt;height:372.75pt;z-index:251659264;mso-height-relative:margin" coordorigin=",9525" coordsize="38544,47339" o:gfxdata="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">
+              <v:group w14:anchorId="24913136" id="Group 28836" o:spid="_x0000_s1063" style="position:absolute;margin-left:73.1pt;margin-top:3.8pt;width:303.5pt;height:372.75pt;z-index:251659264;mso-height-relative:margin" coordorigin=",9525" coordsize="38544,47339" o:gfxdata="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">
                 <v:shape id="AutoShape 6295" o:spid="_x0000_s1064" type="#_x0000_t32" style="position:absolute;left:6572;top:9525;width:0;height:6000;visibility:visible;mso-wrap-style:square" o:connectortype="straight" o:gfxdata="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"/>
                 <v:shape id="Text Box 10095" o:spid="_x0000_s1065" type="#_x0000_t202" style="position:absolute;left:8953;top:14382;width:14402;height:8281;visibility:visible;mso-wrap-style:square;v-text-anchor:top" o:gfxdata="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">
                   <v:textbox>
@@ -10371,19 +9974,8 @@
                             <w:szCs w:val="18"/>
                             <w:lang w:val="fr-FR"/>
                           </w:rPr>
-                          <w:t xml:space="preserve">CV601 </w:t>
+                          <w:t>CV601 closed</w:t>
                         </w:r>
-                        <w:proofErr w:type="spellStart"/>
-                        <w:r>
-                          <w:rPr>
-                            <w:rFonts w:asciiTheme="majorHAnsi" w:hAnsiTheme="majorHAnsi" w:cstheme="majorHAnsi"/>
-                            <w:sz w:val="18"/>
-                            <w:szCs w:val="18"/>
-                            <w:lang w:val="fr-FR"/>
-                          </w:rPr>
-                          <w:t>closed</w:t>
-                        </w:r>
-                        <w:proofErr w:type="spellEnd"/>
                       </w:p>
                     </w:txbxContent>
                   </v:textbox>
@@ -11275,7 +10867,7 @@
         <mc:AlternateContent>
           <mc:Choice Requires="wps">
             <w:drawing>
-              <wp:anchor distT="0" distB="0" distL="114300" distR="114300" simplePos="0" relativeHeight="251670528" behindDoc="0" locked="0" layoutInCell="1" allowOverlap="1" wp14:anchorId="533E32BA" wp14:editId="142CF399">
+              <wp:anchor distT="0" distB="0" distL="114300" distR="114300" simplePos="0" relativeHeight="251670528" behindDoc="0" locked="0" layoutInCell="1" allowOverlap="1" wp14:anchorId="00BE21EF" wp14:editId="1928825A">
                 <wp:simplePos x="0" y="0"/>
                 <wp:positionH relativeFrom="column">
                   <wp:posOffset>1518920</wp:posOffset>
@@ -11330,7 +10922,7 @@
           </mc:Choice>
           <mc:Fallback>
             <w:pict>
-              <v:shape w14:anchorId="298E003E" id="AutoShape 5254" o:spid="_x0000_s1026" type="#_x0000_t32" style="position:absolute;margin-left:119.6pt;margin-top:10.05pt;width:11.35pt;height:0;z-index:251670528;visibility:visible;mso-wrap-style:square;mso-wrap-distance-left:9pt;mso-wrap-distance-top:0;mso-wrap-distance-right:9pt;mso-wrap-distance-bottom:0;mso-position-horizontal:absolute;mso-position-horizontal-relative:text;mso-position-vertical:absolute;mso-position-vertical-relative:text" o:gfxdata="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"/>
+              <v:shape w14:anchorId="5DB550EC" id="AutoShape 5254" o:spid="_x0000_s1026" type="#_x0000_t32" style="position:absolute;margin-left:119.6pt;margin-top:10.05pt;width:11.35pt;height:0;z-index:251670528;visibility:visible;mso-wrap-style:square;mso-wrap-distance-left:9pt;mso-wrap-distance-top:0;mso-wrap-distance-right:9pt;mso-wrap-distance-bottom:0;mso-position-horizontal:absolute;mso-position-horizontal-relative:text;mso-position-vertical:absolute;mso-position-vertical-relative:text" o:gfxdata="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"/>
             </w:pict>
           </mc:Fallback>
         </mc:AlternateContent>
@@ -11347,7 +10939,7 @@
 </file>
 
 <file path=word/endnotes.xml><?xml version="1.0" encoding="utf-8"?>
-<w:endnotes xmlns:wpc="http://schemas.microsoft.com/office/word/2010/wordprocessingCanvas" xmlns:cx="http://schemas.microsoft.com/office/drawing/2014/chartex" xmlns:cx1="http://schemas.microsoft.com/office/drawing/2015/9/8/chartex" xmlns:cx2="http://schemas.microsoft.com/office/drawing/2015/10/21/chartex" xmlns:cx3="http://schemas.microsoft.com/office/drawing/2016/5/9/chartex" xmlns:cx4="http://schemas.microsoft.com/office/drawing/2016/5/10/chartex" xmlns:cx5="http://schemas.microsoft.com/office/drawing/2016/5/11/chartex" xmlns:cx6="http://schemas.microsoft.com/office/drawing/2016/5/12/chartex" xmlns:cx7="http://schemas.microsoft.com/office/drawing/2016/5/13/chartex" xmlns:cx8="http://schemas.microsoft.com/office/drawing/2016/5/14/chartex" xmlns:mc="http://schemas.openxmlformats.org/markup-compatibility/2006" xmlns:aink="http://schemas.microsoft.com/office/drawing/2016/ink" xmlns:am3d="http://schemas.microsoft.com/office/drawing/2017/model3d" xmlns:o="urn:schemas-microsoft-com:office:office" xmlns:r="http://schemas.openxmlformats.org/officeDocument/2006/relationships" xmlns:m="http://schemas.openxmlformats.org/officeDocument/2006/math" xmlns:v="urn:schemas-microsoft-com:vml" xmlns:wp14="http://schemas.microsoft.com/office/word/2010/wordprocessingDrawing" xmlns:wp="http://schemas.openxmlformats.org/drawingml/2006/wordprocessingDrawing" xmlns:w10="urn:schemas-microsoft-com:office:word" xmlns:w="http://schemas.openxmlformats.org/wordprocessingml/2006/main" xmlns:w14="http://schemas.microsoft.com/office/word/2010/wordml" xmlns:w15="http://schemas.microsoft.com/office/word/2012/wordml" xmlns:w16cid="http://schemas.microsoft.com/office/word/2016/wordml/cid" xmlns:w16se="http://schemas.microsoft.com/office/word/2015/wordml/symex" xmlns:wpg="http://schemas.microsoft.com/office/word/2010/wordprocessingGroup" xmlns:wpi="http://schemas.microsoft.com/office/word/2010/wordprocessingInk" xmlns:wne="http://schemas.microsoft.com/office/word/2006/wordml" xmlns:wps="http://schemas.microsoft.com/office/word/2010/wordprocessingShape" mc:Ignorable="w14 w15 w16se w16cid wp14">
+<w:endnotes xmlns:wpc="http://schemas.microsoft.com/office/word/2010/wordprocessingCanvas" xmlns:cx="http://schemas.microsoft.com/office/drawing/2014/chartex" xmlns:cx1="http://schemas.microsoft.com/office/drawing/2015/9/8/chartex" xmlns:mc="http://schemas.openxmlformats.org/markup-compatibility/2006" xmlns:o="urn:schemas-microsoft-com:office:office" xmlns:r="http://schemas.openxmlformats.org/officeDocument/2006/relationships" xmlns:m="http://schemas.openxmlformats.org/officeDocument/2006/math" xmlns:v="urn:schemas-microsoft-com:vml" xmlns:wp14="http://schemas.microsoft.com/office/word/2010/wordprocessingDrawing" xmlns:wp="http://schemas.openxmlformats.org/drawingml/2006/wordprocessingDrawing" xmlns:w10="urn:schemas-microsoft-com:office:word" xmlns:w="http://schemas.openxmlformats.org/wordprocessingml/2006/main" xmlns:w14="http://schemas.microsoft.com/office/word/2010/wordml" xmlns:w15="http://schemas.microsoft.com/office/word/2012/wordml" xmlns:w16se="http://schemas.microsoft.com/office/word/2015/wordml/symex" xmlns:wpg="http://schemas.microsoft.com/office/word/2010/wordprocessingGroup" xmlns:wpi="http://schemas.microsoft.com/office/word/2010/wordprocessingInk" xmlns:wne="http://schemas.microsoft.com/office/word/2006/wordml" xmlns:wps="http://schemas.microsoft.com/office/word/2010/wordprocessingShape" mc:Ignorable="w14 w15 w16se wp14">
   <w:endnote w:type="separator" w:id="-1">
     <w:p>
       <w:r>
@@ -11366,7 +10958,7 @@
 </file>
 
 <file path=word/footer1.xml><?xml version="1.0" encoding="utf-8"?>
-<w:ftr xmlns:wpc="http://schemas.microsoft.com/office/word/2010/wordprocessingCanvas" xmlns:cx="http://schemas.microsoft.com/office/drawing/2014/chartex" xmlns:cx1="http://schemas.microsoft.com/office/drawing/2015/9/8/chartex" xmlns:cx2="http://schemas.microsoft.com/office/drawing/2015/10/21/chartex" xmlns:cx3="http://schemas.microsoft.com/office/drawing/2016/5/9/chartex" xmlns:cx4="http://schemas.microsoft.com/office/drawing/2016/5/10/chartex" xmlns:cx5="http://schemas.microsoft.com/office/drawing/2016/5/11/chartex" xmlns:cx6="http://schemas.microsoft.com/office/drawing/2016/5/12/chartex" xmlns:cx7="http://schemas.microsoft.com/office/drawing/2016/5/13/chartex" xmlns:cx8="http://schemas.microsoft.com/office/drawing/2016/5/14/chartex" xmlns:mc="http://schemas.openxmlformats.org/markup-compatibility/2006" xmlns:aink="http://schemas.microsoft.com/office/drawing/2016/ink" xmlns:am3d="http://schemas.microsoft.com/office/drawing/2017/model3d" xmlns:o="urn:schemas-microsoft-com:office:office" xmlns:r="http://schemas.openxmlformats.org/officeDocument/2006/relationships" xmlns:m="http://schemas.openxmlformats.org/officeDocument/2006/math" xmlns:v="urn:schemas-microsoft-com:vml" xmlns:wp14="http://schemas.microsoft.com/office/word/2010/wordprocessingDrawing" xmlns:wp="http://schemas.openxmlformats.org/drawingml/2006/wordprocessingDrawing" xmlns:w10="urn:schemas-microsoft-com:office:word" xmlns:w="http://schemas.openxmlformats.org/wordprocessingml/2006/main" xmlns:w14="http://schemas.microsoft.com/office/word/2010/wordml" xmlns:w15="http://schemas.microsoft.com/office/word/2012/wordml" xmlns:w16cid="http://schemas.microsoft.com/office/word/2016/wordml/cid" xmlns:w16se="http://schemas.microsoft.com/office/word/2015/wordml/symex" xmlns:wpg="http://schemas.microsoft.com/office/word/2010/wordprocessingGroup" xmlns:wpi="http://schemas.microsoft.com/office/word/2010/wordprocessingInk" xmlns:wne="http://schemas.microsoft.com/office/word/2006/wordml" xmlns:wps="http://schemas.microsoft.com/office/word/2010/wordprocessingShape" mc:Ignorable="w14 w15 w16se w16cid wp14">
+<w:ftr xmlns:wpc="http://schemas.microsoft.com/office/word/2010/wordprocessingCanvas" xmlns:cx="http://schemas.microsoft.com/office/drawing/2014/chartex" xmlns:cx1="http://schemas.microsoft.com/office/drawing/2015/9/8/chartex" xmlns:mc="http://schemas.openxmlformats.org/markup-compatibility/2006" xmlns:o="urn:schemas-microsoft-com:office:office" xmlns:r="http://schemas.openxmlformats.org/officeDocument/2006/relationships" xmlns:m="http://schemas.openxmlformats.org/officeDocument/2006/math" xmlns:v="urn:schemas-microsoft-com:vml" xmlns:wp14="http://schemas.microsoft.com/office/word/2010/wordprocessingDrawing" xmlns:wp="http://schemas.openxmlformats.org/drawingml/2006/wordprocessingDrawing" xmlns:w10="urn:schemas-microsoft-com:office:word" xmlns:w="http://schemas.openxmlformats.org/wordprocessingml/2006/main" xmlns:w14="http://schemas.microsoft.com/office/word/2010/wordml" xmlns:w15="http://schemas.microsoft.com/office/word/2012/wordml" xmlns:w16se="http://schemas.microsoft.com/office/word/2015/wordml/symex" xmlns:wpg="http://schemas.microsoft.com/office/word/2010/wordprocessingGroup" xmlns:wpi="http://schemas.microsoft.com/office/word/2010/wordprocessingInk" xmlns:wne="http://schemas.microsoft.com/office/word/2006/wordml" xmlns:wps="http://schemas.microsoft.com/office/word/2010/wordprocessingShape" mc:Ignorable="w14 w15 w16se wp14">
   <w:p>
     <w:pPr>
       <w:pStyle w:val="Footer"/>
@@ -11515,14 +11107,14 @@
       <w:t>2022-0</w:t>
     </w:r>
     <w:r>
-      <w:t>4-01</w:t>
+      <w:t>4-05</w:t>
     </w:r>
   </w:p>
 </w:ftr>
 </file>
 
 <file path=word/footnotes.xml><?xml version="1.0" encoding="utf-8"?>
-<w:footnotes xmlns:wpc="http://schemas.microsoft.com/office/word/2010/wordprocessingCanvas" xmlns:cx="http://schemas.microsoft.com/office/drawing/2014/chartex" xmlns:cx1="http://schemas.microsoft.com/office/drawing/2015/9/8/chartex" xmlns:cx2="http://schemas.microsoft.com/office/drawing/2015/10/21/chartex" xmlns:cx3="http://schemas.microsoft.com/office/drawing/2016/5/9/chartex" xmlns:cx4="http://schemas.microsoft.com/office/drawing/2016/5/10/chartex" xmlns:cx5="http://schemas.microsoft.com/office/drawing/2016/5/11/chartex" xmlns:cx6="http://schemas.microsoft.com/office/drawing/2016/5/12/chartex" xmlns:cx7="http://schemas.microsoft.com/office/drawing/2016/5/13/chartex" xmlns:cx8="http://schemas.microsoft.com/office/drawing/2016/5/14/chartex" xmlns:mc="http://schemas.openxmlformats.org/markup-compatibility/2006" xmlns:aink="http://schemas.microsoft.com/office/drawing/2016/ink" xmlns:am3d="http://schemas.microsoft.com/office/drawing/2017/model3d" xmlns:o="urn:schemas-microsoft-com:office:office" xmlns:r="http://schemas.openxmlformats.org/officeDocument/2006/relationships" xmlns:m="http://schemas.openxmlformats.org/officeDocument/2006/math" xmlns:v="urn:schemas-microsoft-com:vml" xmlns:wp14="http://schemas.microsoft.com/office/word/2010/wordprocessingDrawing" xmlns:wp="http://schemas.openxmlformats.org/drawingml/2006/wordprocessingDrawing" xmlns:w10="urn:schemas-microsoft-com:office:word" xmlns:w="http://schemas.openxmlformats.org/wordprocessingml/2006/main" xmlns:w14="http://schemas.microsoft.com/office/word/2010/wordml" xmlns:w15="http://schemas.microsoft.com/office/word/2012/wordml" xmlns:w16cid="http://schemas.microsoft.com/office/word/2016/wordml/cid" xmlns:w16se="http://schemas.microsoft.com/office/word/2015/wordml/symex" xmlns:wpg="http://schemas.microsoft.com/office/word/2010/wordprocessingGroup" xmlns:wpi="http://schemas.microsoft.com/office/word/2010/wordprocessingInk" xmlns:wne="http://schemas.microsoft.com/office/word/2006/wordml" xmlns:wps="http://schemas.microsoft.com/office/word/2010/wordprocessingShape" mc:Ignorable="w14 w15 w16se w16cid wp14">
+<w:footnotes xmlns:wpc="http://schemas.microsoft.com/office/word/2010/wordprocessingCanvas" xmlns:cx="http://schemas.microsoft.com/office/drawing/2014/chartex" xmlns:cx1="http://schemas.microsoft.com/office/drawing/2015/9/8/chartex" xmlns:mc="http://schemas.openxmlformats.org/markup-compatibility/2006" xmlns:o="urn:schemas-microsoft-com:office:office" xmlns:r="http://schemas.openxmlformats.org/officeDocument/2006/relationships" xmlns:m="http://schemas.openxmlformats.org/officeDocument/2006/math" xmlns:v="urn:schemas-microsoft-com:vml" xmlns:wp14="http://schemas.microsoft.com/office/word/2010/wordprocessingDrawing" xmlns:wp="http://schemas.openxmlformats.org/drawingml/2006/wordprocessingDrawing" xmlns:w10="urn:schemas-microsoft-com:office:word" xmlns:w="http://schemas.openxmlformats.org/wordprocessingml/2006/main" xmlns:w14="http://schemas.microsoft.com/office/word/2010/wordml" xmlns:w15="http://schemas.microsoft.com/office/word/2012/wordml" xmlns:w16se="http://schemas.microsoft.com/office/word/2015/wordml/symex" xmlns:wpg="http://schemas.microsoft.com/office/word/2010/wordprocessingGroup" xmlns:wpi="http://schemas.microsoft.com/office/word/2010/wordprocessingInk" xmlns:wne="http://schemas.microsoft.com/office/word/2006/wordml" xmlns:wps="http://schemas.microsoft.com/office/word/2010/wordprocessingShape" mc:Ignorable="w14 w15 w16se wp14">
   <w:footnote w:type="separator" w:id="-1">
     <w:p>
       <w:r>
@@ -11541,7 +11133,7 @@
 </file>
 
 <file path=word/numbering.xml><?xml version="1.0" encoding="utf-8"?>
-<w:numbering xmlns:wpc="http://schemas.microsoft.com/office/word/2010/wordprocessingCanvas" xmlns:cx="http://schemas.microsoft.com/office/drawing/2014/chartex" xmlns:cx1="http://schemas.microsoft.com/office/drawing/2015/9/8/chartex" xmlns:cx2="http://schemas.microsoft.com/office/drawing/2015/10/21/chartex" xmlns:cx3="http://schemas.microsoft.com/office/drawing/2016/5/9/chartex" xmlns:cx4="http://schemas.microsoft.com/office/drawing/2016/5/10/chartex" xmlns:cx5="http://schemas.microsoft.com/office/drawing/2016/5/11/chartex" xmlns:cx6="http://schemas.microsoft.com/office/drawing/2016/5/12/chartex" xmlns:cx7="http://schemas.microsoft.com/office/drawing/2016/5/13/chartex" xmlns:cx8="http://schemas.microsoft.com/office/drawing/2016/5/14/chartex" xmlns:mc="http://schemas.openxmlformats.org/markup-compatibility/2006" xmlns:aink="http://schemas.microsoft.com/office/drawing/2016/ink" xmlns:am3d="http://schemas.microsoft.com/office/drawing/2017/model3d" xmlns:o="urn:schemas-microsoft-com:office:office" xmlns:r="http://schemas.openxmlformats.org/officeDocument/2006/relationships" xmlns:m="http://schemas.openxmlformats.org/officeDocument/2006/math" xmlns:v="urn:schemas-microsoft-com:vml" xmlns:wp14="http://schemas.microsoft.com/office/word/2010/wordprocessingDrawing" xmlns:wp="http://schemas.openxmlformats.org/drawingml/2006/wordprocessingDrawing" xmlns:w10="urn:schemas-microsoft-com:office:word" xmlns:w="http://schemas.openxmlformats.org/wordprocessingml/2006/main" xmlns:w14="http://schemas.microsoft.com/office/word/2010/wordml" xmlns:w15="http://schemas.microsoft.com/office/word/2012/wordml" xmlns:w16cid="http://schemas.microsoft.com/office/word/2016/wordml/cid" xmlns:w16se="http://schemas.microsoft.com/office/word/2015/wordml/symex" xmlns:wpg="http://schemas.microsoft.com/office/word/2010/wordprocessingGroup" xmlns:wpi="http://schemas.microsoft.com/office/word/2010/wordprocessingInk" xmlns:wne="http://schemas.microsoft.com/office/word/2006/wordml" xmlns:wps="http://schemas.microsoft.com/office/word/2010/wordprocessingShape" mc:Ignorable="w14 w15 w16se w16cid wp14">
+<w:numbering xmlns:wpc="http://schemas.microsoft.com/office/word/2010/wordprocessingCanvas" xmlns:cx="http://schemas.microsoft.com/office/drawing/2014/chartex" xmlns:cx1="http://schemas.microsoft.com/office/drawing/2015/9/8/chartex" xmlns:mc="http://schemas.openxmlformats.org/markup-compatibility/2006" xmlns:o="urn:schemas-microsoft-com:office:office" xmlns:r="http://schemas.openxmlformats.org/officeDocument/2006/relationships" xmlns:m="http://schemas.openxmlformats.org/officeDocument/2006/math" xmlns:v="urn:schemas-microsoft-com:vml" xmlns:wp14="http://schemas.microsoft.com/office/word/2010/wordprocessingDrawing" xmlns:wp="http://schemas.openxmlformats.org/drawingml/2006/wordprocessingDrawing" xmlns:w10="urn:schemas-microsoft-com:office:word" xmlns:w="http://schemas.openxmlformats.org/wordprocessingml/2006/main" xmlns:w14="http://schemas.microsoft.com/office/word/2010/wordml" xmlns:w15="http://schemas.microsoft.com/office/word/2012/wordml" xmlns:w16se="http://schemas.microsoft.com/office/word/2015/wordml/symex" xmlns:wpg="http://schemas.microsoft.com/office/word/2010/wordprocessingGroup" xmlns:wpi="http://schemas.microsoft.com/office/word/2010/wordprocessingInk" xmlns:wne="http://schemas.microsoft.com/office/word/2006/wordml" xmlns:wps="http://schemas.microsoft.com/office/word/2010/wordprocessingShape" mc:Ignorable="w14 w15 w16se wp14">
   <w:numPicBullet w:numPicBulletId="0">
     <w:pict>
       <v:shapetype id="_x0000_t75" coordsize="21600,21600" o:spt="75" o:preferrelative="t" path="m@4@5l@4@11@9@11@9@5xe" filled="f" stroked="f">
@@ -13626,7 +13218,7 @@
 </file>
 
 <file path=word/styles.xml><?xml version="1.0" encoding="utf-8"?>
-<w:styles xmlns:mc="http://schemas.openxmlformats.org/markup-compatibility/2006" xmlns:r="http://schemas.openxmlformats.org/officeDocument/2006/relationships" xmlns:w="http://schemas.openxmlformats.org/wordprocessingml/2006/main" xmlns:w14="http://schemas.microsoft.com/office/word/2010/wordml" xmlns:w15="http://schemas.microsoft.com/office/word/2012/wordml" xmlns:w16cid="http://schemas.microsoft.com/office/word/2016/wordml/cid" xmlns:w16se="http://schemas.microsoft.com/office/word/2015/wordml/symex" mc:Ignorable="w14 w15 w16se w16cid">
+<w:styles xmlns:mc="http://schemas.openxmlformats.org/markup-compatibility/2006" xmlns:r="http://schemas.openxmlformats.org/officeDocument/2006/relationships" xmlns:w="http://schemas.openxmlformats.org/wordprocessingml/2006/main" xmlns:w14="http://schemas.microsoft.com/office/word/2010/wordml" xmlns:w15="http://schemas.microsoft.com/office/word/2012/wordml" xmlns:w16se="http://schemas.microsoft.com/office/word/2015/wordml/symex" mc:Ignorable="w14 w15 w16se">
   <w:docDefaults>
     <w:rPrDefault>
       <w:rPr>
@@ -13638,7 +13230,7 @@
     </w:rPrDefault>
     <w:pPrDefault/>
   </w:docDefaults>
-  <w:latentStyles w:defLockedState="0" w:defUIPriority="0" w:defSemiHidden="0" w:defUnhideWhenUsed="0" w:defQFormat="0" w:count="375">
+  <w:latentStyles w:defLockedState="0" w:defUIPriority="0" w:defSemiHidden="0" w:defUnhideWhenUsed="0" w:defQFormat="0" w:count="371">
     <w:lsdException w:name="Normal" w:qFormat="1"/>
     <w:lsdException w:name="heading 3" w:semiHidden="1" w:unhideWhenUsed="1"/>
     <w:lsdException w:name="heading 4" w:semiHidden="1" w:unhideWhenUsed="1"/>
@@ -13780,7 +13372,6 @@
     <w:lsdException w:name="Table Web 1" w:semiHidden="1" w:unhideWhenUsed="1"/>
     <w:lsdException w:name="Table Web 2" w:semiHidden="1" w:unhideWhenUsed="1"/>
     <w:lsdException w:name="Table Web 3" w:semiHidden="1" w:unhideWhenUsed="1"/>
-    <w:lsdException w:name="Table Grid" w:semiHidden="1" w:unhideWhenUsed="1"/>
     <w:lsdException w:name="Table Theme" w:semiHidden="1" w:unhideWhenUsed="1"/>
     <w:lsdException w:name="Light Shading"/>
     <w:lsdException w:name="Light List"/>
@@ -13986,10 +13577,6 @@
     <w:lsdException w:name="List Table 5 Dark Accent 6" w:uiPriority="50"/>
     <w:lsdException w:name="List Table 6 Colorful Accent 6" w:uiPriority="51"/>
     <w:lsdException w:name="List Table 7 Colorful Accent 6" w:uiPriority="52"/>
-    <w:lsdException w:name="Mention" w:semiHidden="1" w:uiPriority="99" w:unhideWhenUsed="1"/>
-    <w:lsdException w:name="Smart Hyperlink" w:semiHidden="1" w:uiPriority="99" w:unhideWhenUsed="1"/>
-    <w:lsdException w:name="Hashtag" w:semiHidden="1" w:uiPriority="99" w:unhideWhenUsed="1"/>
-    <w:lsdException w:name="Unresolved Mention" w:semiHidden="1" w:uiPriority="99" w:unhideWhenUsed="1"/>
   </w:latentStyles>
   <w:style w:type="paragraph" w:default="1" w:styleId="Normal">
     <w:name w:val="Normal"/>
@@ -14515,7 +14102,7 @@
 </file>
 
 <file path=customXml/itemProps1.xml><?xml version="1.0" encoding="utf-8"?>
-<ds:datastoreItem xmlns:ds="http://schemas.openxmlformats.org/officeDocument/2006/customXml" ds:itemID="{EDED6D88-B4CB-458F-A28D-E6246ED67985}">
+<ds:datastoreItem xmlns:ds="http://schemas.openxmlformats.org/officeDocument/2006/customXml" ds:itemID="{B4E571A4-AE90-42E6-B08F-1358BEB2D449}">
   <ds:schemaRefs>
     <ds:schemaRef ds:uri="http://schemas.openxmlformats.org/officeDocument/2006/bibliography"/>
   </ds:schemaRefs>

</xml_diff>